<commit_message>
changes to GDS and readme
</commit_message>
<xml_diff>
--- a/Documentation/General Description of the System (GDS).docx
+++ b/Documentation/General Description of the System (GDS).docx
@@ -70,7 +70,7 @@
     </w:p>
     <w:p>
       <w:pPr>
-        <w:pStyle w:val="Heading1"/>
+        <w:pStyle w:val="Nagwek1"/>
         <w:jc w:val="center"/>
         <w:rPr>
           <w:rFonts w:eastAsia="Times New Roman"/>
@@ -92,33 +92,33 @@
     </w:p>
     <w:p>
       <w:pPr>
-        <w:pStyle w:val="Heading1"/>
+        <w:pStyle w:val="Nagwek1"/>
         <w:jc w:val="center"/>
         <w:rPr>
           <w:sz w:val="44"/>
           <w:szCs w:val="44"/>
-          <w:lang w:val="pl-PL"/>
-        </w:rPr>
-      </w:pPr>
-    </w:p>
-    <w:p>
-      <w:pPr>
-        <w:rPr>
-          <w:lang w:val="pl-PL"/>
-        </w:rPr>
-      </w:pPr>
-    </w:p>
-    <w:p>
-      <w:pPr>
-        <w:rPr>
-          <w:lang w:val="pl-PL"/>
-        </w:rPr>
-      </w:pPr>
-    </w:p>
-    <w:p>
-      <w:pPr>
-        <w:rPr>
-          <w:lang w:val="pl-PL"/>
+          <w:lang w:val="en-GB"/>
+        </w:rPr>
+      </w:pPr>
+    </w:p>
+    <w:p>
+      <w:pPr>
+        <w:rPr>
+          <w:lang w:val="en-GB"/>
+        </w:rPr>
+      </w:pPr>
+    </w:p>
+    <w:p>
+      <w:pPr>
+        <w:rPr>
+          <w:lang w:val="en-GB"/>
+        </w:rPr>
+      </w:pPr>
+    </w:p>
+    <w:p>
+      <w:pPr>
+        <w:rPr>
+          <w:lang w:val="en-GB"/>
         </w:rPr>
       </w:pPr>
     </w:p>
@@ -289,7 +289,7 @@
     </w:p>
     <w:p>
       <w:pPr>
-        <w:pStyle w:val="Heading2"/>
+        <w:pStyle w:val="Nagwek2"/>
         <w:jc w:val="center"/>
         <w:rPr>
           <w:lang w:val="en-US"/>
@@ -376,7 +376,7 @@
     </w:p>
     <w:p>
       <w:pPr>
-        <w:pStyle w:val="Heading1"/>
+        <w:pStyle w:val="Nagwek1"/>
         <w:rPr>
           <w:rFonts w:eastAsia="Times New Roman"/>
           <w:sz w:val="36"/>
@@ -417,41 +417,7 @@
           <w:szCs w:val="28"/>
           <w:lang w:val="en-US"/>
         </w:rPr>
-        <w:t xml:space="preserve">The goal of the project is to create an application with a graphical user interface for flattening nested directories with files. The user from the GUI can choose the source directory and the destination folder, where all the files from the nested source directory will be copied, the flattening operation </w:t>
-      </w:r>
-      <w:r>
-        <w:rPr>
-          <w:sz w:val="28"/>
-          <w:szCs w:val="28"/>
-          <w:lang w:val="en-US"/>
-        </w:rPr>
-        <w:t>must</w:t>
-      </w:r>
-      <w:r>
-        <w:rPr>
-          <w:sz w:val="28"/>
-          <w:szCs w:val="28"/>
-          <w:lang w:val="en-US"/>
-        </w:rPr>
-        <w:t xml:space="preserve"> be reversible. After each operation, a log file will be created in which the history of the performed operations on files will be stored. In case of a conflict during copying files to the target folder (</w:t>
-      </w:r>
-      <w:proofErr w:type="gramStart"/>
-      <w:r>
-        <w:rPr>
-          <w:sz w:val="28"/>
-          <w:szCs w:val="28"/>
-          <w:lang w:val="en-US"/>
-        </w:rPr>
-        <w:t>i.e.</w:t>
-      </w:r>
-      <w:proofErr w:type="gramEnd"/>
-      <w:r>
-        <w:rPr>
-          <w:sz w:val="28"/>
-          <w:szCs w:val="28"/>
-          <w:lang w:val="en-US"/>
-        </w:rPr>
-        <w:t xml:space="preserve"> copied files have the same name), the user will be informed about it and will have to decide on his own about the occurred conflict (giving a new name to one of the files or skipping the copying of the file causing the conflict). The minimum requirement is that the application works with the Windows platform and that it works on desktop devices.</w:t>
+        <w:t>The goal of the project is to create an application with a graphical user interface for flattening nested directories with files. The user from the GUI can choose the source directory and the destination folder, where all the files from the nested source directory will be copied, the flattening operation must be reversible. After each operation, a log file will be created in which the history of the performed operations on files will be stored. In case of a conflict during copying files to the target folder (i.e. copied files have the same name), the user will be informed about it and will have to decide on his own about the occurred conflict (giving a new name to one of the files or skipping the copying of the file causing the conflict). The minimum requirement is that the application works with the Windows platform and that it works on desktop devices.</w:t>
       </w:r>
     </w:p>
     <w:p>
@@ -467,7 +433,7 @@
     </w:p>
     <w:p>
       <w:pPr>
-        <w:pStyle w:val="Heading1"/>
+        <w:pStyle w:val="Nagwek1"/>
         <w:rPr>
           <w:rFonts w:eastAsia="Times New Roman"/>
           <w:sz w:val="36"/>
@@ -520,16 +486,10 @@
     </w:p>
     <w:p>
       <w:pPr>
-        <w:pStyle w:val="Heading1"/>
-      </w:pPr>
-      <w:r>
-        <w:t>Fun</w:t>
-      </w:r>
-      <w:r>
-        <w:t>c</w:t>
-      </w:r>
-      <w:r>
-        <w:t xml:space="preserve">tional </w:t>
+        <w:pStyle w:val="Nagwek1"/>
+      </w:pPr>
+      <w:r>
+        <w:t xml:space="preserve">Functional </w:t>
       </w:r>
       <w:r>
         <w:rPr>
@@ -550,7 +510,7 @@
     </w:p>
     <w:p>
       <w:pPr>
-        <w:pStyle w:val="ListParagraph"/>
+        <w:pStyle w:val="Akapitzlist"/>
         <w:numPr>
           <w:ilvl w:val="0"/>
           <w:numId w:val="4"/>
@@ -572,7 +532,7 @@
     </w:p>
     <w:p>
       <w:pPr>
-        <w:pStyle w:val="ListParagraph"/>
+        <w:pStyle w:val="Akapitzlist"/>
         <w:numPr>
           <w:ilvl w:val="0"/>
           <w:numId w:val="4"/>
@@ -610,7 +570,7 @@
     </w:p>
     <w:p>
       <w:pPr>
-        <w:pStyle w:val="ListParagraph"/>
+        <w:pStyle w:val="Akapitzlist"/>
         <w:numPr>
           <w:ilvl w:val="0"/>
           <w:numId w:val="4"/>
@@ -629,10 +589,18 @@
         </w:rPr>
         <w:t>Minimal requirement is a Windows application. Windows and Linux compatibility is preferred.</w:t>
       </w:r>
-    </w:p>
-    <w:p>
-      <w:pPr>
-        <w:pStyle w:val="ListParagraph"/>
+      <w:r>
+        <w:rPr>
+          <w:sz w:val="28"/>
+          <w:szCs w:val="28"/>
+          <w:lang w:val="en-US"/>
+        </w:rPr>
+        <w:br/>
+      </w:r>
+    </w:p>
+    <w:p>
+      <w:pPr>
+        <w:pStyle w:val="Akapitzlist"/>
         <w:numPr>
           <w:ilvl w:val="0"/>
           <w:numId w:val="4"/>
@@ -640,21 +608,29 @@
         <w:rPr>
           <w:sz w:val="28"/>
           <w:szCs w:val="28"/>
-          <w:lang w:val="en-US"/>
-        </w:rPr>
-      </w:pPr>
-      <w:r>
-        <w:rPr>
-          <w:sz w:val="28"/>
-          <w:szCs w:val="28"/>
-          <w:lang w:val="en-US"/>
-        </w:rPr>
-        <w:t>Program should allow user to resolve conflicts that may occur during execution of the algorithm. Conflict should stop algorithm until user will choose conflict resolution option in modal dialog.</w:t>
-      </w:r>
-    </w:p>
-    <w:p>
-      <w:pPr>
-        <w:pStyle w:val="ListParagraph"/>
+          <w:lang w:val="en-GB"/>
+        </w:rPr>
+      </w:pPr>
+      <w:r>
+        <w:rPr>
+          <w:sz w:val="28"/>
+          <w:szCs w:val="28"/>
+          <w:lang w:val="en-GB"/>
+        </w:rPr>
+        <w:t>The program will consider all folders and files in the path and all file extensions</w:t>
+      </w:r>
+      <w:r>
+        <w:rPr>
+          <w:sz w:val="28"/>
+          <w:szCs w:val="28"/>
+          <w:lang w:val="en-GB"/>
+        </w:rPr>
+        <w:t>.</w:t>
+      </w:r>
+    </w:p>
+    <w:p>
+      <w:pPr>
+        <w:pStyle w:val="Akapitzlist"/>
         <w:numPr>
           <w:ilvl w:val="0"/>
           <w:numId w:val="4"/>
@@ -671,55 +647,13 @@
           <w:szCs w:val="28"/>
           <w:lang w:val="en-US"/>
         </w:rPr>
-        <w:t>Program should log which file was mapped onto which name. Log file should also contain inform</w:t>
-      </w:r>
-      <w:r>
-        <w:rPr>
-          <w:sz w:val="28"/>
-          <w:szCs w:val="28"/>
-          <w:lang w:val="en-US"/>
-        </w:rPr>
-        <w:t>a</w:t>
-      </w:r>
-      <w:r>
-        <w:rPr>
-          <w:sz w:val="28"/>
-          <w:szCs w:val="28"/>
-          <w:lang w:val="en-US"/>
-        </w:rPr>
-        <w:t xml:space="preserve">tion about conflicts and the way they were </w:t>
-      </w:r>
-      <w:r>
-        <w:rPr>
-          <w:sz w:val="28"/>
-          <w:szCs w:val="28"/>
-          <w:lang w:val="en-US"/>
-        </w:rPr>
         <w:lastRenderedPageBreak/>
-        <w:t>resolved. Program should also log other accidents such as lacking privileges or the files that could not be opened (</w:t>
-      </w:r>
-      <w:proofErr w:type="gramStart"/>
-      <w:r>
-        <w:rPr>
-          <w:sz w:val="28"/>
-          <w:szCs w:val="28"/>
-          <w:lang w:val="en-US"/>
-        </w:rPr>
-        <w:t>i.e.</w:t>
-      </w:r>
-      <w:proofErr w:type="gramEnd"/>
-      <w:r>
-        <w:rPr>
-          <w:sz w:val="28"/>
-          <w:szCs w:val="28"/>
-          <w:lang w:val="en-US"/>
-        </w:rPr>
-        <w:t xml:space="preserve"> when file was opened in other application). Log file should have an extension '*.flattening.log'.</w:t>
-      </w:r>
-    </w:p>
-    <w:p>
-      <w:pPr>
-        <w:pStyle w:val="ListParagraph"/>
+        <w:t>Program should allow user to resolve conflicts that may occur during execution of the algorithm. Conflict should stop algorithm until user will choose conflict resolution option in modal dialog.</w:t>
+      </w:r>
+    </w:p>
+    <w:p>
+      <w:pPr>
+        <w:pStyle w:val="Akapitzlist"/>
         <w:numPr>
           <w:ilvl w:val="0"/>
           <w:numId w:val="4"/>
@@ -736,12 +670,28 @@
           <w:szCs w:val="28"/>
           <w:lang w:val="en-US"/>
         </w:rPr>
-        <w:t xml:space="preserve">Operation of flattening is reversible through the GUI after providing the destination directory. Program should scan the directory if it's only one level deep and should itself find the log file by extension. In case of multiple log files user should be allowed to pick one and in case of nested directories program should prompt the warning but should allow to ignore them. </w:t>
-      </w:r>
-    </w:p>
-    <w:p>
-      <w:pPr>
-        <w:pStyle w:val="ListParagraph"/>
+        <w:t>Program should log which file was mapped onto which name. Log file should also contain inform</w:t>
+      </w:r>
+      <w:r>
+        <w:rPr>
+          <w:sz w:val="28"/>
+          <w:szCs w:val="28"/>
+          <w:lang w:val="en-US"/>
+        </w:rPr>
+        <w:t>a</w:t>
+      </w:r>
+      <w:r>
+        <w:rPr>
+          <w:sz w:val="28"/>
+          <w:szCs w:val="28"/>
+          <w:lang w:val="en-US"/>
+        </w:rPr>
+        <w:t>tion about conflicts and the way they were resolved. Program should also log other accidents such as lacking privileges or the files that could not be opened (i.e. when file was opened in other application). Log file should have an extension '*.flattening.log'.</w:t>
+      </w:r>
+    </w:p>
+    <w:p>
+      <w:pPr>
+        <w:pStyle w:val="Akapitzlist"/>
         <w:numPr>
           <w:ilvl w:val="0"/>
           <w:numId w:val="4"/>
@@ -758,49 +708,42 @@
           <w:szCs w:val="28"/>
           <w:lang w:val="en-US"/>
         </w:rPr>
-        <w:t>During execution of reverse operation if program is not able to find a file that was specified in log, it should display the inform</w:t>
-      </w:r>
-      <w:r>
-        <w:rPr>
-          <w:sz w:val="28"/>
-          <w:szCs w:val="28"/>
-          <w:lang w:val="en-US"/>
-        </w:rPr>
-        <w:t>a</w:t>
-      </w:r>
-      <w:r>
-        <w:rPr>
-          <w:sz w:val="28"/>
-          <w:szCs w:val="28"/>
-          <w:lang w:val="en-US"/>
-        </w:rPr>
-        <w:t>tion about missing file, but should not stop the oper</w:t>
-      </w:r>
-      <w:r>
-        <w:rPr>
-          <w:sz w:val="28"/>
-          <w:szCs w:val="28"/>
-          <w:lang w:val="en-US"/>
-        </w:rPr>
-        <w:t>a</w:t>
-      </w:r>
-      <w:r>
-        <w:rPr>
-          <w:sz w:val="28"/>
-          <w:szCs w:val="28"/>
-          <w:lang w:val="en-US"/>
-        </w:rPr>
-        <w:t>tion.</w:t>
+        <w:t xml:space="preserve">Operation of flattening is reversible through the GUI after providing the destination directory. Program should scan the directory if it's only one level deep and should itself find the log file by extension. In case of multiple log files user should be allowed to pick one and in case of nested directories program should prompt the warning but should allow to ignore them. </w:t>
+      </w:r>
+    </w:p>
+    <w:p>
+      <w:pPr>
+        <w:pStyle w:val="Akapitzlist"/>
+        <w:numPr>
+          <w:ilvl w:val="0"/>
+          <w:numId w:val="4"/>
+        </w:numPr>
+        <w:rPr>
+          <w:sz w:val="28"/>
+          <w:szCs w:val="28"/>
+          <w:lang w:val="en-US"/>
+        </w:rPr>
+      </w:pPr>
+      <w:r>
+        <w:rPr>
+          <w:sz w:val="28"/>
+          <w:szCs w:val="28"/>
+          <w:lang w:val="en-US"/>
+        </w:rPr>
+        <w:t>During execution of reverse operation if program is not able to find a file that was specified in log, it should display the information about missing file, but should not stop the operation.</w:t>
       </w:r>
     </w:p>
     <w:p>
       <w:pPr>
         <w:ind w:left="360"/>
-      </w:pPr>
-    </w:p>
-    <w:p>
-      <w:pPr>
-        <w:pStyle w:val="Heading1"/>
+        <w:rPr>
+          <w:lang w:val="en-GB"/>
+        </w:rPr>
+      </w:pPr>
+    </w:p>
+    <w:p>
+      <w:pPr>
+        <w:pStyle w:val="Nagwek1"/>
         <w:rPr>
           <w:sz w:val="28"/>
           <w:szCs w:val="28"/>
@@ -813,16 +756,11 @@
       <w:r>
         <w:t xml:space="preserve"> </w:t>
       </w:r>
-      <w:proofErr w:type="spellStart"/>
       <w:r>
         <w:t>f</w:t>
       </w:r>
       <w:r>
-        <w:t>unctional</w:t>
-      </w:r>
-      <w:proofErr w:type="spellEnd"/>
-      <w:r>
-        <w:t xml:space="preserve"> </w:t>
+        <w:t xml:space="preserve">unctional </w:t>
       </w:r>
       <w:r>
         <w:rPr>
@@ -843,7 +781,7 @@
     </w:p>
     <w:p>
       <w:pPr>
-        <w:pStyle w:val="ListParagraph"/>
+        <w:pStyle w:val="Akapitzlist"/>
         <w:numPr>
           <w:ilvl w:val="0"/>
           <w:numId w:val="6"/>
@@ -865,7 +803,7 @@
     </w:p>
     <w:p>
       <w:pPr>
-        <w:pStyle w:val="ListParagraph"/>
+        <w:pStyle w:val="Akapitzlist"/>
         <w:numPr>
           <w:ilvl w:val="0"/>
           <w:numId w:val="6"/>
@@ -887,7 +825,7 @@
     </w:p>
     <w:p>
       <w:pPr>
-        <w:pStyle w:val="ListParagraph"/>
+        <w:pStyle w:val="Akapitzlist"/>
         <w:numPr>
           <w:ilvl w:val="0"/>
           <w:numId w:val="6"/>
@@ -909,7 +847,7 @@
     </w:p>
     <w:p>
       <w:pPr>
-        <w:pStyle w:val="ListParagraph"/>
+        <w:pStyle w:val="Akapitzlist"/>
         <w:numPr>
           <w:ilvl w:val="0"/>
           <w:numId w:val="6"/>
@@ -917,39 +855,29 @@
         <w:rPr>
           <w:sz w:val="28"/>
           <w:szCs w:val="28"/>
-          <w:lang w:val="en-US"/>
-        </w:rPr>
-      </w:pPr>
-      <w:r>
-        <w:rPr>
-          <w:sz w:val="28"/>
-          <w:szCs w:val="28"/>
-          <w:lang w:val="en-US"/>
-        </w:rPr>
-        <w:t xml:space="preserve">The user must have permissions to the directory and its files </w:t>
-      </w:r>
-      <w:proofErr w:type="gramStart"/>
-      <w:r>
-        <w:rPr>
-          <w:sz w:val="28"/>
-          <w:szCs w:val="28"/>
-          <w:lang w:val="en-US"/>
-        </w:rPr>
-        <w:t>in order to</w:t>
-      </w:r>
-      <w:proofErr w:type="gramEnd"/>
-      <w:r>
-        <w:rPr>
-          <w:sz w:val="28"/>
-          <w:szCs w:val="28"/>
-          <w:lang w:val="en-US"/>
-        </w:rPr>
-        <w:t xml:space="preserve"> perform the flattening process. If the user does not have such rights, the program should display an appropriate message and ask the user if he wants to continue the process only for folders and files to which he has rights in the source path.</w:t>
-      </w:r>
-    </w:p>
-    <w:p>
-      <w:pPr>
-        <w:pStyle w:val="ListParagraph"/>
+          <w:lang w:val="en-GB"/>
+        </w:rPr>
+      </w:pPr>
+      <w:r>
+        <w:rPr>
+          <w:sz w:val="28"/>
+          <w:szCs w:val="28"/>
+          <w:lang w:val="en-GB"/>
+        </w:rPr>
+        <w:t>The programme will work for every user of the operating system</w:t>
+      </w:r>
+      <w:r>
+        <w:rPr>
+          <w:sz w:val="28"/>
+          <w:szCs w:val="28"/>
+          <w:lang w:val="en-GB"/>
+        </w:rPr>
+        <w:t>.</w:t>
+      </w:r>
+    </w:p>
+    <w:p>
+      <w:pPr>
+        <w:pStyle w:val="Akapitzlist"/>
         <w:numPr>
           <w:ilvl w:val="0"/>
           <w:numId w:val="6"/>
@@ -966,12 +894,12 @@
           <w:szCs w:val="28"/>
           <w:lang w:val="en-US"/>
         </w:rPr>
-        <w:t>The files are copied to the new location and are removed from the old location along with any nested folders.</w:t>
-      </w:r>
-    </w:p>
-    <w:p>
-      <w:pPr>
-        <w:pStyle w:val="ListParagraph"/>
+        <w:t>The user must have permissions to the directory and its files in order to perform the flattening process. If the user does not have such rights, the program should display an appropriate message and ask the user if he wants to continue the process only for folders and files to which he has rights in the source path.</w:t>
+      </w:r>
+    </w:p>
+    <w:p>
+      <w:pPr>
+        <w:pStyle w:val="Akapitzlist"/>
         <w:numPr>
           <w:ilvl w:val="0"/>
           <w:numId w:val="6"/>
@@ -988,12 +916,12 @@
           <w:szCs w:val="28"/>
           <w:lang w:val="en-US"/>
         </w:rPr>
-        <w:t>The processing of each request should be done immediately.</w:t>
-      </w:r>
-    </w:p>
-    <w:p>
-      <w:pPr>
-        <w:pStyle w:val="ListParagraph"/>
+        <w:t>The files are copied to the new location and are removed from the old location along with any nested folders.</w:t>
+      </w:r>
+    </w:p>
+    <w:p>
+      <w:pPr>
+        <w:pStyle w:val="Akapitzlist"/>
         <w:numPr>
           <w:ilvl w:val="0"/>
           <w:numId w:val="6"/>
@@ -1010,25 +938,30 @@
           <w:szCs w:val="28"/>
           <w:lang w:val="en-US"/>
         </w:rPr>
-        <w:t xml:space="preserve">In order to undo the flattening </w:t>
-      </w:r>
-      <w:proofErr w:type="gramStart"/>
-      <w:r>
-        <w:rPr>
-          <w:sz w:val="28"/>
-          <w:szCs w:val="28"/>
-          <w:lang w:val="en-US"/>
-        </w:rPr>
-        <w:t>process</w:t>
-      </w:r>
-      <w:proofErr w:type="gramEnd"/>
-      <w:r>
-        <w:rPr>
-          <w:sz w:val="28"/>
-          <w:szCs w:val="28"/>
-          <w:lang w:val="en-US"/>
-        </w:rPr>
-        <w:t xml:space="preserve"> the user presses the reverse button, whereupon the program asks from the log file of which operation it should read the data of the flattening operation performed and perform the action of restoring the nested path.</w:t>
+        <w:t>The processing of each request should be done immediately.</w:t>
+      </w:r>
+    </w:p>
+    <w:p>
+      <w:pPr>
+        <w:pStyle w:val="Akapitzlist"/>
+        <w:numPr>
+          <w:ilvl w:val="0"/>
+          <w:numId w:val="6"/>
+        </w:numPr>
+        <w:rPr>
+          <w:sz w:val="28"/>
+          <w:szCs w:val="28"/>
+          <w:lang w:val="en-US"/>
+        </w:rPr>
+      </w:pPr>
+      <w:r>
+        <w:rPr>
+          <w:sz w:val="28"/>
+          <w:szCs w:val="28"/>
+          <w:lang w:val="en-US"/>
+        </w:rPr>
+        <w:lastRenderedPageBreak/>
+        <w:t>In order to undo the flattening process the user presses the reverse button, whereupon the program asks from the log file of which operation it should read the data of the flattening operation performed and perform the action of restoring the nested path.</w:t>
       </w:r>
     </w:p>
     <w:p>
@@ -1055,7 +988,7 @@
     </w:p>
     <w:p>
       <w:pPr>
-        <w:pStyle w:val="Heading1"/>
+        <w:pStyle w:val="Nagwek1"/>
         <w:rPr>
           <w:rFonts w:eastAsia="Times New Roman"/>
           <w:color w:val="000000"/>
@@ -1071,7 +1004,6 @@
           <w:szCs w:val="36"/>
           <w:lang w:val="en-US"/>
         </w:rPr>
-        <w:lastRenderedPageBreak/>
         <w:t>Project's dictionary</w:t>
       </w:r>
     </w:p>
@@ -1089,7 +1021,7 @@
         <w:rPr>
           <w:sz w:val="28"/>
           <w:szCs w:val="28"/>
-          <w:lang w:val="en-US"/>
+          <w:lang w:val="en-GB"/>
         </w:rPr>
       </w:pPr>
       <w:r>
@@ -1099,7 +1031,7 @@
           <w:color w:val="000080"/>
           <w:sz w:val="28"/>
           <w:szCs w:val="28"/>
-          <w:lang w:val="en-US"/>
+          <w:lang w:val="en-GB"/>
         </w:rPr>
         <w:t>Algorithm</w:t>
       </w:r>
@@ -1107,9 +1039,36 @@
         <w:rPr>
           <w:sz w:val="28"/>
           <w:szCs w:val="28"/>
-          <w:lang w:val="en-US"/>
-        </w:rPr>
-        <w:t xml:space="preserve"> - Flattening algorithm implemented in the program.</w:t>
+          <w:lang w:val="en-GB"/>
+        </w:rPr>
+        <w:t xml:space="preserve"> - </w:t>
+      </w:r>
+      <w:r>
+        <w:rPr>
+          <w:sz w:val="28"/>
+          <w:szCs w:val="28"/>
+          <w:lang w:val="en-US"/>
+        </w:rPr>
+        <w:t xml:space="preserve">a set of instructions that makes a computer do </w:t>
+      </w:r>
+      <w:r>
+        <w:rPr>
+          <w:sz w:val="28"/>
+          <w:szCs w:val="28"/>
+          <w:lang w:val="en-US"/>
+        </w:rPr>
+        <w:t>the flattening process.</w:t>
+      </w:r>
+      <w:r>
+        <w:rPr>
+          <w:rFonts w:ascii="Arial" w:hAnsi="Arial" w:cs="Arial"/>
+          <w:color w:val="BDC1C6"/>
+          <w:sz w:val="21"/>
+          <w:szCs w:val="21"/>
+          <w:shd w:val="clear" w:color="auto" w:fill="202124"/>
+          <w:lang w:val="en-GB"/>
+        </w:rPr>
+        <w:t xml:space="preserve"> </w:t>
       </w:r>
     </w:p>
     <w:p>
@@ -1157,8 +1116,25 @@
           <w:szCs w:val="28"/>
           <w:lang w:val="en-US"/>
         </w:rPr>
-        <w:t>Conflict resolution</w:t>
-      </w:r>
+        <w:t xml:space="preserve">Conflict resolution </w:t>
+      </w:r>
+      <w:r>
+        <w:rPr>
+          <w:sz w:val="28"/>
+          <w:szCs w:val="28"/>
+          <w:lang w:val="en-US"/>
+        </w:rPr>
+        <w:t>- Operation of resolving the conflict in file naming. Possible ways to resolve a conflict are skipping a file or rename it.</w:t>
+      </w:r>
+    </w:p>
+    <w:p>
+      <w:pPr>
+        <w:rPr>
+          <w:sz w:val="28"/>
+          <w:szCs w:val="28"/>
+          <w:lang w:val="en-US"/>
+        </w:rPr>
+      </w:pPr>
       <w:r>
         <w:rPr>
           <w:b/>
@@ -1168,15 +1144,15 @@
           <w:szCs w:val="28"/>
           <w:lang w:val="en-US"/>
         </w:rPr>
-        <w:t xml:space="preserve"> </w:t>
-      </w:r>
-      <w:r>
-        <w:rPr>
-          <w:sz w:val="28"/>
-          <w:szCs w:val="28"/>
-          <w:lang w:val="en-US"/>
-        </w:rPr>
-        <w:t>- Operation of resolving the conflict in file naming. Possible ways to resolve a conflict are skipping a file or rename it.</w:t>
+        <w:t xml:space="preserve">Destination directory </w:t>
+      </w:r>
+      <w:r>
+        <w:rPr>
+          <w:sz w:val="28"/>
+          <w:szCs w:val="28"/>
+          <w:lang w:val="en-US"/>
+        </w:rPr>
+        <w:t>- The directory to which files from the flattened directory will be saved.</w:t>
       </w:r>
     </w:p>
     <w:p>
@@ -1196,8 +1172,25 @@
           <w:szCs w:val="28"/>
           <w:lang w:val="en-US"/>
         </w:rPr>
-        <w:t>Destination directory</w:t>
-      </w:r>
+        <w:t xml:space="preserve">Input directory </w:t>
+      </w:r>
+      <w:r>
+        <w:rPr>
+          <w:sz w:val="28"/>
+          <w:szCs w:val="28"/>
+          <w:lang w:val="en-US"/>
+        </w:rPr>
+        <w:t>- The directory that user specified to be flattened.</w:t>
+      </w:r>
+    </w:p>
+    <w:p>
+      <w:pPr>
+        <w:rPr>
+          <w:sz w:val="28"/>
+          <w:szCs w:val="28"/>
+          <w:lang w:val="en-US"/>
+        </w:rPr>
+      </w:pPr>
       <w:r>
         <w:rPr>
           <w:b/>
@@ -1207,47 +1200,15 @@
           <w:szCs w:val="28"/>
           <w:lang w:val="en-US"/>
         </w:rPr>
-        <w:t xml:space="preserve"> </w:t>
-      </w:r>
-      <w:r>
-        <w:rPr>
-          <w:sz w:val="28"/>
-          <w:szCs w:val="28"/>
-          <w:lang w:val="en-US"/>
-        </w:rPr>
-        <w:t>- The directory to which files from the flat</w:t>
-      </w:r>
-      <w:r>
-        <w:rPr>
-          <w:sz w:val="28"/>
-          <w:szCs w:val="28"/>
-          <w:lang w:val="en-US"/>
-        </w:rPr>
-        <w:t>t</w:t>
-      </w:r>
-      <w:r>
-        <w:rPr>
-          <w:sz w:val="28"/>
-          <w:szCs w:val="28"/>
-          <w:lang w:val="en-US"/>
-        </w:rPr>
-        <w:t>en</w:t>
-      </w:r>
-      <w:r>
-        <w:rPr>
-          <w:sz w:val="28"/>
-          <w:szCs w:val="28"/>
-          <w:lang w:val="en-US"/>
-        </w:rPr>
-        <w:t>e</w:t>
-      </w:r>
-      <w:r>
-        <w:rPr>
-          <w:sz w:val="28"/>
-          <w:szCs w:val="28"/>
-          <w:lang w:val="en-US"/>
-        </w:rPr>
-        <w:t>d directory will be saved.</w:t>
+        <w:t>Flattening process</w:t>
+      </w:r>
+      <w:r>
+        <w:rPr>
+          <w:sz w:val="28"/>
+          <w:szCs w:val="28"/>
+          <w:lang w:val="en-US"/>
+        </w:rPr>
+        <w:t xml:space="preserve"> - Flattening a directory means moving all the files from their various folder and/or subfolders into one parent folder in destination directory. </w:t>
       </w:r>
     </w:p>
     <w:p>
@@ -1267,8 +1228,25 @@
           <w:szCs w:val="28"/>
           <w:lang w:val="en-US"/>
         </w:rPr>
-        <w:t>Input directory</w:t>
-      </w:r>
+        <w:t xml:space="preserve">Log file </w:t>
+      </w:r>
+      <w:r>
+        <w:rPr>
+          <w:sz w:val="28"/>
+          <w:szCs w:val="28"/>
+          <w:lang w:val="en-US"/>
+        </w:rPr>
+        <w:t>- log file is a file that records events that occur after user's request for flattening process.</w:t>
+      </w:r>
+    </w:p>
+    <w:p>
+      <w:pPr>
+        <w:rPr>
+          <w:sz w:val="28"/>
+          <w:szCs w:val="28"/>
+          <w:lang w:val="en-US"/>
+        </w:rPr>
+      </w:pPr>
       <w:r>
         <w:rPr>
           <w:b/>
@@ -1278,31 +1256,15 @@
           <w:szCs w:val="28"/>
           <w:lang w:val="en-US"/>
         </w:rPr>
-        <w:t xml:space="preserve"> </w:t>
-      </w:r>
-      <w:r>
-        <w:rPr>
-          <w:sz w:val="28"/>
-          <w:szCs w:val="28"/>
-          <w:lang w:val="en-US"/>
-        </w:rPr>
-        <w:t>- The directory that user specified to be flatten</w:t>
-      </w:r>
-      <w:r>
-        <w:rPr>
-          <w:sz w:val="28"/>
-          <w:szCs w:val="28"/>
-          <w:lang w:val="en-US"/>
-        </w:rPr>
-        <w:t>e</w:t>
-      </w:r>
-      <w:r>
-        <w:rPr>
-          <w:sz w:val="28"/>
-          <w:szCs w:val="28"/>
-          <w:lang w:val="en-US"/>
-        </w:rPr>
-        <w:t>d.</w:t>
+        <w:t xml:space="preserve">Nested Directory </w:t>
+      </w:r>
+      <w:r>
+        <w:rPr>
+          <w:sz w:val="28"/>
+          <w:szCs w:val="28"/>
+          <w:lang w:val="en-US"/>
+        </w:rPr>
+        <w:t>- A folder stored within another folder. A nested folder is also named subfolder.</w:t>
       </w:r>
     </w:p>
     <w:p>
@@ -1322,23 +1284,23 @@
           <w:szCs w:val="28"/>
           <w:lang w:val="en-US"/>
         </w:rPr>
-        <w:t>Flattening process</w:t>
-      </w:r>
-      <w:r>
-        <w:rPr>
-          <w:sz w:val="28"/>
-          <w:szCs w:val="28"/>
-          <w:lang w:val="en-US"/>
-        </w:rPr>
-        <w:t xml:space="preserve"> - Flattening a directory means moving all the files from their various folder and/or subfolders into one parent folder in destination directory. </w:t>
-      </w:r>
-    </w:p>
-    <w:p>
-      <w:pPr>
-        <w:rPr>
-          <w:sz w:val="28"/>
-          <w:szCs w:val="28"/>
-          <w:lang w:val="en-US"/>
+        <w:t>Notification</w:t>
+      </w:r>
+      <w:r>
+        <w:rPr>
+          <w:sz w:val="28"/>
+          <w:szCs w:val="28"/>
+          <w:lang w:val="en-US"/>
+        </w:rPr>
+        <w:t xml:space="preserve"> - Informing the user about conflict during program execution.</w:t>
+      </w:r>
+    </w:p>
+    <w:p>
+      <w:pPr>
+        <w:rPr>
+          <w:sz w:val="28"/>
+          <w:szCs w:val="28"/>
+          <w:lang w:val="en-GB"/>
         </w:rPr>
       </w:pPr>
       <w:r>
@@ -1348,10 +1310,51 @@
           <w:color w:val="000080"/>
           <w:sz w:val="28"/>
           <w:szCs w:val="28"/>
-          <w:lang w:val="en-US"/>
-        </w:rPr>
-        <w:t>Log file</w:t>
-      </w:r>
+          <w:lang w:val="en-GB"/>
+        </w:rPr>
+        <w:t>Operating system</w:t>
+      </w:r>
+      <w:r>
+        <w:rPr>
+          <w:sz w:val="28"/>
+          <w:szCs w:val="28"/>
+          <w:lang w:val="en-GB"/>
+        </w:rPr>
+        <w:t xml:space="preserve"> - </w:t>
+      </w:r>
+      <w:r>
+        <w:rPr>
+          <w:sz w:val="28"/>
+          <w:szCs w:val="28"/>
+          <w:lang w:val="en-GB"/>
+        </w:rPr>
+        <w:t>T</w:t>
+      </w:r>
+      <w:r>
+        <w:rPr>
+          <w:sz w:val="28"/>
+          <w:szCs w:val="28"/>
+          <w:lang w:val="en-GB"/>
+        </w:rPr>
+        <w:t>he software that manages computer resources and creates the environment for running the program</w:t>
+      </w:r>
+      <w:r>
+        <w:rPr>
+          <w:sz w:val="28"/>
+          <w:szCs w:val="28"/>
+          <w:lang w:val="en-GB"/>
+        </w:rPr>
+        <w:t>.</w:t>
+      </w:r>
+    </w:p>
+    <w:p>
+      <w:pPr>
+        <w:rPr>
+          <w:sz w:val="28"/>
+          <w:szCs w:val="28"/>
+          <w:lang w:val="en-GB"/>
+        </w:rPr>
+      </w:pPr>
       <w:r>
         <w:rPr>
           <w:b/>
@@ -1359,17 +1362,17 @@
           <w:color w:val="000080"/>
           <w:sz w:val="28"/>
           <w:szCs w:val="28"/>
-          <w:lang w:val="en-US"/>
-        </w:rPr>
-        <w:t xml:space="preserve"> </w:t>
-      </w:r>
-      <w:r>
-        <w:rPr>
-          <w:sz w:val="28"/>
-          <w:szCs w:val="28"/>
-          <w:lang w:val="en-US"/>
-        </w:rPr>
-        <w:t>- log file is a file that records events that occur after user's request for flattening process.</w:t>
+          <w:lang w:val="en-GB"/>
+        </w:rPr>
+        <w:t>Program</w:t>
+      </w:r>
+      <w:r>
+        <w:rPr>
+          <w:sz w:val="28"/>
+          <w:szCs w:val="28"/>
+          <w:lang w:val="en-GB"/>
+        </w:rPr>
+        <w:t xml:space="preserve"> - Flattening algorithm written in a programming language.</w:t>
       </w:r>
     </w:p>
     <w:p>
@@ -1389,8 +1392,25 @@
           <w:szCs w:val="28"/>
           <w:lang w:val="en-US"/>
         </w:rPr>
-        <w:t>Nested Directory</w:t>
-      </w:r>
+        <w:t xml:space="preserve">Search </w:t>
+      </w:r>
+      <w:r>
+        <w:rPr>
+          <w:sz w:val="28"/>
+          <w:szCs w:val="28"/>
+          <w:lang w:val="en-US"/>
+        </w:rPr>
+        <w:t>- A process of searching the input directory to find all files to be flattened into one folder and moved to the destination directory.</w:t>
+      </w:r>
+    </w:p>
+    <w:p>
+      <w:pPr>
+        <w:rPr>
+          <w:sz w:val="28"/>
+          <w:szCs w:val="28"/>
+          <w:lang w:val="en-US"/>
+        </w:rPr>
+      </w:pPr>
       <w:r>
         <w:rPr>
           <w:b/>
@@ -1400,15 +1420,16 @@
           <w:szCs w:val="28"/>
           <w:lang w:val="en-US"/>
         </w:rPr>
-        <w:t xml:space="preserve"> </w:t>
-      </w:r>
-      <w:r>
-        <w:rPr>
-          <w:sz w:val="28"/>
-          <w:szCs w:val="28"/>
-          <w:lang w:val="en-US"/>
-        </w:rPr>
-        <w:t>- A folder stored within another folder. A nested folder is also named subfolder.</w:t>
+        <w:lastRenderedPageBreak/>
+        <w:t>Subfolder</w:t>
+      </w:r>
+      <w:r>
+        <w:rPr>
+          <w:sz w:val="28"/>
+          <w:szCs w:val="28"/>
+          <w:lang w:val="en-US"/>
+        </w:rPr>
+        <w:t xml:space="preserve"> - Folder located inside Input/Destination directory hierarchy. Can contain other subfolders.</w:t>
       </w:r>
     </w:p>
     <w:p>
@@ -1428,15 +1449,15 @@
           <w:szCs w:val="28"/>
           <w:lang w:val="en-US"/>
         </w:rPr>
-        <w:t>Notification</w:t>
-      </w:r>
-      <w:r>
-        <w:rPr>
-          <w:sz w:val="28"/>
-          <w:szCs w:val="28"/>
-          <w:lang w:val="en-US"/>
-        </w:rPr>
-        <w:t xml:space="preserve"> - Informing the user about conflict during program execution.</w:t>
+        <w:t xml:space="preserve">User </w:t>
+      </w:r>
+      <w:r>
+        <w:rPr>
+          <w:sz w:val="28"/>
+          <w:szCs w:val="28"/>
+          <w:lang w:val="en-US"/>
+        </w:rPr>
+        <w:t>- Person using the system for his or her own knowledge purposes.</w:t>
       </w:r>
     </w:p>
     <w:p>
@@ -1456,124 +1477,7 @@
           <w:szCs w:val="28"/>
           <w:lang w:val="en-US"/>
         </w:rPr>
-        <w:t>Search</w:t>
-      </w:r>
-      <w:r>
-        <w:rPr>
-          <w:b/>
-          <w:bCs/>
-          <w:color w:val="000080"/>
-          <w:sz w:val="28"/>
-          <w:szCs w:val="28"/>
-          <w:lang w:val="en-US"/>
-        </w:rPr>
-        <w:t xml:space="preserve"> </w:t>
-      </w:r>
-      <w:r>
-        <w:rPr>
-          <w:sz w:val="28"/>
-          <w:szCs w:val="28"/>
-          <w:lang w:val="en-US"/>
-        </w:rPr>
-        <w:t>- A process of searching the input directory to find all files to be flattened into one folder and moved to the destination directory.</w:t>
-      </w:r>
-    </w:p>
-    <w:p>
-      <w:pPr>
-        <w:rPr>
-          <w:sz w:val="28"/>
-          <w:szCs w:val="28"/>
-          <w:lang w:val="en-US"/>
-        </w:rPr>
-      </w:pPr>
-      <w:r>
-        <w:rPr>
-          <w:b/>
-          <w:bCs/>
-          <w:color w:val="000080"/>
-          <w:sz w:val="28"/>
-          <w:szCs w:val="28"/>
-          <w:lang w:val="en-US"/>
-        </w:rPr>
-        <w:t>Subfolder</w:t>
-      </w:r>
-      <w:r>
-        <w:rPr>
-          <w:sz w:val="28"/>
-          <w:szCs w:val="28"/>
-          <w:lang w:val="en-US"/>
-        </w:rPr>
-        <w:t xml:space="preserve"> - Folder located inside Input/Destination directory hierarchy. Can contain other subfolders.</w:t>
-      </w:r>
-    </w:p>
-    <w:p>
-      <w:pPr>
-        <w:rPr>
-          <w:sz w:val="28"/>
-          <w:szCs w:val="28"/>
-          <w:lang w:val="en-US"/>
-        </w:rPr>
-      </w:pPr>
-      <w:r>
-        <w:rPr>
-          <w:b/>
-          <w:bCs/>
-          <w:color w:val="000080"/>
-          <w:sz w:val="28"/>
-          <w:szCs w:val="28"/>
-          <w:lang w:val="en-US"/>
-        </w:rPr>
-        <w:t>User</w:t>
-      </w:r>
-      <w:r>
-        <w:rPr>
-          <w:b/>
-          <w:bCs/>
-          <w:color w:val="000080"/>
-          <w:sz w:val="28"/>
-          <w:szCs w:val="28"/>
-          <w:lang w:val="en-US"/>
-        </w:rPr>
-        <w:t xml:space="preserve"> </w:t>
-      </w:r>
-      <w:r>
-        <w:rPr>
-          <w:sz w:val="28"/>
-          <w:szCs w:val="28"/>
-          <w:lang w:val="en-US"/>
-        </w:rPr>
-        <w:t>- Person using the system for his or her own knowledge purposes.</w:t>
-      </w:r>
-    </w:p>
-    <w:p>
-      <w:pPr>
-        <w:rPr>
-          <w:sz w:val="28"/>
-          <w:szCs w:val="28"/>
-          <w:lang w:val="en-US"/>
-        </w:rPr>
-      </w:pPr>
-      <w:r>
-        <w:rPr>
-          <w:b/>
-          <w:bCs/>
-          <w:color w:val="000080"/>
-          <w:sz w:val="28"/>
-          <w:szCs w:val="28"/>
-          <w:lang w:val="en-US"/>
-        </w:rPr>
-        <w:t>Reverse operation</w:t>
-      </w:r>
-      <w:r>
-        <w:rPr>
-          <w:b/>
-          <w:bCs/>
-          <w:color w:val="000080"/>
-          <w:sz w:val="28"/>
-          <w:szCs w:val="28"/>
-          <w:lang w:val="en-US"/>
-        </w:rPr>
-        <w:t xml:space="preserve"> </w:t>
+        <w:t xml:space="preserve">Reverse operation </w:t>
       </w:r>
       <w:r>
         <w:rPr>
@@ -1640,7 +1544,7 @@
     </w:p>
     <w:p>
       <w:pPr>
-        <w:pStyle w:val="Heading1"/>
+        <w:pStyle w:val="Nagwek1"/>
         <w:rPr>
           <w:rFonts w:eastAsia="Times New Roman"/>
           <w:sz w:val="36"/>
@@ -1655,7 +1559,6 @@
           <w:szCs w:val="36"/>
           <w:lang w:val="en-US"/>
         </w:rPr>
-        <w:lastRenderedPageBreak/>
         <w:t>Use case model</w:t>
       </w:r>
     </w:p>
@@ -1668,7 +1571,7 @@
     </w:p>
     <w:p>
       <w:pPr>
-        <w:pStyle w:val="Heading1"/>
+        <w:pStyle w:val="Nagwek1"/>
         <w:rPr>
           <w:rFonts w:eastAsia="Times New Roman"/>
           <w:lang w:val="en-US"/>
@@ -1712,8 +1615,25 @@
           <w:szCs w:val="28"/>
           <w:lang w:val="en-US"/>
         </w:rPr>
-        <w:t>User</w:t>
-      </w:r>
+        <w:t xml:space="preserve">User </w:t>
+      </w:r>
+      <w:r>
+        <w:rPr>
+          <w:sz w:val="28"/>
+          <w:szCs w:val="28"/>
+          <w:lang w:val="en-US"/>
+        </w:rPr>
+        <w:t>- The regular user of the program. User wants to perform the operation of folder flattening. User is expected to have basic knowledge about program and file system. It is assumed that user has proper access levels to folders on which program will execute.</w:t>
+      </w:r>
+    </w:p>
+    <w:p>
+      <w:pPr>
+        <w:rPr>
+          <w:sz w:val="28"/>
+          <w:szCs w:val="28"/>
+          <w:lang w:val="en-US"/>
+        </w:rPr>
+      </w:pPr>
       <w:r>
         <w:rPr>
           <w:b/>
@@ -1723,15 +1643,15 @@
           <w:szCs w:val="28"/>
           <w:lang w:val="en-US"/>
         </w:rPr>
-        <w:t xml:space="preserve"> </w:t>
-      </w:r>
-      <w:r>
-        <w:rPr>
-          <w:sz w:val="28"/>
-          <w:szCs w:val="28"/>
-          <w:lang w:val="en-US"/>
-        </w:rPr>
-        <w:t>- The regular user of the program. User wants to perform the operation of folder flattening. User is expected to have basic knowledge about program and file system. It is assumed that user has proper access levels to folders on which program will execute.</w:t>
+        <w:t xml:space="preserve">Logger </w:t>
+      </w:r>
+      <w:r>
+        <w:rPr>
+          <w:sz w:val="28"/>
+          <w:szCs w:val="28"/>
+          <w:lang w:val="en-US"/>
+        </w:rPr>
+        <w:t xml:space="preserve">- Service that performs write operation to '*.flattening.log' file. It logs all events that may occur during program execution. </w:t>
       </w:r>
     </w:p>
     <w:p>
@@ -1751,8 +1671,25 @@
           <w:szCs w:val="28"/>
           <w:lang w:val="en-US"/>
         </w:rPr>
-        <w:t>Logger</w:t>
-      </w:r>
+        <w:t>File mapper</w:t>
+      </w:r>
+      <w:r>
+        <w:rPr>
+          <w:sz w:val="28"/>
+          <w:szCs w:val="28"/>
+          <w:lang w:val="en-US"/>
+        </w:rPr>
+        <w:t xml:space="preserve"> - Service that performs file mapping, detects conflicts and applies tokenization of user input.</w:t>
+      </w:r>
+    </w:p>
+    <w:p>
+      <w:pPr>
+        <w:rPr>
+          <w:sz w:val="28"/>
+          <w:szCs w:val="28"/>
+          <w:lang w:val="en-US"/>
+        </w:rPr>
+      </w:pPr>
       <w:r>
         <w:rPr>
           <w:b/>
@@ -1762,94 +1699,6 @@
           <w:szCs w:val="28"/>
           <w:lang w:val="en-US"/>
         </w:rPr>
-        <w:t xml:space="preserve"> </w:t>
-      </w:r>
-      <w:r>
-        <w:rPr>
-          <w:sz w:val="28"/>
-          <w:szCs w:val="28"/>
-          <w:lang w:val="en-US"/>
-        </w:rPr>
-        <w:t>- Service that performs write oper</w:t>
-      </w:r>
-      <w:r>
-        <w:rPr>
-          <w:sz w:val="28"/>
-          <w:szCs w:val="28"/>
-          <w:lang w:val="en-US"/>
-        </w:rPr>
-        <w:t>a</w:t>
-      </w:r>
-      <w:r>
-        <w:rPr>
-          <w:sz w:val="28"/>
-          <w:szCs w:val="28"/>
-          <w:lang w:val="en-US"/>
-        </w:rPr>
-        <w:t xml:space="preserve">tion to '*.flattening.log' file. It logs all events that may occur during program execution. </w:t>
-      </w:r>
-    </w:p>
-    <w:p>
-      <w:pPr>
-        <w:rPr>
-          <w:sz w:val="28"/>
-          <w:szCs w:val="28"/>
-          <w:lang w:val="en-US"/>
-        </w:rPr>
-      </w:pPr>
-      <w:r>
-        <w:rPr>
-          <w:b/>
-          <w:bCs/>
-          <w:color w:val="000080"/>
-          <w:sz w:val="28"/>
-          <w:szCs w:val="28"/>
-          <w:lang w:val="en-US"/>
-        </w:rPr>
-        <w:t>File mapper</w:t>
-      </w:r>
-      <w:r>
-        <w:rPr>
-          <w:sz w:val="28"/>
-          <w:szCs w:val="28"/>
-          <w:lang w:val="en-US"/>
-        </w:rPr>
-        <w:t xml:space="preserve"> - Service that performs file mapping,</w:t>
-      </w:r>
-      <w:r>
-        <w:rPr>
-          <w:sz w:val="28"/>
-          <w:szCs w:val="28"/>
-          <w:lang w:val="en-US"/>
-        </w:rPr>
-        <w:t xml:space="preserve"> </w:t>
-      </w:r>
-      <w:r>
-        <w:rPr>
-          <w:sz w:val="28"/>
-          <w:szCs w:val="28"/>
-          <w:lang w:val="en-US"/>
-        </w:rPr>
-        <w:t>detects conflicts and applies tokenization of user input.</w:t>
-      </w:r>
-    </w:p>
-    <w:p>
-      <w:pPr>
-        <w:rPr>
-          <w:sz w:val="28"/>
-          <w:szCs w:val="28"/>
-          <w:lang w:val="en-US"/>
-        </w:rPr>
-      </w:pPr>
-      <w:r>
-        <w:rPr>
-          <w:b/>
-          <w:bCs/>
-          <w:color w:val="000080"/>
-          <w:sz w:val="28"/>
-          <w:szCs w:val="28"/>
-          <w:lang w:val="en-US"/>
-        </w:rPr>
         <w:t>File system</w:t>
       </w:r>
       <w:r>
@@ -1870,7 +1719,7 @@
     </w:p>
     <w:p>
       <w:pPr>
-        <w:pStyle w:val="Heading1"/>
+        <w:pStyle w:val="Nagwek1"/>
         <w:rPr>
           <w:rFonts w:eastAsia="Times New Roman"/>
           <w:lang w:val="en-US"/>
@@ -1906,41 +1755,7 @@
           <w:szCs w:val="28"/>
           <w:lang w:val="en-US"/>
         </w:rPr>
-        <w:t xml:space="preserve">The program is expected to move all files from one folder hierarchy to another. Files in destination directory should have names that will allow to identify them. After operation of flattening the log file can be found inside destination directory. Log file contains </w:t>
-      </w:r>
-      <w:proofErr w:type="gramStart"/>
-      <w:r>
-        <w:rPr>
-          <w:sz w:val="28"/>
-          <w:szCs w:val="28"/>
-          <w:lang w:val="en-US"/>
-        </w:rPr>
-        <w:t>all of</w:t>
-      </w:r>
-      <w:proofErr w:type="gramEnd"/>
-      <w:r>
-        <w:rPr>
-          <w:sz w:val="28"/>
-          <w:szCs w:val="28"/>
-          <w:lang w:val="en-US"/>
-        </w:rPr>
-        <w:t xml:space="preserve"> the </w:t>
-      </w:r>
-      <w:r>
-        <w:rPr>
-          <w:sz w:val="28"/>
-          <w:szCs w:val="28"/>
-          <w:lang w:val="en-US"/>
-        </w:rPr>
-        <w:t>information</w:t>
-      </w:r>
-      <w:r>
-        <w:rPr>
-          <w:sz w:val="28"/>
-          <w:szCs w:val="28"/>
-          <w:lang w:val="en-US"/>
-        </w:rPr>
-        <w:t xml:space="preserve"> about the files that were copied to destination directory. Example of the line from the log file looks like this:</w:t>
+        <w:t>The program is expected to move all files from one folder hierarchy to another. Files in destination directory should have names that will allow to identify them. After operation of flattening the log file can be found inside destination directory. Log file contains all of the information about the files that were copied to destination directory. Example of the line from the log file looks like this:</w:t>
       </w:r>
     </w:p>
     <w:p>
@@ -1952,125 +1767,7 @@
     </w:p>
     <w:tbl>
       <w:tblPr>
-        <w:tblStyle w:val="TableGrid"/>
-        <w:tblW w:w="0" w:type="auto"/>
-        <w:tblLook w:val="04A0" w:firstRow="1" w:lastRow="0" w:firstColumn="1" w:lastColumn="0" w:noHBand="0" w:noVBand="1"/>
-      </w:tblPr>
-      <w:tblGrid>
-        <w:gridCol w:w="9062"/>
-      </w:tblGrid>
-      <w:tr>
-        <w:tc>
-          <w:tcPr>
-            <w:tcW w:w="9062" w:type="dxa"/>
-          </w:tcPr>
-          <w:p>
-            <w:pPr>
-              <w:shd w:val="clear" w:color="auto" w:fill="FFFFFF"/>
-              <w:spacing w:line="360" w:lineRule="atLeast"/>
-              <w:jc w:val="center"/>
-              <w:rPr>
-                <w:rFonts w:ascii="Consolas" w:eastAsia="Times New Roman" w:hAnsi="Consolas" w:cs="Times New Roman"/>
-                <w:color w:val="000000"/>
-                <w:sz w:val="20"/>
-                <w:szCs w:val="20"/>
-                <w:lang w:val="en-US"/>
-              </w:rPr>
-            </w:pPr>
-            <w:proofErr w:type="spellStart"/>
-            <w:r>
-              <w:rPr>
-                <w:rFonts w:ascii="Consolas" w:eastAsia="Times New Roman" w:hAnsi="Consolas" w:cs="Times New Roman"/>
-                <w:color w:val="000000"/>
-                <w:sz w:val="20"/>
-                <w:szCs w:val="20"/>
-                <w:lang w:val="en-US"/>
-              </w:rPr>
-              <w:t>source_dir</w:t>
-            </w:r>
-            <w:proofErr w:type="spellEnd"/>
-            <w:r>
-              <w:rPr>
-                <w:rFonts w:ascii="Consolas" w:eastAsia="Times New Roman" w:hAnsi="Consolas" w:cs="Times New Roman"/>
-                <w:color w:val="000000"/>
-                <w:sz w:val="20"/>
-                <w:szCs w:val="20"/>
-                <w:lang w:val="en-US"/>
-              </w:rPr>
-              <w:t xml:space="preserve">/subdir/file1.txt -&gt; </w:t>
-            </w:r>
-            <w:proofErr w:type="spellStart"/>
-            <w:r>
-              <w:rPr>
-                <w:rFonts w:ascii="Consolas" w:eastAsia="Times New Roman" w:hAnsi="Consolas" w:cs="Times New Roman"/>
-                <w:color w:val="000000"/>
-                <w:sz w:val="20"/>
-                <w:szCs w:val="20"/>
-                <w:lang w:val="en-US"/>
-              </w:rPr>
-              <w:t>destination_dir</w:t>
-            </w:r>
-            <w:proofErr w:type="spellEnd"/>
-            <w:r>
-              <w:rPr>
-                <w:rFonts w:ascii="Consolas" w:eastAsia="Times New Roman" w:hAnsi="Consolas" w:cs="Times New Roman"/>
-                <w:color w:val="000000"/>
-                <w:sz w:val="20"/>
-                <w:szCs w:val="20"/>
-                <w:lang w:val="en-US"/>
-              </w:rPr>
-              <w:t>/tokenized_name_of_file1.txt</w:t>
-            </w:r>
-          </w:p>
-          <w:p>
-            <w:pPr>
-              <w:jc w:val="center"/>
-              <w:rPr>
-                <w:lang w:val="en-US"/>
-              </w:rPr>
-            </w:pPr>
-          </w:p>
-        </w:tc>
-      </w:tr>
-    </w:tbl>
-    <w:p>
-      <w:pPr>
-        <w:rPr>
-          <w:lang w:val="en-US"/>
-        </w:rPr>
-      </w:pPr>
-    </w:p>
-    <w:p>
-      <w:pPr>
-        <w:jc w:val="both"/>
-        <w:rPr>
-          <w:sz w:val="28"/>
-          <w:szCs w:val="28"/>
-          <w:lang w:val="en-US"/>
-        </w:rPr>
-      </w:pPr>
-      <w:r>
-        <w:rPr>
-          <w:sz w:val="28"/>
-          <w:szCs w:val="28"/>
-          <w:lang w:val="en-US"/>
-        </w:rPr>
-        <w:t>In case of conflict program displays the proper message and allows to amend the problem. Such situation produces record in log file:</w:t>
-      </w:r>
-    </w:p>
-    <w:p>
-      <w:pPr>
-        <w:jc w:val="both"/>
-        <w:rPr>
-          <w:sz w:val="28"/>
-          <w:szCs w:val="28"/>
-          <w:lang w:val="en-US"/>
-        </w:rPr>
-      </w:pPr>
-    </w:p>
-    <w:tbl>
-      <w:tblPr>
-        <w:tblStyle w:val="TableGrid"/>
+        <w:tblStyle w:val="Tabela-Siatka"/>
         <w:tblW w:w="0" w:type="auto"/>
         <w:tblLook w:val="04A0" w:firstRow="1" w:lastRow="0" w:firstColumn="1" w:lastColumn="0" w:noHBand="0" w:noVBand="1"/>
       </w:tblPr>
@@ -2103,9 +1800,82 @@
                 <w:szCs w:val="20"/>
                 <w:lang w:val="en-US"/>
               </w:rPr>
-              <w:t xml:space="preserve">[!] Conflict </w:t>
+              <w:t>source_dir/subdir/file1.txt -&gt; destination_dir/tokenized_name_of_file1.txt</w:t>
             </w:r>
-            <w:proofErr w:type="spellStart"/>
+          </w:p>
+          <w:p>
+            <w:pPr>
+              <w:jc w:val="center"/>
+              <w:rPr>
+                <w:lang w:val="en-US"/>
+              </w:rPr>
+            </w:pPr>
+          </w:p>
+        </w:tc>
+      </w:tr>
+    </w:tbl>
+    <w:p>
+      <w:pPr>
+        <w:rPr>
+          <w:lang w:val="en-US"/>
+        </w:rPr>
+      </w:pPr>
+    </w:p>
+    <w:p>
+      <w:pPr>
+        <w:jc w:val="both"/>
+        <w:rPr>
+          <w:sz w:val="28"/>
+          <w:szCs w:val="28"/>
+          <w:lang w:val="en-US"/>
+        </w:rPr>
+      </w:pPr>
+      <w:r>
+        <w:rPr>
+          <w:sz w:val="28"/>
+          <w:szCs w:val="28"/>
+          <w:lang w:val="en-US"/>
+        </w:rPr>
+        <w:t>In case of conflict program displays the proper message and allows to amend the problem. Such situation produces record in log file:</w:t>
+      </w:r>
+    </w:p>
+    <w:p>
+      <w:pPr>
+        <w:jc w:val="both"/>
+        <w:rPr>
+          <w:sz w:val="28"/>
+          <w:szCs w:val="28"/>
+          <w:lang w:val="en-US"/>
+        </w:rPr>
+      </w:pPr>
+    </w:p>
+    <w:tbl>
+      <w:tblPr>
+        <w:tblStyle w:val="Tabela-Siatka"/>
+        <w:tblW w:w="0" w:type="auto"/>
+        <w:tblLook w:val="04A0" w:firstRow="1" w:lastRow="0" w:firstColumn="1" w:lastColumn="0" w:noHBand="0" w:noVBand="1"/>
+      </w:tblPr>
+      <w:tblGrid>
+        <w:gridCol w:w="9062"/>
+      </w:tblGrid>
+      <w:tr>
+        <w:tc>
+          <w:tcPr>
+            <w:tcW w:w="9062" w:type="dxa"/>
+          </w:tcPr>
+          <w:p>
+            <w:pPr>
+              <w:shd w:val="clear" w:color="auto" w:fill="FFFFFF"/>
+              <w:spacing w:line="360" w:lineRule="atLeast"/>
+              <w:jc w:val="center"/>
+              <w:rPr>
+                <w:rFonts w:ascii="Consolas" w:eastAsia="Times New Roman" w:hAnsi="Consolas" w:cs="Times New Roman"/>
+                <w:color w:val="000000"/>
+                <w:sz w:val="20"/>
+                <w:szCs w:val="20"/>
+                <w:lang w:val="en-US"/>
+              </w:rPr>
+            </w:pPr>
             <w:r>
               <w:rPr>
                 <w:rFonts w:ascii="Consolas" w:eastAsia="Times New Roman" w:hAnsi="Consolas" w:cs="Times New Roman"/>
@@ -2114,40 +1884,7 @@
                 <w:szCs w:val="20"/>
                 <w:lang w:val="en-US"/>
               </w:rPr>
-              <w:t>source_dir</w:t>
-            </w:r>
-            <w:proofErr w:type="spellEnd"/>
-            <w:r>
-              <w:rPr>
-                <w:rFonts w:ascii="Consolas" w:eastAsia="Times New Roman" w:hAnsi="Consolas" w:cs="Times New Roman"/>
-                <w:color w:val="000000"/>
-                <w:sz w:val="20"/>
-                <w:szCs w:val="20"/>
-                <w:lang w:val="en-US"/>
-              </w:rPr>
-              <w:t xml:space="preserve">/dir2/file1.txt -&gt; </w:t>
-            </w:r>
-            <w:proofErr w:type="spellStart"/>
-            <w:r>
-              <w:rPr>
-                <w:rFonts w:ascii="Consolas" w:eastAsia="Times New Roman" w:hAnsi="Consolas" w:cs="Times New Roman"/>
-                <w:color w:val="000000"/>
-                <w:sz w:val="20"/>
-                <w:szCs w:val="20"/>
-                <w:lang w:val="en-US"/>
-              </w:rPr>
-              <w:t>destination_dir</w:t>
-            </w:r>
-            <w:proofErr w:type="spellEnd"/>
-            <w:r>
-              <w:rPr>
-                <w:rFonts w:ascii="Consolas" w:eastAsia="Times New Roman" w:hAnsi="Consolas" w:cs="Times New Roman"/>
-                <w:color w:val="000000"/>
-                <w:sz w:val="20"/>
-                <w:szCs w:val="20"/>
-                <w:lang w:val="en-US"/>
-              </w:rPr>
-              <w:t>/name_of_file1.txt</w:t>
+              <w:t>[!] Conflict source_dir/dir2/file1.txt -&gt; destination_dir/name_of_file1.txt</w:t>
             </w:r>
           </w:p>
           <w:p>
@@ -2171,51 +1908,7 @@
                 <w:szCs w:val="20"/>
                 <w:lang w:val="en-US"/>
               </w:rPr>
-              <w:t xml:space="preserve">[+] </w:t>
-            </w:r>
-            <w:proofErr w:type="spellStart"/>
-            <w:r>
-              <w:rPr>
-                <w:rFonts w:ascii="Consolas" w:eastAsia="Times New Roman" w:hAnsi="Consolas" w:cs="Times New Roman"/>
-                <w:color w:val="000000"/>
-                <w:sz w:val="20"/>
-                <w:szCs w:val="20"/>
-                <w:lang w:val="en-US"/>
-              </w:rPr>
-              <w:t>source_dir</w:t>
-            </w:r>
-            <w:proofErr w:type="spellEnd"/>
-            <w:r>
-              <w:rPr>
-                <w:rFonts w:ascii="Consolas" w:eastAsia="Times New Roman" w:hAnsi="Consolas" w:cs="Times New Roman"/>
-                <w:color w:val="000000"/>
-                <w:sz w:val="20"/>
-                <w:szCs w:val="20"/>
-                <w:lang w:val="en-US"/>
-              </w:rPr>
-              <w:t xml:space="preserve">/subdir2/file1.txt -&gt; </w:t>
-            </w:r>
-            <w:proofErr w:type="spellStart"/>
-            <w:r>
-              <w:rPr>
-                <w:rFonts w:ascii="Consolas" w:eastAsia="Times New Roman" w:hAnsi="Consolas" w:cs="Times New Roman"/>
-                <w:color w:val="000000"/>
-                <w:sz w:val="20"/>
-                <w:szCs w:val="20"/>
-                <w:lang w:val="en-US"/>
-              </w:rPr>
-              <w:t>destination_dir</w:t>
-            </w:r>
-            <w:proofErr w:type="spellEnd"/>
-            <w:r>
-              <w:rPr>
-                <w:rFonts w:ascii="Consolas" w:eastAsia="Times New Roman" w:hAnsi="Consolas" w:cs="Times New Roman"/>
-                <w:color w:val="000000"/>
-                <w:sz w:val="20"/>
-                <w:szCs w:val="20"/>
-                <w:lang w:val="en-US"/>
-              </w:rPr>
-              <w:t>/name_of_file1_copy.txt</w:t>
+              <w:t>[+] source_dir/subdir2/file1.txt -&gt; destination_dir/name_of_file1_copy.txt</w:t>
             </w:r>
           </w:p>
           <w:p>
@@ -2245,7 +1938,7 @@
     </w:p>
     <w:p>
       <w:pPr>
-        <w:pStyle w:val="Heading1"/>
+        <w:pStyle w:val="Nagwek1"/>
         <w:rPr>
           <w:rFonts w:eastAsia="Times New Roman"/>
           <w:lang w:val="en-US"/>
@@ -2256,7 +1949,6 @@
           <w:rFonts w:eastAsia="Times New Roman"/>
           <w:lang w:val="en-US"/>
         </w:rPr>
-        <w:lastRenderedPageBreak/>
         <w:t>Use case diagram</w:t>
       </w:r>
     </w:p>
@@ -3451,18 +3143,18 @@
     <w:lsdException w:name="Unresolved Mention" w:semiHidden="1" w:unhideWhenUsed="1"/>
     <w:lsdException w:name="Smart Link" w:semiHidden="1" w:unhideWhenUsed="1"/>
   </w:latentStyles>
-  <w:style w:type="paragraph" w:default="1" w:styleId="Normal">
+  <w:style w:type="paragraph" w:default="1" w:styleId="Normalny">
     <w:name w:val="Normal"/>
     <w:qFormat/>
     <w:rPr>
       <w:lang w:val="de-AT"/>
     </w:rPr>
   </w:style>
-  <w:style w:type="paragraph" w:styleId="Heading1">
+  <w:style w:type="paragraph" w:styleId="Nagwek1">
     <w:name w:val="heading 1"/>
-    <w:basedOn w:val="Normal"/>
-    <w:next w:val="Normal"/>
-    <w:link w:val="Heading1Char"/>
+    <w:basedOn w:val="Normalny"/>
+    <w:next w:val="Normalny"/>
+    <w:link w:val="Nagwek1Znak"/>
     <w:uiPriority w:val="9"/>
     <w:qFormat/>
     <w:rsid w:val="00B903EF"/>
@@ -3479,11 +3171,11 @@
       <w:szCs w:val="32"/>
     </w:rPr>
   </w:style>
-  <w:style w:type="paragraph" w:styleId="Heading2">
+  <w:style w:type="paragraph" w:styleId="Nagwek2">
     <w:name w:val="heading 2"/>
-    <w:basedOn w:val="Normal"/>
-    <w:next w:val="Normal"/>
-    <w:link w:val="Heading2Char"/>
+    <w:basedOn w:val="Normalny"/>
+    <w:next w:val="Normalny"/>
+    <w:link w:val="Nagwek2Znak"/>
     <w:uiPriority w:val="9"/>
     <w:unhideWhenUsed/>
     <w:qFormat/>
@@ -3501,13 +3193,13 @@
       <w:szCs w:val="26"/>
     </w:rPr>
   </w:style>
-  <w:style w:type="character" w:default="1" w:styleId="DefaultParagraphFont">
+  <w:style w:type="character" w:default="1" w:styleId="Domylnaczcionkaakapitu">
     <w:name w:val="Default Paragraph Font"/>
     <w:uiPriority w:val="1"/>
     <w:semiHidden/>
     <w:unhideWhenUsed/>
   </w:style>
-  <w:style w:type="table" w:default="1" w:styleId="TableNormal">
+  <w:style w:type="table" w:default="1" w:styleId="Standardowy">
     <w:name w:val="Normal Table"/>
     <w:uiPriority w:val="99"/>
     <w:semiHidden/>
@@ -3522,16 +3214,16 @@
       </w:tblCellMar>
     </w:tblPr>
   </w:style>
-  <w:style w:type="numbering" w:default="1" w:styleId="NoList">
+  <w:style w:type="numbering" w:default="1" w:styleId="Bezlisty">
     <w:name w:val="No List"/>
     <w:uiPriority w:val="99"/>
     <w:semiHidden/>
     <w:unhideWhenUsed/>
   </w:style>
-  <w:style w:type="paragraph" w:styleId="EndnoteText">
+  <w:style w:type="paragraph" w:styleId="Tekstprzypisukocowego">
     <w:name w:val="endnote text"/>
-    <w:basedOn w:val="Normal"/>
-    <w:link w:val="EndnoteTextChar"/>
+    <w:basedOn w:val="Normalny"/>
+    <w:link w:val="TekstprzypisukocowegoZnak"/>
     <w:uiPriority w:val="99"/>
     <w:semiHidden/>
     <w:unhideWhenUsed/>
@@ -3544,10 +3236,10 @@
       <w:szCs w:val="20"/>
     </w:rPr>
   </w:style>
-  <w:style w:type="character" w:customStyle="1" w:styleId="EndnoteTextChar">
-    <w:name w:val="Endnote Text Char"/>
-    <w:basedOn w:val="DefaultParagraphFont"/>
-    <w:link w:val="EndnoteText"/>
+  <w:style w:type="character" w:customStyle="1" w:styleId="TekstprzypisukocowegoZnak">
+    <w:name w:val="Tekst przypisu końcowego Znak"/>
+    <w:basedOn w:val="Domylnaczcionkaakapitu"/>
+    <w:link w:val="Tekstprzypisukocowego"/>
     <w:uiPriority w:val="99"/>
     <w:semiHidden/>
     <w:rsid w:val="000D517E"/>
@@ -3557,9 +3249,9 @@
       <w:lang w:val="de-AT"/>
     </w:rPr>
   </w:style>
-  <w:style w:type="character" w:styleId="EndnoteReference">
+  <w:style w:type="character" w:styleId="Odwoanieprzypisukocowego">
     <w:name w:val="endnote reference"/>
-    <w:basedOn w:val="DefaultParagraphFont"/>
+    <w:basedOn w:val="Domylnaczcionkaakapitu"/>
     <w:uiPriority w:val="99"/>
     <w:semiHidden/>
     <w:unhideWhenUsed/>
@@ -3568,10 +3260,10 @@
       <w:vertAlign w:val="superscript"/>
     </w:rPr>
   </w:style>
-  <w:style w:type="character" w:customStyle="1" w:styleId="Heading1Char">
-    <w:name w:val="Heading 1 Char"/>
-    <w:basedOn w:val="DefaultParagraphFont"/>
-    <w:link w:val="Heading1"/>
+  <w:style w:type="character" w:customStyle="1" w:styleId="Nagwek1Znak">
+    <w:name w:val="Nagłówek 1 Znak"/>
+    <w:basedOn w:val="Domylnaczcionkaakapitu"/>
+    <w:link w:val="Nagwek1"/>
     <w:uiPriority w:val="9"/>
     <w:rsid w:val="00B903EF"/>
     <w:rPr>
@@ -3582,10 +3274,10 @@
       <w:lang w:val="de-AT"/>
     </w:rPr>
   </w:style>
-  <w:style w:type="character" w:customStyle="1" w:styleId="Heading2Char">
-    <w:name w:val="Heading 2 Char"/>
-    <w:basedOn w:val="DefaultParagraphFont"/>
-    <w:link w:val="Heading2"/>
+  <w:style w:type="character" w:customStyle="1" w:styleId="Nagwek2Znak">
+    <w:name w:val="Nagłówek 2 Znak"/>
+    <w:basedOn w:val="Domylnaczcionkaakapitu"/>
+    <w:link w:val="Nagwek2"/>
     <w:uiPriority w:val="9"/>
     <w:rsid w:val="00B903EF"/>
     <w:rPr>
@@ -3596,9 +3288,9 @@
       <w:lang w:val="de-AT"/>
     </w:rPr>
   </w:style>
-  <w:style w:type="paragraph" w:styleId="ListParagraph">
+  <w:style w:type="paragraph" w:styleId="Akapitzlist">
     <w:name w:val="List Paragraph"/>
-    <w:basedOn w:val="Normal"/>
+    <w:basedOn w:val="Normalny"/>
     <w:uiPriority w:val="34"/>
     <w:qFormat/>
     <w:rsid w:val="00B903EF"/>
@@ -3607,9 +3299,9 @@
       <w:contextualSpacing/>
     </w:pPr>
   </w:style>
-  <w:style w:type="table" w:styleId="TableGrid">
+  <w:style w:type="table" w:styleId="Tabela-Siatka">
     <w:name w:val="Table Grid"/>
-    <w:basedOn w:val="TableNormal"/>
+    <w:basedOn w:val="Standardowy"/>
     <w:uiPriority w:val="39"/>
     <w:rsid w:val="00FB76E0"/>
     <w:pPr>

</xml_diff>

<commit_message>
Document's history and automatically generated table of contents
</commit_message>
<xml_diff>
--- a/Documentation/General Description of the System (GDS).docx
+++ b/Documentation/General Description of the System (GDS).docx
@@ -70,7 +70,7 @@
     </w:p>
     <w:p>
       <w:pPr>
-        <w:pStyle w:val="Nagwek1"/>
+        <w:pStyle w:val="Heading1"/>
         <w:jc w:val="center"/>
         <w:rPr>
           <w:rFonts w:eastAsia="Times New Roman"/>
@@ -80,6 +80,7 @@
           <w:lang w:val="en-US"/>
         </w:rPr>
       </w:pPr>
+      <w:bookmarkStart w:id="0" w:name="_Toc89876314"/>
       <w:r>
         <w:rPr>
           <w:rFonts w:eastAsia="Times New Roman"/>
@@ -89,10 +90,11 @@
         </w:rPr>
         <w:t>Software engineering final project</w:t>
       </w:r>
-    </w:p>
-    <w:p>
-      <w:pPr>
-        <w:pStyle w:val="Nagwek1"/>
+      <w:bookmarkEnd w:id="0"/>
+    </w:p>
+    <w:p>
+      <w:pPr>
+        <w:pStyle w:val="Heading1"/>
         <w:jc w:val="center"/>
         <w:rPr>
           <w:sz w:val="44"/>
@@ -177,14 +179,10 @@
           <w:szCs w:val="27"/>
           <w:lang w:val="en-US"/>
         </w:rPr>
-        <w:t>Authors: Adam Gembala, Robert Lotawiec</w:t>
-      </w:r>
-    </w:p>
-    <w:p>
-      <w:pPr>
-        <w:shd w:val="clear" w:color="auto" w:fill="FFFFFF"/>
-        <w:spacing w:after="0" w:line="360" w:lineRule="atLeast"/>
-        <w:jc w:val="center"/>
+        <w:t xml:space="preserve">Authors: Adam Gembala, Robert </w:t>
+      </w:r>
+      <w:proofErr w:type="spellStart"/>
+      <w:r>
         <w:rPr>
           <w:rFonts w:ascii="Consolas" w:eastAsia="Times New Roman" w:hAnsi="Consolas" w:cs="Times New Roman"/>
           <w:color w:val="000000"/>
@@ -192,8 +190,15 @@
           <w:szCs w:val="27"/>
           <w:lang w:val="en-US"/>
         </w:rPr>
-      </w:pPr>
-      <w:r>
+        <w:t>Lotawiec</w:t>
+      </w:r>
+      <w:proofErr w:type="spellEnd"/>
+    </w:p>
+    <w:p>
+      <w:pPr>
+        <w:shd w:val="clear" w:color="auto" w:fill="FFFFFF"/>
+        <w:spacing w:after="0" w:line="360" w:lineRule="atLeast"/>
+        <w:jc w:val="center"/>
         <w:rPr>
           <w:rFonts w:ascii="Consolas" w:eastAsia="Times New Roman" w:hAnsi="Consolas" w:cs="Times New Roman"/>
           <w:color w:val="000000"/>
@@ -201,8 +206,7 @@
           <w:szCs w:val="27"/>
           <w:lang w:val="en-US"/>
         </w:rPr>
-        <w:t>Degree course: Informatics, sem</w:t>
-      </w:r>
+      </w:pPr>
       <w:r>
         <w:rPr>
           <w:rFonts w:ascii="Consolas" w:eastAsia="Times New Roman" w:hAnsi="Consolas" w:cs="Times New Roman"/>
@@ -211,7 +215,7 @@
           <w:szCs w:val="27"/>
           <w:lang w:val="en-US"/>
         </w:rPr>
-        <w:t>.</w:t>
+        <w:t>Degree course: Informatics, sem</w:t>
       </w:r>
       <w:r>
         <w:rPr>
@@ -221,14 +225,9 @@
           <w:szCs w:val="27"/>
           <w:lang w:val="en-US"/>
         </w:rPr>
-        <w:t xml:space="preserve"> V</w:t>
-      </w:r>
-    </w:p>
-    <w:p>
-      <w:pPr>
-        <w:shd w:val="clear" w:color="auto" w:fill="FFFFFF"/>
-        <w:spacing w:after="0" w:line="360" w:lineRule="atLeast"/>
-        <w:jc w:val="center"/>
+        <w:t>.</w:t>
+      </w:r>
+      <w:r>
         <w:rPr>
           <w:rFonts w:ascii="Consolas" w:eastAsia="Times New Roman" w:hAnsi="Consolas" w:cs="Times New Roman"/>
           <w:color w:val="000000"/>
@@ -236,8 +235,14 @@
           <w:szCs w:val="27"/>
           <w:lang w:val="en-US"/>
         </w:rPr>
-      </w:pPr>
-      <w:r>
+        <w:t xml:space="preserve"> V</w:t>
+      </w:r>
+    </w:p>
+    <w:p>
+      <w:pPr>
+        <w:shd w:val="clear" w:color="auto" w:fill="FFFFFF"/>
+        <w:spacing w:after="0" w:line="360" w:lineRule="atLeast"/>
+        <w:jc w:val="center"/>
         <w:rPr>
           <w:rFonts w:ascii="Consolas" w:eastAsia="Times New Roman" w:hAnsi="Consolas" w:cs="Times New Roman"/>
           <w:color w:val="000000"/>
@@ -245,13 +250,8 @@
           <w:szCs w:val="27"/>
           <w:lang w:val="en-US"/>
         </w:rPr>
-        <w:t>Academic year: 2021/2022</w:t>
-      </w:r>
-    </w:p>
-    <w:p>
-      <w:pPr>
-        <w:shd w:val="clear" w:color="auto" w:fill="FFFFFF"/>
-        <w:spacing w:after="0" w:line="360" w:lineRule="atLeast"/>
+      </w:pPr>
+      <w:r>
         <w:rPr>
           <w:rFonts w:ascii="Consolas" w:eastAsia="Times New Roman" w:hAnsi="Consolas" w:cs="Times New Roman"/>
           <w:color w:val="000000"/>
@@ -259,7 +259,8 @@
           <w:szCs w:val="27"/>
           <w:lang w:val="en-US"/>
         </w:rPr>
-      </w:pPr>
+        <w:t>Academic year: 2021/2022</w:t>
+      </w:r>
     </w:p>
     <w:p>
       <w:pPr>
@@ -289,139 +290,8 @@
     </w:p>
     <w:p>
       <w:pPr>
-        <w:pStyle w:val="Nagwek2"/>
-        <w:jc w:val="center"/>
-        <w:rPr>
-          <w:lang w:val="en-US"/>
-        </w:rPr>
-      </w:pPr>
-    </w:p>
-    <w:p>
-      <w:pPr>
-        <w:rPr>
-          <w:lang w:val="en-US"/>
-        </w:rPr>
-      </w:pPr>
-    </w:p>
-    <w:p>
-      <w:pPr>
-        <w:rPr>
-          <w:lang w:val="en-US"/>
-        </w:rPr>
-      </w:pPr>
-    </w:p>
-    <w:p>
-      <w:pPr>
-        <w:rPr>
-          <w:lang w:val="en-US"/>
-        </w:rPr>
-      </w:pPr>
-    </w:p>
-    <w:p>
-      <w:pPr>
-        <w:rPr>
-          <w:lang w:val="en-US"/>
-        </w:rPr>
-      </w:pPr>
-    </w:p>
-    <w:p>
-      <w:pPr>
-        <w:rPr>
-          <w:lang w:val="en-US"/>
-        </w:rPr>
-      </w:pPr>
-    </w:p>
-    <w:p>
-      <w:pPr>
-        <w:rPr>
-          <w:lang w:val="en-US"/>
-        </w:rPr>
-      </w:pPr>
-    </w:p>
-    <w:p>
-      <w:pPr>
-        <w:rPr>
-          <w:lang w:val="en-US"/>
-        </w:rPr>
-      </w:pPr>
-    </w:p>
-    <w:p>
-      <w:pPr>
-        <w:rPr>
-          <w:lang w:val="en-US"/>
-        </w:rPr>
-      </w:pPr>
-    </w:p>
-    <w:p>
-      <w:pPr>
-        <w:spacing w:line="360" w:lineRule="auto"/>
-        <w:jc w:val="both"/>
-        <w:rPr>
-          <w:sz w:val="24"/>
-          <w:szCs w:val="24"/>
-          <w:lang w:val="en-US"/>
-        </w:rPr>
-      </w:pPr>
-    </w:p>
-    <w:p>
-      <w:pPr>
-        <w:spacing w:line="360" w:lineRule="auto"/>
-        <w:jc w:val="both"/>
-        <w:rPr>
-          <w:sz w:val="24"/>
-          <w:szCs w:val="24"/>
-          <w:lang w:val="en-US"/>
-        </w:rPr>
-      </w:pPr>
-    </w:p>
-    <w:p>
-      <w:pPr>
-        <w:pStyle w:val="Nagwek1"/>
-        <w:rPr>
-          <w:rFonts w:eastAsia="Times New Roman"/>
-          <w:sz w:val="36"/>
-          <w:szCs w:val="36"/>
-          <w:lang w:val="en-US"/>
-        </w:rPr>
-      </w:pPr>
-      <w:r>
-        <w:rPr>
-          <w:rFonts w:eastAsia="Times New Roman"/>
-          <w:sz w:val="36"/>
-          <w:szCs w:val="36"/>
-          <w:lang w:val="en-US"/>
-        </w:rPr>
-        <w:lastRenderedPageBreak/>
-        <w:t>Description</w:t>
-      </w:r>
-    </w:p>
-    <w:p>
-      <w:pPr>
-        <w:rPr>
-          <w:lang w:val="en-US"/>
-        </w:rPr>
-      </w:pPr>
-    </w:p>
-    <w:p>
-      <w:pPr>
-        <w:jc w:val="both"/>
-        <w:rPr>
-          <w:sz w:val="28"/>
-          <w:szCs w:val="28"/>
-          <w:lang w:val="en-US"/>
-        </w:rPr>
-      </w:pPr>
-      <w:r>
-        <w:rPr>
-          <w:sz w:val="28"/>
-          <w:szCs w:val="28"/>
-          <w:lang w:val="en-US"/>
-        </w:rPr>
-        <w:t>The goal of the project is to create an application with a graphical user interface for flattening nested directories with files. The user from the GUI can choose the source directory and the destination folder, where all the files from the nested source directory will be copied, the flattening operation must be reversible. After each operation, a log file will be created in which the history of the performed operations on files will be stored. In case of a conflict during copying files to the target folder (i.e. copied files have the same name), the user will be informed about it and will have to decide on his own about the occurred conflict (giving a new name to one of the files or skipping the copying of the file causing the conflict). The minimum requirement is that the application works with the Windows platform and that it works on desktop devices.</w:t>
-      </w:r>
-    </w:p>
-    <w:p>
-      <w:pPr>
+        <w:shd w:val="clear" w:color="auto" w:fill="FFFFFF"/>
+        <w:spacing w:after="0" w:line="360" w:lineRule="atLeast"/>
         <w:rPr>
           <w:rFonts w:ascii="Consolas" w:eastAsia="Times New Roman" w:hAnsi="Consolas" w:cs="Times New Roman"/>
           <w:color w:val="000000"/>
@@ -433,23 +303,2922 @@
     </w:p>
     <w:p>
       <w:pPr>
-        <w:pStyle w:val="Nagwek1"/>
+        <w:pStyle w:val="Heading2"/>
+        <w:jc w:val="center"/>
+        <w:rPr>
+          <w:lang w:val="en-US"/>
+        </w:rPr>
+      </w:pPr>
+    </w:p>
+    <w:p>
+      <w:pPr>
+        <w:rPr>
+          <w:lang w:val="en-US"/>
+        </w:rPr>
+      </w:pPr>
+    </w:p>
+    <w:p>
+      <w:pPr>
+        <w:rPr>
+          <w:lang w:val="en-US"/>
+        </w:rPr>
+      </w:pPr>
+    </w:p>
+    <w:p>
+      <w:pPr>
+        <w:rPr>
+          <w:lang w:val="en-US"/>
+        </w:rPr>
+      </w:pPr>
+    </w:p>
+    <w:p>
+      <w:pPr>
+        <w:rPr>
+          <w:lang w:val="en-US"/>
+        </w:rPr>
+      </w:pPr>
+    </w:p>
+    <w:p>
+      <w:pPr>
+        <w:rPr>
+          <w:lang w:val="en-US"/>
+        </w:rPr>
+      </w:pPr>
+    </w:p>
+    <w:p>
+      <w:pPr>
+        <w:rPr>
+          <w:lang w:val="en-US"/>
+        </w:rPr>
+      </w:pPr>
+    </w:p>
+    <w:p>
+      <w:pPr>
+        <w:rPr>
+          <w:lang w:val="en-US"/>
+        </w:rPr>
+      </w:pPr>
+    </w:p>
+    <w:p>
+      <w:pPr>
+        <w:rPr>
+          <w:lang w:val="en-US"/>
+        </w:rPr>
+      </w:pPr>
+    </w:p>
+    <w:p>
+      <w:pPr>
+        <w:spacing w:line="360" w:lineRule="auto"/>
+        <w:jc w:val="both"/>
+        <w:rPr>
+          <w:sz w:val="24"/>
+          <w:szCs w:val="24"/>
+          <w:lang w:val="en-US"/>
+        </w:rPr>
+      </w:pPr>
+    </w:p>
+    <w:p>
+      <w:pPr>
+        <w:spacing w:line="360" w:lineRule="auto"/>
+        <w:jc w:val="both"/>
+        <w:rPr>
+          <w:sz w:val="24"/>
+          <w:szCs w:val="24"/>
+          <w:lang w:val="en-US"/>
+        </w:rPr>
+      </w:pPr>
+    </w:p>
+    <w:sdt>
+      <w:sdtPr>
+        <w:id w:val="1526901596"/>
+        <w:docPartObj>
+          <w:docPartGallery w:val="Table of Contents"/>
+          <w:docPartUnique/>
+        </w:docPartObj>
+      </w:sdtPr>
+      <w:sdtEndPr>
+        <w:rPr>
+          <w:rFonts w:asciiTheme="minorHAnsi" w:eastAsiaTheme="minorHAnsi" w:hAnsiTheme="minorHAnsi" w:cstheme="minorBidi"/>
+          <w:b/>
+          <w:bCs/>
+          <w:noProof/>
+          <w:color w:val="auto"/>
+          <w:sz w:val="22"/>
+          <w:szCs w:val="22"/>
+          <w:lang w:val="de-AT"/>
+        </w:rPr>
+      </w:sdtEndPr>
+      <w:sdtContent>
+        <w:p>
+          <w:pPr>
+            <w:pStyle w:val="TOCHeading"/>
+          </w:pPr>
+          <w:r>
+            <w:t>Contents</w:t>
+          </w:r>
+        </w:p>
+        <w:p>
+          <w:pPr>
+            <w:pStyle w:val="TOC1"/>
+            <w:tabs>
+              <w:tab w:val="right" w:leader="dot" w:pos="9062"/>
+            </w:tabs>
+            <w:rPr>
+              <w:noProof/>
+            </w:rPr>
+          </w:pPr>
+          <w:r>
+            <w:fldChar w:fldCharType="begin"/>
+          </w:r>
+          <w:r>
+            <w:instrText xml:space="preserve"> TOC \o "1-3" \h \z \u </w:instrText>
+          </w:r>
+          <w:r>
+            <w:fldChar w:fldCharType="separate"/>
+          </w:r>
+          <w:hyperlink w:anchor="_Toc89876314" w:history="1">
+            <w:r>
+              <w:rPr>
+                <w:rStyle w:val="Hyperlink"/>
+                <w:rFonts w:eastAsia="Times New Roman"/>
+                <w:noProof/>
+                <w:lang w:val="en-US"/>
+              </w:rPr>
+              <w:t>Software engineering final project</w:t>
+            </w:r>
+            <w:r>
+              <w:rPr>
+                <w:noProof/>
+                <w:webHidden/>
+              </w:rPr>
+              <w:tab/>
+            </w:r>
+            <w:r>
+              <w:rPr>
+                <w:noProof/>
+                <w:webHidden/>
+              </w:rPr>
+              <w:fldChar w:fldCharType="begin"/>
+            </w:r>
+            <w:r>
+              <w:rPr>
+                <w:noProof/>
+                <w:webHidden/>
+              </w:rPr>
+              <w:instrText xml:space="preserve"> PAGEREF _Toc89876314 \h </w:instrText>
+            </w:r>
+            <w:r>
+              <w:rPr>
+                <w:noProof/>
+                <w:webHidden/>
+              </w:rPr>
+            </w:r>
+            <w:r>
+              <w:rPr>
+                <w:noProof/>
+                <w:webHidden/>
+              </w:rPr>
+              <w:fldChar w:fldCharType="separate"/>
+            </w:r>
+            <w:r>
+              <w:rPr>
+                <w:noProof/>
+                <w:webHidden/>
+              </w:rPr>
+              <w:t>1</w:t>
+            </w:r>
+            <w:r>
+              <w:rPr>
+                <w:noProof/>
+                <w:webHidden/>
+              </w:rPr>
+              <w:fldChar w:fldCharType="end"/>
+            </w:r>
+          </w:hyperlink>
+        </w:p>
+        <w:p>
+          <w:pPr>
+            <w:pStyle w:val="TOC1"/>
+            <w:tabs>
+              <w:tab w:val="right" w:leader="dot" w:pos="9062"/>
+            </w:tabs>
+            <w:rPr>
+              <w:noProof/>
+            </w:rPr>
+          </w:pPr>
+          <w:hyperlink w:anchor="_Toc89876315" w:history="1">
+            <w:r>
+              <w:rPr>
+                <w:rStyle w:val="Hyperlink"/>
+                <w:rFonts w:eastAsia="Times New Roman"/>
+                <w:noProof/>
+                <w:lang w:val="en-US"/>
+              </w:rPr>
+              <w:t>Content</w:t>
+            </w:r>
+            <w:r>
+              <w:rPr>
+                <w:noProof/>
+                <w:webHidden/>
+              </w:rPr>
+              <w:tab/>
+            </w:r>
+            <w:r>
+              <w:rPr>
+                <w:noProof/>
+                <w:webHidden/>
+              </w:rPr>
+              <w:fldChar w:fldCharType="begin"/>
+            </w:r>
+            <w:r>
+              <w:rPr>
+                <w:noProof/>
+                <w:webHidden/>
+              </w:rPr>
+              <w:instrText xml:space="preserve"> PAGEREF _Toc89876315 \h </w:instrText>
+            </w:r>
+            <w:r>
+              <w:rPr>
+                <w:noProof/>
+                <w:webHidden/>
+              </w:rPr>
+            </w:r>
+            <w:r>
+              <w:rPr>
+                <w:noProof/>
+                <w:webHidden/>
+              </w:rPr>
+              <w:fldChar w:fldCharType="separate"/>
+            </w:r>
+            <w:r>
+              <w:rPr>
+                <w:noProof/>
+                <w:webHidden/>
+              </w:rPr>
+              <w:t>2</w:t>
+            </w:r>
+            <w:r>
+              <w:rPr>
+                <w:noProof/>
+                <w:webHidden/>
+              </w:rPr>
+              <w:fldChar w:fldCharType="end"/>
+            </w:r>
+          </w:hyperlink>
+        </w:p>
+        <w:p>
+          <w:pPr>
+            <w:pStyle w:val="TOC1"/>
+            <w:tabs>
+              <w:tab w:val="right" w:leader="dot" w:pos="9062"/>
+            </w:tabs>
+            <w:rPr>
+              <w:noProof/>
+            </w:rPr>
+          </w:pPr>
+          <w:hyperlink w:anchor="_Toc89876316" w:history="1">
+            <w:r>
+              <w:rPr>
+                <w:rStyle w:val="Hyperlink"/>
+                <w:rFonts w:eastAsia="Times New Roman"/>
+                <w:noProof/>
+                <w:lang w:val="en-US"/>
+              </w:rPr>
+              <w:t>Document history</w:t>
+            </w:r>
+            <w:r>
+              <w:rPr>
+                <w:noProof/>
+                <w:webHidden/>
+              </w:rPr>
+              <w:tab/>
+            </w:r>
+            <w:r>
+              <w:rPr>
+                <w:noProof/>
+                <w:webHidden/>
+              </w:rPr>
+              <w:fldChar w:fldCharType="begin"/>
+            </w:r>
+            <w:r>
+              <w:rPr>
+                <w:noProof/>
+                <w:webHidden/>
+              </w:rPr>
+              <w:instrText xml:space="preserve"> PAGEREF _Toc89876316 \h </w:instrText>
+            </w:r>
+            <w:r>
+              <w:rPr>
+                <w:noProof/>
+                <w:webHidden/>
+              </w:rPr>
+            </w:r>
+            <w:r>
+              <w:rPr>
+                <w:noProof/>
+                <w:webHidden/>
+              </w:rPr>
+              <w:fldChar w:fldCharType="separate"/>
+            </w:r>
+            <w:r>
+              <w:rPr>
+                <w:noProof/>
+                <w:webHidden/>
+              </w:rPr>
+              <w:t>2</w:t>
+            </w:r>
+            <w:r>
+              <w:rPr>
+                <w:noProof/>
+                <w:webHidden/>
+              </w:rPr>
+              <w:fldChar w:fldCharType="end"/>
+            </w:r>
+          </w:hyperlink>
+        </w:p>
+        <w:p>
+          <w:pPr>
+            <w:pStyle w:val="TOC1"/>
+            <w:tabs>
+              <w:tab w:val="right" w:leader="dot" w:pos="9062"/>
+            </w:tabs>
+            <w:rPr>
+              <w:noProof/>
+            </w:rPr>
+          </w:pPr>
+          <w:hyperlink w:anchor="_Toc89876317" w:history="1">
+            <w:r>
+              <w:rPr>
+                <w:rStyle w:val="Hyperlink"/>
+                <w:rFonts w:eastAsia="Times New Roman"/>
+                <w:noProof/>
+                <w:lang w:val="en-US"/>
+              </w:rPr>
+              <w:t>Description</w:t>
+            </w:r>
+            <w:r>
+              <w:rPr>
+                <w:noProof/>
+                <w:webHidden/>
+              </w:rPr>
+              <w:tab/>
+            </w:r>
+            <w:r>
+              <w:rPr>
+                <w:noProof/>
+                <w:webHidden/>
+              </w:rPr>
+              <w:fldChar w:fldCharType="begin"/>
+            </w:r>
+            <w:r>
+              <w:rPr>
+                <w:noProof/>
+                <w:webHidden/>
+              </w:rPr>
+              <w:instrText xml:space="preserve"> PAGEREF _Toc89876317 \h </w:instrText>
+            </w:r>
+            <w:r>
+              <w:rPr>
+                <w:noProof/>
+                <w:webHidden/>
+              </w:rPr>
+            </w:r>
+            <w:r>
+              <w:rPr>
+                <w:noProof/>
+                <w:webHidden/>
+              </w:rPr>
+              <w:fldChar w:fldCharType="separate"/>
+            </w:r>
+            <w:r>
+              <w:rPr>
+                <w:noProof/>
+                <w:webHidden/>
+              </w:rPr>
+              <w:t>2</w:t>
+            </w:r>
+            <w:r>
+              <w:rPr>
+                <w:noProof/>
+                <w:webHidden/>
+              </w:rPr>
+              <w:fldChar w:fldCharType="end"/>
+            </w:r>
+          </w:hyperlink>
+        </w:p>
+        <w:p>
+          <w:pPr>
+            <w:pStyle w:val="TOC1"/>
+            <w:tabs>
+              <w:tab w:val="right" w:leader="dot" w:pos="9062"/>
+            </w:tabs>
+            <w:rPr>
+              <w:noProof/>
+            </w:rPr>
+          </w:pPr>
+          <w:hyperlink w:anchor="_Toc89876318" w:history="1">
+            <w:r>
+              <w:rPr>
+                <w:rStyle w:val="Hyperlink"/>
+                <w:rFonts w:eastAsia="Times New Roman"/>
+                <w:noProof/>
+                <w:lang w:val="en-US"/>
+              </w:rPr>
+              <w:t>Project's requirements</w:t>
+            </w:r>
+            <w:r>
+              <w:rPr>
+                <w:noProof/>
+                <w:webHidden/>
+              </w:rPr>
+              <w:tab/>
+            </w:r>
+            <w:r>
+              <w:rPr>
+                <w:noProof/>
+                <w:webHidden/>
+              </w:rPr>
+              <w:fldChar w:fldCharType="begin"/>
+            </w:r>
+            <w:r>
+              <w:rPr>
+                <w:noProof/>
+                <w:webHidden/>
+              </w:rPr>
+              <w:instrText xml:space="preserve"> PAGEREF _Toc89876318 \h </w:instrText>
+            </w:r>
+            <w:r>
+              <w:rPr>
+                <w:noProof/>
+                <w:webHidden/>
+              </w:rPr>
+            </w:r>
+            <w:r>
+              <w:rPr>
+                <w:noProof/>
+                <w:webHidden/>
+              </w:rPr>
+              <w:fldChar w:fldCharType="separate"/>
+            </w:r>
+            <w:r>
+              <w:rPr>
+                <w:noProof/>
+                <w:webHidden/>
+              </w:rPr>
+              <w:t>3</w:t>
+            </w:r>
+            <w:r>
+              <w:rPr>
+                <w:noProof/>
+                <w:webHidden/>
+              </w:rPr>
+              <w:fldChar w:fldCharType="end"/>
+            </w:r>
+          </w:hyperlink>
+        </w:p>
+        <w:p>
+          <w:pPr>
+            <w:pStyle w:val="TOC1"/>
+            <w:tabs>
+              <w:tab w:val="right" w:leader="dot" w:pos="9062"/>
+            </w:tabs>
+            <w:rPr>
+              <w:noProof/>
+            </w:rPr>
+          </w:pPr>
+          <w:hyperlink w:anchor="_Toc89876319" w:history="1">
+            <w:r>
+              <w:rPr>
+                <w:rStyle w:val="Hyperlink"/>
+                <w:noProof/>
+              </w:rPr>
+              <w:t xml:space="preserve">Functional </w:t>
+            </w:r>
+            <w:r>
+              <w:rPr>
+                <w:rStyle w:val="Hyperlink"/>
+                <w:rFonts w:eastAsia="Times New Roman"/>
+                <w:noProof/>
+                <w:lang w:val="en-US"/>
+              </w:rPr>
+              <w:t>requirements</w:t>
+            </w:r>
+            <w:r>
+              <w:rPr>
+                <w:noProof/>
+                <w:webHidden/>
+              </w:rPr>
+              <w:tab/>
+            </w:r>
+            <w:r>
+              <w:rPr>
+                <w:noProof/>
+                <w:webHidden/>
+              </w:rPr>
+              <w:fldChar w:fldCharType="begin"/>
+            </w:r>
+            <w:r>
+              <w:rPr>
+                <w:noProof/>
+                <w:webHidden/>
+              </w:rPr>
+              <w:instrText xml:space="preserve"> PAGEREF _Toc89876319 \h </w:instrText>
+            </w:r>
+            <w:r>
+              <w:rPr>
+                <w:noProof/>
+                <w:webHidden/>
+              </w:rPr>
+            </w:r>
+            <w:r>
+              <w:rPr>
+                <w:noProof/>
+                <w:webHidden/>
+              </w:rPr>
+              <w:fldChar w:fldCharType="separate"/>
+            </w:r>
+            <w:r>
+              <w:rPr>
+                <w:noProof/>
+                <w:webHidden/>
+              </w:rPr>
+              <w:t>3</w:t>
+            </w:r>
+            <w:r>
+              <w:rPr>
+                <w:noProof/>
+                <w:webHidden/>
+              </w:rPr>
+              <w:fldChar w:fldCharType="end"/>
+            </w:r>
+          </w:hyperlink>
+        </w:p>
+        <w:p>
+          <w:pPr>
+            <w:pStyle w:val="TOC1"/>
+            <w:tabs>
+              <w:tab w:val="right" w:leader="dot" w:pos="9062"/>
+            </w:tabs>
+            <w:rPr>
+              <w:noProof/>
+            </w:rPr>
+          </w:pPr>
+          <w:hyperlink w:anchor="_Toc89876320" w:history="1">
+            <w:r>
+              <w:rPr>
+                <w:rStyle w:val="Hyperlink"/>
+                <w:noProof/>
+              </w:rPr>
+              <w:t xml:space="preserve">Non functional </w:t>
+            </w:r>
+            <w:r>
+              <w:rPr>
+                <w:rStyle w:val="Hyperlink"/>
+                <w:rFonts w:eastAsia="Times New Roman"/>
+                <w:noProof/>
+                <w:lang w:val="en-US"/>
+              </w:rPr>
+              <w:t>requirements</w:t>
+            </w:r>
+            <w:r>
+              <w:rPr>
+                <w:noProof/>
+                <w:webHidden/>
+              </w:rPr>
+              <w:tab/>
+            </w:r>
+            <w:r>
+              <w:rPr>
+                <w:noProof/>
+                <w:webHidden/>
+              </w:rPr>
+              <w:fldChar w:fldCharType="begin"/>
+            </w:r>
+            <w:r>
+              <w:rPr>
+                <w:noProof/>
+                <w:webHidden/>
+              </w:rPr>
+              <w:instrText xml:space="preserve"> PAGEREF _Toc89876320 \h </w:instrText>
+            </w:r>
+            <w:r>
+              <w:rPr>
+                <w:noProof/>
+                <w:webHidden/>
+              </w:rPr>
+            </w:r>
+            <w:r>
+              <w:rPr>
+                <w:noProof/>
+                <w:webHidden/>
+              </w:rPr>
+              <w:fldChar w:fldCharType="separate"/>
+            </w:r>
+            <w:r>
+              <w:rPr>
+                <w:noProof/>
+                <w:webHidden/>
+              </w:rPr>
+              <w:t>4</w:t>
+            </w:r>
+            <w:r>
+              <w:rPr>
+                <w:noProof/>
+                <w:webHidden/>
+              </w:rPr>
+              <w:fldChar w:fldCharType="end"/>
+            </w:r>
+          </w:hyperlink>
+        </w:p>
+        <w:p>
+          <w:pPr>
+            <w:pStyle w:val="TOC1"/>
+            <w:tabs>
+              <w:tab w:val="right" w:leader="dot" w:pos="9062"/>
+            </w:tabs>
+            <w:rPr>
+              <w:noProof/>
+            </w:rPr>
+          </w:pPr>
+          <w:hyperlink w:anchor="_Toc89876321" w:history="1">
+            <w:r>
+              <w:rPr>
+                <w:rStyle w:val="Hyperlink"/>
+                <w:rFonts w:eastAsia="Times New Roman"/>
+                <w:noProof/>
+                <w:lang w:val="en-US"/>
+              </w:rPr>
+              <w:t>Project's dictionary</w:t>
+            </w:r>
+            <w:r>
+              <w:rPr>
+                <w:noProof/>
+                <w:webHidden/>
+              </w:rPr>
+              <w:tab/>
+            </w:r>
+            <w:r>
+              <w:rPr>
+                <w:noProof/>
+                <w:webHidden/>
+              </w:rPr>
+              <w:fldChar w:fldCharType="begin"/>
+            </w:r>
+            <w:r>
+              <w:rPr>
+                <w:noProof/>
+                <w:webHidden/>
+              </w:rPr>
+              <w:instrText xml:space="preserve"> PAGEREF _Toc89876321 \h </w:instrText>
+            </w:r>
+            <w:r>
+              <w:rPr>
+                <w:noProof/>
+                <w:webHidden/>
+              </w:rPr>
+            </w:r>
+            <w:r>
+              <w:rPr>
+                <w:noProof/>
+                <w:webHidden/>
+              </w:rPr>
+              <w:fldChar w:fldCharType="separate"/>
+            </w:r>
+            <w:r>
+              <w:rPr>
+                <w:noProof/>
+                <w:webHidden/>
+              </w:rPr>
+              <w:t>4</w:t>
+            </w:r>
+            <w:r>
+              <w:rPr>
+                <w:noProof/>
+                <w:webHidden/>
+              </w:rPr>
+              <w:fldChar w:fldCharType="end"/>
+            </w:r>
+          </w:hyperlink>
+        </w:p>
+        <w:p>
+          <w:pPr>
+            <w:pStyle w:val="TOC1"/>
+            <w:tabs>
+              <w:tab w:val="right" w:leader="dot" w:pos="9062"/>
+            </w:tabs>
+            <w:rPr>
+              <w:noProof/>
+            </w:rPr>
+          </w:pPr>
+          <w:hyperlink w:anchor="_Toc89876322" w:history="1">
+            <w:r>
+              <w:rPr>
+                <w:rStyle w:val="Hyperlink"/>
+                <w:rFonts w:eastAsia="Times New Roman"/>
+                <w:noProof/>
+                <w:lang w:val="en-US"/>
+              </w:rPr>
+              <w:t>Use case model</w:t>
+            </w:r>
+            <w:r>
+              <w:rPr>
+                <w:noProof/>
+                <w:webHidden/>
+              </w:rPr>
+              <w:tab/>
+            </w:r>
+            <w:r>
+              <w:rPr>
+                <w:noProof/>
+                <w:webHidden/>
+              </w:rPr>
+              <w:fldChar w:fldCharType="begin"/>
+            </w:r>
+            <w:r>
+              <w:rPr>
+                <w:noProof/>
+                <w:webHidden/>
+              </w:rPr>
+              <w:instrText xml:space="preserve"> PAGEREF _Toc89876322 \h </w:instrText>
+            </w:r>
+            <w:r>
+              <w:rPr>
+                <w:noProof/>
+                <w:webHidden/>
+              </w:rPr>
+            </w:r>
+            <w:r>
+              <w:rPr>
+                <w:noProof/>
+                <w:webHidden/>
+              </w:rPr>
+              <w:fldChar w:fldCharType="separate"/>
+            </w:r>
+            <w:r>
+              <w:rPr>
+                <w:noProof/>
+                <w:webHidden/>
+              </w:rPr>
+              <w:t>6</w:t>
+            </w:r>
+            <w:r>
+              <w:rPr>
+                <w:noProof/>
+                <w:webHidden/>
+              </w:rPr>
+              <w:fldChar w:fldCharType="end"/>
+            </w:r>
+          </w:hyperlink>
+        </w:p>
+        <w:p>
+          <w:pPr>
+            <w:pStyle w:val="TOC1"/>
+            <w:tabs>
+              <w:tab w:val="right" w:leader="dot" w:pos="9062"/>
+            </w:tabs>
+            <w:rPr>
+              <w:noProof/>
+            </w:rPr>
+          </w:pPr>
+          <w:hyperlink w:anchor="_Toc89876323" w:history="1">
+            <w:r>
+              <w:rPr>
+                <w:rStyle w:val="Hyperlink"/>
+                <w:rFonts w:eastAsia="Times New Roman"/>
+                <w:noProof/>
+                <w:lang w:val="en-US"/>
+              </w:rPr>
+              <w:t>Actors</w:t>
+            </w:r>
+            <w:r>
+              <w:rPr>
+                <w:noProof/>
+                <w:webHidden/>
+              </w:rPr>
+              <w:tab/>
+            </w:r>
+            <w:r>
+              <w:rPr>
+                <w:noProof/>
+                <w:webHidden/>
+              </w:rPr>
+              <w:fldChar w:fldCharType="begin"/>
+            </w:r>
+            <w:r>
+              <w:rPr>
+                <w:noProof/>
+                <w:webHidden/>
+              </w:rPr>
+              <w:instrText xml:space="preserve"> PAGEREF _Toc89876323 \h </w:instrText>
+            </w:r>
+            <w:r>
+              <w:rPr>
+                <w:noProof/>
+                <w:webHidden/>
+              </w:rPr>
+            </w:r>
+            <w:r>
+              <w:rPr>
+                <w:noProof/>
+                <w:webHidden/>
+              </w:rPr>
+              <w:fldChar w:fldCharType="separate"/>
+            </w:r>
+            <w:r>
+              <w:rPr>
+                <w:noProof/>
+                <w:webHidden/>
+              </w:rPr>
+              <w:t>6</w:t>
+            </w:r>
+            <w:r>
+              <w:rPr>
+                <w:noProof/>
+                <w:webHidden/>
+              </w:rPr>
+              <w:fldChar w:fldCharType="end"/>
+            </w:r>
+          </w:hyperlink>
+        </w:p>
+        <w:p>
+          <w:pPr>
+            <w:pStyle w:val="TOC1"/>
+            <w:tabs>
+              <w:tab w:val="right" w:leader="dot" w:pos="9062"/>
+            </w:tabs>
+            <w:rPr>
+              <w:noProof/>
+            </w:rPr>
+          </w:pPr>
+          <w:hyperlink w:anchor="_Toc89876324" w:history="1">
+            <w:r>
+              <w:rPr>
+                <w:rStyle w:val="Hyperlink"/>
+                <w:rFonts w:eastAsia="Times New Roman"/>
+                <w:noProof/>
+                <w:lang w:val="en-US"/>
+              </w:rPr>
+              <w:t>Use case</w:t>
+            </w:r>
+            <w:r>
+              <w:rPr>
+                <w:noProof/>
+                <w:webHidden/>
+              </w:rPr>
+              <w:tab/>
+            </w:r>
+            <w:r>
+              <w:rPr>
+                <w:noProof/>
+                <w:webHidden/>
+              </w:rPr>
+              <w:fldChar w:fldCharType="begin"/>
+            </w:r>
+            <w:r>
+              <w:rPr>
+                <w:noProof/>
+                <w:webHidden/>
+              </w:rPr>
+              <w:instrText xml:space="preserve"> PAGEREF _Toc89876324 \h </w:instrText>
+            </w:r>
+            <w:r>
+              <w:rPr>
+                <w:noProof/>
+                <w:webHidden/>
+              </w:rPr>
+            </w:r>
+            <w:r>
+              <w:rPr>
+                <w:noProof/>
+                <w:webHidden/>
+              </w:rPr>
+              <w:fldChar w:fldCharType="separate"/>
+            </w:r>
+            <w:r>
+              <w:rPr>
+                <w:noProof/>
+                <w:webHidden/>
+              </w:rPr>
+              <w:t>6</w:t>
+            </w:r>
+            <w:r>
+              <w:rPr>
+                <w:noProof/>
+                <w:webHidden/>
+              </w:rPr>
+              <w:fldChar w:fldCharType="end"/>
+            </w:r>
+          </w:hyperlink>
+        </w:p>
+        <w:p>
+          <w:pPr>
+            <w:pStyle w:val="TOC1"/>
+            <w:tabs>
+              <w:tab w:val="right" w:leader="dot" w:pos="9062"/>
+            </w:tabs>
+            <w:rPr>
+              <w:noProof/>
+            </w:rPr>
+          </w:pPr>
+          <w:hyperlink w:anchor="_Toc89876325" w:history="1">
+            <w:r>
+              <w:rPr>
+                <w:rStyle w:val="Hyperlink"/>
+                <w:rFonts w:eastAsia="Times New Roman"/>
+                <w:noProof/>
+                <w:lang w:val="en-US"/>
+              </w:rPr>
+              <w:t>Use case diagram</w:t>
+            </w:r>
+            <w:r>
+              <w:rPr>
+                <w:noProof/>
+                <w:webHidden/>
+              </w:rPr>
+              <w:tab/>
+            </w:r>
+            <w:r>
+              <w:rPr>
+                <w:noProof/>
+                <w:webHidden/>
+              </w:rPr>
+              <w:fldChar w:fldCharType="begin"/>
+            </w:r>
+            <w:r>
+              <w:rPr>
+                <w:noProof/>
+                <w:webHidden/>
+              </w:rPr>
+              <w:instrText xml:space="preserve"> PAGEREF _Toc89876325 \h </w:instrText>
+            </w:r>
+            <w:r>
+              <w:rPr>
+                <w:noProof/>
+                <w:webHidden/>
+              </w:rPr>
+            </w:r>
+            <w:r>
+              <w:rPr>
+                <w:noProof/>
+                <w:webHidden/>
+              </w:rPr>
+              <w:fldChar w:fldCharType="separate"/>
+            </w:r>
+            <w:r>
+              <w:rPr>
+                <w:noProof/>
+                <w:webHidden/>
+              </w:rPr>
+              <w:t>7</w:t>
+            </w:r>
+            <w:r>
+              <w:rPr>
+                <w:noProof/>
+                <w:webHidden/>
+              </w:rPr>
+              <w:fldChar w:fldCharType="end"/>
+            </w:r>
+          </w:hyperlink>
+        </w:p>
+        <w:p>
+          <w:r>
+            <w:rPr>
+              <w:b/>
+              <w:bCs/>
+              <w:noProof/>
+            </w:rPr>
+            <w:fldChar w:fldCharType="end"/>
+          </w:r>
+        </w:p>
+      </w:sdtContent>
+    </w:sdt>
+    <w:bookmarkStart w:id="1" w:name="_Toc89876316" w:displacedByCustomXml="prev"/>
+    <w:p>
+      <w:pPr>
+        <w:rPr>
+          <w:rFonts w:asciiTheme="majorHAnsi" w:eastAsia="Times New Roman" w:hAnsiTheme="majorHAnsi" w:cstheme="majorBidi"/>
+          <w:color w:val="2F5496" w:themeColor="accent1" w:themeShade="BF"/>
+          <w:sz w:val="36"/>
+          <w:szCs w:val="36"/>
+          <w:lang w:val="en-US"/>
+        </w:rPr>
+      </w:pPr>
+      <w:r>
         <w:rPr>
           <w:rFonts w:eastAsia="Times New Roman"/>
           <w:sz w:val="36"/>
           <w:szCs w:val="36"/>
           <w:lang w:val="en-US"/>
         </w:rPr>
-      </w:pPr>
-      <w:r>
+        <w:br w:type="page"/>
+      </w:r>
+    </w:p>
+    <w:p>
+      <w:pPr>
+        <w:pStyle w:val="Heading1"/>
         <w:rPr>
           <w:rFonts w:eastAsia="Times New Roman"/>
           <w:sz w:val="36"/>
           <w:szCs w:val="36"/>
           <w:lang w:val="en-US"/>
         </w:rPr>
+      </w:pPr>
+      <w:r>
+        <w:rPr>
+          <w:rFonts w:eastAsia="Times New Roman"/>
+          <w:sz w:val="36"/>
+          <w:szCs w:val="36"/>
+          <w:lang w:val="en-US"/>
+        </w:rPr>
+        <w:lastRenderedPageBreak/>
+        <w:t>Document history</w:t>
+      </w:r>
+      <w:bookmarkEnd w:id="1"/>
+    </w:p>
+    <w:p>
+      <w:pPr>
+        <w:rPr>
+          <w:lang w:val="en-US"/>
+        </w:rPr>
+      </w:pPr>
+    </w:p>
+    <w:tbl>
+      <w:tblPr>
+        <w:tblStyle w:val="TableGrid"/>
+        <w:tblW w:w="9805" w:type="dxa"/>
+        <w:tblLook w:val="04A0" w:firstRow="1" w:lastRow="0" w:firstColumn="1" w:lastColumn="0" w:noHBand="0" w:noVBand="1"/>
+      </w:tblPr>
+      <w:tblGrid>
+        <w:gridCol w:w="1349"/>
+        <w:gridCol w:w="1710"/>
+        <w:gridCol w:w="1706"/>
+        <w:gridCol w:w="5040"/>
+      </w:tblGrid>
+      <w:tr>
+        <w:trPr>
+          <w:trHeight w:val="432"/>
+        </w:trPr>
+        <w:tc>
+          <w:tcPr>
+            <w:tcW w:w="1349" w:type="dxa"/>
+            <w:shd w:val="clear" w:color="auto" w:fill="4472C4" w:themeFill="accent1"/>
+            <w:vAlign w:val="center"/>
+          </w:tcPr>
+          <w:p>
+            <w:pPr>
+              <w:rPr>
+                <w:rFonts w:asciiTheme="majorHAnsi" w:hAnsiTheme="majorHAnsi" w:cstheme="majorHAnsi"/>
+                <w:b/>
+                <w:bCs/>
+                <w:color w:val="FFFFFF" w:themeColor="background1"/>
+                <w:lang w:val="en-US"/>
+              </w:rPr>
+            </w:pPr>
+            <w:r>
+              <w:rPr>
+                <w:rFonts w:asciiTheme="majorHAnsi" w:hAnsiTheme="majorHAnsi" w:cstheme="majorHAnsi"/>
+                <w:b/>
+                <w:bCs/>
+                <w:color w:val="FFFFFF" w:themeColor="background1"/>
+                <w:lang w:val="en-US"/>
+              </w:rPr>
+              <w:t>Date</w:t>
+            </w:r>
+          </w:p>
+        </w:tc>
+        <w:tc>
+          <w:tcPr>
+            <w:tcW w:w="1710" w:type="dxa"/>
+            <w:shd w:val="clear" w:color="auto" w:fill="4472C4" w:themeFill="accent1"/>
+            <w:vAlign w:val="center"/>
+          </w:tcPr>
+          <w:p>
+            <w:pPr>
+              <w:rPr>
+                <w:rFonts w:asciiTheme="majorHAnsi" w:hAnsiTheme="majorHAnsi" w:cstheme="majorHAnsi"/>
+                <w:b/>
+                <w:bCs/>
+                <w:color w:val="FFFFFF" w:themeColor="background1"/>
+                <w:lang w:val="en-US"/>
+              </w:rPr>
+            </w:pPr>
+            <w:r>
+              <w:rPr>
+                <w:rFonts w:asciiTheme="majorHAnsi" w:hAnsiTheme="majorHAnsi" w:cstheme="majorHAnsi"/>
+                <w:b/>
+                <w:bCs/>
+                <w:color w:val="FFFFFF" w:themeColor="background1"/>
+                <w:lang w:val="en-US"/>
+              </w:rPr>
+              <w:t>Author</w:t>
+            </w:r>
+          </w:p>
+        </w:tc>
+        <w:tc>
+          <w:tcPr>
+            <w:tcW w:w="1706" w:type="dxa"/>
+            <w:shd w:val="clear" w:color="auto" w:fill="4472C4" w:themeFill="accent1"/>
+            <w:vAlign w:val="center"/>
+          </w:tcPr>
+          <w:p>
+            <w:pPr>
+              <w:rPr>
+                <w:rFonts w:asciiTheme="majorHAnsi" w:hAnsiTheme="majorHAnsi" w:cstheme="majorHAnsi"/>
+                <w:b/>
+                <w:bCs/>
+                <w:color w:val="FFFFFF" w:themeColor="background1"/>
+                <w:lang w:val="en-US"/>
+              </w:rPr>
+            </w:pPr>
+            <w:r>
+              <w:rPr>
+                <w:rFonts w:asciiTheme="majorHAnsi" w:hAnsiTheme="majorHAnsi" w:cstheme="majorHAnsi"/>
+                <w:b/>
+                <w:bCs/>
+                <w:color w:val="FFFFFF" w:themeColor="background1"/>
+                <w:lang w:val="en-US"/>
+              </w:rPr>
+              <w:t>Approved by</w:t>
+            </w:r>
+          </w:p>
+        </w:tc>
+        <w:tc>
+          <w:tcPr>
+            <w:tcW w:w="5040" w:type="dxa"/>
+            <w:shd w:val="clear" w:color="auto" w:fill="4472C4" w:themeFill="accent1"/>
+            <w:vAlign w:val="center"/>
+          </w:tcPr>
+          <w:p>
+            <w:pPr>
+              <w:rPr>
+                <w:rFonts w:asciiTheme="majorHAnsi" w:hAnsiTheme="majorHAnsi" w:cstheme="majorHAnsi"/>
+                <w:b/>
+                <w:bCs/>
+                <w:color w:val="FFFFFF" w:themeColor="background1"/>
+                <w:lang w:val="en-US"/>
+              </w:rPr>
+            </w:pPr>
+            <w:r>
+              <w:rPr>
+                <w:rFonts w:asciiTheme="majorHAnsi" w:hAnsiTheme="majorHAnsi" w:cstheme="majorHAnsi"/>
+                <w:b/>
+                <w:bCs/>
+                <w:color w:val="FFFFFF" w:themeColor="background1"/>
+                <w:lang w:val="en-US"/>
+              </w:rPr>
+              <w:t>Additional information</w:t>
+            </w:r>
+          </w:p>
+        </w:tc>
+      </w:tr>
+      <w:tr>
+        <w:trPr>
+          <w:trHeight w:val="432"/>
+        </w:trPr>
+        <w:tc>
+          <w:tcPr>
+            <w:tcW w:w="1349" w:type="dxa"/>
+            <w:vAlign w:val="center"/>
+          </w:tcPr>
+          <w:p>
+            <w:pPr>
+              <w:rPr>
+                <w:rFonts w:asciiTheme="majorHAnsi" w:hAnsiTheme="majorHAnsi" w:cstheme="majorHAnsi"/>
+                <w:lang w:val="en-US"/>
+              </w:rPr>
+            </w:pPr>
+            <w:r>
+              <w:rPr>
+                <w:rFonts w:asciiTheme="majorHAnsi" w:hAnsiTheme="majorHAnsi" w:cstheme="majorHAnsi"/>
+                <w:lang w:val="en-US"/>
+              </w:rPr>
+              <w:t>7 Dec 2021</w:t>
+            </w:r>
+          </w:p>
+        </w:tc>
+        <w:tc>
+          <w:tcPr>
+            <w:tcW w:w="1710" w:type="dxa"/>
+            <w:vAlign w:val="center"/>
+          </w:tcPr>
+          <w:p>
+            <w:pPr>
+              <w:rPr>
+                <w:rFonts w:asciiTheme="majorHAnsi" w:hAnsiTheme="majorHAnsi" w:cstheme="majorHAnsi"/>
+                <w:lang w:val="en-US"/>
+              </w:rPr>
+            </w:pPr>
+            <w:r>
+              <w:rPr>
+                <w:rFonts w:asciiTheme="majorHAnsi" w:hAnsiTheme="majorHAnsi" w:cstheme="majorHAnsi"/>
+                <w:lang w:val="en-US"/>
+              </w:rPr>
+              <w:t>Adam Gembala</w:t>
+            </w:r>
+          </w:p>
+        </w:tc>
+        <w:tc>
+          <w:tcPr>
+            <w:tcW w:w="1706" w:type="dxa"/>
+            <w:vAlign w:val="center"/>
+          </w:tcPr>
+          <w:p>
+            <w:pPr>
+              <w:rPr>
+                <w:rFonts w:asciiTheme="majorHAnsi" w:hAnsiTheme="majorHAnsi" w:cstheme="majorHAnsi"/>
+                <w:lang w:val="en-US"/>
+              </w:rPr>
+            </w:pPr>
+            <w:r>
+              <w:rPr>
+                <w:rFonts w:asciiTheme="majorHAnsi" w:hAnsiTheme="majorHAnsi" w:cstheme="majorHAnsi"/>
+                <w:lang w:val="en-US"/>
+              </w:rPr>
+              <w:t xml:space="preserve">Robert </w:t>
+            </w:r>
+            <w:proofErr w:type="spellStart"/>
+            <w:r>
+              <w:rPr>
+                <w:rFonts w:asciiTheme="majorHAnsi" w:hAnsiTheme="majorHAnsi" w:cstheme="majorHAnsi"/>
+                <w:lang w:val="en-US"/>
+              </w:rPr>
+              <w:t>Lotawiec</w:t>
+            </w:r>
+            <w:proofErr w:type="spellEnd"/>
+          </w:p>
+        </w:tc>
+        <w:tc>
+          <w:tcPr>
+            <w:tcW w:w="5040" w:type="dxa"/>
+            <w:vAlign w:val="center"/>
+          </w:tcPr>
+          <w:p>
+            <w:pPr>
+              <w:rPr>
+                <w:rFonts w:asciiTheme="majorHAnsi" w:hAnsiTheme="majorHAnsi" w:cstheme="majorHAnsi"/>
+                <w:lang w:val="en-US"/>
+              </w:rPr>
+            </w:pPr>
+            <w:r>
+              <w:rPr>
+                <w:rFonts w:asciiTheme="majorHAnsi" w:hAnsiTheme="majorHAnsi" w:cstheme="majorHAnsi"/>
+                <w:lang w:val="en-US"/>
+              </w:rPr>
+              <w:t>Added document’s history and table of contents</w:t>
+            </w:r>
+          </w:p>
+        </w:tc>
+      </w:tr>
+      <w:tr>
+        <w:trPr>
+          <w:trHeight w:val="432"/>
+        </w:trPr>
+        <w:tc>
+          <w:tcPr>
+            <w:tcW w:w="1349" w:type="dxa"/>
+            <w:vAlign w:val="center"/>
+          </w:tcPr>
+          <w:p>
+            <w:pPr>
+              <w:rPr>
+                <w:rFonts w:asciiTheme="majorHAnsi" w:hAnsiTheme="majorHAnsi" w:cstheme="majorHAnsi"/>
+                <w:lang w:val="en-US"/>
+              </w:rPr>
+            </w:pPr>
+            <w:r>
+              <w:rPr>
+                <w:rFonts w:asciiTheme="majorHAnsi" w:hAnsiTheme="majorHAnsi" w:cstheme="majorHAnsi"/>
+                <w:lang w:val="en-US"/>
+              </w:rPr>
+              <w:t>5 Dec 2021</w:t>
+            </w:r>
+          </w:p>
+        </w:tc>
+        <w:tc>
+          <w:tcPr>
+            <w:tcW w:w="1710" w:type="dxa"/>
+            <w:vAlign w:val="center"/>
+          </w:tcPr>
+          <w:p>
+            <w:pPr>
+              <w:rPr>
+                <w:rFonts w:asciiTheme="majorHAnsi" w:hAnsiTheme="majorHAnsi" w:cstheme="majorHAnsi"/>
+                <w:lang w:val="en-US"/>
+              </w:rPr>
+            </w:pPr>
+            <w:r>
+              <w:rPr>
+                <w:rFonts w:asciiTheme="majorHAnsi" w:hAnsiTheme="majorHAnsi" w:cstheme="majorHAnsi"/>
+                <w:lang w:val="en-US"/>
+              </w:rPr>
+              <w:t xml:space="preserve">Robert </w:t>
+            </w:r>
+            <w:proofErr w:type="spellStart"/>
+            <w:r>
+              <w:rPr>
+                <w:rFonts w:asciiTheme="majorHAnsi" w:hAnsiTheme="majorHAnsi" w:cstheme="majorHAnsi"/>
+                <w:lang w:val="en-US"/>
+              </w:rPr>
+              <w:t>Lotawiec</w:t>
+            </w:r>
+            <w:proofErr w:type="spellEnd"/>
+          </w:p>
+        </w:tc>
+        <w:tc>
+          <w:tcPr>
+            <w:tcW w:w="1706" w:type="dxa"/>
+            <w:vAlign w:val="center"/>
+          </w:tcPr>
+          <w:p>
+            <w:pPr>
+              <w:rPr>
+                <w:rFonts w:asciiTheme="majorHAnsi" w:hAnsiTheme="majorHAnsi" w:cstheme="majorHAnsi"/>
+                <w:lang w:val="en-US"/>
+              </w:rPr>
+            </w:pPr>
+            <w:r>
+              <w:rPr>
+                <w:rFonts w:asciiTheme="majorHAnsi" w:hAnsiTheme="majorHAnsi" w:cstheme="majorHAnsi"/>
+                <w:lang w:val="en-US"/>
+              </w:rPr>
+              <w:t>Adam Gembala</w:t>
+            </w:r>
+          </w:p>
+        </w:tc>
+        <w:tc>
+          <w:tcPr>
+            <w:tcW w:w="5040" w:type="dxa"/>
+            <w:vAlign w:val="center"/>
+          </w:tcPr>
+          <w:p>
+            <w:pPr>
+              <w:rPr>
+                <w:rFonts w:asciiTheme="majorHAnsi" w:hAnsiTheme="majorHAnsi" w:cstheme="majorHAnsi"/>
+                <w:lang w:val="en-US"/>
+              </w:rPr>
+            </w:pPr>
+            <w:r>
+              <w:rPr>
+                <w:rFonts w:asciiTheme="majorHAnsi" w:hAnsiTheme="majorHAnsi" w:cstheme="majorHAnsi"/>
+                <w:lang w:val="en-US"/>
+              </w:rPr>
+              <w:t>Added sequence diagram</w:t>
+            </w:r>
+          </w:p>
+        </w:tc>
+      </w:tr>
+      <w:tr>
+        <w:trPr>
+          <w:trHeight w:val="432"/>
+        </w:trPr>
+        <w:tc>
+          <w:tcPr>
+            <w:tcW w:w="1349" w:type="dxa"/>
+            <w:vAlign w:val="center"/>
+          </w:tcPr>
+          <w:p>
+            <w:pPr>
+              <w:rPr>
+                <w:rFonts w:asciiTheme="majorHAnsi" w:hAnsiTheme="majorHAnsi" w:cstheme="majorHAnsi"/>
+                <w:lang w:val="en-US"/>
+              </w:rPr>
+            </w:pPr>
+            <w:r>
+              <w:rPr>
+                <w:rFonts w:asciiTheme="majorHAnsi" w:hAnsiTheme="majorHAnsi" w:cstheme="majorHAnsi"/>
+                <w:lang w:val="en-US"/>
+              </w:rPr>
+              <w:t>2 Dec 2021</w:t>
+            </w:r>
+          </w:p>
+        </w:tc>
+        <w:tc>
+          <w:tcPr>
+            <w:tcW w:w="1710" w:type="dxa"/>
+            <w:vAlign w:val="center"/>
+          </w:tcPr>
+          <w:p>
+            <w:pPr>
+              <w:rPr>
+                <w:rFonts w:asciiTheme="majorHAnsi" w:hAnsiTheme="majorHAnsi" w:cstheme="majorHAnsi"/>
+                <w:lang w:val="en-US"/>
+              </w:rPr>
+            </w:pPr>
+            <w:r>
+              <w:rPr>
+                <w:rFonts w:asciiTheme="majorHAnsi" w:hAnsiTheme="majorHAnsi" w:cstheme="majorHAnsi"/>
+                <w:lang w:val="en-US"/>
+              </w:rPr>
+              <w:t>Adam Gembala</w:t>
+            </w:r>
+          </w:p>
+        </w:tc>
+        <w:tc>
+          <w:tcPr>
+            <w:tcW w:w="1706" w:type="dxa"/>
+            <w:vAlign w:val="center"/>
+          </w:tcPr>
+          <w:p>
+            <w:pPr>
+              <w:rPr>
+                <w:rFonts w:asciiTheme="majorHAnsi" w:hAnsiTheme="majorHAnsi" w:cstheme="majorHAnsi"/>
+                <w:lang w:val="en-US"/>
+              </w:rPr>
+            </w:pPr>
+            <w:r>
+              <w:rPr>
+                <w:rFonts w:asciiTheme="majorHAnsi" w:hAnsiTheme="majorHAnsi" w:cstheme="majorHAnsi"/>
+                <w:lang w:val="en-US"/>
+              </w:rPr>
+              <w:t xml:space="preserve">Robert </w:t>
+            </w:r>
+            <w:proofErr w:type="spellStart"/>
+            <w:r>
+              <w:rPr>
+                <w:rFonts w:asciiTheme="majorHAnsi" w:hAnsiTheme="majorHAnsi" w:cstheme="majorHAnsi"/>
+                <w:lang w:val="en-US"/>
+              </w:rPr>
+              <w:t>Lotawiec</w:t>
+            </w:r>
+            <w:proofErr w:type="spellEnd"/>
+          </w:p>
+        </w:tc>
+        <w:tc>
+          <w:tcPr>
+            <w:tcW w:w="5040" w:type="dxa"/>
+            <w:vAlign w:val="center"/>
+          </w:tcPr>
+          <w:p>
+            <w:pPr>
+              <w:rPr>
+                <w:rFonts w:asciiTheme="majorHAnsi" w:hAnsiTheme="majorHAnsi" w:cstheme="majorHAnsi"/>
+                <w:lang w:val="en-US"/>
+              </w:rPr>
+            </w:pPr>
+            <w:r>
+              <w:rPr>
+                <w:rFonts w:asciiTheme="majorHAnsi" w:hAnsiTheme="majorHAnsi" w:cstheme="majorHAnsi"/>
+                <w:lang w:val="en-US"/>
+              </w:rPr>
+              <w:t>Corrections of the use case model</w:t>
+            </w:r>
+          </w:p>
+        </w:tc>
+      </w:tr>
+      <w:tr>
+        <w:trPr>
+          <w:trHeight w:val="432"/>
+        </w:trPr>
+        <w:tc>
+          <w:tcPr>
+            <w:tcW w:w="1349" w:type="dxa"/>
+            <w:vAlign w:val="center"/>
+          </w:tcPr>
+          <w:p>
+            <w:pPr>
+              <w:rPr>
+                <w:rFonts w:asciiTheme="majorHAnsi" w:hAnsiTheme="majorHAnsi" w:cstheme="majorHAnsi"/>
+                <w:lang w:val="en-US"/>
+              </w:rPr>
+            </w:pPr>
+            <w:r>
+              <w:rPr>
+                <w:rFonts w:asciiTheme="majorHAnsi" w:hAnsiTheme="majorHAnsi" w:cstheme="majorHAnsi"/>
+                <w:lang w:val="en-US"/>
+              </w:rPr>
+              <w:t>24 Nov 2021</w:t>
+            </w:r>
+          </w:p>
+        </w:tc>
+        <w:tc>
+          <w:tcPr>
+            <w:tcW w:w="1710" w:type="dxa"/>
+            <w:vAlign w:val="center"/>
+          </w:tcPr>
+          <w:p>
+            <w:pPr>
+              <w:rPr>
+                <w:rFonts w:asciiTheme="majorHAnsi" w:hAnsiTheme="majorHAnsi" w:cstheme="majorHAnsi"/>
+                <w:lang w:val="en-US"/>
+              </w:rPr>
+            </w:pPr>
+            <w:r>
+              <w:rPr>
+                <w:rFonts w:asciiTheme="majorHAnsi" w:hAnsiTheme="majorHAnsi" w:cstheme="majorHAnsi"/>
+                <w:lang w:val="en-US"/>
+              </w:rPr>
+              <w:t>Adam Gembala</w:t>
+            </w:r>
+          </w:p>
+        </w:tc>
+        <w:tc>
+          <w:tcPr>
+            <w:tcW w:w="1706" w:type="dxa"/>
+            <w:vAlign w:val="center"/>
+          </w:tcPr>
+          <w:p>
+            <w:pPr>
+              <w:rPr>
+                <w:rFonts w:asciiTheme="majorHAnsi" w:hAnsiTheme="majorHAnsi" w:cstheme="majorHAnsi"/>
+                <w:lang w:val="en-US"/>
+              </w:rPr>
+            </w:pPr>
+            <w:r>
+              <w:rPr>
+                <w:rFonts w:asciiTheme="majorHAnsi" w:hAnsiTheme="majorHAnsi" w:cstheme="majorHAnsi"/>
+                <w:lang w:val="en-US"/>
+              </w:rPr>
+              <w:t xml:space="preserve">Robert </w:t>
+            </w:r>
+            <w:proofErr w:type="spellStart"/>
+            <w:r>
+              <w:rPr>
+                <w:rFonts w:asciiTheme="majorHAnsi" w:hAnsiTheme="majorHAnsi" w:cstheme="majorHAnsi"/>
+                <w:lang w:val="en-US"/>
+              </w:rPr>
+              <w:t>Lotawiec</w:t>
+            </w:r>
+            <w:proofErr w:type="spellEnd"/>
+          </w:p>
+        </w:tc>
+        <w:tc>
+          <w:tcPr>
+            <w:tcW w:w="5040" w:type="dxa"/>
+            <w:vAlign w:val="center"/>
+          </w:tcPr>
+          <w:p>
+            <w:pPr>
+              <w:rPr>
+                <w:rFonts w:asciiTheme="majorHAnsi" w:hAnsiTheme="majorHAnsi" w:cstheme="majorHAnsi"/>
+                <w:lang w:val="en-US"/>
+              </w:rPr>
+            </w:pPr>
+            <w:r>
+              <w:rPr>
+                <w:rFonts w:asciiTheme="majorHAnsi" w:hAnsiTheme="majorHAnsi" w:cstheme="majorHAnsi"/>
+                <w:lang w:val="en-US"/>
+              </w:rPr>
+              <w:t>Updates to the package and class diagrams</w:t>
+            </w:r>
+          </w:p>
+        </w:tc>
+      </w:tr>
+      <w:tr>
+        <w:trPr>
+          <w:trHeight w:val="432"/>
+        </w:trPr>
+        <w:tc>
+          <w:tcPr>
+            <w:tcW w:w="1349" w:type="dxa"/>
+            <w:vAlign w:val="center"/>
+          </w:tcPr>
+          <w:p>
+            <w:pPr>
+              <w:rPr>
+                <w:rFonts w:asciiTheme="majorHAnsi" w:hAnsiTheme="majorHAnsi" w:cstheme="majorHAnsi"/>
+                <w:lang w:val="en-US"/>
+              </w:rPr>
+            </w:pPr>
+            <w:r>
+              <w:rPr>
+                <w:rFonts w:asciiTheme="majorHAnsi" w:hAnsiTheme="majorHAnsi" w:cstheme="majorHAnsi"/>
+                <w:lang w:val="en-US"/>
+              </w:rPr>
+              <w:t>17 Nov 2021</w:t>
+            </w:r>
+          </w:p>
+        </w:tc>
+        <w:tc>
+          <w:tcPr>
+            <w:tcW w:w="1710" w:type="dxa"/>
+            <w:vAlign w:val="center"/>
+          </w:tcPr>
+          <w:p>
+            <w:pPr>
+              <w:rPr>
+                <w:rFonts w:asciiTheme="majorHAnsi" w:hAnsiTheme="majorHAnsi" w:cstheme="majorHAnsi"/>
+                <w:lang w:val="en-US"/>
+              </w:rPr>
+            </w:pPr>
+            <w:r>
+              <w:rPr>
+                <w:rFonts w:asciiTheme="majorHAnsi" w:hAnsiTheme="majorHAnsi" w:cstheme="majorHAnsi"/>
+                <w:lang w:val="en-US"/>
+              </w:rPr>
+              <w:t>Adam Gembala</w:t>
+            </w:r>
+          </w:p>
+        </w:tc>
+        <w:tc>
+          <w:tcPr>
+            <w:tcW w:w="1706" w:type="dxa"/>
+            <w:vAlign w:val="center"/>
+          </w:tcPr>
+          <w:p>
+            <w:pPr>
+              <w:rPr>
+                <w:rFonts w:asciiTheme="majorHAnsi" w:hAnsiTheme="majorHAnsi" w:cstheme="majorHAnsi"/>
+                <w:lang w:val="en-US"/>
+              </w:rPr>
+            </w:pPr>
+            <w:r>
+              <w:rPr>
+                <w:rFonts w:asciiTheme="majorHAnsi" w:hAnsiTheme="majorHAnsi" w:cstheme="majorHAnsi"/>
+                <w:lang w:val="en-US"/>
+              </w:rPr>
+              <w:t xml:space="preserve">Robert </w:t>
+            </w:r>
+            <w:proofErr w:type="spellStart"/>
+            <w:r>
+              <w:rPr>
+                <w:rFonts w:asciiTheme="majorHAnsi" w:hAnsiTheme="majorHAnsi" w:cstheme="majorHAnsi"/>
+                <w:lang w:val="en-US"/>
+              </w:rPr>
+              <w:t>Lotawiec</w:t>
+            </w:r>
+            <w:proofErr w:type="spellEnd"/>
+          </w:p>
+        </w:tc>
+        <w:tc>
+          <w:tcPr>
+            <w:tcW w:w="5040" w:type="dxa"/>
+            <w:vAlign w:val="center"/>
+          </w:tcPr>
+          <w:p>
+            <w:pPr>
+              <w:rPr>
+                <w:rFonts w:asciiTheme="majorHAnsi" w:hAnsiTheme="majorHAnsi" w:cstheme="majorHAnsi"/>
+                <w:lang w:val="en-US"/>
+              </w:rPr>
+            </w:pPr>
+            <w:r>
+              <w:rPr>
+                <w:rFonts w:asciiTheme="majorHAnsi" w:hAnsiTheme="majorHAnsi" w:cstheme="majorHAnsi"/>
+                <w:lang w:val="en-US"/>
+              </w:rPr>
+              <w:t>Updates to the class diagram</w:t>
+            </w:r>
+          </w:p>
+        </w:tc>
+      </w:tr>
+      <w:tr>
+        <w:trPr>
+          <w:trHeight w:val="432"/>
+        </w:trPr>
+        <w:tc>
+          <w:tcPr>
+            <w:tcW w:w="1349" w:type="dxa"/>
+            <w:vAlign w:val="center"/>
+          </w:tcPr>
+          <w:p>
+            <w:pPr>
+              <w:rPr>
+                <w:rFonts w:asciiTheme="majorHAnsi" w:hAnsiTheme="majorHAnsi" w:cstheme="majorHAnsi"/>
+                <w:lang w:val="en-US"/>
+              </w:rPr>
+            </w:pPr>
+            <w:r>
+              <w:rPr>
+                <w:rFonts w:asciiTheme="majorHAnsi" w:hAnsiTheme="majorHAnsi" w:cstheme="majorHAnsi"/>
+                <w:lang w:val="en-US"/>
+              </w:rPr>
+              <w:t>1</w:t>
+            </w:r>
+            <w:r>
+              <w:rPr>
+                <w:rFonts w:asciiTheme="majorHAnsi" w:hAnsiTheme="majorHAnsi" w:cstheme="majorHAnsi"/>
+                <w:lang w:val="en-US"/>
+              </w:rPr>
+              <w:t xml:space="preserve">6 </w:t>
+            </w:r>
+            <w:r>
+              <w:rPr>
+                <w:rFonts w:asciiTheme="majorHAnsi" w:hAnsiTheme="majorHAnsi" w:cstheme="majorHAnsi"/>
+                <w:lang w:val="en-US"/>
+              </w:rPr>
+              <w:t>Nov 2021</w:t>
+            </w:r>
+          </w:p>
+        </w:tc>
+        <w:tc>
+          <w:tcPr>
+            <w:tcW w:w="1710" w:type="dxa"/>
+            <w:vAlign w:val="center"/>
+          </w:tcPr>
+          <w:p>
+            <w:pPr>
+              <w:rPr>
+                <w:rFonts w:asciiTheme="majorHAnsi" w:hAnsiTheme="majorHAnsi" w:cstheme="majorHAnsi"/>
+                <w:lang w:val="en-US"/>
+              </w:rPr>
+            </w:pPr>
+            <w:r>
+              <w:rPr>
+                <w:rFonts w:asciiTheme="majorHAnsi" w:hAnsiTheme="majorHAnsi" w:cstheme="majorHAnsi"/>
+                <w:lang w:val="en-US"/>
+              </w:rPr>
+              <w:t xml:space="preserve">Robert </w:t>
+            </w:r>
+            <w:proofErr w:type="spellStart"/>
+            <w:r>
+              <w:rPr>
+                <w:rFonts w:asciiTheme="majorHAnsi" w:hAnsiTheme="majorHAnsi" w:cstheme="majorHAnsi"/>
+                <w:lang w:val="en-US"/>
+              </w:rPr>
+              <w:t>Lotawiec</w:t>
+            </w:r>
+            <w:proofErr w:type="spellEnd"/>
+          </w:p>
+        </w:tc>
+        <w:tc>
+          <w:tcPr>
+            <w:tcW w:w="1706" w:type="dxa"/>
+            <w:vAlign w:val="center"/>
+          </w:tcPr>
+          <w:p>
+            <w:pPr>
+              <w:rPr>
+                <w:rFonts w:asciiTheme="majorHAnsi" w:hAnsiTheme="majorHAnsi" w:cstheme="majorHAnsi"/>
+                <w:lang w:val="en-US"/>
+              </w:rPr>
+            </w:pPr>
+            <w:r>
+              <w:rPr>
+                <w:rFonts w:asciiTheme="majorHAnsi" w:hAnsiTheme="majorHAnsi" w:cstheme="majorHAnsi"/>
+                <w:lang w:val="en-US"/>
+              </w:rPr>
+              <w:t>Adam Gembala</w:t>
+            </w:r>
+          </w:p>
+        </w:tc>
+        <w:tc>
+          <w:tcPr>
+            <w:tcW w:w="5040" w:type="dxa"/>
+            <w:vAlign w:val="center"/>
+          </w:tcPr>
+          <w:p>
+            <w:pPr>
+              <w:rPr>
+                <w:rFonts w:asciiTheme="majorHAnsi" w:hAnsiTheme="majorHAnsi" w:cstheme="majorHAnsi"/>
+                <w:lang w:val="en-US"/>
+              </w:rPr>
+            </w:pPr>
+            <w:r>
+              <w:rPr>
+                <w:rFonts w:asciiTheme="majorHAnsi" w:hAnsiTheme="majorHAnsi" w:cstheme="majorHAnsi"/>
+                <w:lang w:val="en-US"/>
+              </w:rPr>
+              <w:t>Added initial package diagram</w:t>
+            </w:r>
+          </w:p>
+        </w:tc>
+      </w:tr>
+      <w:tr>
+        <w:trPr>
+          <w:trHeight w:val="432"/>
+        </w:trPr>
+        <w:tc>
+          <w:tcPr>
+            <w:tcW w:w="1349" w:type="dxa"/>
+            <w:vAlign w:val="center"/>
+          </w:tcPr>
+          <w:p>
+            <w:pPr>
+              <w:rPr>
+                <w:rFonts w:asciiTheme="majorHAnsi" w:hAnsiTheme="majorHAnsi" w:cstheme="majorHAnsi"/>
+                <w:lang w:val="en-US"/>
+              </w:rPr>
+            </w:pPr>
+            <w:r>
+              <w:rPr>
+                <w:rFonts w:asciiTheme="majorHAnsi" w:hAnsiTheme="majorHAnsi" w:cstheme="majorHAnsi"/>
+                <w:lang w:val="en-US"/>
+              </w:rPr>
+              <w:t>13 Nov 2021</w:t>
+            </w:r>
+          </w:p>
+        </w:tc>
+        <w:tc>
+          <w:tcPr>
+            <w:tcW w:w="1710" w:type="dxa"/>
+            <w:vAlign w:val="center"/>
+          </w:tcPr>
+          <w:p>
+            <w:pPr>
+              <w:rPr>
+                <w:rFonts w:asciiTheme="majorHAnsi" w:hAnsiTheme="majorHAnsi" w:cstheme="majorHAnsi"/>
+                <w:lang w:val="en-US"/>
+              </w:rPr>
+            </w:pPr>
+            <w:r>
+              <w:rPr>
+                <w:rFonts w:asciiTheme="majorHAnsi" w:hAnsiTheme="majorHAnsi" w:cstheme="majorHAnsi"/>
+                <w:lang w:val="en-US"/>
+              </w:rPr>
+              <w:t xml:space="preserve">Robert </w:t>
+            </w:r>
+            <w:proofErr w:type="spellStart"/>
+            <w:r>
+              <w:rPr>
+                <w:rFonts w:asciiTheme="majorHAnsi" w:hAnsiTheme="majorHAnsi" w:cstheme="majorHAnsi"/>
+                <w:lang w:val="en-US"/>
+              </w:rPr>
+              <w:t>Lotawiec</w:t>
+            </w:r>
+            <w:proofErr w:type="spellEnd"/>
+          </w:p>
+        </w:tc>
+        <w:tc>
+          <w:tcPr>
+            <w:tcW w:w="1706" w:type="dxa"/>
+            <w:vAlign w:val="center"/>
+          </w:tcPr>
+          <w:p>
+            <w:pPr>
+              <w:rPr>
+                <w:rFonts w:asciiTheme="majorHAnsi" w:hAnsiTheme="majorHAnsi" w:cstheme="majorHAnsi"/>
+                <w:lang w:val="en-US"/>
+              </w:rPr>
+            </w:pPr>
+            <w:r>
+              <w:rPr>
+                <w:rFonts w:asciiTheme="majorHAnsi" w:hAnsiTheme="majorHAnsi" w:cstheme="majorHAnsi"/>
+                <w:lang w:val="en-US"/>
+              </w:rPr>
+              <w:t>Adam Gembala</w:t>
+            </w:r>
+          </w:p>
+        </w:tc>
+        <w:tc>
+          <w:tcPr>
+            <w:tcW w:w="5040" w:type="dxa"/>
+            <w:vAlign w:val="center"/>
+          </w:tcPr>
+          <w:p>
+            <w:pPr>
+              <w:rPr>
+                <w:rFonts w:asciiTheme="majorHAnsi" w:hAnsiTheme="majorHAnsi" w:cstheme="majorHAnsi"/>
+                <w:lang w:val="en-US"/>
+              </w:rPr>
+            </w:pPr>
+            <w:r>
+              <w:rPr>
+                <w:rFonts w:asciiTheme="majorHAnsi" w:hAnsiTheme="majorHAnsi" w:cstheme="majorHAnsi"/>
+                <w:lang w:val="en-US"/>
+              </w:rPr>
+              <w:t xml:space="preserve">Added </w:t>
+            </w:r>
+            <w:r>
+              <w:rPr>
+                <w:rFonts w:asciiTheme="majorHAnsi" w:hAnsiTheme="majorHAnsi" w:cstheme="majorHAnsi"/>
+                <w:lang w:val="en-US"/>
+              </w:rPr>
+              <w:t xml:space="preserve">initial </w:t>
+            </w:r>
+            <w:r>
+              <w:rPr>
+                <w:rFonts w:asciiTheme="majorHAnsi" w:hAnsiTheme="majorHAnsi" w:cstheme="majorHAnsi"/>
+                <w:lang w:val="en-US"/>
+              </w:rPr>
+              <w:t>class diagram</w:t>
+            </w:r>
+          </w:p>
+        </w:tc>
+      </w:tr>
+      <w:tr>
+        <w:trPr>
+          <w:trHeight w:val="432"/>
+        </w:trPr>
+        <w:tc>
+          <w:tcPr>
+            <w:tcW w:w="1349" w:type="dxa"/>
+            <w:vAlign w:val="center"/>
+          </w:tcPr>
+          <w:p>
+            <w:pPr>
+              <w:rPr>
+                <w:rFonts w:asciiTheme="majorHAnsi" w:hAnsiTheme="majorHAnsi" w:cstheme="majorHAnsi"/>
+                <w:lang w:val="en-US"/>
+              </w:rPr>
+            </w:pPr>
+            <w:r>
+              <w:rPr>
+                <w:rFonts w:asciiTheme="majorHAnsi" w:hAnsiTheme="majorHAnsi" w:cstheme="majorHAnsi"/>
+                <w:lang w:val="en-US"/>
+              </w:rPr>
+              <w:t>8 Nov 2021</w:t>
+            </w:r>
+          </w:p>
+        </w:tc>
+        <w:tc>
+          <w:tcPr>
+            <w:tcW w:w="1710" w:type="dxa"/>
+            <w:vAlign w:val="center"/>
+          </w:tcPr>
+          <w:p>
+            <w:pPr>
+              <w:rPr>
+                <w:rFonts w:asciiTheme="majorHAnsi" w:hAnsiTheme="majorHAnsi" w:cstheme="majorHAnsi"/>
+                <w:lang w:val="en-US"/>
+              </w:rPr>
+            </w:pPr>
+            <w:r>
+              <w:rPr>
+                <w:rFonts w:asciiTheme="majorHAnsi" w:hAnsiTheme="majorHAnsi" w:cstheme="majorHAnsi"/>
+                <w:lang w:val="en-US"/>
+              </w:rPr>
+              <w:t>Adam Gembala</w:t>
+            </w:r>
+          </w:p>
+        </w:tc>
+        <w:tc>
+          <w:tcPr>
+            <w:tcW w:w="1706" w:type="dxa"/>
+            <w:vAlign w:val="center"/>
+          </w:tcPr>
+          <w:p>
+            <w:pPr>
+              <w:rPr>
+                <w:rFonts w:asciiTheme="majorHAnsi" w:hAnsiTheme="majorHAnsi" w:cstheme="majorHAnsi"/>
+                <w:lang w:val="en-US"/>
+              </w:rPr>
+            </w:pPr>
+            <w:r>
+              <w:rPr>
+                <w:rFonts w:asciiTheme="majorHAnsi" w:hAnsiTheme="majorHAnsi" w:cstheme="majorHAnsi"/>
+                <w:lang w:val="en-US"/>
+              </w:rPr>
+              <w:t xml:space="preserve">Robert </w:t>
+            </w:r>
+            <w:proofErr w:type="spellStart"/>
+            <w:r>
+              <w:rPr>
+                <w:rFonts w:asciiTheme="majorHAnsi" w:hAnsiTheme="majorHAnsi" w:cstheme="majorHAnsi"/>
+                <w:lang w:val="en-US"/>
+              </w:rPr>
+              <w:t>Lotawiec</w:t>
+            </w:r>
+            <w:proofErr w:type="spellEnd"/>
+          </w:p>
+        </w:tc>
+        <w:tc>
+          <w:tcPr>
+            <w:tcW w:w="5040" w:type="dxa"/>
+            <w:vAlign w:val="center"/>
+          </w:tcPr>
+          <w:p>
+            <w:pPr>
+              <w:rPr>
+                <w:rFonts w:asciiTheme="majorHAnsi" w:hAnsiTheme="majorHAnsi" w:cstheme="majorHAnsi"/>
+                <w:lang w:val="en-US"/>
+              </w:rPr>
+            </w:pPr>
+            <w:r>
+              <w:rPr>
+                <w:rFonts w:asciiTheme="majorHAnsi" w:hAnsiTheme="majorHAnsi" w:cstheme="majorHAnsi"/>
+                <w:lang w:val="en-US"/>
+              </w:rPr>
+              <w:t>Corrected use case diagram</w:t>
+            </w:r>
+          </w:p>
+        </w:tc>
+      </w:tr>
+      <w:tr>
+        <w:trPr>
+          <w:trHeight w:val="432"/>
+        </w:trPr>
+        <w:tc>
+          <w:tcPr>
+            <w:tcW w:w="1349" w:type="dxa"/>
+            <w:vAlign w:val="center"/>
+          </w:tcPr>
+          <w:p>
+            <w:pPr>
+              <w:rPr>
+                <w:rFonts w:asciiTheme="majorHAnsi" w:hAnsiTheme="majorHAnsi" w:cstheme="majorHAnsi"/>
+                <w:lang w:val="en-US"/>
+              </w:rPr>
+            </w:pPr>
+            <w:r>
+              <w:rPr>
+                <w:rFonts w:asciiTheme="majorHAnsi" w:hAnsiTheme="majorHAnsi" w:cstheme="majorHAnsi"/>
+                <w:lang w:val="en-US"/>
+              </w:rPr>
+              <w:t>8 Nov 2021</w:t>
+            </w:r>
+          </w:p>
+        </w:tc>
+        <w:tc>
+          <w:tcPr>
+            <w:tcW w:w="1710" w:type="dxa"/>
+            <w:vAlign w:val="center"/>
+          </w:tcPr>
+          <w:p>
+            <w:pPr>
+              <w:rPr>
+                <w:rFonts w:asciiTheme="majorHAnsi" w:hAnsiTheme="majorHAnsi" w:cstheme="majorHAnsi"/>
+                <w:lang w:val="en-US"/>
+              </w:rPr>
+            </w:pPr>
+            <w:r>
+              <w:rPr>
+                <w:rFonts w:asciiTheme="majorHAnsi" w:hAnsiTheme="majorHAnsi" w:cstheme="majorHAnsi"/>
+                <w:lang w:val="en-US"/>
+              </w:rPr>
+              <w:t>Adam Gembala</w:t>
+            </w:r>
+          </w:p>
+        </w:tc>
+        <w:tc>
+          <w:tcPr>
+            <w:tcW w:w="1706" w:type="dxa"/>
+            <w:vAlign w:val="center"/>
+          </w:tcPr>
+          <w:p>
+            <w:pPr>
+              <w:rPr>
+                <w:rFonts w:asciiTheme="majorHAnsi" w:hAnsiTheme="majorHAnsi" w:cstheme="majorHAnsi"/>
+                <w:lang w:val="en-US"/>
+              </w:rPr>
+            </w:pPr>
+            <w:r>
+              <w:rPr>
+                <w:rFonts w:asciiTheme="majorHAnsi" w:hAnsiTheme="majorHAnsi" w:cstheme="majorHAnsi"/>
+                <w:lang w:val="en-US"/>
+              </w:rPr>
+              <w:t xml:space="preserve">Robert </w:t>
+            </w:r>
+            <w:proofErr w:type="spellStart"/>
+            <w:r>
+              <w:rPr>
+                <w:rFonts w:asciiTheme="majorHAnsi" w:hAnsiTheme="majorHAnsi" w:cstheme="majorHAnsi"/>
+                <w:lang w:val="en-US"/>
+              </w:rPr>
+              <w:t>Lotawiec</w:t>
+            </w:r>
+            <w:proofErr w:type="spellEnd"/>
+          </w:p>
+        </w:tc>
+        <w:tc>
+          <w:tcPr>
+            <w:tcW w:w="5040" w:type="dxa"/>
+            <w:vAlign w:val="center"/>
+          </w:tcPr>
+          <w:p>
+            <w:pPr>
+              <w:rPr>
+                <w:rFonts w:asciiTheme="majorHAnsi" w:hAnsiTheme="majorHAnsi" w:cstheme="majorHAnsi"/>
+                <w:lang w:val="en-US"/>
+              </w:rPr>
+            </w:pPr>
+            <w:r>
+              <w:rPr>
+                <w:rFonts w:asciiTheme="majorHAnsi" w:hAnsiTheme="majorHAnsi" w:cstheme="majorHAnsi"/>
+                <w:lang w:val="en-US"/>
+              </w:rPr>
+              <w:t>Updates to the project’s dictionary</w:t>
+            </w:r>
+            <w:r>
+              <w:rPr>
+                <w:rFonts w:asciiTheme="majorHAnsi" w:hAnsiTheme="majorHAnsi" w:cstheme="majorHAnsi"/>
+                <w:lang w:val="en-US"/>
+              </w:rPr>
+              <w:t xml:space="preserve"> and </w:t>
+            </w:r>
+            <w:r>
+              <w:rPr>
+                <w:rFonts w:asciiTheme="majorHAnsi" w:hAnsiTheme="majorHAnsi" w:cstheme="majorHAnsi"/>
+                <w:lang w:val="en-US"/>
+              </w:rPr>
+              <w:t>requirements</w:t>
+            </w:r>
+          </w:p>
+        </w:tc>
+      </w:tr>
+      <w:tr>
+        <w:trPr>
+          <w:trHeight w:val="432"/>
+        </w:trPr>
+        <w:tc>
+          <w:tcPr>
+            <w:tcW w:w="1349" w:type="dxa"/>
+            <w:vAlign w:val="center"/>
+          </w:tcPr>
+          <w:p>
+            <w:pPr>
+              <w:rPr>
+                <w:rFonts w:asciiTheme="majorHAnsi" w:hAnsiTheme="majorHAnsi" w:cstheme="majorHAnsi"/>
+                <w:lang w:val="en-US"/>
+              </w:rPr>
+            </w:pPr>
+            <w:r>
+              <w:rPr>
+                <w:rFonts w:asciiTheme="majorHAnsi" w:hAnsiTheme="majorHAnsi" w:cstheme="majorHAnsi"/>
+                <w:lang w:val="en-US"/>
+              </w:rPr>
+              <w:t>7 Nov 2021</w:t>
+            </w:r>
+          </w:p>
+        </w:tc>
+        <w:tc>
+          <w:tcPr>
+            <w:tcW w:w="1710" w:type="dxa"/>
+            <w:vAlign w:val="center"/>
+          </w:tcPr>
+          <w:p>
+            <w:pPr>
+              <w:rPr>
+                <w:rFonts w:asciiTheme="majorHAnsi" w:hAnsiTheme="majorHAnsi" w:cstheme="majorHAnsi"/>
+                <w:lang w:val="en-US"/>
+              </w:rPr>
+            </w:pPr>
+            <w:r>
+              <w:rPr>
+                <w:rFonts w:asciiTheme="majorHAnsi" w:hAnsiTheme="majorHAnsi" w:cstheme="majorHAnsi"/>
+                <w:lang w:val="en-US"/>
+              </w:rPr>
+              <w:t xml:space="preserve">Robert </w:t>
+            </w:r>
+            <w:proofErr w:type="spellStart"/>
+            <w:r>
+              <w:rPr>
+                <w:rFonts w:asciiTheme="majorHAnsi" w:hAnsiTheme="majorHAnsi" w:cstheme="majorHAnsi"/>
+                <w:lang w:val="en-US"/>
+              </w:rPr>
+              <w:t>Lotawiec</w:t>
+            </w:r>
+            <w:proofErr w:type="spellEnd"/>
+          </w:p>
+        </w:tc>
+        <w:tc>
+          <w:tcPr>
+            <w:tcW w:w="1706" w:type="dxa"/>
+            <w:vAlign w:val="center"/>
+          </w:tcPr>
+          <w:p>
+            <w:pPr>
+              <w:rPr>
+                <w:rFonts w:asciiTheme="majorHAnsi" w:hAnsiTheme="majorHAnsi" w:cstheme="majorHAnsi"/>
+                <w:lang w:val="en-US"/>
+              </w:rPr>
+            </w:pPr>
+            <w:r>
+              <w:rPr>
+                <w:rFonts w:asciiTheme="majorHAnsi" w:hAnsiTheme="majorHAnsi" w:cstheme="majorHAnsi"/>
+                <w:lang w:val="en-US"/>
+              </w:rPr>
+              <w:t>Adam Gembala</w:t>
+            </w:r>
+          </w:p>
+        </w:tc>
+        <w:tc>
+          <w:tcPr>
+            <w:tcW w:w="5040" w:type="dxa"/>
+            <w:vAlign w:val="center"/>
+          </w:tcPr>
+          <w:p>
+            <w:pPr>
+              <w:rPr>
+                <w:rFonts w:asciiTheme="majorHAnsi" w:hAnsiTheme="majorHAnsi" w:cstheme="majorHAnsi"/>
+                <w:lang w:val="en-US"/>
+              </w:rPr>
+            </w:pPr>
+            <w:r>
+              <w:rPr>
+                <w:rFonts w:asciiTheme="majorHAnsi" w:hAnsiTheme="majorHAnsi" w:cstheme="majorHAnsi"/>
+                <w:lang w:val="en-US"/>
+              </w:rPr>
+              <w:t>Updates to the p</w:t>
+            </w:r>
+            <w:r>
+              <w:rPr>
+                <w:rFonts w:asciiTheme="majorHAnsi" w:hAnsiTheme="majorHAnsi" w:cstheme="majorHAnsi"/>
+                <w:lang w:val="en-US"/>
+              </w:rPr>
+              <w:t>roject’s requirements</w:t>
+            </w:r>
+          </w:p>
+        </w:tc>
+      </w:tr>
+      <w:tr>
+        <w:trPr>
+          <w:trHeight w:val="432"/>
+        </w:trPr>
+        <w:tc>
+          <w:tcPr>
+            <w:tcW w:w="1349" w:type="dxa"/>
+            <w:vAlign w:val="center"/>
+          </w:tcPr>
+          <w:p>
+            <w:pPr>
+              <w:rPr>
+                <w:rFonts w:asciiTheme="majorHAnsi" w:hAnsiTheme="majorHAnsi" w:cstheme="majorHAnsi"/>
+                <w:lang w:val="en-US"/>
+              </w:rPr>
+            </w:pPr>
+            <w:r>
+              <w:rPr>
+                <w:rFonts w:asciiTheme="majorHAnsi" w:hAnsiTheme="majorHAnsi" w:cstheme="majorHAnsi"/>
+                <w:lang w:val="en-US"/>
+              </w:rPr>
+              <w:t>7 Nov 2021</w:t>
+            </w:r>
+          </w:p>
+        </w:tc>
+        <w:tc>
+          <w:tcPr>
+            <w:tcW w:w="1710" w:type="dxa"/>
+            <w:vAlign w:val="center"/>
+          </w:tcPr>
+          <w:p>
+            <w:pPr>
+              <w:rPr>
+                <w:rFonts w:asciiTheme="majorHAnsi" w:hAnsiTheme="majorHAnsi" w:cstheme="majorHAnsi"/>
+                <w:lang w:val="en-US"/>
+              </w:rPr>
+            </w:pPr>
+            <w:r>
+              <w:rPr>
+                <w:rFonts w:asciiTheme="majorHAnsi" w:hAnsiTheme="majorHAnsi" w:cstheme="majorHAnsi"/>
+                <w:lang w:val="en-US"/>
+              </w:rPr>
+              <w:t xml:space="preserve">Robert </w:t>
+            </w:r>
+            <w:proofErr w:type="spellStart"/>
+            <w:r>
+              <w:rPr>
+                <w:rFonts w:asciiTheme="majorHAnsi" w:hAnsiTheme="majorHAnsi" w:cstheme="majorHAnsi"/>
+                <w:lang w:val="en-US"/>
+              </w:rPr>
+              <w:t>Lotawiec</w:t>
+            </w:r>
+            <w:proofErr w:type="spellEnd"/>
+          </w:p>
+        </w:tc>
+        <w:tc>
+          <w:tcPr>
+            <w:tcW w:w="1706" w:type="dxa"/>
+            <w:vAlign w:val="center"/>
+          </w:tcPr>
+          <w:p>
+            <w:pPr>
+              <w:rPr>
+                <w:rFonts w:asciiTheme="majorHAnsi" w:hAnsiTheme="majorHAnsi" w:cstheme="majorHAnsi"/>
+                <w:lang w:val="en-US"/>
+              </w:rPr>
+            </w:pPr>
+            <w:r>
+              <w:rPr>
+                <w:rFonts w:asciiTheme="majorHAnsi" w:hAnsiTheme="majorHAnsi" w:cstheme="majorHAnsi"/>
+                <w:lang w:val="en-US"/>
+              </w:rPr>
+              <w:t>Adam Gembala</w:t>
+            </w:r>
+          </w:p>
+        </w:tc>
+        <w:tc>
+          <w:tcPr>
+            <w:tcW w:w="5040" w:type="dxa"/>
+            <w:vAlign w:val="center"/>
+          </w:tcPr>
+          <w:p>
+            <w:pPr>
+              <w:rPr>
+                <w:rFonts w:asciiTheme="majorHAnsi" w:hAnsiTheme="majorHAnsi" w:cstheme="majorHAnsi"/>
+                <w:lang w:val="en-US"/>
+              </w:rPr>
+            </w:pPr>
+            <w:r>
+              <w:rPr>
+                <w:rFonts w:asciiTheme="majorHAnsi" w:hAnsiTheme="majorHAnsi" w:cstheme="majorHAnsi"/>
+                <w:lang w:val="en-US"/>
+              </w:rPr>
+              <w:t>Updates to the project’s dictionary</w:t>
+            </w:r>
+          </w:p>
+        </w:tc>
+      </w:tr>
+      <w:tr>
+        <w:trPr>
+          <w:trHeight w:val="432"/>
+        </w:trPr>
+        <w:tc>
+          <w:tcPr>
+            <w:tcW w:w="1349" w:type="dxa"/>
+            <w:vAlign w:val="center"/>
+          </w:tcPr>
+          <w:p>
+            <w:pPr>
+              <w:rPr>
+                <w:rFonts w:asciiTheme="majorHAnsi" w:hAnsiTheme="majorHAnsi" w:cstheme="majorHAnsi"/>
+                <w:lang w:val="en-US"/>
+              </w:rPr>
+            </w:pPr>
+            <w:r>
+              <w:rPr>
+                <w:rFonts w:asciiTheme="majorHAnsi" w:hAnsiTheme="majorHAnsi" w:cstheme="majorHAnsi"/>
+                <w:lang w:val="en-US"/>
+              </w:rPr>
+              <w:t>3 Nov 2021</w:t>
+            </w:r>
+          </w:p>
+        </w:tc>
+        <w:tc>
+          <w:tcPr>
+            <w:tcW w:w="1710" w:type="dxa"/>
+            <w:vAlign w:val="center"/>
+          </w:tcPr>
+          <w:p>
+            <w:pPr>
+              <w:rPr>
+                <w:rFonts w:asciiTheme="majorHAnsi" w:hAnsiTheme="majorHAnsi" w:cstheme="majorHAnsi"/>
+                <w:lang w:val="en-US"/>
+              </w:rPr>
+            </w:pPr>
+            <w:r>
+              <w:rPr>
+                <w:rFonts w:asciiTheme="majorHAnsi" w:hAnsiTheme="majorHAnsi" w:cstheme="majorHAnsi"/>
+                <w:lang w:val="en-US"/>
+              </w:rPr>
+              <w:t>Adam Gembala</w:t>
+            </w:r>
+          </w:p>
+        </w:tc>
+        <w:tc>
+          <w:tcPr>
+            <w:tcW w:w="1706" w:type="dxa"/>
+            <w:vAlign w:val="center"/>
+          </w:tcPr>
+          <w:p>
+            <w:pPr>
+              <w:rPr>
+                <w:rFonts w:asciiTheme="majorHAnsi" w:hAnsiTheme="majorHAnsi" w:cstheme="majorHAnsi"/>
+                <w:lang w:val="en-US"/>
+              </w:rPr>
+            </w:pPr>
+            <w:r>
+              <w:rPr>
+                <w:rFonts w:asciiTheme="majorHAnsi" w:hAnsiTheme="majorHAnsi" w:cstheme="majorHAnsi"/>
+                <w:lang w:val="en-US"/>
+              </w:rPr>
+              <w:t xml:space="preserve">Robert </w:t>
+            </w:r>
+            <w:proofErr w:type="spellStart"/>
+            <w:r>
+              <w:rPr>
+                <w:rFonts w:asciiTheme="majorHAnsi" w:hAnsiTheme="majorHAnsi" w:cstheme="majorHAnsi"/>
+                <w:lang w:val="en-US"/>
+              </w:rPr>
+              <w:t>Lotawiec</w:t>
+            </w:r>
+            <w:proofErr w:type="spellEnd"/>
+          </w:p>
+        </w:tc>
+        <w:tc>
+          <w:tcPr>
+            <w:tcW w:w="5040" w:type="dxa"/>
+            <w:vAlign w:val="center"/>
+          </w:tcPr>
+          <w:p>
+            <w:pPr>
+              <w:rPr>
+                <w:rFonts w:asciiTheme="majorHAnsi" w:hAnsiTheme="majorHAnsi" w:cstheme="majorHAnsi"/>
+                <w:lang w:val="en-US"/>
+              </w:rPr>
+            </w:pPr>
+            <w:r>
+              <w:rPr>
+                <w:rFonts w:asciiTheme="majorHAnsi" w:hAnsiTheme="majorHAnsi" w:cstheme="majorHAnsi"/>
+                <w:lang w:val="en-US"/>
+              </w:rPr>
+              <w:t>Use case diagram and description of actors</w:t>
+            </w:r>
+          </w:p>
+        </w:tc>
+      </w:tr>
+      <w:tr>
+        <w:trPr>
+          <w:trHeight w:val="432"/>
+        </w:trPr>
+        <w:tc>
+          <w:tcPr>
+            <w:tcW w:w="1349" w:type="dxa"/>
+            <w:vAlign w:val="center"/>
+          </w:tcPr>
+          <w:p>
+            <w:pPr>
+              <w:rPr>
+                <w:rFonts w:asciiTheme="majorHAnsi" w:hAnsiTheme="majorHAnsi" w:cstheme="majorHAnsi"/>
+                <w:lang w:val="en-US"/>
+              </w:rPr>
+            </w:pPr>
+            <w:r>
+              <w:rPr>
+                <w:rFonts w:asciiTheme="majorHAnsi" w:hAnsiTheme="majorHAnsi" w:cstheme="majorHAnsi"/>
+                <w:lang w:val="en-US"/>
+              </w:rPr>
+              <w:t>3 Nov 2021</w:t>
+            </w:r>
+          </w:p>
+        </w:tc>
+        <w:tc>
+          <w:tcPr>
+            <w:tcW w:w="1710" w:type="dxa"/>
+            <w:vAlign w:val="center"/>
+          </w:tcPr>
+          <w:p>
+            <w:pPr>
+              <w:rPr>
+                <w:rFonts w:asciiTheme="majorHAnsi" w:hAnsiTheme="majorHAnsi" w:cstheme="majorHAnsi"/>
+                <w:lang w:val="en-US"/>
+              </w:rPr>
+            </w:pPr>
+            <w:r>
+              <w:rPr>
+                <w:rFonts w:asciiTheme="majorHAnsi" w:hAnsiTheme="majorHAnsi" w:cstheme="majorHAnsi"/>
+                <w:lang w:val="en-US"/>
+              </w:rPr>
+              <w:t>Adam Gembala</w:t>
+            </w:r>
+          </w:p>
+        </w:tc>
+        <w:tc>
+          <w:tcPr>
+            <w:tcW w:w="1706" w:type="dxa"/>
+            <w:vAlign w:val="center"/>
+          </w:tcPr>
+          <w:p>
+            <w:pPr>
+              <w:rPr>
+                <w:rFonts w:asciiTheme="majorHAnsi" w:hAnsiTheme="majorHAnsi" w:cstheme="majorHAnsi"/>
+                <w:lang w:val="en-US"/>
+              </w:rPr>
+            </w:pPr>
+            <w:r>
+              <w:rPr>
+                <w:rFonts w:asciiTheme="majorHAnsi" w:hAnsiTheme="majorHAnsi" w:cstheme="majorHAnsi"/>
+                <w:lang w:val="en-US"/>
+              </w:rPr>
+              <w:t xml:space="preserve">Robert </w:t>
+            </w:r>
+            <w:proofErr w:type="spellStart"/>
+            <w:r>
+              <w:rPr>
+                <w:rFonts w:asciiTheme="majorHAnsi" w:hAnsiTheme="majorHAnsi" w:cstheme="majorHAnsi"/>
+                <w:lang w:val="en-US"/>
+              </w:rPr>
+              <w:t>Lotawiec</w:t>
+            </w:r>
+            <w:proofErr w:type="spellEnd"/>
+          </w:p>
+        </w:tc>
+        <w:tc>
+          <w:tcPr>
+            <w:tcW w:w="5040" w:type="dxa"/>
+            <w:vAlign w:val="center"/>
+          </w:tcPr>
+          <w:p>
+            <w:pPr>
+              <w:rPr>
+                <w:rFonts w:asciiTheme="majorHAnsi" w:hAnsiTheme="majorHAnsi" w:cstheme="majorHAnsi"/>
+                <w:lang w:val="en-US"/>
+              </w:rPr>
+            </w:pPr>
+            <w:r>
+              <w:rPr>
+                <w:rFonts w:asciiTheme="majorHAnsi" w:hAnsiTheme="majorHAnsi" w:cstheme="majorHAnsi"/>
+                <w:lang w:val="en-US"/>
+              </w:rPr>
+              <w:t>Corrections suggested by teacher</w:t>
+            </w:r>
+          </w:p>
+        </w:tc>
+      </w:tr>
+      <w:tr>
+        <w:trPr>
+          <w:trHeight w:val="432"/>
+        </w:trPr>
+        <w:tc>
+          <w:tcPr>
+            <w:tcW w:w="1349" w:type="dxa"/>
+            <w:vAlign w:val="center"/>
+          </w:tcPr>
+          <w:p>
+            <w:pPr>
+              <w:rPr>
+                <w:rFonts w:asciiTheme="majorHAnsi" w:hAnsiTheme="majorHAnsi" w:cstheme="majorHAnsi"/>
+                <w:lang w:val="en-US"/>
+              </w:rPr>
+            </w:pPr>
+            <w:r>
+              <w:rPr>
+                <w:rFonts w:asciiTheme="majorHAnsi" w:hAnsiTheme="majorHAnsi" w:cstheme="majorHAnsi"/>
+                <w:lang w:val="en-US"/>
+              </w:rPr>
+              <w:t>3 Nov 2021</w:t>
+            </w:r>
+          </w:p>
+        </w:tc>
+        <w:tc>
+          <w:tcPr>
+            <w:tcW w:w="1710" w:type="dxa"/>
+            <w:vAlign w:val="center"/>
+          </w:tcPr>
+          <w:p>
+            <w:pPr>
+              <w:rPr>
+                <w:rFonts w:asciiTheme="majorHAnsi" w:hAnsiTheme="majorHAnsi" w:cstheme="majorHAnsi"/>
+                <w:lang w:val="en-US"/>
+              </w:rPr>
+            </w:pPr>
+            <w:r>
+              <w:rPr>
+                <w:rFonts w:asciiTheme="majorHAnsi" w:hAnsiTheme="majorHAnsi" w:cstheme="majorHAnsi"/>
+                <w:lang w:val="en-US"/>
+              </w:rPr>
+              <w:t>Adam Gembala</w:t>
+            </w:r>
+          </w:p>
+        </w:tc>
+        <w:tc>
+          <w:tcPr>
+            <w:tcW w:w="1706" w:type="dxa"/>
+            <w:vAlign w:val="center"/>
+          </w:tcPr>
+          <w:p>
+            <w:pPr>
+              <w:rPr>
+                <w:rFonts w:asciiTheme="majorHAnsi" w:hAnsiTheme="majorHAnsi" w:cstheme="majorHAnsi"/>
+                <w:lang w:val="en-US"/>
+              </w:rPr>
+            </w:pPr>
+            <w:r>
+              <w:rPr>
+                <w:rFonts w:asciiTheme="majorHAnsi" w:hAnsiTheme="majorHAnsi" w:cstheme="majorHAnsi"/>
+                <w:lang w:val="en-US"/>
+              </w:rPr>
+              <w:t xml:space="preserve">Robert </w:t>
+            </w:r>
+            <w:proofErr w:type="spellStart"/>
+            <w:r>
+              <w:rPr>
+                <w:rFonts w:asciiTheme="majorHAnsi" w:hAnsiTheme="majorHAnsi" w:cstheme="majorHAnsi"/>
+                <w:lang w:val="en-US"/>
+              </w:rPr>
+              <w:t>Lotawiec</w:t>
+            </w:r>
+            <w:proofErr w:type="spellEnd"/>
+          </w:p>
+        </w:tc>
+        <w:tc>
+          <w:tcPr>
+            <w:tcW w:w="5040" w:type="dxa"/>
+            <w:vAlign w:val="center"/>
+          </w:tcPr>
+          <w:p>
+            <w:pPr>
+              <w:rPr>
+                <w:rFonts w:asciiTheme="majorHAnsi" w:hAnsiTheme="majorHAnsi" w:cstheme="majorHAnsi"/>
+                <w:lang w:val="en-US"/>
+              </w:rPr>
+            </w:pPr>
+            <w:r>
+              <w:rPr>
+                <w:rFonts w:asciiTheme="majorHAnsi" w:hAnsiTheme="majorHAnsi" w:cstheme="majorHAnsi"/>
+                <w:lang w:val="en-US"/>
+              </w:rPr>
+              <w:t>Project’s functional and non-functional requirements</w:t>
+            </w:r>
+          </w:p>
+        </w:tc>
+      </w:tr>
+      <w:tr>
+        <w:trPr>
+          <w:trHeight w:val="432"/>
+        </w:trPr>
+        <w:tc>
+          <w:tcPr>
+            <w:tcW w:w="1349" w:type="dxa"/>
+            <w:vAlign w:val="center"/>
+          </w:tcPr>
+          <w:p>
+            <w:pPr>
+              <w:rPr>
+                <w:rFonts w:asciiTheme="majorHAnsi" w:hAnsiTheme="majorHAnsi" w:cstheme="majorHAnsi"/>
+                <w:lang w:val="en-US"/>
+              </w:rPr>
+            </w:pPr>
+            <w:r>
+              <w:rPr>
+                <w:rFonts w:asciiTheme="majorHAnsi" w:hAnsiTheme="majorHAnsi" w:cstheme="majorHAnsi"/>
+                <w:lang w:val="en-US"/>
+              </w:rPr>
+              <w:t>2 Nov 2021</w:t>
+            </w:r>
+          </w:p>
+        </w:tc>
+        <w:tc>
+          <w:tcPr>
+            <w:tcW w:w="1710" w:type="dxa"/>
+            <w:vAlign w:val="center"/>
+          </w:tcPr>
+          <w:p>
+            <w:pPr>
+              <w:rPr>
+                <w:rFonts w:asciiTheme="majorHAnsi" w:hAnsiTheme="majorHAnsi" w:cstheme="majorHAnsi"/>
+                <w:lang w:val="en-US"/>
+              </w:rPr>
+            </w:pPr>
+            <w:r>
+              <w:rPr>
+                <w:rFonts w:asciiTheme="majorHAnsi" w:hAnsiTheme="majorHAnsi" w:cstheme="majorHAnsi"/>
+                <w:lang w:val="en-US"/>
+              </w:rPr>
+              <w:t xml:space="preserve">Robert </w:t>
+            </w:r>
+            <w:proofErr w:type="spellStart"/>
+            <w:r>
+              <w:rPr>
+                <w:rFonts w:asciiTheme="majorHAnsi" w:hAnsiTheme="majorHAnsi" w:cstheme="majorHAnsi"/>
+                <w:lang w:val="en-US"/>
+              </w:rPr>
+              <w:t>Lotawiec</w:t>
+            </w:r>
+            <w:proofErr w:type="spellEnd"/>
+          </w:p>
+        </w:tc>
+        <w:tc>
+          <w:tcPr>
+            <w:tcW w:w="1706" w:type="dxa"/>
+            <w:vAlign w:val="center"/>
+          </w:tcPr>
+          <w:p>
+            <w:pPr>
+              <w:rPr>
+                <w:rFonts w:asciiTheme="majorHAnsi" w:hAnsiTheme="majorHAnsi" w:cstheme="majorHAnsi"/>
+                <w:lang w:val="en-US"/>
+              </w:rPr>
+            </w:pPr>
+            <w:r>
+              <w:rPr>
+                <w:rFonts w:asciiTheme="majorHAnsi" w:hAnsiTheme="majorHAnsi" w:cstheme="majorHAnsi"/>
+                <w:lang w:val="en-US"/>
+              </w:rPr>
+              <w:t>Adam Gembala</w:t>
+            </w:r>
+          </w:p>
+        </w:tc>
+        <w:tc>
+          <w:tcPr>
+            <w:tcW w:w="5040" w:type="dxa"/>
+            <w:vAlign w:val="center"/>
+          </w:tcPr>
+          <w:p>
+            <w:pPr>
+              <w:rPr>
+                <w:rFonts w:asciiTheme="majorHAnsi" w:hAnsiTheme="majorHAnsi" w:cstheme="majorHAnsi"/>
+                <w:lang w:val="en-US"/>
+              </w:rPr>
+            </w:pPr>
+            <w:r>
+              <w:rPr>
+                <w:rFonts w:asciiTheme="majorHAnsi" w:hAnsiTheme="majorHAnsi" w:cstheme="majorHAnsi"/>
+                <w:color w:val="333333"/>
+                <w:lang w:val="en-US"/>
+              </w:rPr>
+              <w:t>Add files via upload</w:t>
+            </w:r>
+          </w:p>
+        </w:tc>
+      </w:tr>
+      <w:tr>
+        <w:trPr>
+          <w:trHeight w:val="432"/>
+        </w:trPr>
+        <w:tc>
+          <w:tcPr>
+            <w:tcW w:w="1349" w:type="dxa"/>
+            <w:vAlign w:val="center"/>
+          </w:tcPr>
+          <w:p>
+            <w:pPr>
+              <w:rPr>
+                <w:rFonts w:asciiTheme="majorHAnsi" w:hAnsiTheme="majorHAnsi" w:cstheme="majorHAnsi"/>
+                <w:lang w:val="en-US"/>
+              </w:rPr>
+            </w:pPr>
+            <w:r>
+              <w:rPr>
+                <w:rFonts w:asciiTheme="majorHAnsi" w:hAnsiTheme="majorHAnsi" w:cstheme="majorHAnsi"/>
+                <w:lang w:val="en-US"/>
+              </w:rPr>
+              <w:t>2 Nov 2021</w:t>
+            </w:r>
+          </w:p>
+        </w:tc>
+        <w:tc>
+          <w:tcPr>
+            <w:tcW w:w="1710" w:type="dxa"/>
+            <w:vAlign w:val="center"/>
+          </w:tcPr>
+          <w:p>
+            <w:pPr>
+              <w:rPr>
+                <w:rFonts w:asciiTheme="majorHAnsi" w:hAnsiTheme="majorHAnsi" w:cstheme="majorHAnsi"/>
+                <w:lang w:val="en-US"/>
+              </w:rPr>
+            </w:pPr>
+            <w:r>
+              <w:rPr>
+                <w:rFonts w:asciiTheme="majorHAnsi" w:hAnsiTheme="majorHAnsi" w:cstheme="majorHAnsi"/>
+                <w:lang w:val="en-US"/>
+              </w:rPr>
+              <w:t>Adam Gembala</w:t>
+            </w:r>
+          </w:p>
+        </w:tc>
+        <w:tc>
+          <w:tcPr>
+            <w:tcW w:w="1706" w:type="dxa"/>
+            <w:vAlign w:val="center"/>
+          </w:tcPr>
+          <w:p>
+            <w:pPr>
+              <w:rPr>
+                <w:rFonts w:asciiTheme="majorHAnsi" w:hAnsiTheme="majorHAnsi" w:cstheme="majorHAnsi"/>
+                <w:lang w:val="en-US"/>
+              </w:rPr>
+            </w:pPr>
+            <w:r>
+              <w:rPr>
+                <w:rFonts w:asciiTheme="majorHAnsi" w:hAnsiTheme="majorHAnsi" w:cstheme="majorHAnsi"/>
+                <w:lang w:val="en-US"/>
+              </w:rPr>
+              <w:t xml:space="preserve">Robert </w:t>
+            </w:r>
+            <w:proofErr w:type="spellStart"/>
+            <w:r>
+              <w:rPr>
+                <w:rFonts w:asciiTheme="majorHAnsi" w:hAnsiTheme="majorHAnsi" w:cstheme="majorHAnsi"/>
+                <w:lang w:val="en-US"/>
+              </w:rPr>
+              <w:t>Lotawiec</w:t>
+            </w:r>
+            <w:proofErr w:type="spellEnd"/>
+          </w:p>
+        </w:tc>
+        <w:tc>
+          <w:tcPr>
+            <w:tcW w:w="5040" w:type="dxa"/>
+            <w:vAlign w:val="center"/>
+          </w:tcPr>
+          <w:p>
+            <w:pPr>
+              <w:rPr>
+                <w:rFonts w:asciiTheme="majorHAnsi" w:hAnsiTheme="majorHAnsi" w:cstheme="majorHAnsi"/>
+                <w:lang w:val="en-US"/>
+              </w:rPr>
+            </w:pPr>
+            <w:r>
+              <w:rPr>
+                <w:rFonts w:asciiTheme="majorHAnsi" w:hAnsiTheme="majorHAnsi" w:cstheme="majorHAnsi"/>
+                <w:lang w:val="en-US"/>
+              </w:rPr>
+              <w:t>Initial project dictionary</w:t>
+            </w:r>
+          </w:p>
+        </w:tc>
+      </w:tr>
+    </w:tbl>
+    <w:p>
+      <w:pPr>
+        <w:pStyle w:val="Heading1"/>
+        <w:rPr>
+          <w:rFonts w:eastAsia="Times New Roman"/>
+          <w:sz w:val="36"/>
+          <w:szCs w:val="36"/>
+          <w:lang w:val="en-US"/>
+        </w:rPr>
+      </w:pPr>
+      <w:bookmarkStart w:id="2" w:name="_Toc89876317"/>
+    </w:p>
+    <w:p>
+      <w:pPr>
+        <w:rPr>
+          <w:rFonts w:asciiTheme="majorHAnsi" w:eastAsia="Times New Roman" w:hAnsiTheme="majorHAnsi" w:cstheme="majorBidi"/>
+          <w:color w:val="2F5496" w:themeColor="accent1" w:themeShade="BF"/>
+          <w:sz w:val="36"/>
+          <w:szCs w:val="36"/>
+          <w:lang w:val="en-US"/>
+        </w:rPr>
+      </w:pPr>
+      <w:r>
+        <w:rPr>
+          <w:rFonts w:eastAsia="Times New Roman"/>
+          <w:sz w:val="36"/>
+          <w:szCs w:val="36"/>
+          <w:lang w:val="en-US"/>
+        </w:rPr>
+        <w:br w:type="page"/>
+      </w:r>
+    </w:p>
+    <w:p>
+      <w:pPr>
+        <w:pStyle w:val="Heading1"/>
+        <w:rPr>
+          <w:rFonts w:eastAsia="Times New Roman"/>
+          <w:sz w:val="36"/>
+          <w:szCs w:val="36"/>
+          <w:lang w:val="en-US"/>
+        </w:rPr>
+      </w:pPr>
+      <w:r>
+        <w:rPr>
+          <w:rFonts w:eastAsia="Times New Roman"/>
+          <w:sz w:val="36"/>
+          <w:szCs w:val="36"/>
+          <w:lang w:val="en-US"/>
+        </w:rPr>
+        <w:lastRenderedPageBreak/>
+        <w:t>Description</w:t>
+      </w:r>
+      <w:bookmarkEnd w:id="2"/>
+    </w:p>
+    <w:p>
+      <w:pPr>
+        <w:rPr>
+          <w:lang w:val="en-US"/>
+        </w:rPr>
+      </w:pPr>
+    </w:p>
+    <w:p>
+      <w:pPr>
+        <w:jc w:val="both"/>
+        <w:rPr>
+          <w:sz w:val="28"/>
+          <w:szCs w:val="28"/>
+          <w:lang w:val="en-US"/>
+        </w:rPr>
+      </w:pPr>
+      <w:r>
+        <w:rPr>
+          <w:sz w:val="28"/>
+          <w:szCs w:val="28"/>
+          <w:lang w:val="en-US"/>
+        </w:rPr>
+        <w:t>The goal of the project is to create an application with a graphical user interface for flattening nested directories with files. The user from the GUI can choose the source directory and the destination folder, where all the files from the nested source directory will be copied, the flattening operation must be reversible. After each operation, a log file will be created in which the history of the performed operations on files will be stored. In case of a conflict during copying files to the target folder (</w:t>
+      </w:r>
+      <w:proofErr w:type="gramStart"/>
+      <w:r>
+        <w:rPr>
+          <w:sz w:val="28"/>
+          <w:szCs w:val="28"/>
+          <w:lang w:val="en-US"/>
+        </w:rPr>
+        <w:t>i.e.</w:t>
+      </w:r>
+      <w:proofErr w:type="gramEnd"/>
+      <w:r>
+        <w:rPr>
+          <w:sz w:val="28"/>
+          <w:szCs w:val="28"/>
+          <w:lang w:val="en-US"/>
+        </w:rPr>
+        <w:t xml:space="preserve"> copied files have the same name), the user will be informed about it and will have to decide on his own about the occurred conflict (giving a new name to one of the files or skipping the copying of the file causing the conflict). The minimum requirement is that the application works with the Windows platform and that it works on desktop devices.</w:t>
+      </w:r>
+    </w:p>
+    <w:p>
+      <w:pPr>
+        <w:rPr>
+          <w:rFonts w:ascii="Consolas" w:eastAsia="Times New Roman" w:hAnsi="Consolas" w:cs="Times New Roman"/>
+          <w:color w:val="000000"/>
+          <w:sz w:val="27"/>
+          <w:szCs w:val="27"/>
+          <w:lang w:val="en-US"/>
+        </w:rPr>
+      </w:pPr>
+    </w:p>
+    <w:p>
+      <w:pPr>
+        <w:pStyle w:val="Heading1"/>
+        <w:rPr>
+          <w:rFonts w:eastAsia="Times New Roman"/>
+          <w:sz w:val="36"/>
+          <w:szCs w:val="36"/>
+          <w:lang w:val="en-US"/>
+        </w:rPr>
+      </w:pPr>
+      <w:bookmarkStart w:id="3" w:name="_Toc89876318"/>
+      <w:r>
+        <w:rPr>
+          <w:rFonts w:eastAsia="Times New Roman"/>
+          <w:sz w:val="36"/>
+          <w:szCs w:val="36"/>
+          <w:lang w:val="en-US"/>
+        </w:rPr>
         <w:t>Project's requirements</w:t>
       </w:r>
+      <w:bookmarkEnd w:id="3"/>
     </w:p>
     <w:p>
       <w:pPr>
@@ -486,10 +3255,16 @@
     </w:p>
     <w:p>
       <w:pPr>
-        <w:pStyle w:val="Nagwek1"/>
-      </w:pPr>
-      <w:r>
-        <w:t xml:space="preserve">Functional </w:t>
+        <w:pStyle w:val="Heading1"/>
+      </w:pPr>
+      <w:bookmarkStart w:id="4" w:name="_Toc89876319"/>
+      <w:proofErr w:type="spellStart"/>
+      <w:r>
+        <w:t>Functional</w:t>
+      </w:r>
+      <w:proofErr w:type="spellEnd"/>
+      <w:r>
+        <w:t xml:space="preserve"> </w:t>
       </w:r>
       <w:r>
         <w:rPr>
@@ -498,6 +3273,7 @@
         </w:rPr>
         <w:t>requirements</w:t>
       </w:r>
+      <w:bookmarkEnd w:id="4"/>
     </w:p>
     <w:p>
       <w:pPr>
@@ -510,7 +3286,7 @@
     </w:p>
     <w:p>
       <w:pPr>
-        <w:pStyle w:val="Akapitzlist"/>
+        <w:pStyle w:val="ListParagraph"/>
         <w:numPr>
           <w:ilvl w:val="0"/>
           <w:numId w:val="4"/>
@@ -532,7 +3308,7 @@
     </w:p>
     <w:p>
       <w:pPr>
-        <w:pStyle w:val="Akapitzlist"/>
+        <w:pStyle w:val="ListParagraph"/>
         <w:numPr>
           <w:ilvl w:val="0"/>
           <w:numId w:val="4"/>
@@ -570,7 +3346,7 @@
     </w:p>
     <w:p>
       <w:pPr>
-        <w:pStyle w:val="Akapitzlist"/>
+        <w:pStyle w:val="ListParagraph"/>
         <w:numPr>
           <w:ilvl w:val="0"/>
           <w:numId w:val="4"/>
@@ -600,7 +3376,7 @@
     </w:p>
     <w:p>
       <w:pPr>
-        <w:pStyle w:val="Akapitzlist"/>
+        <w:pStyle w:val="ListParagraph"/>
         <w:numPr>
           <w:ilvl w:val="0"/>
           <w:numId w:val="4"/>
@@ -630,7 +3406,7 @@
     </w:p>
     <w:p>
       <w:pPr>
-        <w:pStyle w:val="Akapitzlist"/>
+        <w:pStyle w:val="ListParagraph"/>
         <w:numPr>
           <w:ilvl w:val="0"/>
           <w:numId w:val="4"/>
@@ -653,7 +3429,7 @@
     </w:p>
     <w:p>
       <w:pPr>
-        <w:pStyle w:val="Akapitzlist"/>
+        <w:pStyle w:val="ListParagraph"/>
         <w:numPr>
           <w:ilvl w:val="0"/>
           <w:numId w:val="4"/>
@@ -686,12 +3462,30 @@
           <w:szCs w:val="28"/>
           <w:lang w:val="en-US"/>
         </w:rPr>
-        <w:t>tion about conflicts and the way they were resolved. Program should also log other accidents such as lacking privileges or the files that could not be opened (i.e. when file was opened in other application). Log file should have an extension '*.flattening.log'.</w:t>
-      </w:r>
-    </w:p>
-    <w:p>
-      <w:pPr>
-        <w:pStyle w:val="Akapitzlist"/>
+        <w:t>tion about conflicts and the way they were resolved. Program should also log other accidents such as lacking privileges or the files that could not be opened (</w:t>
+      </w:r>
+      <w:proofErr w:type="gramStart"/>
+      <w:r>
+        <w:rPr>
+          <w:sz w:val="28"/>
+          <w:szCs w:val="28"/>
+          <w:lang w:val="en-US"/>
+        </w:rPr>
+        <w:t>i.e.</w:t>
+      </w:r>
+      <w:proofErr w:type="gramEnd"/>
+      <w:r>
+        <w:rPr>
+          <w:sz w:val="28"/>
+          <w:szCs w:val="28"/>
+          <w:lang w:val="en-US"/>
+        </w:rPr>
+        <w:t xml:space="preserve"> when file was opened in other application). Log file should have an extension '*.flattening.log'.</w:t>
+      </w:r>
+    </w:p>
+    <w:p>
+      <w:pPr>
+        <w:pStyle w:val="ListParagraph"/>
         <w:numPr>
           <w:ilvl w:val="0"/>
           <w:numId w:val="4"/>
@@ -713,7 +3507,7 @@
     </w:p>
     <w:p>
       <w:pPr>
-        <w:pStyle w:val="Akapitzlist"/>
+        <w:pStyle w:val="ListParagraph"/>
         <w:numPr>
           <w:ilvl w:val="0"/>
           <w:numId w:val="4"/>
@@ -743,24 +3537,30 @@
     </w:p>
     <w:p>
       <w:pPr>
-        <w:pStyle w:val="Nagwek1"/>
-        <w:rPr>
-          <w:sz w:val="28"/>
-          <w:szCs w:val="28"/>
-          <w:lang w:val="en-US"/>
-        </w:rPr>
-      </w:pPr>
+        <w:pStyle w:val="Heading1"/>
+        <w:rPr>
+          <w:sz w:val="28"/>
+          <w:szCs w:val="28"/>
+          <w:lang w:val="en-US"/>
+        </w:rPr>
+      </w:pPr>
+      <w:bookmarkStart w:id="5" w:name="_Toc89876320"/>
       <w:r>
         <w:t>Non</w:t>
       </w:r>
       <w:r>
         <w:t xml:space="preserve"> </w:t>
       </w:r>
+      <w:proofErr w:type="spellStart"/>
       <w:r>
         <w:t>f</w:t>
       </w:r>
       <w:r>
-        <w:t xml:space="preserve">unctional </w:t>
+        <w:t>unctional</w:t>
+      </w:r>
+      <w:proofErr w:type="spellEnd"/>
+      <w:r>
+        <w:t xml:space="preserve"> </w:t>
       </w:r>
       <w:r>
         <w:rPr>
@@ -769,19 +3569,20 @@
         </w:rPr>
         <w:t>requirements</w:t>
       </w:r>
-    </w:p>
-    <w:p>
-      <w:pPr>
-        <w:rPr>
-          <w:sz w:val="28"/>
-          <w:szCs w:val="28"/>
-          <w:lang w:val="en-US"/>
-        </w:rPr>
-      </w:pPr>
-    </w:p>
-    <w:p>
-      <w:pPr>
-        <w:pStyle w:val="Akapitzlist"/>
+      <w:bookmarkEnd w:id="5"/>
+    </w:p>
+    <w:p>
+      <w:pPr>
+        <w:rPr>
+          <w:sz w:val="28"/>
+          <w:szCs w:val="28"/>
+          <w:lang w:val="en-US"/>
+        </w:rPr>
+      </w:pPr>
+    </w:p>
+    <w:p>
+      <w:pPr>
+        <w:pStyle w:val="ListParagraph"/>
         <w:numPr>
           <w:ilvl w:val="0"/>
           <w:numId w:val="6"/>
@@ -803,7 +3604,7 @@
     </w:p>
     <w:p>
       <w:pPr>
-        <w:pStyle w:val="Akapitzlist"/>
+        <w:pStyle w:val="ListParagraph"/>
         <w:numPr>
           <w:ilvl w:val="0"/>
           <w:numId w:val="6"/>
@@ -825,7 +3626,7 @@
     </w:p>
     <w:p>
       <w:pPr>
-        <w:pStyle w:val="Akapitzlist"/>
+        <w:pStyle w:val="ListParagraph"/>
         <w:numPr>
           <w:ilvl w:val="0"/>
           <w:numId w:val="6"/>
@@ -847,7 +3648,7 @@
     </w:p>
     <w:p>
       <w:pPr>
-        <w:pStyle w:val="Akapitzlist"/>
+        <w:pStyle w:val="ListParagraph"/>
         <w:numPr>
           <w:ilvl w:val="0"/>
           <w:numId w:val="6"/>
@@ -877,7 +3678,7 @@
     </w:p>
     <w:p>
       <w:pPr>
-        <w:pStyle w:val="Akapitzlist"/>
+        <w:pStyle w:val="ListParagraph"/>
         <w:numPr>
           <w:ilvl w:val="0"/>
           <w:numId w:val="6"/>
@@ -894,12 +3695,30 @@
           <w:szCs w:val="28"/>
           <w:lang w:val="en-US"/>
         </w:rPr>
-        <w:t>The user must have permissions to the directory and its files in order to perform the flattening process. If the user does not have such rights, the program should display an appropriate message and ask the user if he wants to continue the process only for folders and files to which he has rights in the source path.</w:t>
-      </w:r>
-    </w:p>
-    <w:p>
-      <w:pPr>
-        <w:pStyle w:val="Akapitzlist"/>
+        <w:t xml:space="preserve">The user must have permissions to the directory and its files </w:t>
+      </w:r>
+      <w:proofErr w:type="gramStart"/>
+      <w:r>
+        <w:rPr>
+          <w:sz w:val="28"/>
+          <w:szCs w:val="28"/>
+          <w:lang w:val="en-US"/>
+        </w:rPr>
+        <w:t>in order to</w:t>
+      </w:r>
+      <w:proofErr w:type="gramEnd"/>
+      <w:r>
+        <w:rPr>
+          <w:sz w:val="28"/>
+          <w:szCs w:val="28"/>
+          <w:lang w:val="en-US"/>
+        </w:rPr>
+        <w:t xml:space="preserve"> perform the flattening process. If the user does not have such rights, the program should display an appropriate message and ask the user if he wants to continue the process only for folders and files to which he has rights in the source path.</w:t>
+      </w:r>
+    </w:p>
+    <w:p>
+      <w:pPr>
+        <w:pStyle w:val="ListParagraph"/>
         <w:numPr>
           <w:ilvl w:val="0"/>
           <w:numId w:val="6"/>
@@ -921,7 +3740,7 @@
     </w:p>
     <w:p>
       <w:pPr>
-        <w:pStyle w:val="Akapitzlist"/>
+        <w:pStyle w:val="ListParagraph"/>
         <w:numPr>
           <w:ilvl w:val="0"/>
           <w:numId w:val="6"/>
@@ -943,7 +3762,7 @@
     </w:p>
     <w:p>
       <w:pPr>
-        <w:pStyle w:val="Akapitzlist"/>
+        <w:pStyle w:val="ListParagraph"/>
         <w:numPr>
           <w:ilvl w:val="0"/>
           <w:numId w:val="6"/>
@@ -961,7 +3780,25 @@
           <w:lang w:val="en-US"/>
         </w:rPr>
         <w:lastRenderedPageBreak/>
-        <w:t>In order to undo the flattening process the user presses the reverse button, whereupon the program asks from the log file of which operation it should read the data of the flattening operation performed and perform the action of restoring the nested path.</w:t>
+        <w:t xml:space="preserve">In order to undo the flattening </w:t>
+      </w:r>
+      <w:proofErr w:type="gramStart"/>
+      <w:r>
+        <w:rPr>
+          <w:sz w:val="28"/>
+          <w:szCs w:val="28"/>
+          <w:lang w:val="en-US"/>
+        </w:rPr>
+        <w:t>process</w:t>
+      </w:r>
+      <w:proofErr w:type="gramEnd"/>
+      <w:r>
+        <w:rPr>
+          <w:sz w:val="28"/>
+          <w:szCs w:val="28"/>
+          <w:lang w:val="en-US"/>
+        </w:rPr>
+        <w:t xml:space="preserve"> the user presses the reverse button, whereupon the program asks from the log file of which operation it should read the data of the flattening operation performed and perform the action of restoring the nested path.</w:t>
       </w:r>
     </w:p>
     <w:p>
@@ -988,7 +3825,7 @@
     </w:p>
     <w:p>
       <w:pPr>
-        <w:pStyle w:val="Nagwek1"/>
+        <w:pStyle w:val="Heading1"/>
         <w:rPr>
           <w:rFonts w:eastAsia="Times New Roman"/>
           <w:color w:val="000000"/>
@@ -997,6 +3834,7 @@
           <w:lang w:val="en-US"/>
         </w:rPr>
       </w:pPr>
+      <w:bookmarkStart w:id="6" w:name="_Toc89876321"/>
       <w:r>
         <w:rPr>
           <w:rFonts w:eastAsia="Times New Roman"/>
@@ -1006,6 +3844,7 @@
         </w:rPr>
         <w:t>Project's dictionary</w:t>
       </w:r>
+      <w:bookmarkEnd w:id="6"/>
     </w:p>
     <w:p>
       <w:pPr>
@@ -1544,7 +4383,7 @@
     </w:p>
     <w:p>
       <w:pPr>
-        <w:pStyle w:val="Nagwek1"/>
+        <w:pStyle w:val="Heading1"/>
         <w:rPr>
           <w:rFonts w:eastAsia="Times New Roman"/>
           <w:sz w:val="36"/>
@@ -1552,6 +4391,7 @@
           <w:lang w:val="en-US"/>
         </w:rPr>
       </w:pPr>
+      <w:bookmarkStart w:id="7" w:name="_Toc89876322"/>
       <w:r>
         <w:rPr>
           <w:rFonts w:eastAsia="Times New Roman"/>
@@ -1561,22 +4401,24 @@
         </w:rPr>
         <w:t>Use case model</w:t>
       </w:r>
-    </w:p>
-    <w:p>
-      <w:pPr>
-        <w:rPr>
-          <w:lang w:val="en-US"/>
-        </w:rPr>
-      </w:pPr>
-    </w:p>
-    <w:p>
-      <w:pPr>
-        <w:pStyle w:val="Nagwek1"/>
+      <w:bookmarkEnd w:id="7"/>
+    </w:p>
+    <w:p>
+      <w:pPr>
+        <w:rPr>
+          <w:lang w:val="en-US"/>
+        </w:rPr>
+      </w:pPr>
+    </w:p>
+    <w:p>
+      <w:pPr>
+        <w:pStyle w:val="Heading1"/>
         <w:rPr>
           <w:rFonts w:eastAsia="Times New Roman"/>
           <w:lang w:val="en-US"/>
         </w:rPr>
       </w:pPr>
+      <w:bookmarkStart w:id="8" w:name="_Toc89876323"/>
       <w:r>
         <w:rPr>
           <w:rFonts w:eastAsia="Times New Roman"/>
@@ -1584,6 +4426,7 @@
         </w:rPr>
         <w:t>Actors</w:t>
       </w:r>
+      <w:bookmarkEnd w:id="8"/>
     </w:p>
     <w:p>
       <w:pPr>
@@ -1719,12 +4562,13 @@
     </w:p>
     <w:p>
       <w:pPr>
-        <w:pStyle w:val="Nagwek1"/>
+        <w:pStyle w:val="Heading1"/>
         <w:rPr>
           <w:rFonts w:eastAsia="Times New Roman"/>
           <w:lang w:val="en-US"/>
         </w:rPr>
       </w:pPr>
+      <w:bookmarkStart w:id="9" w:name="_Toc89876324"/>
       <w:r>
         <w:rPr>
           <w:rFonts w:eastAsia="Times New Roman"/>
@@ -1732,6 +4576,7 @@
         </w:rPr>
         <w:t>Use case</w:t>
       </w:r>
+      <w:bookmarkEnd w:id="9"/>
     </w:p>
     <w:p>
       <w:pPr>
@@ -1755,7 +4600,25 @@
           <w:szCs w:val="28"/>
           <w:lang w:val="en-US"/>
         </w:rPr>
-        <w:t>The program is expected to move all files from one folder hierarchy to another. Files in destination directory should have names that will allow to identify them. After operation of flattening the log file can be found inside destination directory. Log file contains all of the information about the files that were copied to destination directory. Example of the line from the log file looks like this:</w:t>
+        <w:t xml:space="preserve">The program is expected to move all files from one folder hierarchy to another. Files in destination directory should have names that will allow to identify them. After operation of flattening the log file can be found inside destination directory. Log file contains </w:t>
+      </w:r>
+      <w:proofErr w:type="gramStart"/>
+      <w:r>
+        <w:rPr>
+          <w:sz w:val="28"/>
+          <w:szCs w:val="28"/>
+          <w:lang w:val="en-US"/>
+        </w:rPr>
+        <w:t>all of</w:t>
+      </w:r>
+      <w:proofErr w:type="gramEnd"/>
+      <w:r>
+        <w:rPr>
+          <w:sz w:val="28"/>
+          <w:szCs w:val="28"/>
+          <w:lang w:val="en-US"/>
+        </w:rPr>
+        <w:t xml:space="preserve"> the information about the files that were copied to destination directory. Example of the line from the log file looks like this:</w:t>
       </w:r>
     </w:p>
     <w:p>
@@ -1767,7 +4630,7 @@
     </w:p>
     <w:tbl>
       <w:tblPr>
-        <w:tblStyle w:val="Tabela-Siatka"/>
+        <w:tblStyle w:val="TableGrid"/>
         <w:tblW w:w="0" w:type="auto"/>
         <w:tblLook w:val="04A0" w:firstRow="1" w:lastRow="0" w:firstColumn="1" w:lastColumn="0" w:noHBand="0" w:noVBand="1"/>
       </w:tblPr>
@@ -1792,6 +4655,7 @@
                 <w:lang w:val="en-US"/>
               </w:rPr>
             </w:pPr>
+            <w:proofErr w:type="spellStart"/>
             <w:r>
               <w:rPr>
                 <w:rFonts w:ascii="Consolas" w:eastAsia="Times New Roman" w:hAnsi="Consolas" w:cs="Times New Roman"/>
@@ -1800,7 +4664,40 @@
                 <w:szCs w:val="20"/>
                 <w:lang w:val="en-US"/>
               </w:rPr>
-              <w:t>source_dir/subdir/file1.txt -&gt; destination_dir/tokenized_name_of_file1.txt</w:t>
+              <w:t>source_dir</w:t>
+            </w:r>
+            <w:proofErr w:type="spellEnd"/>
+            <w:r>
+              <w:rPr>
+                <w:rFonts w:ascii="Consolas" w:eastAsia="Times New Roman" w:hAnsi="Consolas" w:cs="Times New Roman"/>
+                <w:color w:val="000000"/>
+                <w:sz w:val="20"/>
+                <w:szCs w:val="20"/>
+                <w:lang w:val="en-US"/>
+              </w:rPr>
+              <w:t xml:space="preserve">/subdir/file1.txt -&gt; </w:t>
+            </w:r>
+            <w:proofErr w:type="spellStart"/>
+            <w:r>
+              <w:rPr>
+                <w:rFonts w:ascii="Consolas" w:eastAsia="Times New Roman" w:hAnsi="Consolas" w:cs="Times New Roman"/>
+                <w:color w:val="000000"/>
+                <w:sz w:val="20"/>
+                <w:szCs w:val="20"/>
+                <w:lang w:val="en-US"/>
+              </w:rPr>
+              <w:t>destination_dir</w:t>
+            </w:r>
+            <w:proofErr w:type="spellEnd"/>
+            <w:r>
+              <w:rPr>
+                <w:rFonts w:ascii="Consolas" w:eastAsia="Times New Roman" w:hAnsi="Consolas" w:cs="Times New Roman"/>
+                <w:color w:val="000000"/>
+                <w:sz w:val="20"/>
+                <w:szCs w:val="20"/>
+                <w:lang w:val="en-US"/>
+              </w:rPr>
+              <w:t>/tokenized_name_of_file1.txt</w:t>
             </w:r>
           </w:p>
           <w:p>
@@ -1851,7 +4748,7 @@
     </w:p>
     <w:tbl>
       <w:tblPr>
-        <w:tblStyle w:val="Tabela-Siatka"/>
+        <w:tblStyle w:val="TableGrid"/>
         <w:tblW w:w="0" w:type="auto"/>
         <w:tblLook w:val="04A0" w:firstRow="1" w:lastRow="0" w:firstColumn="1" w:lastColumn="0" w:noHBand="0" w:noVBand="1"/>
       </w:tblPr>
@@ -1884,14 +4781,10 @@
                 <w:szCs w:val="20"/>
                 <w:lang w:val="en-US"/>
               </w:rPr>
-              <w:t>[!] Conflict source_dir/dir2/file1.txt -&gt; destination_dir/name_of_file1.txt</w:t>
-            </w:r>
-          </w:p>
-          <w:p>
-            <w:pPr>
-              <w:shd w:val="clear" w:color="auto" w:fill="FFFFFF"/>
-              <w:spacing w:line="360" w:lineRule="atLeast"/>
-              <w:jc w:val="center"/>
+              <w:t xml:space="preserve">[!] Conflict </w:t>
+            </w:r>
+            <w:proofErr w:type="spellStart"/>
+            <w:r>
               <w:rPr>
                 <w:rFonts w:ascii="Consolas" w:eastAsia="Times New Roman" w:hAnsi="Consolas" w:cs="Times New Roman"/>
                 <w:color w:val="000000"/>
@@ -1899,7 +4792,9 @@
                 <w:szCs w:val="20"/>
                 <w:lang w:val="en-US"/>
               </w:rPr>
-            </w:pPr>
+              <w:t>source_dir</w:t>
+            </w:r>
+            <w:proofErr w:type="spellEnd"/>
             <w:r>
               <w:rPr>
                 <w:rFonts w:ascii="Consolas" w:eastAsia="Times New Roman" w:hAnsi="Consolas" w:cs="Times New Roman"/>
@@ -1908,7 +4803,97 @@
                 <w:szCs w:val="20"/>
                 <w:lang w:val="en-US"/>
               </w:rPr>
-              <w:t>[+] source_dir/subdir2/file1.txt -&gt; destination_dir/name_of_file1_copy.txt</w:t>
+              <w:t xml:space="preserve">/dir2/file1.txt -&gt; </w:t>
+            </w:r>
+            <w:proofErr w:type="spellStart"/>
+            <w:r>
+              <w:rPr>
+                <w:rFonts w:ascii="Consolas" w:eastAsia="Times New Roman" w:hAnsi="Consolas" w:cs="Times New Roman"/>
+                <w:color w:val="000000"/>
+                <w:sz w:val="20"/>
+                <w:szCs w:val="20"/>
+                <w:lang w:val="en-US"/>
+              </w:rPr>
+              <w:t>destination_dir</w:t>
+            </w:r>
+            <w:proofErr w:type="spellEnd"/>
+            <w:r>
+              <w:rPr>
+                <w:rFonts w:ascii="Consolas" w:eastAsia="Times New Roman" w:hAnsi="Consolas" w:cs="Times New Roman"/>
+                <w:color w:val="000000"/>
+                <w:sz w:val="20"/>
+                <w:szCs w:val="20"/>
+                <w:lang w:val="en-US"/>
+              </w:rPr>
+              <w:t>/name_of_file1.txt</w:t>
+            </w:r>
+          </w:p>
+          <w:p>
+            <w:pPr>
+              <w:shd w:val="clear" w:color="auto" w:fill="FFFFFF"/>
+              <w:spacing w:line="360" w:lineRule="atLeast"/>
+              <w:jc w:val="center"/>
+              <w:rPr>
+                <w:rFonts w:ascii="Consolas" w:eastAsia="Times New Roman" w:hAnsi="Consolas" w:cs="Times New Roman"/>
+                <w:color w:val="000000"/>
+                <w:sz w:val="20"/>
+                <w:szCs w:val="20"/>
+                <w:lang w:val="en-US"/>
+              </w:rPr>
+            </w:pPr>
+            <w:r>
+              <w:rPr>
+                <w:rFonts w:ascii="Consolas" w:eastAsia="Times New Roman" w:hAnsi="Consolas" w:cs="Times New Roman"/>
+                <w:color w:val="000000"/>
+                <w:sz w:val="20"/>
+                <w:szCs w:val="20"/>
+                <w:lang w:val="en-US"/>
+              </w:rPr>
+              <w:t xml:space="preserve">[+] </w:t>
+            </w:r>
+            <w:proofErr w:type="spellStart"/>
+            <w:r>
+              <w:rPr>
+                <w:rFonts w:ascii="Consolas" w:eastAsia="Times New Roman" w:hAnsi="Consolas" w:cs="Times New Roman"/>
+                <w:color w:val="000000"/>
+                <w:sz w:val="20"/>
+                <w:szCs w:val="20"/>
+                <w:lang w:val="en-US"/>
+              </w:rPr>
+              <w:t>source_dir</w:t>
+            </w:r>
+            <w:proofErr w:type="spellEnd"/>
+            <w:r>
+              <w:rPr>
+                <w:rFonts w:ascii="Consolas" w:eastAsia="Times New Roman" w:hAnsi="Consolas" w:cs="Times New Roman"/>
+                <w:color w:val="000000"/>
+                <w:sz w:val="20"/>
+                <w:szCs w:val="20"/>
+                <w:lang w:val="en-US"/>
+              </w:rPr>
+              <w:t xml:space="preserve">/subdir2/file1.txt -&gt; </w:t>
+            </w:r>
+            <w:proofErr w:type="spellStart"/>
+            <w:r>
+              <w:rPr>
+                <w:rFonts w:ascii="Consolas" w:eastAsia="Times New Roman" w:hAnsi="Consolas" w:cs="Times New Roman"/>
+                <w:color w:val="000000"/>
+                <w:sz w:val="20"/>
+                <w:szCs w:val="20"/>
+                <w:lang w:val="en-US"/>
+              </w:rPr>
+              <w:t>destination_dir</w:t>
+            </w:r>
+            <w:proofErr w:type="spellEnd"/>
+            <w:r>
+              <w:rPr>
+                <w:rFonts w:ascii="Consolas" w:eastAsia="Times New Roman" w:hAnsi="Consolas" w:cs="Times New Roman"/>
+                <w:color w:val="000000"/>
+                <w:sz w:val="20"/>
+                <w:szCs w:val="20"/>
+                <w:lang w:val="en-US"/>
+              </w:rPr>
+              <w:t>/name_of_file1_copy.txt</w:t>
             </w:r>
           </w:p>
           <w:p>
@@ -1938,12 +4923,13 @@
     </w:p>
     <w:p>
       <w:pPr>
-        <w:pStyle w:val="Nagwek1"/>
+        <w:pStyle w:val="Heading1"/>
         <w:rPr>
           <w:rFonts w:eastAsia="Times New Roman"/>
           <w:lang w:val="en-US"/>
         </w:rPr>
       </w:pPr>
+      <w:bookmarkStart w:id="10" w:name="_Toc89876325"/>
       <w:r>
         <w:rPr>
           <w:rFonts w:eastAsia="Times New Roman"/>
@@ -1951,6 +4937,7 @@
         </w:rPr>
         <w:t>Use case diagram</w:t>
       </w:r>
+      <w:bookmarkEnd w:id="10"/>
     </w:p>
     <w:p>
       <w:pPr>
@@ -1987,7 +4974,7 @@
                     <pic:cNvPicPr/>
                   </pic:nvPicPr>
                   <pic:blipFill>
-                    <a:blip r:embed="rId7">
+                    <a:blip r:embed="rId8">
                       <a:extLst>
                         <a:ext uri="{28A0092B-C50C-407E-A947-70E740481C1C}">
                           <a14:useLocalDpi xmlns:a14="http://schemas.microsoft.com/office/drawing/2010/main" val="0"/>
@@ -3143,18 +6130,18 @@
     <w:lsdException w:name="Unresolved Mention" w:semiHidden="1" w:unhideWhenUsed="1"/>
     <w:lsdException w:name="Smart Link" w:semiHidden="1" w:unhideWhenUsed="1"/>
   </w:latentStyles>
-  <w:style w:type="paragraph" w:default="1" w:styleId="Normalny">
+  <w:style w:type="paragraph" w:default="1" w:styleId="Normal">
     <w:name w:val="Normal"/>
     <w:qFormat/>
     <w:rPr>
       <w:lang w:val="de-AT"/>
     </w:rPr>
   </w:style>
-  <w:style w:type="paragraph" w:styleId="Nagwek1">
+  <w:style w:type="paragraph" w:styleId="Heading1">
     <w:name w:val="heading 1"/>
-    <w:basedOn w:val="Normalny"/>
-    <w:next w:val="Normalny"/>
-    <w:link w:val="Nagwek1Znak"/>
+    <w:basedOn w:val="Normal"/>
+    <w:next w:val="Normal"/>
+    <w:link w:val="Heading1Char"/>
     <w:uiPriority w:val="9"/>
     <w:qFormat/>
     <w:rsid w:val="00B903EF"/>
@@ -3171,11 +6158,11 @@
       <w:szCs w:val="32"/>
     </w:rPr>
   </w:style>
-  <w:style w:type="paragraph" w:styleId="Nagwek2">
+  <w:style w:type="paragraph" w:styleId="Heading2">
     <w:name w:val="heading 2"/>
-    <w:basedOn w:val="Normalny"/>
-    <w:next w:val="Normalny"/>
-    <w:link w:val="Nagwek2Znak"/>
+    <w:basedOn w:val="Normal"/>
+    <w:next w:val="Normal"/>
+    <w:link w:val="Heading2Char"/>
     <w:uiPriority w:val="9"/>
     <w:unhideWhenUsed/>
     <w:qFormat/>
@@ -3193,13 +6180,13 @@
       <w:szCs w:val="26"/>
     </w:rPr>
   </w:style>
-  <w:style w:type="character" w:default="1" w:styleId="Domylnaczcionkaakapitu">
+  <w:style w:type="character" w:default="1" w:styleId="DefaultParagraphFont">
     <w:name w:val="Default Paragraph Font"/>
     <w:uiPriority w:val="1"/>
     <w:semiHidden/>
     <w:unhideWhenUsed/>
   </w:style>
-  <w:style w:type="table" w:default="1" w:styleId="Standardowy">
+  <w:style w:type="table" w:default="1" w:styleId="TableNormal">
     <w:name w:val="Normal Table"/>
     <w:uiPriority w:val="99"/>
     <w:semiHidden/>
@@ -3214,16 +6201,16 @@
       </w:tblCellMar>
     </w:tblPr>
   </w:style>
-  <w:style w:type="numbering" w:default="1" w:styleId="Bezlisty">
+  <w:style w:type="numbering" w:default="1" w:styleId="NoList">
     <w:name w:val="No List"/>
     <w:uiPriority w:val="99"/>
     <w:semiHidden/>
     <w:unhideWhenUsed/>
   </w:style>
-  <w:style w:type="paragraph" w:styleId="Tekstprzypisukocowego">
+  <w:style w:type="paragraph" w:styleId="EndnoteText">
     <w:name w:val="endnote text"/>
-    <w:basedOn w:val="Normalny"/>
-    <w:link w:val="TekstprzypisukocowegoZnak"/>
+    <w:basedOn w:val="Normal"/>
+    <w:link w:val="EndnoteTextChar"/>
     <w:uiPriority w:val="99"/>
     <w:semiHidden/>
     <w:unhideWhenUsed/>
@@ -3236,10 +6223,10 @@
       <w:szCs w:val="20"/>
     </w:rPr>
   </w:style>
-  <w:style w:type="character" w:customStyle="1" w:styleId="TekstprzypisukocowegoZnak">
-    <w:name w:val="Tekst przypisu końcowego Znak"/>
-    <w:basedOn w:val="Domylnaczcionkaakapitu"/>
-    <w:link w:val="Tekstprzypisukocowego"/>
+  <w:style w:type="character" w:customStyle="1" w:styleId="EndnoteTextChar">
+    <w:name w:val="Endnote Text Char"/>
+    <w:basedOn w:val="DefaultParagraphFont"/>
+    <w:link w:val="EndnoteText"/>
     <w:uiPriority w:val="99"/>
     <w:semiHidden/>
     <w:rsid w:val="000D517E"/>
@@ -3249,9 +6236,9 @@
       <w:lang w:val="de-AT"/>
     </w:rPr>
   </w:style>
-  <w:style w:type="character" w:styleId="Odwoanieprzypisukocowego">
+  <w:style w:type="character" w:styleId="EndnoteReference">
     <w:name w:val="endnote reference"/>
-    <w:basedOn w:val="Domylnaczcionkaakapitu"/>
+    <w:basedOn w:val="DefaultParagraphFont"/>
     <w:uiPriority w:val="99"/>
     <w:semiHidden/>
     <w:unhideWhenUsed/>
@@ -3260,10 +6247,10 @@
       <w:vertAlign w:val="superscript"/>
     </w:rPr>
   </w:style>
-  <w:style w:type="character" w:customStyle="1" w:styleId="Nagwek1Znak">
-    <w:name w:val="Nagłówek 1 Znak"/>
-    <w:basedOn w:val="Domylnaczcionkaakapitu"/>
-    <w:link w:val="Nagwek1"/>
+  <w:style w:type="character" w:customStyle="1" w:styleId="Heading1Char">
+    <w:name w:val="Heading 1 Char"/>
+    <w:basedOn w:val="DefaultParagraphFont"/>
+    <w:link w:val="Heading1"/>
     <w:uiPriority w:val="9"/>
     <w:rsid w:val="00B903EF"/>
     <w:rPr>
@@ -3274,10 +6261,10 @@
       <w:lang w:val="de-AT"/>
     </w:rPr>
   </w:style>
-  <w:style w:type="character" w:customStyle="1" w:styleId="Nagwek2Znak">
-    <w:name w:val="Nagłówek 2 Znak"/>
-    <w:basedOn w:val="Domylnaczcionkaakapitu"/>
-    <w:link w:val="Nagwek2"/>
+  <w:style w:type="character" w:customStyle="1" w:styleId="Heading2Char">
+    <w:name w:val="Heading 2 Char"/>
+    <w:basedOn w:val="DefaultParagraphFont"/>
+    <w:link w:val="Heading2"/>
     <w:uiPriority w:val="9"/>
     <w:rsid w:val="00B903EF"/>
     <w:rPr>
@@ -3288,9 +6275,9 @@
       <w:lang w:val="de-AT"/>
     </w:rPr>
   </w:style>
-  <w:style w:type="paragraph" w:styleId="Akapitzlist">
+  <w:style w:type="paragraph" w:styleId="ListParagraph">
     <w:name w:val="List Paragraph"/>
-    <w:basedOn w:val="Normalny"/>
+    <w:basedOn w:val="Normal"/>
     <w:uiPriority w:val="34"/>
     <w:qFormat/>
     <w:rsid w:val="00B903EF"/>
@@ -3299,9 +6286,9 @@
       <w:contextualSpacing/>
     </w:pPr>
   </w:style>
-  <w:style w:type="table" w:styleId="Tabela-Siatka">
+  <w:style w:type="table" w:styleId="TableGrid">
     <w:name w:val="Table Grid"/>
-    <w:basedOn w:val="Standardowy"/>
+    <w:basedOn w:val="TableNormal"/>
     <w:uiPriority w:val="39"/>
     <w:rsid w:val="00FB76E0"/>
     <w:pPr>
@@ -3317,6 +6304,44 @@
         <w:insideV w:val="single" w:sz="4" w:space="0" w:color="auto"/>
       </w:tblBorders>
     </w:tblPr>
+  </w:style>
+  <w:style w:type="paragraph" w:styleId="TOCHeading">
+    <w:name w:val="TOC Heading"/>
+    <w:basedOn w:val="Heading1"/>
+    <w:next w:val="Normal"/>
+    <w:uiPriority w:val="39"/>
+    <w:unhideWhenUsed/>
+    <w:qFormat/>
+    <w:rsid w:val="00A1646C"/>
+    <w:pPr>
+      <w:outlineLvl w:val="9"/>
+    </w:pPr>
+    <w:rPr>
+      <w:lang w:val="en-US"/>
+    </w:rPr>
+  </w:style>
+  <w:style w:type="paragraph" w:styleId="TOC1">
+    <w:name w:val="toc 1"/>
+    <w:basedOn w:val="Normal"/>
+    <w:next w:val="Normal"/>
+    <w:autoRedefine/>
+    <w:uiPriority w:val="39"/>
+    <w:unhideWhenUsed/>
+    <w:rsid w:val="00A1646C"/>
+    <w:pPr>
+      <w:spacing w:after="100"/>
+    </w:pPr>
+  </w:style>
+  <w:style w:type="character" w:styleId="Hyperlink">
+    <w:name w:val="Hyperlink"/>
+    <w:basedOn w:val="DefaultParagraphFont"/>
+    <w:uiPriority w:val="99"/>
+    <w:unhideWhenUsed/>
+    <w:rsid w:val="00A1646C"/>
+    <w:rPr>
+      <w:color w:val="0563C1" w:themeColor="hyperlink"/>
+      <w:u w:val="single"/>
+    </w:rPr>
   </w:style>
 </w:styles>
 </file>
@@ -3614,4 +6639,16 @@
     </a:ext>
   </a:extLst>
 </a:theme>
+</file>
+
+<file path=customXml/item1.xml><?xml version="1.0" encoding="utf-8"?>
+<b:Sources xmlns:b="http://schemas.openxmlformats.org/officeDocument/2006/bibliography" xmlns="http://schemas.openxmlformats.org/officeDocument/2006/bibliography" SelectedStyle="\APASixthEditionOfficeOnline.xsl" StyleName="APA" Version="6"/>
+</file>
+
+<file path=customXml/itemProps1.xml><?xml version="1.0" encoding="utf-8"?>
+<ds:datastoreItem xmlns:ds="http://schemas.openxmlformats.org/officeDocument/2006/customXml" ds:itemID="{A91ED551-DA14-4573-801B-EEE9BA4CB2FC}">
+  <ds:schemaRefs>
+    <ds:schemaRef ds:uri="http://schemas.openxmlformats.org/officeDocument/2006/bibliography"/>
+  </ds:schemaRefs>
+</ds:datastoreItem>
 </file>
</xml_diff>

<commit_message>
Updated package and class diagrams
</commit_message>
<xml_diff>
--- a/Documentation/General Description of the System (GDS).docx
+++ b/Documentation/General Description of the System (GDS).docx
@@ -179,10 +179,14 @@
           <w:szCs w:val="27"/>
           <w:lang w:val="en-US"/>
         </w:rPr>
-        <w:t xml:space="preserve">Authors: Adam Gembala, Robert </w:t>
-      </w:r>
-      <w:proofErr w:type="spellStart"/>
-      <w:r>
+        <w:t>Authors: Adam Gembala, Robert Lotawiec</w:t>
+      </w:r>
+    </w:p>
+    <w:p>
+      <w:pPr>
+        <w:shd w:val="clear" w:color="auto" w:fill="FFFFFF"/>
+        <w:spacing w:after="0" w:line="360" w:lineRule="atLeast"/>
+        <w:jc w:val="center"/>
         <w:rPr>
           <w:rFonts w:ascii="Consolas" w:eastAsia="Times New Roman" w:hAnsi="Consolas" w:cs="Times New Roman"/>
           <w:color w:val="000000"/>
@@ -190,15 +194,8 @@
           <w:szCs w:val="27"/>
           <w:lang w:val="en-US"/>
         </w:rPr>
-        <w:t>Lotawiec</w:t>
-      </w:r>
-      <w:proofErr w:type="spellEnd"/>
-    </w:p>
-    <w:p>
-      <w:pPr>
-        <w:shd w:val="clear" w:color="auto" w:fill="FFFFFF"/>
-        <w:spacing w:after="0" w:line="360" w:lineRule="atLeast"/>
-        <w:jc w:val="center"/>
+      </w:pPr>
+      <w:r>
         <w:rPr>
           <w:rFonts w:ascii="Consolas" w:eastAsia="Times New Roman" w:hAnsi="Consolas" w:cs="Times New Roman"/>
           <w:color w:val="000000"/>
@@ -206,7 +203,8 @@
           <w:szCs w:val="27"/>
           <w:lang w:val="en-US"/>
         </w:rPr>
-      </w:pPr>
+        <w:t>Degree course: Informatics, sem</w:t>
+      </w:r>
       <w:r>
         <w:rPr>
           <w:rFonts w:ascii="Consolas" w:eastAsia="Times New Roman" w:hAnsi="Consolas" w:cs="Times New Roman"/>
@@ -215,7 +213,7 @@
           <w:szCs w:val="27"/>
           <w:lang w:val="en-US"/>
         </w:rPr>
-        <w:t>Degree course: Informatics, sem</w:t>
+        <w:t>.</w:t>
       </w:r>
       <w:r>
         <w:rPr>
@@ -225,9 +223,14 @@
           <w:szCs w:val="27"/>
           <w:lang w:val="en-US"/>
         </w:rPr>
-        <w:t>.</w:t>
-      </w:r>
-      <w:r>
+        <w:t xml:space="preserve"> V</w:t>
+      </w:r>
+    </w:p>
+    <w:p>
+      <w:pPr>
+        <w:shd w:val="clear" w:color="auto" w:fill="FFFFFF"/>
+        <w:spacing w:after="0" w:line="360" w:lineRule="atLeast"/>
+        <w:jc w:val="center"/>
         <w:rPr>
           <w:rFonts w:ascii="Consolas" w:eastAsia="Times New Roman" w:hAnsi="Consolas" w:cs="Times New Roman"/>
           <w:color w:val="000000"/>
@@ -235,14 +238,8 @@
           <w:szCs w:val="27"/>
           <w:lang w:val="en-US"/>
         </w:rPr>
-        <w:t xml:space="preserve"> V</w:t>
-      </w:r>
-    </w:p>
-    <w:p>
-      <w:pPr>
-        <w:shd w:val="clear" w:color="auto" w:fill="FFFFFF"/>
-        <w:spacing w:after="0" w:line="360" w:lineRule="atLeast"/>
-        <w:jc w:val="center"/>
+      </w:pPr>
+      <w:r>
         <w:rPr>
           <w:rFonts w:ascii="Consolas" w:eastAsia="Times New Roman" w:hAnsi="Consolas" w:cs="Times New Roman"/>
           <w:color w:val="000000"/>
@@ -250,8 +247,13 @@
           <w:szCs w:val="27"/>
           <w:lang w:val="en-US"/>
         </w:rPr>
-      </w:pPr>
-      <w:r>
+        <w:t>Academic year: 2021/2022</w:t>
+      </w:r>
+    </w:p>
+    <w:p>
+      <w:pPr>
+        <w:shd w:val="clear" w:color="auto" w:fill="FFFFFF"/>
+        <w:spacing w:after="0" w:line="360" w:lineRule="atLeast"/>
         <w:rPr>
           <w:rFonts w:ascii="Consolas" w:eastAsia="Times New Roman" w:hAnsi="Consolas" w:cs="Times New Roman"/>
           <w:color w:val="000000"/>
@@ -259,8 +261,7 @@
           <w:szCs w:val="27"/>
           <w:lang w:val="en-US"/>
         </w:rPr>
-        <w:t>Academic year: 2021/2022</w:t>
-      </w:r>
+      </w:pPr>
     </w:p>
     <w:p>
       <w:pPr>
@@ -290,19 +291,6 @@
     </w:p>
     <w:p>
       <w:pPr>
-        <w:shd w:val="clear" w:color="auto" w:fill="FFFFFF"/>
-        <w:spacing w:after="0" w:line="360" w:lineRule="atLeast"/>
-        <w:rPr>
-          <w:rFonts w:ascii="Consolas" w:eastAsia="Times New Roman" w:hAnsi="Consolas" w:cs="Times New Roman"/>
-          <w:color w:val="000000"/>
-          <w:sz w:val="27"/>
-          <w:szCs w:val="27"/>
-          <w:lang w:val="en-US"/>
-        </w:rPr>
-      </w:pPr>
-    </w:p>
-    <w:p>
-      <w:pPr>
         <w:pStyle w:val="Heading2"/>
         <w:jc w:val="center"/>
         <w:rPr>
@@ -390,6 +378,13 @@
     </w:p>
     <w:sdt>
       <w:sdtPr>
+        <w:rPr>
+          <w:rFonts w:asciiTheme="minorHAnsi" w:eastAsiaTheme="minorHAnsi" w:hAnsiTheme="minorHAnsi" w:cstheme="minorBidi"/>
+          <w:color w:val="auto"/>
+          <w:sz w:val="22"/>
+          <w:szCs w:val="22"/>
+          <w:lang w:val="de-AT"/>
+        </w:rPr>
         <w:id w:val="1526901596"/>
         <w:docPartObj>
           <w:docPartGallery w:val="Table of Contents"/>
@@ -398,14 +393,9 @@
       </w:sdtPr>
       <w:sdtEndPr>
         <w:rPr>
-          <w:rFonts w:asciiTheme="minorHAnsi" w:eastAsiaTheme="minorHAnsi" w:hAnsiTheme="minorHAnsi" w:cstheme="minorBidi"/>
           <w:b/>
           <w:bCs/>
           <w:noProof/>
-          <w:color w:val="auto"/>
-          <w:sz w:val="22"/>
-          <w:szCs w:val="22"/>
-          <w:lang w:val="de-AT"/>
         </w:rPr>
       </w:sdtEndPr>
       <w:sdtContent>
@@ -1492,7 +1482,35 @@
                 <w:rFonts w:asciiTheme="majorHAnsi" w:hAnsiTheme="majorHAnsi" w:cstheme="majorHAnsi"/>
                 <w:lang w:val="en-US"/>
               </w:rPr>
-              <w:t>7 Dec 2021</w:t>
+              <w:t>9</w:t>
+            </w:r>
+            <w:r>
+              <w:rPr>
+                <w:rFonts w:asciiTheme="majorHAnsi" w:hAnsiTheme="majorHAnsi" w:cstheme="majorHAnsi"/>
+                <w:lang w:val="en-US"/>
+              </w:rPr>
+              <w:t xml:space="preserve"> </w:t>
+            </w:r>
+            <w:r>
+              <w:rPr>
+                <w:rFonts w:asciiTheme="majorHAnsi" w:hAnsiTheme="majorHAnsi" w:cstheme="majorHAnsi"/>
+                <w:lang w:val="en-US"/>
+              </w:rPr>
+              <w:t>Dec</w:t>
+            </w:r>
+            <w:r>
+              <w:rPr>
+                <w:rFonts w:asciiTheme="majorHAnsi" w:hAnsiTheme="majorHAnsi" w:cstheme="majorHAnsi"/>
+                <w:lang w:val="en-US"/>
+              </w:rPr>
+              <w:t xml:space="preserve"> </w:t>
+            </w:r>
+            <w:r>
+              <w:rPr>
+                <w:rFonts w:asciiTheme="majorHAnsi" w:hAnsiTheme="majorHAnsi" w:cstheme="majorHAnsi"/>
+                <w:lang w:val="en-US"/>
+              </w:rPr>
+              <w:t>2021</w:t>
             </w:r>
           </w:p>
         </w:tc>
@@ -1513,7 +1531,21 @@
                 <w:rFonts w:asciiTheme="majorHAnsi" w:hAnsiTheme="majorHAnsi" w:cstheme="majorHAnsi"/>
                 <w:lang w:val="en-US"/>
               </w:rPr>
-              <w:t>Adam Gembala</w:t>
+              <w:t>Adam</w:t>
+            </w:r>
+            <w:r>
+              <w:rPr>
+                <w:rFonts w:asciiTheme="majorHAnsi" w:hAnsiTheme="majorHAnsi" w:cstheme="majorHAnsi"/>
+                <w:lang w:val="en-US"/>
+              </w:rPr>
+              <w:t xml:space="preserve"> </w:t>
+            </w:r>
+            <w:r>
+              <w:rPr>
+                <w:rFonts w:asciiTheme="majorHAnsi" w:hAnsiTheme="majorHAnsi" w:cstheme="majorHAnsi"/>
+                <w:lang w:val="en-US"/>
+              </w:rPr>
+              <w:t>Gembala</w:t>
             </w:r>
           </w:p>
         </w:tc>
@@ -1534,17 +1566,8 @@
                 <w:rFonts w:asciiTheme="majorHAnsi" w:hAnsiTheme="majorHAnsi" w:cstheme="majorHAnsi"/>
                 <w:lang w:val="en-US"/>
               </w:rPr>
-              <w:t xml:space="preserve">Robert </w:t>
-            </w:r>
-            <w:proofErr w:type="spellStart"/>
-            <w:r>
-              <w:rPr>
-                <w:rFonts w:asciiTheme="majorHAnsi" w:hAnsiTheme="majorHAnsi" w:cstheme="majorHAnsi"/>
-                <w:lang w:val="en-US"/>
-              </w:rPr>
-              <w:t>Lotawiec</w:t>
-            </w:r>
-            <w:proofErr w:type="spellEnd"/>
+              <w:t>Robert Lotawiec</w:t>
+            </w:r>
           </w:p>
         </w:tc>
         <w:tc>
@@ -1564,7 +1587,21 @@
                 <w:rFonts w:asciiTheme="majorHAnsi" w:hAnsiTheme="majorHAnsi" w:cstheme="majorHAnsi"/>
                 <w:lang w:val="en-US"/>
               </w:rPr>
-              <w:t>Added document’s history and table of contents</w:t>
+              <w:t>Updated</w:t>
+            </w:r>
+            <w:r>
+              <w:rPr>
+                <w:rFonts w:asciiTheme="majorHAnsi" w:hAnsiTheme="majorHAnsi" w:cstheme="majorHAnsi"/>
+                <w:lang w:val="en-US"/>
+              </w:rPr>
+              <w:t xml:space="preserve"> </w:t>
+            </w:r>
+            <w:r>
+              <w:rPr>
+                <w:rFonts w:asciiTheme="majorHAnsi" w:hAnsiTheme="majorHAnsi" w:cstheme="majorHAnsi"/>
+                <w:lang w:val="en-US"/>
+              </w:rPr>
+              <w:t>package and class diagrams</w:t>
             </w:r>
           </w:p>
         </w:tc>
@@ -1590,7 +1627,7 @@
                 <w:rFonts w:asciiTheme="majorHAnsi" w:hAnsiTheme="majorHAnsi" w:cstheme="majorHAnsi"/>
                 <w:lang w:val="en-US"/>
               </w:rPr>
-              <w:t>5 Dec 2021</w:t>
+              <w:t>7 Dec 2021</w:t>
             </w:r>
           </w:p>
         </w:tc>
@@ -1611,17 +1648,8 @@
                 <w:rFonts w:asciiTheme="majorHAnsi" w:hAnsiTheme="majorHAnsi" w:cstheme="majorHAnsi"/>
                 <w:lang w:val="en-US"/>
               </w:rPr>
-              <w:t xml:space="preserve">Robert </w:t>
-            </w:r>
-            <w:proofErr w:type="spellStart"/>
-            <w:r>
-              <w:rPr>
-                <w:rFonts w:asciiTheme="majorHAnsi" w:hAnsiTheme="majorHAnsi" w:cstheme="majorHAnsi"/>
-                <w:lang w:val="en-US"/>
-              </w:rPr>
-              <w:t>Lotawiec</w:t>
-            </w:r>
-            <w:proofErr w:type="spellEnd"/>
+              <w:t>Adam Gembala</w:t>
+            </w:r>
           </w:p>
         </w:tc>
         <w:tc>
@@ -1641,7 +1669,7 @@
                 <w:rFonts w:asciiTheme="majorHAnsi" w:hAnsiTheme="majorHAnsi" w:cstheme="majorHAnsi"/>
                 <w:lang w:val="en-US"/>
               </w:rPr>
-              <w:t>Adam Gembala</w:t>
+              <w:t>Robert Lotawiec</w:t>
             </w:r>
           </w:p>
         </w:tc>
@@ -1662,7 +1690,7 @@
                 <w:rFonts w:asciiTheme="majorHAnsi" w:hAnsiTheme="majorHAnsi" w:cstheme="majorHAnsi"/>
                 <w:lang w:val="en-US"/>
               </w:rPr>
-              <w:t>Added sequence diagram</w:t>
+              <w:t>Added document’s history and table of contents</w:t>
             </w:r>
           </w:p>
         </w:tc>
@@ -1688,7 +1716,7 @@
                 <w:rFonts w:asciiTheme="majorHAnsi" w:hAnsiTheme="majorHAnsi" w:cstheme="majorHAnsi"/>
                 <w:lang w:val="en-US"/>
               </w:rPr>
-              <w:t>2 Dec 2021</w:t>
+              <w:t>5 Dec 2021</w:t>
             </w:r>
           </w:p>
         </w:tc>
@@ -1709,42 +1737,33 @@
                 <w:rFonts w:asciiTheme="majorHAnsi" w:hAnsiTheme="majorHAnsi" w:cstheme="majorHAnsi"/>
                 <w:lang w:val="en-US"/>
               </w:rPr>
+              <w:t>Robert Lotawiec</w:t>
+            </w:r>
+          </w:p>
+        </w:tc>
+        <w:tc>
+          <w:tcPr>
+            <w:tcW w:w="1706" w:type="dxa"/>
+            <w:vAlign w:val="center"/>
+          </w:tcPr>
+          <w:p>
+            <w:pPr>
+              <w:rPr>
+                <w:rFonts w:asciiTheme="majorHAnsi" w:hAnsiTheme="majorHAnsi" w:cstheme="majorHAnsi"/>
+                <w:lang w:val="en-US"/>
+              </w:rPr>
+            </w:pPr>
+            <w:r>
+              <w:rPr>
+                <w:rFonts w:asciiTheme="majorHAnsi" w:hAnsiTheme="majorHAnsi" w:cstheme="majorHAnsi"/>
+                <w:lang w:val="en-US"/>
+              </w:rPr>
               <w:t>Adam Gembala</w:t>
             </w:r>
           </w:p>
         </w:tc>
         <w:tc>
           <w:tcPr>
-            <w:tcW w:w="1706" w:type="dxa"/>
-            <w:vAlign w:val="center"/>
-          </w:tcPr>
-          <w:p>
-            <w:pPr>
-              <w:rPr>
-                <w:rFonts w:asciiTheme="majorHAnsi" w:hAnsiTheme="majorHAnsi" w:cstheme="majorHAnsi"/>
-                <w:lang w:val="en-US"/>
-              </w:rPr>
-            </w:pPr>
-            <w:r>
-              <w:rPr>
-                <w:rFonts w:asciiTheme="majorHAnsi" w:hAnsiTheme="majorHAnsi" w:cstheme="majorHAnsi"/>
-                <w:lang w:val="en-US"/>
-              </w:rPr>
-              <w:t xml:space="preserve">Robert </w:t>
-            </w:r>
-            <w:proofErr w:type="spellStart"/>
-            <w:r>
-              <w:rPr>
-                <w:rFonts w:asciiTheme="majorHAnsi" w:hAnsiTheme="majorHAnsi" w:cstheme="majorHAnsi"/>
-                <w:lang w:val="en-US"/>
-              </w:rPr>
-              <w:t>Lotawiec</w:t>
-            </w:r>
-            <w:proofErr w:type="spellEnd"/>
-          </w:p>
-        </w:tc>
-        <w:tc>
-          <w:tcPr>
             <w:tcW w:w="5040" w:type="dxa"/>
             <w:vAlign w:val="center"/>
           </w:tcPr>
@@ -1760,7 +1779,7 @@
                 <w:rFonts w:asciiTheme="majorHAnsi" w:hAnsiTheme="majorHAnsi" w:cstheme="majorHAnsi"/>
                 <w:lang w:val="en-US"/>
               </w:rPr>
-              <w:t>Corrections of the use case model</w:t>
+              <w:t>Added sequence diagram</w:t>
             </w:r>
           </w:p>
         </w:tc>
@@ -1786,7 +1805,7 @@
                 <w:rFonts w:asciiTheme="majorHAnsi" w:hAnsiTheme="majorHAnsi" w:cstheme="majorHAnsi"/>
                 <w:lang w:val="en-US"/>
               </w:rPr>
-              <w:t>24 Nov 2021</w:t>
+              <w:t>2 Dec 2021</w:t>
             </w:r>
           </w:p>
         </w:tc>
@@ -1828,17 +1847,8 @@
                 <w:rFonts w:asciiTheme="majorHAnsi" w:hAnsiTheme="majorHAnsi" w:cstheme="majorHAnsi"/>
                 <w:lang w:val="en-US"/>
               </w:rPr>
-              <w:t xml:space="preserve">Robert </w:t>
-            </w:r>
-            <w:proofErr w:type="spellStart"/>
-            <w:r>
-              <w:rPr>
-                <w:rFonts w:asciiTheme="majorHAnsi" w:hAnsiTheme="majorHAnsi" w:cstheme="majorHAnsi"/>
-                <w:lang w:val="en-US"/>
-              </w:rPr>
-              <w:t>Lotawiec</w:t>
-            </w:r>
-            <w:proofErr w:type="spellEnd"/>
+              <w:t>Robert Lotawiec</w:t>
+            </w:r>
           </w:p>
         </w:tc>
         <w:tc>
@@ -1858,7 +1868,7 @@
                 <w:rFonts w:asciiTheme="majorHAnsi" w:hAnsiTheme="majorHAnsi" w:cstheme="majorHAnsi"/>
                 <w:lang w:val="en-US"/>
               </w:rPr>
-              <w:t>Updates to the package and class diagrams</w:t>
+              <w:t>Corrections of the use case model</w:t>
             </w:r>
           </w:p>
         </w:tc>
@@ -1884,7 +1894,7 @@
                 <w:rFonts w:asciiTheme="majorHAnsi" w:hAnsiTheme="majorHAnsi" w:cstheme="majorHAnsi"/>
                 <w:lang w:val="en-US"/>
               </w:rPr>
-              <w:t>17 Nov 2021</w:t>
+              <w:t>24 Nov 2021</w:t>
             </w:r>
           </w:p>
         </w:tc>
@@ -1926,17 +1936,8 @@
                 <w:rFonts w:asciiTheme="majorHAnsi" w:hAnsiTheme="majorHAnsi" w:cstheme="majorHAnsi"/>
                 <w:lang w:val="en-US"/>
               </w:rPr>
-              <w:t xml:space="preserve">Robert </w:t>
-            </w:r>
-            <w:proofErr w:type="spellStart"/>
-            <w:r>
-              <w:rPr>
-                <w:rFonts w:asciiTheme="majorHAnsi" w:hAnsiTheme="majorHAnsi" w:cstheme="majorHAnsi"/>
-                <w:lang w:val="en-US"/>
-              </w:rPr>
-              <w:t>Lotawiec</w:t>
-            </w:r>
-            <w:proofErr w:type="spellEnd"/>
+              <w:t>Robert Lotawiec</w:t>
+            </w:r>
           </w:p>
         </w:tc>
         <w:tc>
@@ -1956,7 +1957,7 @@
                 <w:rFonts w:asciiTheme="majorHAnsi" w:hAnsiTheme="majorHAnsi" w:cstheme="majorHAnsi"/>
                 <w:lang w:val="en-US"/>
               </w:rPr>
-              <w:t>Updates to the class diagram</w:t>
+              <w:t>Updates to the package and class diagrams</w:t>
             </w:r>
           </w:p>
         </w:tc>
@@ -1982,21 +1983,7 @@
                 <w:rFonts w:asciiTheme="majorHAnsi" w:hAnsiTheme="majorHAnsi" w:cstheme="majorHAnsi"/>
                 <w:lang w:val="en-US"/>
               </w:rPr>
-              <w:t>1</w:t>
-            </w:r>
-            <w:r>
-              <w:rPr>
-                <w:rFonts w:asciiTheme="majorHAnsi" w:hAnsiTheme="majorHAnsi" w:cstheme="majorHAnsi"/>
-                <w:lang w:val="en-US"/>
-              </w:rPr>
-              <w:t xml:space="preserve">6 </w:t>
-            </w:r>
-            <w:r>
-              <w:rPr>
-                <w:rFonts w:asciiTheme="majorHAnsi" w:hAnsiTheme="majorHAnsi" w:cstheme="majorHAnsi"/>
-                <w:lang w:val="en-US"/>
-              </w:rPr>
-              <w:t>Nov 2021</w:t>
+              <w:t>17 Nov 2021</w:t>
             </w:r>
           </w:p>
         </w:tc>
@@ -2017,17 +2004,8 @@
                 <w:rFonts w:asciiTheme="majorHAnsi" w:hAnsiTheme="majorHAnsi" w:cstheme="majorHAnsi"/>
                 <w:lang w:val="en-US"/>
               </w:rPr>
-              <w:t xml:space="preserve">Robert </w:t>
-            </w:r>
-            <w:proofErr w:type="spellStart"/>
-            <w:r>
-              <w:rPr>
-                <w:rFonts w:asciiTheme="majorHAnsi" w:hAnsiTheme="majorHAnsi" w:cstheme="majorHAnsi"/>
-                <w:lang w:val="en-US"/>
-              </w:rPr>
-              <w:t>Lotawiec</w:t>
-            </w:r>
-            <w:proofErr w:type="spellEnd"/>
+              <w:t>Adam Gembala</w:t>
+            </w:r>
           </w:p>
         </w:tc>
         <w:tc>
@@ -2047,7 +2025,7 @@
                 <w:rFonts w:asciiTheme="majorHAnsi" w:hAnsiTheme="majorHAnsi" w:cstheme="majorHAnsi"/>
                 <w:lang w:val="en-US"/>
               </w:rPr>
-              <w:t>Adam Gembala</w:t>
+              <w:t>Robert Lotawiec</w:t>
             </w:r>
           </w:p>
         </w:tc>
@@ -2068,7 +2046,7 @@
                 <w:rFonts w:asciiTheme="majorHAnsi" w:hAnsiTheme="majorHAnsi" w:cstheme="majorHAnsi"/>
                 <w:lang w:val="en-US"/>
               </w:rPr>
-              <w:t>Added initial package diagram</w:t>
+              <w:t>Updates to the class diagram</w:t>
             </w:r>
           </w:p>
         </w:tc>
@@ -2094,7 +2072,7 @@
                 <w:rFonts w:asciiTheme="majorHAnsi" w:hAnsiTheme="majorHAnsi" w:cstheme="majorHAnsi"/>
                 <w:lang w:val="en-US"/>
               </w:rPr>
-              <w:t>13 Nov 2021</w:t>
+              <w:t>16 Nov 2021</w:t>
             </w:r>
           </w:p>
         </w:tc>
@@ -2115,17 +2093,8 @@
                 <w:rFonts w:asciiTheme="majorHAnsi" w:hAnsiTheme="majorHAnsi" w:cstheme="majorHAnsi"/>
                 <w:lang w:val="en-US"/>
               </w:rPr>
-              <w:t xml:space="preserve">Robert </w:t>
-            </w:r>
-            <w:proofErr w:type="spellStart"/>
-            <w:r>
-              <w:rPr>
-                <w:rFonts w:asciiTheme="majorHAnsi" w:hAnsiTheme="majorHAnsi" w:cstheme="majorHAnsi"/>
-                <w:lang w:val="en-US"/>
-              </w:rPr>
-              <w:t>Lotawiec</w:t>
-            </w:r>
-            <w:proofErr w:type="spellEnd"/>
+              <w:t>Robert Lotawiec</w:t>
+            </w:r>
           </w:p>
         </w:tc>
         <w:tc>
@@ -2166,21 +2135,7 @@
                 <w:rFonts w:asciiTheme="majorHAnsi" w:hAnsiTheme="majorHAnsi" w:cstheme="majorHAnsi"/>
                 <w:lang w:val="en-US"/>
               </w:rPr>
-              <w:t xml:space="preserve">Added </w:t>
-            </w:r>
-            <w:r>
-              <w:rPr>
-                <w:rFonts w:asciiTheme="majorHAnsi" w:hAnsiTheme="majorHAnsi" w:cstheme="majorHAnsi"/>
-                <w:lang w:val="en-US"/>
-              </w:rPr>
-              <w:t xml:space="preserve">initial </w:t>
-            </w:r>
-            <w:r>
-              <w:rPr>
-                <w:rFonts w:asciiTheme="majorHAnsi" w:hAnsiTheme="majorHAnsi" w:cstheme="majorHAnsi"/>
-                <w:lang w:val="en-US"/>
-              </w:rPr>
-              <w:t>class diagram</w:t>
+              <w:t>Added initial package diagram</w:t>
             </w:r>
           </w:p>
         </w:tc>
@@ -2206,7 +2161,7 @@
                 <w:rFonts w:asciiTheme="majorHAnsi" w:hAnsiTheme="majorHAnsi" w:cstheme="majorHAnsi"/>
                 <w:lang w:val="en-US"/>
               </w:rPr>
-              <w:t>8 Nov 2021</w:t>
+              <w:t>13 Nov 2021</w:t>
             </w:r>
           </w:p>
         </w:tc>
@@ -2227,42 +2182,33 @@
                 <w:rFonts w:asciiTheme="majorHAnsi" w:hAnsiTheme="majorHAnsi" w:cstheme="majorHAnsi"/>
                 <w:lang w:val="en-US"/>
               </w:rPr>
+              <w:t>Robert Lotawiec</w:t>
+            </w:r>
+          </w:p>
+        </w:tc>
+        <w:tc>
+          <w:tcPr>
+            <w:tcW w:w="1706" w:type="dxa"/>
+            <w:vAlign w:val="center"/>
+          </w:tcPr>
+          <w:p>
+            <w:pPr>
+              <w:rPr>
+                <w:rFonts w:asciiTheme="majorHAnsi" w:hAnsiTheme="majorHAnsi" w:cstheme="majorHAnsi"/>
+                <w:lang w:val="en-US"/>
+              </w:rPr>
+            </w:pPr>
+            <w:r>
+              <w:rPr>
+                <w:rFonts w:asciiTheme="majorHAnsi" w:hAnsiTheme="majorHAnsi" w:cstheme="majorHAnsi"/>
+                <w:lang w:val="en-US"/>
+              </w:rPr>
               <w:t>Adam Gembala</w:t>
             </w:r>
           </w:p>
         </w:tc>
         <w:tc>
           <w:tcPr>
-            <w:tcW w:w="1706" w:type="dxa"/>
-            <w:vAlign w:val="center"/>
-          </w:tcPr>
-          <w:p>
-            <w:pPr>
-              <w:rPr>
-                <w:rFonts w:asciiTheme="majorHAnsi" w:hAnsiTheme="majorHAnsi" w:cstheme="majorHAnsi"/>
-                <w:lang w:val="en-US"/>
-              </w:rPr>
-            </w:pPr>
-            <w:r>
-              <w:rPr>
-                <w:rFonts w:asciiTheme="majorHAnsi" w:hAnsiTheme="majorHAnsi" w:cstheme="majorHAnsi"/>
-                <w:lang w:val="en-US"/>
-              </w:rPr>
-              <w:t xml:space="preserve">Robert </w:t>
-            </w:r>
-            <w:proofErr w:type="spellStart"/>
-            <w:r>
-              <w:rPr>
-                <w:rFonts w:asciiTheme="majorHAnsi" w:hAnsiTheme="majorHAnsi" w:cstheme="majorHAnsi"/>
-                <w:lang w:val="en-US"/>
-              </w:rPr>
-              <w:t>Lotawiec</w:t>
-            </w:r>
-            <w:proofErr w:type="spellEnd"/>
-          </w:p>
-        </w:tc>
-        <w:tc>
-          <w:tcPr>
             <w:tcW w:w="5040" w:type="dxa"/>
             <w:vAlign w:val="center"/>
           </w:tcPr>
@@ -2278,7 +2224,7 @@
                 <w:rFonts w:asciiTheme="majorHAnsi" w:hAnsiTheme="majorHAnsi" w:cstheme="majorHAnsi"/>
                 <w:lang w:val="en-US"/>
               </w:rPr>
-              <w:t>Corrected use case diagram</w:t>
+              <w:t>Added initial class diagram</w:t>
             </w:r>
           </w:p>
         </w:tc>
@@ -2346,17 +2292,8 @@
                 <w:rFonts w:asciiTheme="majorHAnsi" w:hAnsiTheme="majorHAnsi" w:cstheme="majorHAnsi"/>
                 <w:lang w:val="en-US"/>
               </w:rPr>
-              <w:t xml:space="preserve">Robert </w:t>
-            </w:r>
-            <w:proofErr w:type="spellStart"/>
-            <w:r>
-              <w:rPr>
-                <w:rFonts w:asciiTheme="majorHAnsi" w:hAnsiTheme="majorHAnsi" w:cstheme="majorHAnsi"/>
-                <w:lang w:val="en-US"/>
-              </w:rPr>
-              <w:t>Lotawiec</w:t>
-            </w:r>
-            <w:proofErr w:type="spellEnd"/>
+              <w:t>Robert Lotawiec</w:t>
+            </w:r>
           </w:p>
         </w:tc>
         <w:tc>
@@ -2376,21 +2313,7 @@
                 <w:rFonts w:asciiTheme="majorHAnsi" w:hAnsiTheme="majorHAnsi" w:cstheme="majorHAnsi"/>
                 <w:lang w:val="en-US"/>
               </w:rPr>
-              <w:t>Updates to the project’s dictionary</w:t>
-            </w:r>
-            <w:r>
-              <w:rPr>
-                <w:rFonts w:asciiTheme="majorHAnsi" w:hAnsiTheme="majorHAnsi" w:cstheme="majorHAnsi"/>
-                <w:lang w:val="en-US"/>
-              </w:rPr>
-              <w:t xml:space="preserve"> and </w:t>
-            </w:r>
-            <w:r>
-              <w:rPr>
-                <w:rFonts w:asciiTheme="majorHAnsi" w:hAnsiTheme="majorHAnsi" w:cstheme="majorHAnsi"/>
-                <w:lang w:val="en-US"/>
-              </w:rPr>
-              <w:t>requirements</w:t>
+              <w:t>Corrected use case diagram</w:t>
             </w:r>
           </w:p>
         </w:tc>
@@ -2416,7 +2339,7 @@
                 <w:rFonts w:asciiTheme="majorHAnsi" w:hAnsiTheme="majorHAnsi" w:cstheme="majorHAnsi"/>
                 <w:lang w:val="en-US"/>
               </w:rPr>
-              <w:t>7 Nov 2021</w:t>
+              <w:t>8 Nov 2021</w:t>
             </w:r>
           </w:p>
         </w:tc>
@@ -2437,17 +2360,8 @@
                 <w:rFonts w:asciiTheme="majorHAnsi" w:hAnsiTheme="majorHAnsi" w:cstheme="majorHAnsi"/>
                 <w:lang w:val="en-US"/>
               </w:rPr>
-              <w:t xml:space="preserve">Robert </w:t>
-            </w:r>
-            <w:proofErr w:type="spellStart"/>
-            <w:r>
-              <w:rPr>
-                <w:rFonts w:asciiTheme="majorHAnsi" w:hAnsiTheme="majorHAnsi" w:cstheme="majorHAnsi"/>
-                <w:lang w:val="en-US"/>
-              </w:rPr>
-              <w:t>Lotawiec</w:t>
-            </w:r>
-            <w:proofErr w:type="spellEnd"/>
+              <w:t>Adam Gembala</w:t>
+            </w:r>
           </w:p>
         </w:tc>
         <w:tc>
@@ -2467,7 +2381,7 @@
                 <w:rFonts w:asciiTheme="majorHAnsi" w:hAnsiTheme="majorHAnsi" w:cstheme="majorHAnsi"/>
                 <w:lang w:val="en-US"/>
               </w:rPr>
-              <w:t>Adam Gembala</w:t>
+              <w:t>Robert Lotawiec</w:t>
             </w:r>
           </w:p>
         </w:tc>
@@ -2488,14 +2402,7 @@
                 <w:rFonts w:asciiTheme="majorHAnsi" w:hAnsiTheme="majorHAnsi" w:cstheme="majorHAnsi"/>
                 <w:lang w:val="en-US"/>
               </w:rPr>
-              <w:t>Updates to the p</w:t>
-            </w:r>
-            <w:r>
-              <w:rPr>
-                <w:rFonts w:asciiTheme="majorHAnsi" w:hAnsiTheme="majorHAnsi" w:cstheme="majorHAnsi"/>
-                <w:lang w:val="en-US"/>
-              </w:rPr>
-              <w:t>roject’s requirements</w:t>
+              <w:t>Updates to the project’s dictionary and requirements</w:t>
             </w:r>
           </w:p>
         </w:tc>
@@ -2542,17 +2449,8 @@
                 <w:rFonts w:asciiTheme="majorHAnsi" w:hAnsiTheme="majorHAnsi" w:cstheme="majorHAnsi"/>
                 <w:lang w:val="en-US"/>
               </w:rPr>
-              <w:t xml:space="preserve">Robert </w:t>
-            </w:r>
-            <w:proofErr w:type="spellStart"/>
-            <w:r>
-              <w:rPr>
-                <w:rFonts w:asciiTheme="majorHAnsi" w:hAnsiTheme="majorHAnsi" w:cstheme="majorHAnsi"/>
-                <w:lang w:val="en-US"/>
-              </w:rPr>
-              <w:t>Lotawiec</w:t>
-            </w:r>
-            <w:proofErr w:type="spellEnd"/>
+              <w:t>Robert Lotawiec</w:t>
+            </w:r>
           </w:p>
         </w:tc>
         <w:tc>
@@ -2593,7 +2491,7 @@
                 <w:rFonts w:asciiTheme="majorHAnsi" w:hAnsiTheme="majorHAnsi" w:cstheme="majorHAnsi"/>
                 <w:lang w:val="en-US"/>
               </w:rPr>
-              <w:t>Updates to the project’s dictionary</w:t>
+              <w:t>Updates to the project’s requirements</w:t>
             </w:r>
           </w:p>
         </w:tc>
@@ -2619,7 +2517,7 @@
                 <w:rFonts w:asciiTheme="majorHAnsi" w:hAnsiTheme="majorHAnsi" w:cstheme="majorHAnsi"/>
                 <w:lang w:val="en-US"/>
               </w:rPr>
-              <w:t>3 Nov 2021</w:t>
+              <w:t>7 Nov 2021</w:t>
             </w:r>
           </w:p>
         </w:tc>
@@ -2640,42 +2538,33 @@
                 <w:rFonts w:asciiTheme="majorHAnsi" w:hAnsiTheme="majorHAnsi" w:cstheme="majorHAnsi"/>
                 <w:lang w:val="en-US"/>
               </w:rPr>
+              <w:t>Robert Lotawiec</w:t>
+            </w:r>
+          </w:p>
+        </w:tc>
+        <w:tc>
+          <w:tcPr>
+            <w:tcW w:w="1706" w:type="dxa"/>
+            <w:vAlign w:val="center"/>
+          </w:tcPr>
+          <w:p>
+            <w:pPr>
+              <w:rPr>
+                <w:rFonts w:asciiTheme="majorHAnsi" w:hAnsiTheme="majorHAnsi" w:cstheme="majorHAnsi"/>
+                <w:lang w:val="en-US"/>
+              </w:rPr>
+            </w:pPr>
+            <w:r>
+              <w:rPr>
+                <w:rFonts w:asciiTheme="majorHAnsi" w:hAnsiTheme="majorHAnsi" w:cstheme="majorHAnsi"/>
+                <w:lang w:val="en-US"/>
+              </w:rPr>
               <w:t>Adam Gembala</w:t>
             </w:r>
           </w:p>
         </w:tc>
         <w:tc>
           <w:tcPr>
-            <w:tcW w:w="1706" w:type="dxa"/>
-            <w:vAlign w:val="center"/>
-          </w:tcPr>
-          <w:p>
-            <w:pPr>
-              <w:rPr>
-                <w:rFonts w:asciiTheme="majorHAnsi" w:hAnsiTheme="majorHAnsi" w:cstheme="majorHAnsi"/>
-                <w:lang w:val="en-US"/>
-              </w:rPr>
-            </w:pPr>
-            <w:r>
-              <w:rPr>
-                <w:rFonts w:asciiTheme="majorHAnsi" w:hAnsiTheme="majorHAnsi" w:cstheme="majorHAnsi"/>
-                <w:lang w:val="en-US"/>
-              </w:rPr>
-              <w:t xml:space="preserve">Robert </w:t>
-            </w:r>
-            <w:proofErr w:type="spellStart"/>
-            <w:r>
-              <w:rPr>
-                <w:rFonts w:asciiTheme="majorHAnsi" w:hAnsiTheme="majorHAnsi" w:cstheme="majorHAnsi"/>
-                <w:lang w:val="en-US"/>
-              </w:rPr>
-              <w:t>Lotawiec</w:t>
-            </w:r>
-            <w:proofErr w:type="spellEnd"/>
-          </w:p>
-        </w:tc>
-        <w:tc>
-          <w:tcPr>
             <w:tcW w:w="5040" w:type="dxa"/>
             <w:vAlign w:val="center"/>
           </w:tcPr>
@@ -2691,7 +2580,7 @@
                 <w:rFonts w:asciiTheme="majorHAnsi" w:hAnsiTheme="majorHAnsi" w:cstheme="majorHAnsi"/>
                 <w:lang w:val="en-US"/>
               </w:rPr>
-              <w:t>Use case diagram and description of actors</w:t>
+              <w:t>Updates to the project’s dictionary</w:t>
             </w:r>
           </w:p>
         </w:tc>
@@ -2759,17 +2648,8 @@
                 <w:rFonts w:asciiTheme="majorHAnsi" w:hAnsiTheme="majorHAnsi" w:cstheme="majorHAnsi"/>
                 <w:lang w:val="en-US"/>
               </w:rPr>
-              <w:t xml:space="preserve">Robert </w:t>
-            </w:r>
-            <w:proofErr w:type="spellStart"/>
-            <w:r>
-              <w:rPr>
-                <w:rFonts w:asciiTheme="majorHAnsi" w:hAnsiTheme="majorHAnsi" w:cstheme="majorHAnsi"/>
-                <w:lang w:val="en-US"/>
-              </w:rPr>
-              <w:t>Lotawiec</w:t>
-            </w:r>
-            <w:proofErr w:type="spellEnd"/>
+              <w:t>Robert Lotawiec</w:t>
+            </w:r>
           </w:p>
         </w:tc>
         <w:tc>
@@ -2789,7 +2669,7 @@
                 <w:rFonts w:asciiTheme="majorHAnsi" w:hAnsiTheme="majorHAnsi" w:cstheme="majorHAnsi"/>
                 <w:lang w:val="en-US"/>
               </w:rPr>
-              <w:t>Corrections suggested by teacher</w:t>
+              <w:t>Use case diagram and description of actors</w:t>
             </w:r>
           </w:p>
         </w:tc>
@@ -2857,17 +2737,8 @@
                 <w:rFonts w:asciiTheme="majorHAnsi" w:hAnsiTheme="majorHAnsi" w:cstheme="majorHAnsi"/>
                 <w:lang w:val="en-US"/>
               </w:rPr>
-              <w:t xml:space="preserve">Robert </w:t>
-            </w:r>
-            <w:proofErr w:type="spellStart"/>
-            <w:r>
-              <w:rPr>
-                <w:rFonts w:asciiTheme="majorHAnsi" w:hAnsiTheme="majorHAnsi" w:cstheme="majorHAnsi"/>
-                <w:lang w:val="en-US"/>
-              </w:rPr>
-              <w:t>Lotawiec</w:t>
-            </w:r>
-            <w:proofErr w:type="spellEnd"/>
+              <w:t>Robert Lotawiec</w:t>
+            </w:r>
           </w:p>
         </w:tc>
         <w:tc>
@@ -2887,7 +2758,7 @@
                 <w:rFonts w:asciiTheme="majorHAnsi" w:hAnsiTheme="majorHAnsi" w:cstheme="majorHAnsi"/>
                 <w:lang w:val="en-US"/>
               </w:rPr>
-              <w:t>Project’s functional and non-functional requirements</w:t>
+              <w:t>Corrections suggested by teacher</w:t>
             </w:r>
           </w:p>
         </w:tc>
@@ -2913,7 +2784,7 @@
                 <w:rFonts w:asciiTheme="majorHAnsi" w:hAnsiTheme="majorHAnsi" w:cstheme="majorHAnsi"/>
                 <w:lang w:val="en-US"/>
               </w:rPr>
-              <w:t>2 Nov 2021</w:t>
+              <w:t>3 Nov 2021</w:t>
             </w:r>
           </w:p>
         </w:tc>
@@ -2934,17 +2805,8 @@
                 <w:rFonts w:asciiTheme="majorHAnsi" w:hAnsiTheme="majorHAnsi" w:cstheme="majorHAnsi"/>
                 <w:lang w:val="en-US"/>
               </w:rPr>
-              <w:t xml:space="preserve">Robert </w:t>
-            </w:r>
-            <w:proofErr w:type="spellStart"/>
-            <w:r>
-              <w:rPr>
-                <w:rFonts w:asciiTheme="majorHAnsi" w:hAnsiTheme="majorHAnsi" w:cstheme="majorHAnsi"/>
-                <w:lang w:val="en-US"/>
-              </w:rPr>
-              <w:t>Lotawiec</w:t>
-            </w:r>
-            <w:proofErr w:type="spellEnd"/>
+              <w:t>Adam Gembala</w:t>
+            </w:r>
           </w:p>
         </w:tc>
         <w:tc>
@@ -2964,7 +2826,7 @@
                 <w:rFonts w:asciiTheme="majorHAnsi" w:hAnsiTheme="majorHAnsi" w:cstheme="majorHAnsi"/>
                 <w:lang w:val="en-US"/>
               </w:rPr>
-              <w:t>Adam Gembala</w:t>
+              <w:t>Robert Lotawiec</w:t>
             </w:r>
           </w:p>
         </w:tc>
@@ -2983,10 +2845,9 @@
             <w:r>
               <w:rPr>
                 <w:rFonts w:asciiTheme="majorHAnsi" w:hAnsiTheme="majorHAnsi" w:cstheme="majorHAnsi"/>
-                <w:color w:val="333333"/>
-                <w:lang w:val="en-US"/>
-              </w:rPr>
-              <w:t>Add files via upload</w:t>
+                <w:lang w:val="en-US"/>
+              </w:rPr>
+              <w:t>Project’s functional and non-functional requirements</w:t>
             </w:r>
           </w:p>
         </w:tc>
@@ -3033,12 +2894,102 @@
                 <w:rFonts w:asciiTheme="majorHAnsi" w:hAnsiTheme="majorHAnsi" w:cstheme="majorHAnsi"/>
                 <w:lang w:val="en-US"/>
               </w:rPr>
+              <w:t>Robert Lotawiec</w:t>
+            </w:r>
+          </w:p>
+        </w:tc>
+        <w:tc>
+          <w:tcPr>
+            <w:tcW w:w="1706" w:type="dxa"/>
+            <w:vAlign w:val="center"/>
+          </w:tcPr>
+          <w:p>
+            <w:pPr>
+              <w:rPr>
+                <w:rFonts w:asciiTheme="majorHAnsi" w:hAnsiTheme="majorHAnsi" w:cstheme="majorHAnsi"/>
+                <w:lang w:val="en-US"/>
+              </w:rPr>
+            </w:pPr>
+            <w:r>
+              <w:rPr>
+                <w:rFonts w:asciiTheme="majorHAnsi" w:hAnsiTheme="majorHAnsi" w:cstheme="majorHAnsi"/>
+                <w:lang w:val="en-US"/>
+              </w:rPr>
               <w:t>Adam Gembala</w:t>
             </w:r>
           </w:p>
         </w:tc>
         <w:tc>
           <w:tcPr>
+            <w:tcW w:w="5040" w:type="dxa"/>
+            <w:vAlign w:val="center"/>
+          </w:tcPr>
+          <w:p>
+            <w:pPr>
+              <w:rPr>
+                <w:rFonts w:asciiTheme="majorHAnsi" w:hAnsiTheme="majorHAnsi" w:cstheme="majorHAnsi"/>
+                <w:lang w:val="en-US"/>
+              </w:rPr>
+            </w:pPr>
+            <w:r>
+              <w:rPr>
+                <w:rFonts w:asciiTheme="majorHAnsi" w:hAnsiTheme="majorHAnsi" w:cstheme="majorHAnsi"/>
+                <w:color w:val="333333"/>
+                <w:lang w:val="en-US"/>
+              </w:rPr>
+              <w:t>Add files via upload</w:t>
+            </w:r>
+          </w:p>
+        </w:tc>
+      </w:tr>
+      <w:tr>
+        <w:trPr>
+          <w:trHeight w:val="432"/>
+        </w:trPr>
+        <w:tc>
+          <w:tcPr>
+            <w:tcW w:w="1349" w:type="dxa"/>
+            <w:vAlign w:val="center"/>
+          </w:tcPr>
+          <w:p>
+            <w:pPr>
+              <w:rPr>
+                <w:rFonts w:asciiTheme="majorHAnsi" w:hAnsiTheme="majorHAnsi" w:cstheme="majorHAnsi"/>
+                <w:lang w:val="en-US"/>
+              </w:rPr>
+            </w:pPr>
+            <w:r>
+              <w:rPr>
+                <w:rFonts w:asciiTheme="majorHAnsi" w:hAnsiTheme="majorHAnsi" w:cstheme="majorHAnsi"/>
+                <w:lang w:val="en-US"/>
+              </w:rPr>
+              <w:t>2 Nov 2021</w:t>
+            </w:r>
+          </w:p>
+        </w:tc>
+        <w:tc>
+          <w:tcPr>
+            <w:tcW w:w="1710" w:type="dxa"/>
+            <w:vAlign w:val="center"/>
+          </w:tcPr>
+          <w:p>
+            <w:pPr>
+              <w:rPr>
+                <w:rFonts w:asciiTheme="majorHAnsi" w:hAnsiTheme="majorHAnsi" w:cstheme="majorHAnsi"/>
+                <w:lang w:val="en-US"/>
+              </w:rPr>
+            </w:pPr>
+            <w:r>
+              <w:rPr>
+                <w:rFonts w:asciiTheme="majorHAnsi" w:hAnsiTheme="majorHAnsi" w:cstheme="majorHAnsi"/>
+                <w:lang w:val="en-US"/>
+              </w:rPr>
+              <w:t>Adam Gembala</w:t>
+            </w:r>
+          </w:p>
+        </w:tc>
+        <w:tc>
+          <w:tcPr>
             <w:tcW w:w="1706" w:type="dxa"/>
             <w:vAlign w:val="center"/>
           </w:tcPr>
@@ -3054,17 +3005,8 @@
                 <w:rFonts w:asciiTheme="majorHAnsi" w:hAnsiTheme="majorHAnsi" w:cstheme="majorHAnsi"/>
                 <w:lang w:val="en-US"/>
               </w:rPr>
-              <w:t xml:space="preserve">Robert </w:t>
-            </w:r>
-            <w:proofErr w:type="spellStart"/>
-            <w:r>
-              <w:rPr>
-                <w:rFonts w:asciiTheme="majorHAnsi" w:hAnsiTheme="majorHAnsi" w:cstheme="majorHAnsi"/>
-                <w:lang w:val="en-US"/>
-              </w:rPr>
-              <w:t>Lotawiec</w:t>
-            </w:r>
-            <w:proofErr w:type="spellEnd"/>
+              <w:t>Robert Lotawiec</w:t>
+            </w:r>
           </w:p>
         </w:tc>
         <w:tc>
@@ -3166,25 +3108,7 @@
           <w:szCs w:val="28"/>
           <w:lang w:val="en-US"/>
         </w:rPr>
-        <w:t>The goal of the project is to create an application with a graphical user interface for flattening nested directories with files. The user from the GUI can choose the source directory and the destination folder, where all the files from the nested source directory will be copied, the flattening operation must be reversible. After each operation, a log file will be created in which the history of the performed operations on files will be stored. In case of a conflict during copying files to the target folder (</w:t>
-      </w:r>
-      <w:proofErr w:type="gramStart"/>
-      <w:r>
-        <w:rPr>
-          <w:sz w:val="28"/>
-          <w:szCs w:val="28"/>
-          <w:lang w:val="en-US"/>
-        </w:rPr>
-        <w:t>i.e.</w:t>
-      </w:r>
-      <w:proofErr w:type="gramEnd"/>
-      <w:r>
-        <w:rPr>
-          <w:sz w:val="28"/>
-          <w:szCs w:val="28"/>
-          <w:lang w:val="en-US"/>
-        </w:rPr>
-        <w:t xml:space="preserve"> copied files have the same name), the user will be informed about it and will have to decide on his own about the occurred conflict (giving a new name to one of the files or skipping the copying of the file causing the conflict). The minimum requirement is that the application works with the Windows platform and that it works on desktop devices.</w:t>
+        <w:t>The goal of the project is to create an application with a graphical user interface for flattening nested directories with files. The user from the GUI can choose the source directory and the destination folder, where all the files from the nested source directory will be copied, the flattening operation must be reversible. After each operation, a log file will be created in which the history of the performed operations on files will be stored. In case of a conflict during copying files to the target folder (i.e. copied files have the same name), the user will be informed about it and will have to decide on his own about the occurred conflict (giving a new name to one of the files or skipping the copying of the file causing the conflict). The minimum requirement is that the application works with the Windows platform and that it works on desktop devices.</w:t>
       </w:r>
     </w:p>
     <w:p>
@@ -3258,13 +3182,8 @@
         <w:pStyle w:val="Heading1"/>
       </w:pPr>
       <w:bookmarkStart w:id="4" w:name="_Toc89876319"/>
-      <w:proofErr w:type="spellStart"/>
-      <w:r>
-        <w:t>Functional</w:t>
-      </w:r>
-      <w:proofErr w:type="spellEnd"/>
-      <w:r>
-        <w:t xml:space="preserve"> </w:t>
+      <w:r>
+        <w:t xml:space="preserve">Functional </w:t>
       </w:r>
       <w:r>
         <w:rPr>
@@ -3462,25 +3381,7 @@
           <w:szCs w:val="28"/>
           <w:lang w:val="en-US"/>
         </w:rPr>
-        <w:t>tion about conflicts and the way they were resolved. Program should also log other accidents such as lacking privileges or the files that could not be opened (</w:t>
-      </w:r>
-      <w:proofErr w:type="gramStart"/>
-      <w:r>
-        <w:rPr>
-          <w:sz w:val="28"/>
-          <w:szCs w:val="28"/>
-          <w:lang w:val="en-US"/>
-        </w:rPr>
-        <w:t>i.e.</w:t>
-      </w:r>
-      <w:proofErr w:type="gramEnd"/>
-      <w:r>
-        <w:rPr>
-          <w:sz w:val="28"/>
-          <w:szCs w:val="28"/>
-          <w:lang w:val="en-US"/>
-        </w:rPr>
-        <w:t xml:space="preserve"> when file was opened in other application). Log file should have an extension '*.flattening.log'.</w:t>
+        <w:t>tion about conflicts and the way they were resolved. Program should also log other accidents such as lacking privileges or the files that could not be opened (i.e. when file was opened in other application). Log file should have an extension '*.flattening.log'.</w:t>
       </w:r>
     </w:p>
     <w:p>
@@ -3551,16 +3452,11 @@
       <w:r>
         <w:t xml:space="preserve"> </w:t>
       </w:r>
-      <w:proofErr w:type="spellStart"/>
       <w:r>
         <w:t>f</w:t>
       </w:r>
       <w:r>
-        <w:t>unctional</w:t>
-      </w:r>
-      <w:proofErr w:type="spellEnd"/>
-      <w:r>
-        <w:t xml:space="preserve"> </w:t>
+        <w:t xml:space="preserve">unctional </w:t>
       </w:r>
       <w:r>
         <w:rPr>
@@ -3695,25 +3591,7 @@
           <w:szCs w:val="28"/>
           <w:lang w:val="en-US"/>
         </w:rPr>
-        <w:t xml:space="preserve">The user must have permissions to the directory and its files </w:t>
-      </w:r>
-      <w:proofErr w:type="gramStart"/>
-      <w:r>
-        <w:rPr>
-          <w:sz w:val="28"/>
-          <w:szCs w:val="28"/>
-          <w:lang w:val="en-US"/>
-        </w:rPr>
-        <w:t>in order to</w:t>
-      </w:r>
-      <w:proofErr w:type="gramEnd"/>
-      <w:r>
-        <w:rPr>
-          <w:sz w:val="28"/>
-          <w:szCs w:val="28"/>
-          <w:lang w:val="en-US"/>
-        </w:rPr>
-        <w:t xml:space="preserve"> perform the flattening process. If the user does not have such rights, the program should display an appropriate message and ask the user if he wants to continue the process only for folders and files to which he has rights in the source path.</w:t>
+        <w:t>The user must have permissions to the directory and its files in order to perform the flattening process. If the user does not have such rights, the program should display an appropriate message and ask the user if he wants to continue the process only for folders and files to which he has rights in the source path.</w:t>
       </w:r>
     </w:p>
     <w:p>
@@ -3780,25 +3658,7 @@
           <w:lang w:val="en-US"/>
         </w:rPr>
         <w:lastRenderedPageBreak/>
-        <w:t xml:space="preserve">In order to undo the flattening </w:t>
-      </w:r>
-      <w:proofErr w:type="gramStart"/>
-      <w:r>
-        <w:rPr>
-          <w:sz w:val="28"/>
-          <w:szCs w:val="28"/>
-          <w:lang w:val="en-US"/>
-        </w:rPr>
-        <w:t>process</w:t>
-      </w:r>
-      <w:proofErr w:type="gramEnd"/>
-      <w:r>
-        <w:rPr>
-          <w:sz w:val="28"/>
-          <w:szCs w:val="28"/>
-          <w:lang w:val="en-US"/>
-        </w:rPr>
-        <w:t xml:space="preserve"> the user presses the reverse button, whereupon the program asks from the log file of which operation it should read the data of the flattening operation performed and perform the action of restoring the nested path.</w:t>
+        <w:t>In order to undo the flattening process the user presses the reverse button, whereupon the program asks from the log file of which operation it should read the data of the flattening operation performed and perform the action of restoring the nested path.</w:t>
       </w:r>
     </w:p>
     <w:p>
@@ -4600,25 +4460,7 @@
           <w:szCs w:val="28"/>
           <w:lang w:val="en-US"/>
         </w:rPr>
-        <w:t xml:space="preserve">The program is expected to move all files from one folder hierarchy to another. Files in destination directory should have names that will allow to identify them. After operation of flattening the log file can be found inside destination directory. Log file contains </w:t>
-      </w:r>
-      <w:proofErr w:type="gramStart"/>
-      <w:r>
-        <w:rPr>
-          <w:sz w:val="28"/>
-          <w:szCs w:val="28"/>
-          <w:lang w:val="en-US"/>
-        </w:rPr>
-        <w:t>all of</w:t>
-      </w:r>
-      <w:proofErr w:type="gramEnd"/>
-      <w:r>
-        <w:rPr>
-          <w:sz w:val="28"/>
-          <w:szCs w:val="28"/>
-          <w:lang w:val="en-US"/>
-        </w:rPr>
-        <w:t xml:space="preserve"> the information about the files that were copied to destination directory. Example of the line from the log file looks like this:</w:t>
+        <w:t>The program is expected to move all files from one folder hierarchy to another. Files in destination directory should have names that will allow to identify them. After operation of flattening the log file can be found inside destination directory. Log file contains all of the information about the files that were copied to destination directory. Example of the line from the log file looks like this:</w:t>
       </w:r>
     </w:p>
     <w:p>
@@ -4655,7 +4497,6 @@
                 <w:lang w:val="en-US"/>
               </w:rPr>
             </w:pPr>
-            <w:proofErr w:type="spellStart"/>
             <w:r>
               <w:rPr>
                 <w:rFonts w:ascii="Consolas" w:eastAsia="Times New Roman" w:hAnsi="Consolas" w:cs="Times New Roman"/>
@@ -4664,40 +4505,7 @@
                 <w:szCs w:val="20"/>
                 <w:lang w:val="en-US"/>
               </w:rPr>
-              <w:t>source_dir</w:t>
-            </w:r>
-            <w:proofErr w:type="spellEnd"/>
-            <w:r>
-              <w:rPr>
-                <w:rFonts w:ascii="Consolas" w:eastAsia="Times New Roman" w:hAnsi="Consolas" w:cs="Times New Roman"/>
-                <w:color w:val="000000"/>
-                <w:sz w:val="20"/>
-                <w:szCs w:val="20"/>
-                <w:lang w:val="en-US"/>
-              </w:rPr>
-              <w:t xml:space="preserve">/subdir/file1.txt -&gt; </w:t>
-            </w:r>
-            <w:proofErr w:type="spellStart"/>
-            <w:r>
-              <w:rPr>
-                <w:rFonts w:ascii="Consolas" w:eastAsia="Times New Roman" w:hAnsi="Consolas" w:cs="Times New Roman"/>
-                <w:color w:val="000000"/>
-                <w:sz w:val="20"/>
-                <w:szCs w:val="20"/>
-                <w:lang w:val="en-US"/>
-              </w:rPr>
-              <w:t>destination_dir</w:t>
-            </w:r>
-            <w:proofErr w:type="spellEnd"/>
-            <w:r>
-              <w:rPr>
-                <w:rFonts w:ascii="Consolas" w:eastAsia="Times New Roman" w:hAnsi="Consolas" w:cs="Times New Roman"/>
-                <w:color w:val="000000"/>
-                <w:sz w:val="20"/>
-                <w:szCs w:val="20"/>
-                <w:lang w:val="en-US"/>
-              </w:rPr>
-              <w:t>/tokenized_name_of_file1.txt</w:t>
+              <w:t>source_dir/subdir/file1.txt -&gt; destination_dir/tokenized_name_of_file1.txt</w:t>
             </w:r>
           </w:p>
           <w:p>
@@ -4781,10 +4589,14 @@
                 <w:szCs w:val="20"/>
                 <w:lang w:val="en-US"/>
               </w:rPr>
-              <w:t xml:space="preserve">[!] Conflict </w:t>
-            </w:r>
-            <w:proofErr w:type="spellStart"/>
-            <w:r>
+              <w:t>[!] Conflict source_dir/dir2/file1.txt -&gt; destination_dir/name_of_file1.txt</w:t>
+            </w:r>
+          </w:p>
+          <w:p>
+            <w:pPr>
+              <w:shd w:val="clear" w:color="auto" w:fill="FFFFFF"/>
+              <w:spacing w:line="360" w:lineRule="atLeast"/>
+              <w:jc w:val="center"/>
               <w:rPr>
                 <w:rFonts w:ascii="Consolas" w:eastAsia="Times New Roman" w:hAnsi="Consolas" w:cs="Times New Roman"/>
                 <w:color w:val="000000"/>
@@ -4792,9 +4604,7 @@
                 <w:szCs w:val="20"/>
                 <w:lang w:val="en-US"/>
               </w:rPr>
-              <w:t>source_dir</w:t>
-            </w:r>
-            <w:proofErr w:type="spellEnd"/>
+            </w:pPr>
             <w:r>
               <w:rPr>
                 <w:rFonts w:ascii="Consolas" w:eastAsia="Times New Roman" w:hAnsi="Consolas" w:cs="Times New Roman"/>
@@ -4803,97 +4613,7 @@
                 <w:szCs w:val="20"/>
                 <w:lang w:val="en-US"/>
               </w:rPr>
-              <w:t xml:space="preserve">/dir2/file1.txt -&gt; </w:t>
-            </w:r>
-            <w:proofErr w:type="spellStart"/>
-            <w:r>
-              <w:rPr>
-                <w:rFonts w:ascii="Consolas" w:eastAsia="Times New Roman" w:hAnsi="Consolas" w:cs="Times New Roman"/>
-                <w:color w:val="000000"/>
-                <w:sz w:val="20"/>
-                <w:szCs w:val="20"/>
-                <w:lang w:val="en-US"/>
-              </w:rPr>
-              <w:t>destination_dir</w:t>
-            </w:r>
-            <w:proofErr w:type="spellEnd"/>
-            <w:r>
-              <w:rPr>
-                <w:rFonts w:ascii="Consolas" w:eastAsia="Times New Roman" w:hAnsi="Consolas" w:cs="Times New Roman"/>
-                <w:color w:val="000000"/>
-                <w:sz w:val="20"/>
-                <w:szCs w:val="20"/>
-                <w:lang w:val="en-US"/>
-              </w:rPr>
-              <w:t>/name_of_file1.txt</w:t>
-            </w:r>
-          </w:p>
-          <w:p>
-            <w:pPr>
-              <w:shd w:val="clear" w:color="auto" w:fill="FFFFFF"/>
-              <w:spacing w:line="360" w:lineRule="atLeast"/>
-              <w:jc w:val="center"/>
-              <w:rPr>
-                <w:rFonts w:ascii="Consolas" w:eastAsia="Times New Roman" w:hAnsi="Consolas" w:cs="Times New Roman"/>
-                <w:color w:val="000000"/>
-                <w:sz w:val="20"/>
-                <w:szCs w:val="20"/>
-                <w:lang w:val="en-US"/>
-              </w:rPr>
-            </w:pPr>
-            <w:r>
-              <w:rPr>
-                <w:rFonts w:ascii="Consolas" w:eastAsia="Times New Roman" w:hAnsi="Consolas" w:cs="Times New Roman"/>
-                <w:color w:val="000000"/>
-                <w:sz w:val="20"/>
-                <w:szCs w:val="20"/>
-                <w:lang w:val="en-US"/>
-              </w:rPr>
-              <w:t xml:space="preserve">[+] </w:t>
-            </w:r>
-            <w:proofErr w:type="spellStart"/>
-            <w:r>
-              <w:rPr>
-                <w:rFonts w:ascii="Consolas" w:eastAsia="Times New Roman" w:hAnsi="Consolas" w:cs="Times New Roman"/>
-                <w:color w:val="000000"/>
-                <w:sz w:val="20"/>
-                <w:szCs w:val="20"/>
-                <w:lang w:val="en-US"/>
-              </w:rPr>
-              <w:t>source_dir</w:t>
-            </w:r>
-            <w:proofErr w:type="spellEnd"/>
-            <w:r>
-              <w:rPr>
-                <w:rFonts w:ascii="Consolas" w:eastAsia="Times New Roman" w:hAnsi="Consolas" w:cs="Times New Roman"/>
-                <w:color w:val="000000"/>
-                <w:sz w:val="20"/>
-                <w:szCs w:val="20"/>
-                <w:lang w:val="en-US"/>
-              </w:rPr>
-              <w:t xml:space="preserve">/subdir2/file1.txt -&gt; </w:t>
-            </w:r>
-            <w:proofErr w:type="spellStart"/>
-            <w:r>
-              <w:rPr>
-                <w:rFonts w:ascii="Consolas" w:eastAsia="Times New Roman" w:hAnsi="Consolas" w:cs="Times New Roman"/>
-                <w:color w:val="000000"/>
-                <w:sz w:val="20"/>
-                <w:szCs w:val="20"/>
-                <w:lang w:val="en-US"/>
-              </w:rPr>
-              <w:t>destination_dir</w:t>
-            </w:r>
-            <w:proofErr w:type="spellEnd"/>
-            <w:r>
-              <w:rPr>
-                <w:rFonts w:ascii="Consolas" w:eastAsia="Times New Roman" w:hAnsi="Consolas" w:cs="Times New Roman"/>
-                <w:color w:val="000000"/>
-                <w:sz w:val="20"/>
-                <w:szCs w:val="20"/>
-                <w:lang w:val="en-US"/>
-              </w:rPr>
-              <w:t>/name_of_file1_copy.txt</w:t>
+              <w:t>[+] source_dir/subdir2/file1.txt -&gt; destination_dir/name_of_file1_copy.txt</w:t>
             </w:r>
           </w:p>
           <w:p>
@@ -4959,10 +4679,10 @@
           <w:lang w:val="en-US"/>
         </w:rPr>
         <w:drawing>
-          <wp:inline distT="0" distB="0" distL="0" distR="0" wp14:anchorId="1B220467" wp14:editId="4EAD4E03">
-            <wp:extent cx="5514975" cy="3905250"/>
-            <wp:effectExtent l="0" t="0" r="9525" b="0"/>
-            <wp:docPr id="1" name="Picture 1" descr="Diagram&#10;&#10;Description automatically generated"/>
+          <wp:inline distT="0" distB="0" distL="0" distR="0" wp14:anchorId="4488E5D8" wp14:editId="4C3E65B4">
+            <wp:extent cx="5760720" cy="3074670"/>
+            <wp:effectExtent l="0" t="0" r="0" b="0"/>
+            <wp:docPr id="2" name="Picture 2" descr="Diagram&#10;&#10;Description automatically generated"/>
             <wp:cNvGraphicFramePr>
               <a:graphicFrameLocks xmlns:a="http://schemas.openxmlformats.org/drawingml/2006/main" noChangeAspect="1"/>
             </wp:cNvGraphicFramePr>
@@ -4970,7 +4690,7 @@
               <a:graphicData uri="http://schemas.openxmlformats.org/drawingml/2006/picture">
                 <pic:pic xmlns:pic="http://schemas.openxmlformats.org/drawingml/2006/picture">
                   <pic:nvPicPr>
-                    <pic:cNvPr id="1" name="Picture 1" descr="Diagram&#10;&#10;Description automatically generated"/>
+                    <pic:cNvPr id="2" name="Picture 2" descr="Diagram&#10;&#10;Description automatically generated"/>
                     <pic:cNvPicPr/>
                   </pic:nvPicPr>
                   <pic:blipFill>
@@ -4988,7 +4708,214 @@
                   <pic:spPr>
                     <a:xfrm>
                       <a:off x="0" y="0"/>
-                      <a:ext cx="5514975" cy="3905250"/>
+                      <a:ext cx="5760720" cy="3074670"/>
+                    </a:xfrm>
+                    <a:prstGeom prst="rect">
+                      <a:avLst/>
+                    </a:prstGeom>
+                  </pic:spPr>
+                </pic:pic>
+              </a:graphicData>
+            </a:graphic>
+          </wp:inline>
+        </w:drawing>
+      </w:r>
+    </w:p>
+    <w:p>
+      <w:pPr>
+        <w:jc w:val="center"/>
+        <w:rPr>
+          <w:lang w:val="en-US"/>
+        </w:rPr>
+      </w:pPr>
+    </w:p>
+    <w:p>
+      <w:pPr>
+        <w:jc w:val="center"/>
+        <w:rPr>
+          <w:lang w:val="en-US"/>
+        </w:rPr>
+      </w:pPr>
+    </w:p>
+    <w:p>
+      <w:pPr>
+        <w:jc w:val="center"/>
+        <w:rPr>
+          <w:lang w:val="en-US"/>
+        </w:rPr>
+      </w:pPr>
+    </w:p>
+    <w:p>
+      <w:pPr>
+        <w:jc w:val="center"/>
+        <w:rPr>
+          <w:lang w:val="en-US"/>
+        </w:rPr>
+      </w:pPr>
+    </w:p>
+    <w:p>
+      <w:pPr>
+        <w:jc w:val="center"/>
+        <w:rPr>
+          <w:lang w:val="en-US"/>
+        </w:rPr>
+      </w:pPr>
+    </w:p>
+    <w:p>
+      <w:pPr>
+        <w:jc w:val="center"/>
+        <w:rPr>
+          <w:lang w:val="en-US"/>
+        </w:rPr>
+      </w:pPr>
+    </w:p>
+    <w:p>
+      <w:pPr>
+        <w:jc w:val="center"/>
+        <w:rPr>
+          <w:lang w:val="en-US"/>
+        </w:rPr>
+      </w:pPr>
+    </w:p>
+    <w:p>
+      <w:pPr>
+        <w:pStyle w:val="Heading1"/>
+        <w:rPr>
+          <w:rFonts w:eastAsia="Times New Roman"/>
+          <w:lang w:val="en-US"/>
+        </w:rPr>
+      </w:pPr>
+      <w:r>
+        <w:rPr>
+          <w:rFonts w:eastAsia="Times New Roman"/>
+          <w:lang w:val="en-US"/>
+        </w:rPr>
+        <w:lastRenderedPageBreak/>
+        <w:t>Class diagram</w:t>
+      </w:r>
+    </w:p>
+    <w:p>
+      <w:pPr>
+        <w:jc w:val="center"/>
+        <w:rPr>
+          <w:lang w:val="en-US"/>
+        </w:rPr>
+      </w:pPr>
+      <w:r>
+        <w:rPr>
+          <w:noProof/>
+          <w:lang w:val="en-US"/>
+        </w:rPr>
+        <w:drawing>
+          <wp:inline distT="0" distB="0" distL="0" distR="0" wp14:anchorId="62EA304A" wp14:editId="13BEAFCE">
+            <wp:extent cx="5760720" cy="4544060"/>
+            <wp:effectExtent l="0" t="0" r="0" b="8890"/>
+            <wp:docPr id="3" name="Picture 3" descr="Diagram&#10;&#10;Description automatically generated"/>
+            <wp:cNvGraphicFramePr>
+              <a:graphicFrameLocks xmlns:a="http://schemas.openxmlformats.org/drawingml/2006/main" noChangeAspect="1"/>
+            </wp:cNvGraphicFramePr>
+            <a:graphic xmlns:a="http://schemas.openxmlformats.org/drawingml/2006/main">
+              <a:graphicData uri="http://schemas.openxmlformats.org/drawingml/2006/picture">
+                <pic:pic xmlns:pic="http://schemas.openxmlformats.org/drawingml/2006/picture">
+                  <pic:nvPicPr>
+                    <pic:cNvPr id="3" name="Picture 3" descr="Diagram&#10;&#10;Description automatically generated"/>
+                    <pic:cNvPicPr/>
+                  </pic:nvPicPr>
+                  <pic:blipFill>
+                    <a:blip r:embed="rId9">
+                      <a:extLst>
+                        <a:ext uri="{28A0092B-C50C-407E-A947-70E740481C1C}">
+                          <a14:useLocalDpi xmlns:a14="http://schemas.microsoft.com/office/drawing/2010/main" val="0"/>
+                        </a:ext>
+                      </a:extLst>
+                    </a:blip>
+                    <a:stretch>
+                      <a:fillRect/>
+                    </a:stretch>
+                  </pic:blipFill>
+                  <pic:spPr>
+                    <a:xfrm>
+                      <a:off x="0" y="0"/>
+                      <a:ext cx="5760720" cy="4544060"/>
+                    </a:xfrm>
+                    <a:prstGeom prst="rect">
+                      <a:avLst/>
+                    </a:prstGeom>
+                  </pic:spPr>
+                </pic:pic>
+              </a:graphicData>
+            </a:graphic>
+          </wp:inline>
+        </w:drawing>
+      </w:r>
+    </w:p>
+    <w:p>
+      <w:pPr>
+        <w:jc w:val="center"/>
+        <w:rPr>
+          <w:lang w:val="en-US"/>
+        </w:rPr>
+      </w:pPr>
+    </w:p>
+    <w:p>
+      <w:pPr>
+        <w:pStyle w:val="Heading1"/>
+        <w:rPr>
+          <w:rFonts w:eastAsia="Times New Roman"/>
+          <w:lang w:val="en-US"/>
+        </w:rPr>
+      </w:pPr>
+      <w:r>
+        <w:rPr>
+          <w:rFonts w:eastAsia="Times New Roman"/>
+          <w:lang w:val="en-US"/>
+        </w:rPr>
+        <w:t>Package diagram</w:t>
+      </w:r>
+    </w:p>
+    <w:p>
+      <w:pPr>
+        <w:jc w:val="center"/>
+        <w:rPr>
+          <w:lang w:val="en-US"/>
+        </w:rPr>
+      </w:pPr>
+      <w:r>
+        <w:rPr>
+          <w:noProof/>
+          <w:lang w:val="en-US"/>
+        </w:rPr>
+        <w:drawing>
+          <wp:inline distT="0" distB="0" distL="0" distR="0" wp14:anchorId="402340D6" wp14:editId="5B1B0AF0">
+            <wp:extent cx="4505325" cy="2371725"/>
+            <wp:effectExtent l="0" t="0" r="9525" b="9525"/>
+            <wp:docPr id="5" name="Picture 5" descr="Diagram&#10;&#10;Description automatically generated"/>
+            <wp:cNvGraphicFramePr>
+              <a:graphicFrameLocks xmlns:a="http://schemas.openxmlformats.org/drawingml/2006/main" noChangeAspect="1"/>
+            </wp:cNvGraphicFramePr>
+            <a:graphic xmlns:a="http://schemas.openxmlformats.org/drawingml/2006/main">
+              <a:graphicData uri="http://schemas.openxmlformats.org/drawingml/2006/picture">
+                <pic:pic xmlns:pic="http://schemas.openxmlformats.org/drawingml/2006/picture">
+                  <pic:nvPicPr>
+                    <pic:cNvPr id="5" name="Picture 5" descr="Diagram&#10;&#10;Description automatically generated"/>
+                    <pic:cNvPicPr/>
+                  </pic:nvPicPr>
+                  <pic:blipFill>
+                    <a:blip r:embed="rId10">
+                      <a:extLst>
+                        <a:ext uri="{28A0092B-C50C-407E-A947-70E740481C1C}">
+                          <a14:useLocalDpi xmlns:a14="http://schemas.microsoft.com/office/drawing/2010/main" val="0"/>
+                        </a:ext>
+                      </a:extLst>
+                    </a:blip>
+                    <a:stretch>
+                      <a:fillRect/>
+                    </a:stretch>
+                  </pic:blipFill>
+                  <pic:spPr>
+                    <a:xfrm>
+                      <a:off x="0" y="0"/>
+                      <a:ext cx="4505325" cy="2371725"/>
                     </a:xfrm>
                     <a:prstGeom prst="rect">
                       <a:avLst/>

</xml_diff>

<commit_message>
sequence diagram added to GDS
</commit_message>
<xml_diff>
--- a/Documentation/General Description of the System (GDS).docx
+++ b/Documentation/General Description of the System (GDS).docx
@@ -70,7 +70,7 @@
     </w:p>
     <w:p>
       <w:pPr>
-        <w:pStyle w:val="Heading1"/>
+        <w:pStyle w:val="Nagwek1"/>
         <w:jc w:val="center"/>
         <w:rPr>
           <w:rFonts w:eastAsia="Times New Roman"/>
@@ -80,7 +80,7 @@
           <w:lang w:val="en-US"/>
         </w:rPr>
       </w:pPr>
-      <w:bookmarkStart w:id="0" w:name="_Toc89876314"/>
+      <w:bookmarkStart w:id="0" w:name="_Toc92488240"/>
       <w:r>
         <w:rPr>
           <w:rFonts w:eastAsia="Times New Roman"/>
@@ -94,7 +94,7 @@
     </w:p>
     <w:p>
       <w:pPr>
-        <w:pStyle w:val="Heading1"/>
+        <w:pStyle w:val="Nagwek1"/>
         <w:jc w:val="center"/>
         <w:rPr>
           <w:sz w:val="44"/>
@@ -291,7 +291,7 @@
     </w:p>
     <w:p>
       <w:pPr>
-        <w:pStyle w:val="Heading2"/>
+        <w:pStyle w:val="Nagwek2"/>
         <w:jc w:val="center"/>
         <w:rPr>
           <w:lang w:val="en-US"/>
@@ -376,15 +376,20 @@
         </w:rPr>
       </w:pPr>
     </w:p>
+    <w:p>
+      <w:pPr>
+        <w:pStyle w:val="Nagwekspisutreci"/>
+        <w:outlineLvl w:val="0"/>
+      </w:pPr>
+      <w:bookmarkStart w:id="1" w:name="_Toc92488241"/>
+      <w:r>
+        <w:lastRenderedPageBreak/>
+        <w:t>Contents</w:t>
+      </w:r>
+      <w:bookmarkEnd w:id="1"/>
+    </w:p>
     <w:sdt>
       <w:sdtPr>
-        <w:rPr>
-          <w:rFonts w:asciiTheme="minorHAnsi" w:eastAsiaTheme="minorHAnsi" w:hAnsiTheme="minorHAnsi" w:cstheme="minorBidi"/>
-          <w:color w:val="auto"/>
-          <w:sz w:val="22"/>
-          <w:szCs w:val="22"/>
-          <w:lang w:val="de-AT"/>
-        </w:rPr>
         <w:id w:val="1526901596"/>
         <w:docPartObj>
           <w:docPartGallery w:val="Table of Contents"/>
@@ -401,20 +406,14 @@
       <w:sdtContent>
         <w:p>
           <w:pPr>
-            <w:pStyle w:val="TOCHeading"/>
-          </w:pPr>
-          <w:r>
-            <w:t>Contents</w:t>
-          </w:r>
-        </w:p>
-        <w:p>
-          <w:pPr>
-            <w:pStyle w:val="TOC1"/>
+            <w:pStyle w:val="Spistreci1"/>
             <w:tabs>
               <w:tab w:val="right" w:leader="dot" w:pos="9062"/>
             </w:tabs>
             <w:rPr>
+              <w:rFonts w:eastAsiaTheme="minorEastAsia"/>
               <w:noProof/>
+              <w:lang w:val="pl-PL" w:eastAsia="pl-PL"/>
             </w:rPr>
           </w:pPr>
           <w:r>
@@ -426,15 +425,33 @@
           <w:r>
             <w:fldChar w:fldCharType="separate"/>
           </w:r>
-          <w:hyperlink w:anchor="_Toc89876314" w:history="1">
-            <w:r>
-              <w:rPr>
-                <w:rStyle w:val="Hyperlink"/>
+          <w:hyperlink w:anchor="_Toc92488240" w:history="1">
+            <w:r>
+              <w:rPr>
+                <w:rStyle w:val="Hipercze"/>
                 <w:rFonts w:eastAsia="Times New Roman"/>
                 <w:noProof/>
                 <w:lang w:val="en-US"/>
               </w:rPr>
-              <w:t>Software engineering final project</w:t>
+              <w:t>Software engin</w:t>
+            </w:r>
+            <w:r>
+              <w:rPr>
+                <w:rStyle w:val="Hipercze"/>
+                <w:rFonts w:eastAsia="Times New Roman"/>
+                <w:noProof/>
+                <w:lang w:val="en-US"/>
+              </w:rPr>
+              <w:t>e</w:t>
+            </w:r>
+            <w:r>
+              <w:rPr>
+                <w:rStyle w:val="Hipercze"/>
+                <w:rFonts w:eastAsia="Times New Roman"/>
+                <w:noProof/>
+                <w:lang w:val="en-US"/>
+              </w:rPr>
+              <w:t>ering final project</w:t>
             </w:r>
             <w:r>
               <w:rPr>
@@ -455,7 +472,7 @@
                 <w:noProof/>
                 <w:webHidden/>
               </w:rPr>
-              <w:instrText xml:space="preserve"> PAGEREF _Toc89876314 \h </w:instrText>
+              <w:instrText xml:space="preserve"> PAGEREF _Toc92488240 \h </w:instrText>
             </w:r>
             <w:r>
               <w:rPr>
@@ -488,23 +505,37 @@
         </w:p>
         <w:p>
           <w:pPr>
-            <w:pStyle w:val="TOC1"/>
+            <w:pStyle w:val="Spistreci1"/>
             <w:tabs>
               <w:tab w:val="right" w:leader="dot" w:pos="9062"/>
             </w:tabs>
             <w:rPr>
+              <w:rFonts w:eastAsiaTheme="minorEastAsia"/>
               <w:noProof/>
+              <w:lang w:val="pl-PL" w:eastAsia="pl-PL"/>
             </w:rPr>
           </w:pPr>
-          <w:hyperlink w:anchor="_Toc89876315" w:history="1">
-            <w:r>
-              <w:rPr>
-                <w:rStyle w:val="Hyperlink"/>
-                <w:rFonts w:eastAsia="Times New Roman"/>
-                <w:noProof/>
-                <w:lang w:val="en-US"/>
-              </w:rPr>
-              <w:t>Content</w:t>
+          <w:hyperlink w:anchor="_Toc92488241" w:history="1">
+            <w:r>
+              <w:rPr>
+                <w:rStyle w:val="Hipercze"/>
+                <w:noProof/>
+              </w:rPr>
+              <w:t>Cont</w:t>
+            </w:r>
+            <w:r>
+              <w:rPr>
+                <w:rStyle w:val="Hipercze"/>
+                <w:noProof/>
+              </w:rPr>
+              <w:t>e</w:t>
+            </w:r>
+            <w:r>
+              <w:rPr>
+                <w:rStyle w:val="Hipercze"/>
+                <w:noProof/>
+              </w:rPr>
+              <w:t>nts</w:t>
             </w:r>
             <w:r>
               <w:rPr>
@@ -525,7 +556,7 @@
                 <w:noProof/>
                 <w:webHidden/>
               </w:rPr>
-              <w:instrText xml:space="preserve"> PAGEREF _Toc89876315 \h </w:instrText>
+              <w:instrText xml:space="preserve"> PAGEREF _Toc92488241 \h </w:instrText>
             </w:r>
             <w:r>
               <w:rPr>
@@ -558,23 +589,43 @@
         </w:p>
         <w:p>
           <w:pPr>
-            <w:pStyle w:val="TOC1"/>
+            <w:pStyle w:val="Spistreci1"/>
             <w:tabs>
               <w:tab w:val="right" w:leader="dot" w:pos="9062"/>
             </w:tabs>
             <w:rPr>
+              <w:rFonts w:eastAsiaTheme="minorEastAsia"/>
               <w:noProof/>
+              <w:lang w:val="pl-PL" w:eastAsia="pl-PL"/>
             </w:rPr>
           </w:pPr>
-          <w:hyperlink w:anchor="_Toc89876316" w:history="1">
-            <w:r>
-              <w:rPr>
-                <w:rStyle w:val="Hyperlink"/>
+          <w:hyperlink w:anchor="_Toc92488242" w:history="1">
+            <w:r>
+              <w:rPr>
+                <w:rStyle w:val="Hipercze"/>
                 <w:rFonts w:eastAsia="Times New Roman"/>
                 <w:noProof/>
                 <w:lang w:val="en-US"/>
               </w:rPr>
-              <w:t>Document history</w:t>
+              <w:t>Documen</w:t>
+            </w:r>
+            <w:r>
+              <w:rPr>
+                <w:rStyle w:val="Hipercze"/>
+                <w:rFonts w:eastAsia="Times New Roman"/>
+                <w:noProof/>
+                <w:lang w:val="en-US"/>
+              </w:rPr>
+              <w:t>t</w:t>
+            </w:r>
+            <w:r>
+              <w:rPr>
+                <w:rStyle w:val="Hipercze"/>
+                <w:rFonts w:eastAsia="Times New Roman"/>
+                <w:noProof/>
+                <w:lang w:val="en-US"/>
+              </w:rPr>
+              <w:t xml:space="preserve"> history</w:t>
             </w:r>
             <w:r>
               <w:rPr>
@@ -595,7 +646,7 @@
                 <w:noProof/>
                 <w:webHidden/>
               </w:rPr>
-              <w:instrText xml:space="preserve"> PAGEREF _Toc89876316 \h </w:instrText>
+              <w:instrText xml:space="preserve"> PAGEREF _Toc92488242 \h </w:instrText>
             </w:r>
             <w:r>
               <w:rPr>
@@ -615,7 +666,7 @@
                 <w:noProof/>
                 <w:webHidden/>
               </w:rPr>
-              <w:t>2</w:t>
+              <w:t>3</w:t>
             </w:r>
             <w:r>
               <w:rPr>
@@ -628,18 +679,20 @@
         </w:p>
         <w:p>
           <w:pPr>
-            <w:pStyle w:val="TOC1"/>
+            <w:pStyle w:val="Spistreci1"/>
             <w:tabs>
               <w:tab w:val="right" w:leader="dot" w:pos="9062"/>
             </w:tabs>
             <w:rPr>
+              <w:rFonts w:eastAsiaTheme="minorEastAsia"/>
               <w:noProof/>
+              <w:lang w:val="pl-PL" w:eastAsia="pl-PL"/>
             </w:rPr>
           </w:pPr>
-          <w:hyperlink w:anchor="_Toc89876317" w:history="1">
-            <w:r>
-              <w:rPr>
-                <w:rStyle w:val="Hyperlink"/>
+          <w:hyperlink w:anchor="_Toc92488243" w:history="1">
+            <w:r>
+              <w:rPr>
+                <w:rStyle w:val="Hipercze"/>
                 <w:rFonts w:eastAsia="Times New Roman"/>
                 <w:noProof/>
                 <w:lang w:val="en-US"/>
@@ -665,7 +718,7 @@
                 <w:noProof/>
                 <w:webHidden/>
               </w:rPr>
-              <w:instrText xml:space="preserve"> PAGEREF _Toc89876317 \h </w:instrText>
+              <w:instrText xml:space="preserve"> PAGEREF _Toc92488243 \h </w:instrText>
             </w:r>
             <w:r>
               <w:rPr>
@@ -685,7 +738,7 @@
                 <w:noProof/>
                 <w:webHidden/>
               </w:rPr>
-              <w:t>2</w:t>
+              <w:t>4</w:t>
             </w:r>
             <w:r>
               <w:rPr>
@@ -698,18 +751,20 @@
         </w:p>
         <w:p>
           <w:pPr>
-            <w:pStyle w:val="TOC1"/>
+            <w:pStyle w:val="Spistreci1"/>
             <w:tabs>
               <w:tab w:val="right" w:leader="dot" w:pos="9062"/>
             </w:tabs>
             <w:rPr>
+              <w:rFonts w:eastAsiaTheme="minorEastAsia"/>
               <w:noProof/>
+              <w:lang w:val="pl-PL" w:eastAsia="pl-PL"/>
             </w:rPr>
           </w:pPr>
-          <w:hyperlink w:anchor="_Toc89876318" w:history="1">
-            <w:r>
-              <w:rPr>
-                <w:rStyle w:val="Hyperlink"/>
+          <w:hyperlink w:anchor="_Toc92488244" w:history="1">
+            <w:r>
+              <w:rPr>
+                <w:rStyle w:val="Hipercze"/>
                 <w:rFonts w:eastAsia="Times New Roman"/>
                 <w:noProof/>
                 <w:lang w:val="en-US"/>
@@ -735,7 +790,7 @@
                 <w:noProof/>
                 <w:webHidden/>
               </w:rPr>
-              <w:instrText xml:space="preserve"> PAGEREF _Toc89876318 \h </w:instrText>
+              <w:instrText xml:space="preserve"> PAGEREF _Toc92488244 \h </w:instrText>
             </w:r>
             <w:r>
               <w:rPr>
@@ -755,7 +810,7 @@
                 <w:noProof/>
                 <w:webHidden/>
               </w:rPr>
-              <w:t>3</w:t>
+              <w:t>4</w:t>
             </w:r>
             <w:r>
               <w:rPr>
@@ -768,25 +823,27 @@
         </w:p>
         <w:p>
           <w:pPr>
-            <w:pStyle w:val="TOC1"/>
+            <w:pStyle w:val="Spistreci1"/>
             <w:tabs>
               <w:tab w:val="right" w:leader="dot" w:pos="9062"/>
             </w:tabs>
             <w:rPr>
+              <w:rFonts w:eastAsiaTheme="minorEastAsia"/>
               <w:noProof/>
+              <w:lang w:val="pl-PL" w:eastAsia="pl-PL"/>
             </w:rPr>
           </w:pPr>
-          <w:hyperlink w:anchor="_Toc89876319" w:history="1">
-            <w:r>
-              <w:rPr>
-                <w:rStyle w:val="Hyperlink"/>
+          <w:hyperlink w:anchor="_Toc92488245" w:history="1">
+            <w:r>
+              <w:rPr>
+                <w:rStyle w:val="Hipercze"/>
                 <w:noProof/>
               </w:rPr>
               <w:t xml:space="preserve">Functional </w:t>
             </w:r>
             <w:r>
               <w:rPr>
-                <w:rStyle w:val="Hyperlink"/>
+                <w:rStyle w:val="Hipercze"/>
                 <w:rFonts w:eastAsia="Times New Roman"/>
                 <w:noProof/>
                 <w:lang w:val="en-US"/>
@@ -812,7 +869,7 @@
                 <w:noProof/>
                 <w:webHidden/>
               </w:rPr>
-              <w:instrText xml:space="preserve"> PAGEREF _Toc89876319 \h </w:instrText>
+              <w:instrText xml:space="preserve"> PAGEREF _Toc92488245 \h </w:instrText>
             </w:r>
             <w:r>
               <w:rPr>
@@ -832,7 +889,7 @@
                 <w:noProof/>
                 <w:webHidden/>
               </w:rPr>
-              <w:t>3</w:t>
+              <w:t>4</w:t>
             </w:r>
             <w:r>
               <w:rPr>
@@ -845,25 +902,27 @@
         </w:p>
         <w:p>
           <w:pPr>
-            <w:pStyle w:val="TOC1"/>
+            <w:pStyle w:val="Spistreci1"/>
             <w:tabs>
               <w:tab w:val="right" w:leader="dot" w:pos="9062"/>
             </w:tabs>
             <w:rPr>
+              <w:rFonts w:eastAsiaTheme="minorEastAsia"/>
               <w:noProof/>
+              <w:lang w:val="pl-PL" w:eastAsia="pl-PL"/>
             </w:rPr>
           </w:pPr>
-          <w:hyperlink w:anchor="_Toc89876320" w:history="1">
-            <w:r>
-              <w:rPr>
-                <w:rStyle w:val="Hyperlink"/>
+          <w:hyperlink w:anchor="_Toc92488246" w:history="1">
+            <w:r>
+              <w:rPr>
+                <w:rStyle w:val="Hipercze"/>
                 <w:noProof/>
               </w:rPr>
               <w:t xml:space="preserve">Non functional </w:t>
             </w:r>
             <w:r>
               <w:rPr>
-                <w:rStyle w:val="Hyperlink"/>
+                <w:rStyle w:val="Hipercze"/>
                 <w:rFonts w:eastAsia="Times New Roman"/>
                 <w:noProof/>
                 <w:lang w:val="en-US"/>
@@ -889,7 +948,7 @@
                 <w:noProof/>
                 <w:webHidden/>
               </w:rPr>
-              <w:instrText xml:space="preserve"> PAGEREF _Toc89876320 \h </w:instrText>
+              <w:instrText xml:space="preserve"> PAGEREF _Toc92488246 \h </w:instrText>
             </w:r>
             <w:r>
               <w:rPr>
@@ -909,7 +968,7 @@
                 <w:noProof/>
                 <w:webHidden/>
               </w:rPr>
-              <w:t>4</w:t>
+              <w:t>5</w:t>
             </w:r>
             <w:r>
               <w:rPr>
@@ -922,18 +981,20 @@
         </w:p>
         <w:p>
           <w:pPr>
-            <w:pStyle w:val="TOC1"/>
+            <w:pStyle w:val="Spistreci1"/>
             <w:tabs>
               <w:tab w:val="right" w:leader="dot" w:pos="9062"/>
             </w:tabs>
             <w:rPr>
+              <w:rFonts w:eastAsiaTheme="minorEastAsia"/>
               <w:noProof/>
+              <w:lang w:val="pl-PL" w:eastAsia="pl-PL"/>
             </w:rPr>
           </w:pPr>
-          <w:hyperlink w:anchor="_Toc89876321" w:history="1">
-            <w:r>
-              <w:rPr>
-                <w:rStyle w:val="Hyperlink"/>
+          <w:hyperlink w:anchor="_Toc92488247" w:history="1">
+            <w:r>
+              <w:rPr>
+                <w:rStyle w:val="Hipercze"/>
                 <w:rFonts w:eastAsia="Times New Roman"/>
                 <w:noProof/>
                 <w:lang w:val="en-US"/>
@@ -959,7 +1020,7 @@
                 <w:noProof/>
                 <w:webHidden/>
               </w:rPr>
-              <w:instrText xml:space="preserve"> PAGEREF _Toc89876321 \h </w:instrText>
+              <w:instrText xml:space="preserve"> PAGEREF _Toc92488247 \h </w:instrText>
             </w:r>
             <w:r>
               <w:rPr>
@@ -979,7 +1040,7 @@
                 <w:noProof/>
                 <w:webHidden/>
               </w:rPr>
-              <w:t>4</w:t>
+              <w:t>6</w:t>
             </w:r>
             <w:r>
               <w:rPr>
@@ -992,18 +1053,20 @@
         </w:p>
         <w:p>
           <w:pPr>
-            <w:pStyle w:val="TOC1"/>
+            <w:pStyle w:val="Spistreci1"/>
             <w:tabs>
               <w:tab w:val="right" w:leader="dot" w:pos="9062"/>
             </w:tabs>
             <w:rPr>
+              <w:rFonts w:eastAsiaTheme="minorEastAsia"/>
               <w:noProof/>
+              <w:lang w:val="pl-PL" w:eastAsia="pl-PL"/>
             </w:rPr>
           </w:pPr>
-          <w:hyperlink w:anchor="_Toc89876322" w:history="1">
-            <w:r>
-              <w:rPr>
-                <w:rStyle w:val="Hyperlink"/>
+          <w:hyperlink w:anchor="_Toc92488248" w:history="1">
+            <w:r>
+              <w:rPr>
+                <w:rStyle w:val="Hipercze"/>
                 <w:rFonts w:eastAsia="Times New Roman"/>
                 <w:noProof/>
                 <w:lang w:val="en-US"/>
@@ -1029,7 +1092,7 @@
                 <w:noProof/>
                 <w:webHidden/>
               </w:rPr>
-              <w:instrText xml:space="preserve"> PAGEREF _Toc89876322 \h </w:instrText>
+              <w:instrText xml:space="preserve"> PAGEREF _Toc92488248 \h </w:instrText>
             </w:r>
             <w:r>
               <w:rPr>
@@ -1049,7 +1112,7 @@
                 <w:noProof/>
                 <w:webHidden/>
               </w:rPr>
-              <w:t>6</w:t>
+              <w:t>7</w:t>
             </w:r>
             <w:r>
               <w:rPr>
@@ -1062,18 +1125,20 @@
         </w:p>
         <w:p>
           <w:pPr>
-            <w:pStyle w:val="TOC1"/>
+            <w:pStyle w:val="Spistreci1"/>
             <w:tabs>
               <w:tab w:val="right" w:leader="dot" w:pos="9062"/>
             </w:tabs>
             <w:rPr>
+              <w:rFonts w:eastAsiaTheme="minorEastAsia"/>
               <w:noProof/>
+              <w:lang w:val="pl-PL" w:eastAsia="pl-PL"/>
             </w:rPr>
           </w:pPr>
-          <w:hyperlink w:anchor="_Toc89876323" w:history="1">
-            <w:r>
-              <w:rPr>
-                <w:rStyle w:val="Hyperlink"/>
+          <w:hyperlink w:anchor="_Toc92488249" w:history="1">
+            <w:r>
+              <w:rPr>
+                <w:rStyle w:val="Hipercze"/>
                 <w:rFonts w:eastAsia="Times New Roman"/>
                 <w:noProof/>
                 <w:lang w:val="en-US"/>
@@ -1099,7 +1164,7 @@
                 <w:noProof/>
                 <w:webHidden/>
               </w:rPr>
-              <w:instrText xml:space="preserve"> PAGEREF _Toc89876323 \h </w:instrText>
+              <w:instrText xml:space="preserve"> PAGEREF _Toc92488249 \h </w:instrText>
             </w:r>
             <w:r>
               <w:rPr>
@@ -1119,7 +1184,7 @@
                 <w:noProof/>
                 <w:webHidden/>
               </w:rPr>
-              <w:t>6</w:t>
+              <w:t>7</w:t>
             </w:r>
             <w:r>
               <w:rPr>
@@ -1132,18 +1197,20 @@
         </w:p>
         <w:p>
           <w:pPr>
-            <w:pStyle w:val="TOC1"/>
+            <w:pStyle w:val="Spistreci1"/>
             <w:tabs>
               <w:tab w:val="right" w:leader="dot" w:pos="9062"/>
             </w:tabs>
             <w:rPr>
+              <w:rFonts w:eastAsiaTheme="minorEastAsia"/>
               <w:noProof/>
+              <w:lang w:val="pl-PL" w:eastAsia="pl-PL"/>
             </w:rPr>
           </w:pPr>
-          <w:hyperlink w:anchor="_Toc89876324" w:history="1">
-            <w:r>
-              <w:rPr>
-                <w:rStyle w:val="Hyperlink"/>
+          <w:hyperlink w:anchor="_Toc92488250" w:history="1">
+            <w:r>
+              <w:rPr>
+                <w:rStyle w:val="Hipercze"/>
                 <w:rFonts w:eastAsia="Times New Roman"/>
                 <w:noProof/>
                 <w:lang w:val="en-US"/>
@@ -1169,7 +1236,7 @@
                 <w:noProof/>
                 <w:webHidden/>
               </w:rPr>
-              <w:instrText xml:space="preserve"> PAGEREF _Toc89876324 \h </w:instrText>
+              <w:instrText xml:space="preserve"> PAGEREF _Toc92488250 \h </w:instrText>
             </w:r>
             <w:r>
               <w:rPr>
@@ -1189,7 +1256,7 @@
                 <w:noProof/>
                 <w:webHidden/>
               </w:rPr>
-              <w:t>6</w:t>
+              <w:t>7</w:t>
             </w:r>
             <w:r>
               <w:rPr>
@@ -1202,18 +1269,20 @@
         </w:p>
         <w:p>
           <w:pPr>
-            <w:pStyle w:val="TOC1"/>
+            <w:pStyle w:val="Spistreci1"/>
             <w:tabs>
               <w:tab w:val="right" w:leader="dot" w:pos="9062"/>
             </w:tabs>
             <w:rPr>
+              <w:rFonts w:eastAsiaTheme="minorEastAsia"/>
               <w:noProof/>
+              <w:lang w:val="pl-PL" w:eastAsia="pl-PL"/>
             </w:rPr>
           </w:pPr>
-          <w:hyperlink w:anchor="_Toc89876325" w:history="1">
-            <w:r>
-              <w:rPr>
-                <w:rStyle w:val="Hyperlink"/>
+          <w:hyperlink w:anchor="_Toc92488251" w:history="1">
+            <w:r>
+              <w:rPr>
+                <w:rStyle w:val="Hipercze"/>
                 <w:rFonts w:eastAsia="Times New Roman"/>
                 <w:noProof/>
                 <w:lang w:val="en-US"/>
@@ -1239,7 +1308,7 @@
                 <w:noProof/>
                 <w:webHidden/>
               </w:rPr>
-              <w:instrText xml:space="preserve"> PAGEREF _Toc89876325 \h </w:instrText>
+              <w:instrText xml:space="preserve"> PAGEREF _Toc92488251 \h </w:instrText>
             </w:r>
             <w:r>
               <w:rPr>
@@ -1259,7 +1328,222 @@
                 <w:noProof/>
                 <w:webHidden/>
               </w:rPr>
-              <w:t>7</w:t>
+              <w:t>8</w:t>
+            </w:r>
+            <w:r>
+              <w:rPr>
+                <w:noProof/>
+                <w:webHidden/>
+              </w:rPr>
+              <w:fldChar w:fldCharType="end"/>
+            </w:r>
+          </w:hyperlink>
+        </w:p>
+        <w:p>
+          <w:pPr>
+            <w:pStyle w:val="Spistreci1"/>
+            <w:tabs>
+              <w:tab w:val="right" w:leader="dot" w:pos="9062"/>
+            </w:tabs>
+            <w:rPr>
+              <w:rFonts w:eastAsiaTheme="minorEastAsia"/>
+              <w:noProof/>
+              <w:lang w:val="pl-PL" w:eastAsia="pl-PL"/>
+            </w:rPr>
+          </w:pPr>
+          <w:hyperlink w:anchor="_Toc92488252" w:history="1">
+            <w:r>
+              <w:rPr>
+                <w:rStyle w:val="Hipercze"/>
+                <w:rFonts w:eastAsia="Times New Roman"/>
+                <w:noProof/>
+                <w:lang w:val="en-US"/>
+              </w:rPr>
+              <w:t>Class diagram</w:t>
+            </w:r>
+            <w:r>
+              <w:rPr>
+                <w:noProof/>
+                <w:webHidden/>
+              </w:rPr>
+              <w:tab/>
+            </w:r>
+            <w:r>
+              <w:rPr>
+                <w:noProof/>
+                <w:webHidden/>
+              </w:rPr>
+              <w:fldChar w:fldCharType="begin"/>
+            </w:r>
+            <w:r>
+              <w:rPr>
+                <w:noProof/>
+                <w:webHidden/>
+              </w:rPr>
+              <w:instrText xml:space="preserve"> PAGEREF _Toc92488252 \h </w:instrText>
+            </w:r>
+            <w:r>
+              <w:rPr>
+                <w:noProof/>
+                <w:webHidden/>
+              </w:rPr>
+            </w:r>
+            <w:r>
+              <w:rPr>
+                <w:noProof/>
+                <w:webHidden/>
+              </w:rPr>
+              <w:fldChar w:fldCharType="separate"/>
+            </w:r>
+            <w:r>
+              <w:rPr>
+                <w:noProof/>
+                <w:webHidden/>
+              </w:rPr>
+              <w:t>9</w:t>
+            </w:r>
+            <w:r>
+              <w:rPr>
+                <w:noProof/>
+                <w:webHidden/>
+              </w:rPr>
+              <w:fldChar w:fldCharType="end"/>
+            </w:r>
+          </w:hyperlink>
+        </w:p>
+        <w:p>
+          <w:pPr>
+            <w:pStyle w:val="Spistreci1"/>
+            <w:tabs>
+              <w:tab w:val="right" w:leader="dot" w:pos="9062"/>
+            </w:tabs>
+            <w:rPr>
+              <w:rFonts w:eastAsiaTheme="minorEastAsia"/>
+              <w:noProof/>
+              <w:lang w:val="pl-PL" w:eastAsia="pl-PL"/>
+            </w:rPr>
+          </w:pPr>
+          <w:hyperlink w:anchor="_Toc92488253" w:history="1">
+            <w:r>
+              <w:rPr>
+                <w:rStyle w:val="Hipercze"/>
+                <w:rFonts w:eastAsia="Times New Roman"/>
+                <w:noProof/>
+                <w:lang w:val="en-US"/>
+              </w:rPr>
+              <w:t>Package diagram</w:t>
+            </w:r>
+            <w:r>
+              <w:rPr>
+                <w:noProof/>
+                <w:webHidden/>
+              </w:rPr>
+              <w:tab/>
+            </w:r>
+            <w:r>
+              <w:rPr>
+                <w:noProof/>
+                <w:webHidden/>
+              </w:rPr>
+              <w:fldChar w:fldCharType="begin"/>
+            </w:r>
+            <w:r>
+              <w:rPr>
+                <w:noProof/>
+                <w:webHidden/>
+              </w:rPr>
+              <w:instrText xml:space="preserve"> PAGEREF _Toc92488253 \h </w:instrText>
+            </w:r>
+            <w:r>
+              <w:rPr>
+                <w:noProof/>
+                <w:webHidden/>
+              </w:rPr>
+            </w:r>
+            <w:r>
+              <w:rPr>
+                <w:noProof/>
+                <w:webHidden/>
+              </w:rPr>
+              <w:fldChar w:fldCharType="separate"/>
+            </w:r>
+            <w:r>
+              <w:rPr>
+                <w:noProof/>
+                <w:webHidden/>
+              </w:rPr>
+              <w:t>9</w:t>
+            </w:r>
+            <w:r>
+              <w:rPr>
+                <w:noProof/>
+                <w:webHidden/>
+              </w:rPr>
+              <w:fldChar w:fldCharType="end"/>
+            </w:r>
+          </w:hyperlink>
+        </w:p>
+        <w:p>
+          <w:pPr>
+            <w:pStyle w:val="Spistreci1"/>
+            <w:tabs>
+              <w:tab w:val="right" w:leader="dot" w:pos="9062"/>
+            </w:tabs>
+            <w:rPr>
+              <w:rFonts w:eastAsiaTheme="minorEastAsia"/>
+              <w:noProof/>
+              <w:lang w:val="pl-PL" w:eastAsia="pl-PL"/>
+            </w:rPr>
+          </w:pPr>
+          <w:hyperlink w:anchor="_Toc92488254" w:history="1">
+            <w:r>
+              <w:rPr>
+                <w:rStyle w:val="Hipercze"/>
+                <w:noProof/>
+                <w:lang w:val="en-US"/>
+              </w:rPr>
+              <w:t>Sequence diagram</w:t>
+            </w:r>
+            <w:r>
+              <w:rPr>
+                <w:noProof/>
+                <w:webHidden/>
+              </w:rPr>
+              <w:tab/>
+            </w:r>
+            <w:r>
+              <w:rPr>
+                <w:noProof/>
+                <w:webHidden/>
+              </w:rPr>
+              <w:fldChar w:fldCharType="begin"/>
+            </w:r>
+            <w:r>
+              <w:rPr>
+                <w:noProof/>
+                <w:webHidden/>
+              </w:rPr>
+              <w:instrText xml:space="preserve"> PAGEREF _Toc92488254 \h </w:instrText>
+            </w:r>
+            <w:r>
+              <w:rPr>
+                <w:noProof/>
+                <w:webHidden/>
+              </w:rPr>
+            </w:r>
+            <w:r>
+              <w:rPr>
+                <w:noProof/>
+                <w:webHidden/>
+              </w:rPr>
+              <w:fldChar w:fldCharType="separate"/>
+            </w:r>
+            <w:r>
+              <w:rPr>
+                <w:noProof/>
+                <w:webHidden/>
+              </w:rPr>
+              <w:t>10</w:t>
             </w:r>
             <w:r>
               <w:rPr>
@@ -1282,7 +1566,6 @@
         </w:p>
       </w:sdtContent>
     </w:sdt>
-    <w:bookmarkStart w:id="1" w:name="_Toc89876316" w:displacedByCustomXml="prev"/>
     <w:p>
       <w:pPr>
         <w:rPr>
@@ -1305,7 +1588,7 @@
     </w:p>
     <w:p>
       <w:pPr>
-        <w:pStyle w:val="Heading1"/>
+        <w:pStyle w:val="Nagwek1"/>
         <w:rPr>
           <w:rFonts w:eastAsia="Times New Roman"/>
           <w:sz w:val="36"/>
@@ -1313,6 +1596,7 @@
           <w:lang w:val="en-US"/>
         </w:rPr>
       </w:pPr>
+      <w:bookmarkStart w:id="2" w:name="_Toc92488242"/>
       <w:r>
         <w:rPr>
           <w:rFonts w:eastAsia="Times New Roman"/>
@@ -1323,7 +1607,7 @@
         <w:lastRenderedPageBreak/>
         <w:t>Document history</w:t>
       </w:r>
-      <w:bookmarkEnd w:id="1"/>
+      <w:bookmarkEnd w:id="2"/>
     </w:p>
     <w:p>
       <w:pPr>
@@ -1334,7 +1618,7 @@
     </w:p>
     <w:tbl>
       <w:tblPr>
-        <w:tblStyle w:val="TableGrid"/>
+        <w:tblStyle w:val="Tabela-Siatka"/>
         <w:tblW w:w="9805" w:type="dxa"/>
         <w:tblLook w:val="04A0" w:firstRow="1" w:lastRow="0" w:firstColumn="1" w:lastColumn="0" w:noHBand="0" w:noVBand="1"/>
       </w:tblPr>
@@ -1482,7 +1766,28 @@
                 <w:rFonts w:asciiTheme="majorHAnsi" w:hAnsiTheme="majorHAnsi" w:cstheme="majorHAnsi"/>
                 <w:lang w:val="en-US"/>
               </w:rPr>
-              <w:t>9</w:t>
+              <w:t>30 Dec 2021</w:t>
+            </w:r>
+          </w:p>
+        </w:tc>
+        <w:tc>
+          <w:tcPr>
+            <w:tcW w:w="1710" w:type="dxa"/>
+            <w:vAlign w:val="center"/>
+          </w:tcPr>
+          <w:p>
+            <w:pPr>
+              <w:rPr>
+                <w:rFonts w:asciiTheme="majorHAnsi" w:hAnsiTheme="majorHAnsi" w:cstheme="majorHAnsi"/>
+                <w:lang w:val="en-US"/>
+              </w:rPr>
+            </w:pPr>
+            <w:r>
+              <w:rPr>
+                <w:rFonts w:asciiTheme="majorHAnsi" w:hAnsiTheme="majorHAnsi" w:cstheme="majorHAnsi"/>
+                <w:lang w:val="en-US"/>
+              </w:rPr>
+              <w:t>Adam</w:t>
             </w:r>
             <w:r>
               <w:rPr>
@@ -1496,7 +1801,49 @@
                 <w:rFonts w:asciiTheme="majorHAnsi" w:hAnsiTheme="majorHAnsi" w:cstheme="majorHAnsi"/>
                 <w:lang w:val="en-US"/>
               </w:rPr>
-              <w:t>Dec</w:t>
+              <w:t>Gembala</w:t>
+            </w:r>
+          </w:p>
+        </w:tc>
+        <w:tc>
+          <w:tcPr>
+            <w:tcW w:w="1706" w:type="dxa"/>
+            <w:vAlign w:val="center"/>
+          </w:tcPr>
+          <w:p>
+            <w:pPr>
+              <w:rPr>
+                <w:rFonts w:asciiTheme="majorHAnsi" w:hAnsiTheme="majorHAnsi" w:cstheme="majorHAnsi"/>
+                <w:lang w:val="en-US"/>
+              </w:rPr>
+            </w:pPr>
+            <w:r>
+              <w:rPr>
+                <w:rFonts w:asciiTheme="majorHAnsi" w:hAnsiTheme="majorHAnsi" w:cstheme="majorHAnsi"/>
+                <w:lang w:val="en-US"/>
+              </w:rPr>
+              <w:t>Robert Lotawiec</w:t>
+            </w:r>
+          </w:p>
+        </w:tc>
+        <w:tc>
+          <w:tcPr>
+            <w:tcW w:w="5040" w:type="dxa"/>
+            <w:vAlign w:val="center"/>
+          </w:tcPr>
+          <w:p>
+            <w:pPr>
+              <w:rPr>
+                <w:rFonts w:asciiTheme="majorHAnsi" w:hAnsiTheme="majorHAnsi" w:cstheme="majorHAnsi"/>
+                <w:lang w:val="en-US"/>
+              </w:rPr>
+            </w:pPr>
+            <w:r>
+              <w:rPr>
+                <w:rFonts w:asciiTheme="majorHAnsi" w:hAnsiTheme="majorHAnsi" w:cstheme="majorHAnsi"/>
+                <w:lang w:val="en-US"/>
+              </w:rPr>
+              <w:t>Changed project from UWP to WinForms, UI changes,</w:t>
             </w:r>
             <w:r>
               <w:rPr>
@@ -1510,98 +1857,7 @@
                 <w:rFonts w:asciiTheme="majorHAnsi" w:hAnsiTheme="majorHAnsi" w:cstheme="majorHAnsi"/>
                 <w:lang w:val="en-US"/>
               </w:rPr>
-              <w:t>2021</w:t>
-            </w:r>
-          </w:p>
-        </w:tc>
-        <w:tc>
-          <w:tcPr>
-            <w:tcW w:w="1710" w:type="dxa"/>
-            <w:vAlign w:val="center"/>
-          </w:tcPr>
-          <w:p>
-            <w:pPr>
-              <w:rPr>
-                <w:rFonts w:asciiTheme="majorHAnsi" w:hAnsiTheme="majorHAnsi" w:cstheme="majorHAnsi"/>
-                <w:lang w:val="en-US"/>
-              </w:rPr>
-            </w:pPr>
-            <w:r>
-              <w:rPr>
-                <w:rFonts w:asciiTheme="majorHAnsi" w:hAnsiTheme="majorHAnsi" w:cstheme="majorHAnsi"/>
-                <w:lang w:val="en-US"/>
-              </w:rPr>
-              <w:t>Adam</w:t>
-            </w:r>
-            <w:r>
-              <w:rPr>
-                <w:rFonts w:asciiTheme="majorHAnsi" w:hAnsiTheme="majorHAnsi" w:cstheme="majorHAnsi"/>
-                <w:lang w:val="en-US"/>
-              </w:rPr>
-              <w:t xml:space="preserve"> </w:t>
-            </w:r>
-            <w:r>
-              <w:rPr>
-                <w:rFonts w:asciiTheme="majorHAnsi" w:hAnsiTheme="majorHAnsi" w:cstheme="majorHAnsi"/>
-                <w:lang w:val="en-US"/>
-              </w:rPr>
-              <w:t>Gembala</w:t>
-            </w:r>
-          </w:p>
-        </w:tc>
-        <w:tc>
-          <w:tcPr>
-            <w:tcW w:w="1706" w:type="dxa"/>
-            <w:vAlign w:val="center"/>
-          </w:tcPr>
-          <w:p>
-            <w:pPr>
-              <w:rPr>
-                <w:rFonts w:asciiTheme="majorHAnsi" w:hAnsiTheme="majorHAnsi" w:cstheme="majorHAnsi"/>
-                <w:lang w:val="en-US"/>
-              </w:rPr>
-            </w:pPr>
-            <w:r>
-              <w:rPr>
-                <w:rFonts w:asciiTheme="majorHAnsi" w:hAnsiTheme="majorHAnsi" w:cstheme="majorHAnsi"/>
-                <w:lang w:val="en-US"/>
-              </w:rPr>
-              <w:t>Robert Lotawiec</w:t>
-            </w:r>
-          </w:p>
-        </w:tc>
-        <w:tc>
-          <w:tcPr>
-            <w:tcW w:w="5040" w:type="dxa"/>
-            <w:vAlign w:val="center"/>
-          </w:tcPr>
-          <w:p>
-            <w:pPr>
-              <w:rPr>
-                <w:rFonts w:asciiTheme="majorHAnsi" w:hAnsiTheme="majorHAnsi" w:cstheme="majorHAnsi"/>
-                <w:lang w:val="en-US"/>
-              </w:rPr>
-            </w:pPr>
-            <w:r>
-              <w:rPr>
-                <w:rFonts w:asciiTheme="majorHAnsi" w:hAnsiTheme="majorHAnsi" w:cstheme="majorHAnsi"/>
-                <w:lang w:val="en-US"/>
-              </w:rPr>
-              <w:t>Updated</w:t>
-            </w:r>
-            <w:r>
-              <w:rPr>
-                <w:rFonts w:asciiTheme="majorHAnsi" w:hAnsiTheme="majorHAnsi" w:cstheme="majorHAnsi"/>
-                <w:lang w:val="en-US"/>
-              </w:rPr>
-              <w:t xml:space="preserve"> </w:t>
-            </w:r>
-            <w:r>
-              <w:rPr>
-                <w:rFonts w:asciiTheme="majorHAnsi" w:hAnsiTheme="majorHAnsi" w:cstheme="majorHAnsi"/>
-                <w:lang w:val="en-US"/>
-              </w:rPr>
-              <w:t>package and class diagrams</w:t>
+              <w:t>implemented basic logging and strategy for algorithms</w:t>
             </w:r>
           </w:p>
         </w:tc>
@@ -1627,7 +1883,35 @@
                 <w:rFonts w:asciiTheme="majorHAnsi" w:hAnsiTheme="majorHAnsi" w:cstheme="majorHAnsi"/>
                 <w:lang w:val="en-US"/>
               </w:rPr>
-              <w:t>7 Dec 2021</w:t>
+              <w:t>9</w:t>
+            </w:r>
+            <w:r>
+              <w:rPr>
+                <w:rFonts w:asciiTheme="majorHAnsi" w:hAnsiTheme="majorHAnsi" w:cstheme="majorHAnsi"/>
+                <w:lang w:val="en-US"/>
+              </w:rPr>
+              <w:t xml:space="preserve"> </w:t>
+            </w:r>
+            <w:r>
+              <w:rPr>
+                <w:rFonts w:asciiTheme="majorHAnsi" w:hAnsiTheme="majorHAnsi" w:cstheme="majorHAnsi"/>
+                <w:lang w:val="en-US"/>
+              </w:rPr>
+              <w:t>Dec</w:t>
+            </w:r>
+            <w:r>
+              <w:rPr>
+                <w:rFonts w:asciiTheme="majorHAnsi" w:hAnsiTheme="majorHAnsi" w:cstheme="majorHAnsi"/>
+                <w:lang w:val="en-US"/>
+              </w:rPr>
+              <w:t xml:space="preserve"> </w:t>
+            </w:r>
+            <w:r>
+              <w:rPr>
+                <w:rFonts w:asciiTheme="majorHAnsi" w:hAnsiTheme="majorHAnsi" w:cstheme="majorHAnsi"/>
+                <w:lang w:val="en-US"/>
+              </w:rPr>
+              <w:t>2021</w:t>
             </w:r>
           </w:p>
         </w:tc>
@@ -1648,7 +1932,21 @@
                 <w:rFonts w:asciiTheme="majorHAnsi" w:hAnsiTheme="majorHAnsi" w:cstheme="majorHAnsi"/>
                 <w:lang w:val="en-US"/>
               </w:rPr>
-              <w:t>Adam Gembala</w:t>
+              <w:t>Adam</w:t>
+            </w:r>
+            <w:r>
+              <w:rPr>
+                <w:rFonts w:asciiTheme="majorHAnsi" w:hAnsiTheme="majorHAnsi" w:cstheme="majorHAnsi"/>
+                <w:lang w:val="en-US"/>
+              </w:rPr>
+              <w:t xml:space="preserve"> </w:t>
+            </w:r>
+            <w:r>
+              <w:rPr>
+                <w:rFonts w:asciiTheme="majorHAnsi" w:hAnsiTheme="majorHAnsi" w:cstheme="majorHAnsi"/>
+                <w:lang w:val="en-US"/>
+              </w:rPr>
+              <w:t>Gembala</w:t>
             </w:r>
           </w:p>
         </w:tc>
@@ -1690,7 +1988,14 @@
                 <w:rFonts w:asciiTheme="majorHAnsi" w:hAnsiTheme="majorHAnsi" w:cstheme="majorHAnsi"/>
                 <w:lang w:val="en-US"/>
               </w:rPr>
-              <w:t>Added document’s history and table of contents</w:t>
+              <w:t>Updated</w:t>
+            </w:r>
+            <w:r>
+              <w:rPr>
+                <w:rFonts w:asciiTheme="majorHAnsi" w:hAnsiTheme="majorHAnsi" w:cstheme="majorHAnsi"/>
+                <w:lang w:val="en-US"/>
+              </w:rPr>
+              <w:t xml:space="preserve"> package and class diagrams</w:t>
             </w:r>
           </w:p>
         </w:tc>
@@ -1716,7 +2021,7 @@
                 <w:rFonts w:asciiTheme="majorHAnsi" w:hAnsiTheme="majorHAnsi" w:cstheme="majorHAnsi"/>
                 <w:lang w:val="en-US"/>
               </w:rPr>
-              <w:t>5 Dec 2021</w:t>
+              <w:t>7 Dec 2021</w:t>
             </w:r>
           </w:p>
         </w:tc>
@@ -1737,33 +2042,33 @@
                 <w:rFonts w:asciiTheme="majorHAnsi" w:hAnsiTheme="majorHAnsi" w:cstheme="majorHAnsi"/>
                 <w:lang w:val="en-US"/>
               </w:rPr>
+              <w:t>Adam Gembala</w:t>
+            </w:r>
+          </w:p>
+        </w:tc>
+        <w:tc>
+          <w:tcPr>
+            <w:tcW w:w="1706" w:type="dxa"/>
+            <w:vAlign w:val="center"/>
+          </w:tcPr>
+          <w:p>
+            <w:pPr>
+              <w:rPr>
+                <w:rFonts w:asciiTheme="majorHAnsi" w:hAnsiTheme="majorHAnsi" w:cstheme="majorHAnsi"/>
+                <w:lang w:val="en-US"/>
+              </w:rPr>
+            </w:pPr>
+            <w:r>
+              <w:rPr>
+                <w:rFonts w:asciiTheme="majorHAnsi" w:hAnsiTheme="majorHAnsi" w:cstheme="majorHAnsi"/>
+                <w:lang w:val="en-US"/>
+              </w:rPr>
               <w:t>Robert Lotawiec</w:t>
             </w:r>
           </w:p>
         </w:tc>
         <w:tc>
           <w:tcPr>
-            <w:tcW w:w="1706" w:type="dxa"/>
-            <w:vAlign w:val="center"/>
-          </w:tcPr>
-          <w:p>
-            <w:pPr>
-              <w:rPr>
-                <w:rFonts w:asciiTheme="majorHAnsi" w:hAnsiTheme="majorHAnsi" w:cstheme="majorHAnsi"/>
-                <w:lang w:val="en-US"/>
-              </w:rPr>
-            </w:pPr>
-            <w:r>
-              <w:rPr>
-                <w:rFonts w:asciiTheme="majorHAnsi" w:hAnsiTheme="majorHAnsi" w:cstheme="majorHAnsi"/>
-                <w:lang w:val="en-US"/>
-              </w:rPr>
-              <w:t>Adam Gembala</w:t>
-            </w:r>
-          </w:p>
-        </w:tc>
-        <w:tc>
-          <w:tcPr>
             <w:tcW w:w="5040" w:type="dxa"/>
             <w:vAlign w:val="center"/>
           </w:tcPr>
@@ -1779,7 +2084,7 @@
                 <w:rFonts w:asciiTheme="majorHAnsi" w:hAnsiTheme="majorHAnsi" w:cstheme="majorHAnsi"/>
                 <w:lang w:val="en-US"/>
               </w:rPr>
-              <w:t>Added sequence diagram</w:t>
+              <w:t>Added document’s history and table of contents</w:t>
             </w:r>
           </w:p>
         </w:tc>
@@ -1805,7 +2110,7 @@
                 <w:rFonts w:asciiTheme="majorHAnsi" w:hAnsiTheme="majorHAnsi" w:cstheme="majorHAnsi"/>
                 <w:lang w:val="en-US"/>
               </w:rPr>
-              <w:t>2 Dec 2021</w:t>
+              <w:t>5 Dec 2021</w:t>
             </w:r>
           </w:p>
         </w:tc>
@@ -1826,33 +2131,33 @@
                 <w:rFonts w:asciiTheme="majorHAnsi" w:hAnsiTheme="majorHAnsi" w:cstheme="majorHAnsi"/>
                 <w:lang w:val="en-US"/>
               </w:rPr>
+              <w:t>Robert Lotawiec</w:t>
+            </w:r>
+          </w:p>
+        </w:tc>
+        <w:tc>
+          <w:tcPr>
+            <w:tcW w:w="1706" w:type="dxa"/>
+            <w:vAlign w:val="center"/>
+          </w:tcPr>
+          <w:p>
+            <w:pPr>
+              <w:rPr>
+                <w:rFonts w:asciiTheme="majorHAnsi" w:hAnsiTheme="majorHAnsi" w:cstheme="majorHAnsi"/>
+                <w:lang w:val="en-US"/>
+              </w:rPr>
+            </w:pPr>
+            <w:r>
+              <w:rPr>
+                <w:rFonts w:asciiTheme="majorHAnsi" w:hAnsiTheme="majorHAnsi" w:cstheme="majorHAnsi"/>
+                <w:lang w:val="en-US"/>
+              </w:rPr>
               <w:t>Adam Gembala</w:t>
             </w:r>
           </w:p>
         </w:tc>
         <w:tc>
           <w:tcPr>
-            <w:tcW w:w="1706" w:type="dxa"/>
-            <w:vAlign w:val="center"/>
-          </w:tcPr>
-          <w:p>
-            <w:pPr>
-              <w:rPr>
-                <w:rFonts w:asciiTheme="majorHAnsi" w:hAnsiTheme="majorHAnsi" w:cstheme="majorHAnsi"/>
-                <w:lang w:val="en-US"/>
-              </w:rPr>
-            </w:pPr>
-            <w:r>
-              <w:rPr>
-                <w:rFonts w:asciiTheme="majorHAnsi" w:hAnsiTheme="majorHAnsi" w:cstheme="majorHAnsi"/>
-                <w:lang w:val="en-US"/>
-              </w:rPr>
-              <w:t>Robert Lotawiec</w:t>
-            </w:r>
-          </w:p>
-        </w:tc>
-        <w:tc>
-          <w:tcPr>
             <w:tcW w:w="5040" w:type="dxa"/>
             <w:vAlign w:val="center"/>
           </w:tcPr>
@@ -1868,7 +2173,7 @@
                 <w:rFonts w:asciiTheme="majorHAnsi" w:hAnsiTheme="majorHAnsi" w:cstheme="majorHAnsi"/>
                 <w:lang w:val="en-US"/>
               </w:rPr>
-              <w:t>Corrections of the use case model</w:t>
+              <w:t>Added sequence diagram</w:t>
             </w:r>
           </w:p>
         </w:tc>
@@ -1894,7 +2199,7 @@
                 <w:rFonts w:asciiTheme="majorHAnsi" w:hAnsiTheme="majorHAnsi" w:cstheme="majorHAnsi"/>
                 <w:lang w:val="en-US"/>
               </w:rPr>
-              <w:t>24 Nov 2021</w:t>
+              <w:t>2 Dec 2021</w:t>
             </w:r>
           </w:p>
         </w:tc>
@@ -1957,7 +2262,7 @@
                 <w:rFonts w:asciiTheme="majorHAnsi" w:hAnsiTheme="majorHAnsi" w:cstheme="majorHAnsi"/>
                 <w:lang w:val="en-US"/>
               </w:rPr>
-              <w:t>Updates to the package and class diagrams</w:t>
+              <w:t>Corrections of the use case model</w:t>
             </w:r>
           </w:p>
         </w:tc>
@@ -1983,7 +2288,7 @@
                 <w:rFonts w:asciiTheme="majorHAnsi" w:hAnsiTheme="majorHAnsi" w:cstheme="majorHAnsi"/>
                 <w:lang w:val="en-US"/>
               </w:rPr>
-              <w:t>17 Nov 2021</w:t>
+              <w:t>24 Nov 2021</w:t>
             </w:r>
           </w:p>
         </w:tc>
@@ -2046,7 +2351,7 @@
                 <w:rFonts w:asciiTheme="majorHAnsi" w:hAnsiTheme="majorHAnsi" w:cstheme="majorHAnsi"/>
                 <w:lang w:val="en-US"/>
               </w:rPr>
-              <w:t>Updates to the class diagram</w:t>
+              <w:t>Updates to the package and class diagrams</w:t>
             </w:r>
           </w:p>
         </w:tc>
@@ -2072,7 +2377,7 @@
                 <w:rFonts w:asciiTheme="majorHAnsi" w:hAnsiTheme="majorHAnsi" w:cstheme="majorHAnsi"/>
                 <w:lang w:val="en-US"/>
               </w:rPr>
-              <w:t>16 Nov 2021</w:t>
+              <w:t>17 Nov 2021</w:t>
             </w:r>
           </w:p>
         </w:tc>
@@ -2093,33 +2398,33 @@
                 <w:rFonts w:asciiTheme="majorHAnsi" w:hAnsiTheme="majorHAnsi" w:cstheme="majorHAnsi"/>
                 <w:lang w:val="en-US"/>
               </w:rPr>
+              <w:t>Adam Gembala</w:t>
+            </w:r>
+          </w:p>
+        </w:tc>
+        <w:tc>
+          <w:tcPr>
+            <w:tcW w:w="1706" w:type="dxa"/>
+            <w:vAlign w:val="center"/>
+          </w:tcPr>
+          <w:p>
+            <w:pPr>
+              <w:rPr>
+                <w:rFonts w:asciiTheme="majorHAnsi" w:hAnsiTheme="majorHAnsi" w:cstheme="majorHAnsi"/>
+                <w:lang w:val="en-US"/>
+              </w:rPr>
+            </w:pPr>
+            <w:r>
+              <w:rPr>
+                <w:rFonts w:asciiTheme="majorHAnsi" w:hAnsiTheme="majorHAnsi" w:cstheme="majorHAnsi"/>
+                <w:lang w:val="en-US"/>
+              </w:rPr>
               <w:t>Robert Lotawiec</w:t>
             </w:r>
           </w:p>
         </w:tc>
         <w:tc>
           <w:tcPr>
-            <w:tcW w:w="1706" w:type="dxa"/>
-            <w:vAlign w:val="center"/>
-          </w:tcPr>
-          <w:p>
-            <w:pPr>
-              <w:rPr>
-                <w:rFonts w:asciiTheme="majorHAnsi" w:hAnsiTheme="majorHAnsi" w:cstheme="majorHAnsi"/>
-                <w:lang w:val="en-US"/>
-              </w:rPr>
-            </w:pPr>
-            <w:r>
-              <w:rPr>
-                <w:rFonts w:asciiTheme="majorHAnsi" w:hAnsiTheme="majorHAnsi" w:cstheme="majorHAnsi"/>
-                <w:lang w:val="en-US"/>
-              </w:rPr>
-              <w:t>Adam Gembala</w:t>
-            </w:r>
-          </w:p>
-        </w:tc>
-        <w:tc>
-          <w:tcPr>
             <w:tcW w:w="5040" w:type="dxa"/>
             <w:vAlign w:val="center"/>
           </w:tcPr>
@@ -2135,7 +2440,7 @@
                 <w:rFonts w:asciiTheme="majorHAnsi" w:hAnsiTheme="majorHAnsi" w:cstheme="majorHAnsi"/>
                 <w:lang w:val="en-US"/>
               </w:rPr>
-              <w:t>Added initial package diagram</w:t>
+              <w:t>Updates to the class diagram</w:t>
             </w:r>
           </w:p>
         </w:tc>
@@ -2161,7 +2466,7 @@
                 <w:rFonts w:asciiTheme="majorHAnsi" w:hAnsiTheme="majorHAnsi" w:cstheme="majorHAnsi"/>
                 <w:lang w:val="en-US"/>
               </w:rPr>
-              <w:t>13 Nov 2021</w:t>
+              <w:t>16 Nov 2021</w:t>
             </w:r>
           </w:p>
         </w:tc>
@@ -2224,7 +2529,7 @@
                 <w:rFonts w:asciiTheme="majorHAnsi" w:hAnsiTheme="majorHAnsi" w:cstheme="majorHAnsi"/>
                 <w:lang w:val="en-US"/>
               </w:rPr>
-              <w:t>Added initial class diagram</w:t>
+              <w:t>Added initial package diagram</w:t>
             </w:r>
           </w:p>
         </w:tc>
@@ -2250,7 +2555,7 @@
                 <w:rFonts w:asciiTheme="majorHAnsi" w:hAnsiTheme="majorHAnsi" w:cstheme="majorHAnsi"/>
                 <w:lang w:val="en-US"/>
               </w:rPr>
-              <w:t>8 Nov 2021</w:t>
+              <w:t>13 Nov 2021</w:t>
             </w:r>
           </w:p>
         </w:tc>
@@ -2271,33 +2576,33 @@
                 <w:rFonts w:asciiTheme="majorHAnsi" w:hAnsiTheme="majorHAnsi" w:cstheme="majorHAnsi"/>
                 <w:lang w:val="en-US"/>
               </w:rPr>
+              <w:t>Robert Lotawiec</w:t>
+            </w:r>
+          </w:p>
+        </w:tc>
+        <w:tc>
+          <w:tcPr>
+            <w:tcW w:w="1706" w:type="dxa"/>
+            <w:vAlign w:val="center"/>
+          </w:tcPr>
+          <w:p>
+            <w:pPr>
+              <w:rPr>
+                <w:rFonts w:asciiTheme="majorHAnsi" w:hAnsiTheme="majorHAnsi" w:cstheme="majorHAnsi"/>
+                <w:lang w:val="en-US"/>
+              </w:rPr>
+            </w:pPr>
+            <w:r>
+              <w:rPr>
+                <w:rFonts w:asciiTheme="majorHAnsi" w:hAnsiTheme="majorHAnsi" w:cstheme="majorHAnsi"/>
+                <w:lang w:val="en-US"/>
+              </w:rPr>
               <w:t>Adam Gembala</w:t>
             </w:r>
           </w:p>
         </w:tc>
         <w:tc>
           <w:tcPr>
-            <w:tcW w:w="1706" w:type="dxa"/>
-            <w:vAlign w:val="center"/>
-          </w:tcPr>
-          <w:p>
-            <w:pPr>
-              <w:rPr>
-                <w:rFonts w:asciiTheme="majorHAnsi" w:hAnsiTheme="majorHAnsi" w:cstheme="majorHAnsi"/>
-                <w:lang w:val="en-US"/>
-              </w:rPr>
-            </w:pPr>
-            <w:r>
-              <w:rPr>
-                <w:rFonts w:asciiTheme="majorHAnsi" w:hAnsiTheme="majorHAnsi" w:cstheme="majorHAnsi"/>
-                <w:lang w:val="en-US"/>
-              </w:rPr>
-              <w:t>Robert Lotawiec</w:t>
-            </w:r>
-          </w:p>
-        </w:tc>
-        <w:tc>
-          <w:tcPr>
             <w:tcW w:w="5040" w:type="dxa"/>
             <w:vAlign w:val="center"/>
           </w:tcPr>
@@ -2313,7 +2618,7 @@
                 <w:rFonts w:asciiTheme="majorHAnsi" w:hAnsiTheme="majorHAnsi" w:cstheme="majorHAnsi"/>
                 <w:lang w:val="en-US"/>
               </w:rPr>
-              <w:t>Corrected use case diagram</w:t>
+              <w:t>Added initial class diagram</w:t>
             </w:r>
           </w:p>
         </w:tc>
@@ -2402,7 +2707,7 @@
                 <w:rFonts w:asciiTheme="majorHAnsi" w:hAnsiTheme="majorHAnsi" w:cstheme="majorHAnsi"/>
                 <w:lang w:val="en-US"/>
               </w:rPr>
-              <w:t>Updates to the project’s dictionary and requirements</w:t>
+              <w:t>Corrected use case diagram</w:t>
             </w:r>
           </w:p>
         </w:tc>
@@ -2428,7 +2733,7 @@
                 <w:rFonts w:asciiTheme="majorHAnsi" w:hAnsiTheme="majorHAnsi" w:cstheme="majorHAnsi"/>
                 <w:lang w:val="en-US"/>
               </w:rPr>
-              <w:t>7 Nov 2021</w:t>
+              <w:t>8 Nov 2021</w:t>
             </w:r>
           </w:p>
         </w:tc>
@@ -2449,33 +2754,33 @@
                 <w:rFonts w:asciiTheme="majorHAnsi" w:hAnsiTheme="majorHAnsi" w:cstheme="majorHAnsi"/>
                 <w:lang w:val="en-US"/>
               </w:rPr>
+              <w:t>Adam Gembala</w:t>
+            </w:r>
+          </w:p>
+        </w:tc>
+        <w:tc>
+          <w:tcPr>
+            <w:tcW w:w="1706" w:type="dxa"/>
+            <w:vAlign w:val="center"/>
+          </w:tcPr>
+          <w:p>
+            <w:pPr>
+              <w:rPr>
+                <w:rFonts w:asciiTheme="majorHAnsi" w:hAnsiTheme="majorHAnsi" w:cstheme="majorHAnsi"/>
+                <w:lang w:val="en-US"/>
+              </w:rPr>
+            </w:pPr>
+            <w:r>
+              <w:rPr>
+                <w:rFonts w:asciiTheme="majorHAnsi" w:hAnsiTheme="majorHAnsi" w:cstheme="majorHAnsi"/>
+                <w:lang w:val="en-US"/>
+              </w:rPr>
               <w:t>Robert Lotawiec</w:t>
             </w:r>
           </w:p>
         </w:tc>
         <w:tc>
           <w:tcPr>
-            <w:tcW w:w="1706" w:type="dxa"/>
-            <w:vAlign w:val="center"/>
-          </w:tcPr>
-          <w:p>
-            <w:pPr>
-              <w:rPr>
-                <w:rFonts w:asciiTheme="majorHAnsi" w:hAnsiTheme="majorHAnsi" w:cstheme="majorHAnsi"/>
-                <w:lang w:val="en-US"/>
-              </w:rPr>
-            </w:pPr>
-            <w:r>
-              <w:rPr>
-                <w:rFonts w:asciiTheme="majorHAnsi" w:hAnsiTheme="majorHAnsi" w:cstheme="majorHAnsi"/>
-                <w:lang w:val="en-US"/>
-              </w:rPr>
-              <w:t>Adam Gembala</w:t>
-            </w:r>
-          </w:p>
-        </w:tc>
-        <w:tc>
-          <w:tcPr>
             <w:tcW w:w="5040" w:type="dxa"/>
             <w:vAlign w:val="center"/>
           </w:tcPr>
@@ -2491,7 +2796,7 @@
                 <w:rFonts w:asciiTheme="majorHAnsi" w:hAnsiTheme="majorHAnsi" w:cstheme="majorHAnsi"/>
                 <w:lang w:val="en-US"/>
               </w:rPr>
-              <w:t>Updates to the project’s requirements</w:t>
+              <w:t>Updates to the project’s dictionary and requirements</w:t>
             </w:r>
           </w:p>
         </w:tc>
@@ -2580,7 +2885,7 @@
                 <w:rFonts w:asciiTheme="majorHAnsi" w:hAnsiTheme="majorHAnsi" w:cstheme="majorHAnsi"/>
                 <w:lang w:val="en-US"/>
               </w:rPr>
-              <w:t>Updates to the project’s dictionary</w:t>
+              <w:t>Updates to the project’s requirements</w:t>
             </w:r>
           </w:p>
         </w:tc>
@@ -2606,7 +2911,7 @@
                 <w:rFonts w:asciiTheme="majorHAnsi" w:hAnsiTheme="majorHAnsi" w:cstheme="majorHAnsi"/>
                 <w:lang w:val="en-US"/>
               </w:rPr>
-              <w:t>3 Nov 2021</w:t>
+              <w:t>7 Nov 2021</w:t>
             </w:r>
           </w:p>
         </w:tc>
@@ -2627,33 +2932,33 @@
                 <w:rFonts w:asciiTheme="majorHAnsi" w:hAnsiTheme="majorHAnsi" w:cstheme="majorHAnsi"/>
                 <w:lang w:val="en-US"/>
               </w:rPr>
+              <w:t>Robert Lotawiec</w:t>
+            </w:r>
+          </w:p>
+        </w:tc>
+        <w:tc>
+          <w:tcPr>
+            <w:tcW w:w="1706" w:type="dxa"/>
+            <w:vAlign w:val="center"/>
+          </w:tcPr>
+          <w:p>
+            <w:pPr>
+              <w:rPr>
+                <w:rFonts w:asciiTheme="majorHAnsi" w:hAnsiTheme="majorHAnsi" w:cstheme="majorHAnsi"/>
+                <w:lang w:val="en-US"/>
+              </w:rPr>
+            </w:pPr>
+            <w:r>
+              <w:rPr>
+                <w:rFonts w:asciiTheme="majorHAnsi" w:hAnsiTheme="majorHAnsi" w:cstheme="majorHAnsi"/>
+                <w:lang w:val="en-US"/>
+              </w:rPr>
               <w:t>Adam Gembala</w:t>
             </w:r>
           </w:p>
         </w:tc>
         <w:tc>
           <w:tcPr>
-            <w:tcW w:w="1706" w:type="dxa"/>
-            <w:vAlign w:val="center"/>
-          </w:tcPr>
-          <w:p>
-            <w:pPr>
-              <w:rPr>
-                <w:rFonts w:asciiTheme="majorHAnsi" w:hAnsiTheme="majorHAnsi" w:cstheme="majorHAnsi"/>
-                <w:lang w:val="en-US"/>
-              </w:rPr>
-            </w:pPr>
-            <w:r>
-              <w:rPr>
-                <w:rFonts w:asciiTheme="majorHAnsi" w:hAnsiTheme="majorHAnsi" w:cstheme="majorHAnsi"/>
-                <w:lang w:val="en-US"/>
-              </w:rPr>
-              <w:t>Robert Lotawiec</w:t>
-            </w:r>
-          </w:p>
-        </w:tc>
-        <w:tc>
-          <w:tcPr>
             <w:tcW w:w="5040" w:type="dxa"/>
             <w:vAlign w:val="center"/>
           </w:tcPr>
@@ -2669,7 +2974,7 @@
                 <w:rFonts w:asciiTheme="majorHAnsi" w:hAnsiTheme="majorHAnsi" w:cstheme="majorHAnsi"/>
                 <w:lang w:val="en-US"/>
               </w:rPr>
-              <w:t>Use case diagram and description of actors</w:t>
+              <w:t>Updates to the project’s dictionary</w:t>
             </w:r>
           </w:p>
         </w:tc>
@@ -2758,7 +3063,7 @@
                 <w:rFonts w:asciiTheme="majorHAnsi" w:hAnsiTheme="majorHAnsi" w:cstheme="majorHAnsi"/>
                 <w:lang w:val="en-US"/>
               </w:rPr>
-              <w:t>Corrections suggested by teacher</w:t>
+              <w:t>Use case diagram and description of actors</w:t>
             </w:r>
           </w:p>
         </w:tc>
@@ -2847,7 +3152,7 @@
                 <w:rFonts w:asciiTheme="majorHAnsi" w:hAnsiTheme="majorHAnsi" w:cstheme="majorHAnsi"/>
                 <w:lang w:val="en-US"/>
               </w:rPr>
-              <w:t>Project’s functional and non-functional requirements</w:t>
+              <w:t>Corrections suggested by teacher</w:t>
             </w:r>
           </w:p>
         </w:tc>
@@ -2873,7 +3178,7 @@
                 <w:rFonts w:asciiTheme="majorHAnsi" w:hAnsiTheme="majorHAnsi" w:cstheme="majorHAnsi"/>
                 <w:lang w:val="en-US"/>
               </w:rPr>
-              <w:t>2 Nov 2021</w:t>
+              <w:t>3 Nov 2021</w:t>
             </w:r>
           </w:p>
         </w:tc>
@@ -2894,33 +3199,33 @@
                 <w:rFonts w:asciiTheme="majorHAnsi" w:hAnsiTheme="majorHAnsi" w:cstheme="majorHAnsi"/>
                 <w:lang w:val="en-US"/>
               </w:rPr>
+              <w:t>Adam Gembala</w:t>
+            </w:r>
+          </w:p>
+        </w:tc>
+        <w:tc>
+          <w:tcPr>
+            <w:tcW w:w="1706" w:type="dxa"/>
+            <w:vAlign w:val="center"/>
+          </w:tcPr>
+          <w:p>
+            <w:pPr>
+              <w:rPr>
+                <w:rFonts w:asciiTheme="majorHAnsi" w:hAnsiTheme="majorHAnsi" w:cstheme="majorHAnsi"/>
+                <w:lang w:val="en-US"/>
+              </w:rPr>
+            </w:pPr>
+            <w:r>
+              <w:rPr>
+                <w:rFonts w:asciiTheme="majorHAnsi" w:hAnsiTheme="majorHAnsi" w:cstheme="majorHAnsi"/>
+                <w:lang w:val="en-US"/>
+              </w:rPr>
               <w:t>Robert Lotawiec</w:t>
             </w:r>
           </w:p>
         </w:tc>
         <w:tc>
           <w:tcPr>
-            <w:tcW w:w="1706" w:type="dxa"/>
-            <w:vAlign w:val="center"/>
-          </w:tcPr>
-          <w:p>
-            <w:pPr>
-              <w:rPr>
-                <w:rFonts w:asciiTheme="majorHAnsi" w:hAnsiTheme="majorHAnsi" w:cstheme="majorHAnsi"/>
-                <w:lang w:val="en-US"/>
-              </w:rPr>
-            </w:pPr>
-            <w:r>
-              <w:rPr>
-                <w:rFonts w:asciiTheme="majorHAnsi" w:hAnsiTheme="majorHAnsi" w:cstheme="majorHAnsi"/>
-                <w:lang w:val="en-US"/>
-              </w:rPr>
-              <w:t>Adam Gembala</w:t>
-            </w:r>
-          </w:p>
-        </w:tc>
-        <w:tc>
-          <w:tcPr>
             <w:tcW w:w="5040" w:type="dxa"/>
             <w:vAlign w:val="center"/>
           </w:tcPr>
@@ -2934,10 +3239,9 @@
             <w:r>
               <w:rPr>
                 <w:rFonts w:asciiTheme="majorHAnsi" w:hAnsiTheme="majorHAnsi" w:cstheme="majorHAnsi"/>
-                <w:color w:val="333333"/>
-                <w:lang w:val="en-US"/>
-              </w:rPr>
-              <w:t>Add files via upload</w:t>
+                <w:lang w:val="en-US"/>
+              </w:rPr>
+              <w:t>Project’s functional and non-functional requirements</w:t>
             </w:r>
           </w:p>
         </w:tc>
@@ -2984,6 +3288,96 @@
                 <w:rFonts w:asciiTheme="majorHAnsi" w:hAnsiTheme="majorHAnsi" w:cstheme="majorHAnsi"/>
                 <w:lang w:val="en-US"/>
               </w:rPr>
+              <w:t>Robert Lotawiec</w:t>
+            </w:r>
+          </w:p>
+        </w:tc>
+        <w:tc>
+          <w:tcPr>
+            <w:tcW w:w="1706" w:type="dxa"/>
+            <w:vAlign w:val="center"/>
+          </w:tcPr>
+          <w:p>
+            <w:pPr>
+              <w:rPr>
+                <w:rFonts w:asciiTheme="majorHAnsi" w:hAnsiTheme="majorHAnsi" w:cstheme="majorHAnsi"/>
+                <w:lang w:val="en-US"/>
+              </w:rPr>
+            </w:pPr>
+            <w:r>
+              <w:rPr>
+                <w:rFonts w:asciiTheme="majorHAnsi" w:hAnsiTheme="majorHAnsi" w:cstheme="majorHAnsi"/>
+                <w:lang w:val="en-US"/>
+              </w:rPr>
+              <w:t>Adam Gembala</w:t>
+            </w:r>
+          </w:p>
+        </w:tc>
+        <w:tc>
+          <w:tcPr>
+            <w:tcW w:w="5040" w:type="dxa"/>
+            <w:vAlign w:val="center"/>
+          </w:tcPr>
+          <w:p>
+            <w:pPr>
+              <w:rPr>
+                <w:rFonts w:asciiTheme="majorHAnsi" w:hAnsiTheme="majorHAnsi" w:cstheme="majorHAnsi"/>
+                <w:lang w:val="en-US"/>
+              </w:rPr>
+            </w:pPr>
+            <w:r>
+              <w:rPr>
+                <w:rFonts w:asciiTheme="majorHAnsi" w:hAnsiTheme="majorHAnsi" w:cstheme="majorHAnsi"/>
+                <w:color w:val="333333"/>
+                <w:lang w:val="en-US"/>
+              </w:rPr>
+              <w:t>Add files via upload</w:t>
+            </w:r>
+          </w:p>
+        </w:tc>
+      </w:tr>
+      <w:tr>
+        <w:trPr>
+          <w:trHeight w:val="432"/>
+        </w:trPr>
+        <w:tc>
+          <w:tcPr>
+            <w:tcW w:w="1349" w:type="dxa"/>
+            <w:vAlign w:val="center"/>
+          </w:tcPr>
+          <w:p>
+            <w:pPr>
+              <w:rPr>
+                <w:rFonts w:asciiTheme="majorHAnsi" w:hAnsiTheme="majorHAnsi" w:cstheme="majorHAnsi"/>
+                <w:lang w:val="en-US"/>
+              </w:rPr>
+            </w:pPr>
+            <w:r>
+              <w:rPr>
+                <w:rFonts w:asciiTheme="majorHAnsi" w:hAnsiTheme="majorHAnsi" w:cstheme="majorHAnsi"/>
+                <w:lang w:val="en-US"/>
+              </w:rPr>
+              <w:t>2 Nov 2021</w:t>
+            </w:r>
+          </w:p>
+        </w:tc>
+        <w:tc>
+          <w:tcPr>
+            <w:tcW w:w="1710" w:type="dxa"/>
+            <w:vAlign w:val="center"/>
+          </w:tcPr>
+          <w:p>
+            <w:pPr>
+              <w:rPr>
+                <w:rFonts w:asciiTheme="majorHAnsi" w:hAnsiTheme="majorHAnsi" w:cstheme="majorHAnsi"/>
+                <w:lang w:val="en-US"/>
+              </w:rPr>
+            </w:pPr>
+            <w:r>
+              <w:rPr>
+                <w:rFonts w:asciiTheme="majorHAnsi" w:hAnsiTheme="majorHAnsi" w:cstheme="majorHAnsi"/>
+                <w:lang w:val="en-US"/>
+              </w:rPr>
               <w:t>Adam Gembala</w:t>
             </w:r>
           </w:p>
@@ -3034,7 +3428,7 @@
     </w:tbl>
     <w:p>
       <w:pPr>
-        <w:pStyle w:val="Heading1"/>
+        <w:pStyle w:val="Nagwek1"/>
         <w:rPr>
           <w:rFonts w:eastAsia="Times New Roman"/>
           <w:sz w:val="36"/>
@@ -3042,7 +3436,6 @@
           <w:lang w:val="en-US"/>
         </w:rPr>
       </w:pPr>
-      <w:bookmarkStart w:id="2" w:name="_Toc89876317"/>
     </w:p>
     <w:p>
       <w:pPr>
@@ -3066,7 +3459,7 @@
     </w:p>
     <w:p>
       <w:pPr>
-        <w:pStyle w:val="Heading1"/>
+        <w:pStyle w:val="Nagwek1"/>
         <w:rPr>
           <w:rFonts w:eastAsia="Times New Roman"/>
           <w:sz w:val="36"/>
@@ -3074,6 +3467,7 @@
           <w:lang w:val="en-US"/>
         </w:rPr>
       </w:pPr>
+      <w:bookmarkStart w:id="3" w:name="_Toc92488243"/>
       <w:r>
         <w:rPr>
           <w:rFonts w:eastAsia="Times New Roman"/>
@@ -3084,7 +3478,7 @@
         <w:lastRenderedPageBreak/>
         <w:t>Description</w:t>
       </w:r>
-      <w:bookmarkEnd w:id="2"/>
+      <w:bookmarkEnd w:id="3"/>
     </w:p>
     <w:p>
       <w:pPr>
@@ -3108,7 +3502,23 @@
           <w:szCs w:val="28"/>
           <w:lang w:val="en-US"/>
         </w:rPr>
-        <w:t>The goal of the project is to create an application with a graphical user interface for flattening nested directories with files. The user from the GUI can choose the source directory and the destination folder, where all the files from the nested source directory will be copied, the flattening operation must be reversible. After each operation, a log file will be created in which the history of the performed operations on files will be stored. In case of a conflict during copying files to the target folder (i.e. copied files have the same name), the user will be informed about it and will have to decide on his own about the occurred conflict (giving a new name to one of the files or skipping the copying of the file causing the conflict). The minimum requirement is that the application works with the Windows platform and that it works on desktop devices.</w:t>
+        <w:t>The goal of the project is to create an application with a graphical user interface for flattening nested directories with files. The user from the GUI can choose the source directory and the destination folder, where all the files from the nested source directory will be copied, the flattening operation must be reversible. After each operation, a log file will be created in which the history of the performed operations on files will be stored. In case of a conflict during copying files to the target folder (</w:t>
+      </w:r>
+      <w:r>
+        <w:rPr>
+          <w:sz w:val="28"/>
+          <w:szCs w:val="28"/>
+          <w:lang w:val="en-US"/>
+        </w:rPr>
+        <w:t>i.e.,</w:t>
+      </w:r>
+      <w:r>
+        <w:rPr>
+          <w:sz w:val="28"/>
+          <w:szCs w:val="28"/>
+          <w:lang w:val="en-US"/>
+        </w:rPr>
+        <w:t xml:space="preserve"> copied files have the same name), the user will be informed about it and will have to decide on his own about the occurred conflict (giving a new name to one of the files or skipping the copying of the file causing the conflict). The minimum requirement is that the application works with the Windows platform and that it works on desktop devices.</w:t>
       </w:r>
     </w:p>
     <w:p>
@@ -3124,7 +3534,7 @@
     </w:p>
     <w:p>
       <w:pPr>
-        <w:pStyle w:val="Heading1"/>
+        <w:pStyle w:val="Nagwek1"/>
         <w:rPr>
           <w:rFonts w:eastAsia="Times New Roman"/>
           <w:sz w:val="36"/>
@@ -3132,7 +3542,7 @@
           <w:lang w:val="en-US"/>
         </w:rPr>
       </w:pPr>
-      <w:bookmarkStart w:id="3" w:name="_Toc89876318"/>
+      <w:bookmarkStart w:id="4" w:name="_Toc92488244"/>
       <w:r>
         <w:rPr>
           <w:rFonts w:eastAsia="Times New Roman"/>
@@ -3142,7 +3552,7 @@
         </w:rPr>
         <w:t>Project's requirements</w:t>
       </w:r>
-      <w:bookmarkEnd w:id="3"/>
+      <w:bookmarkEnd w:id="4"/>
     </w:p>
     <w:p>
       <w:pPr>
@@ -3179,9 +3589,9 @@
     </w:p>
     <w:p>
       <w:pPr>
-        <w:pStyle w:val="Heading1"/>
-      </w:pPr>
-      <w:bookmarkStart w:id="4" w:name="_Toc89876319"/>
+        <w:pStyle w:val="Nagwek1"/>
+      </w:pPr>
+      <w:bookmarkStart w:id="5" w:name="_Toc92488245"/>
       <w:r>
         <w:t xml:space="preserve">Functional </w:t>
       </w:r>
@@ -3192,7 +3602,7 @@
         </w:rPr>
         <w:t>requirements</w:t>
       </w:r>
-      <w:bookmarkEnd w:id="4"/>
+      <w:bookmarkEnd w:id="5"/>
     </w:p>
     <w:p>
       <w:pPr>
@@ -3205,7 +3615,7 @@
     </w:p>
     <w:p>
       <w:pPr>
-        <w:pStyle w:val="ListParagraph"/>
+        <w:pStyle w:val="Akapitzlist"/>
         <w:numPr>
           <w:ilvl w:val="0"/>
           <w:numId w:val="4"/>
@@ -3227,7 +3637,7 @@
     </w:p>
     <w:p>
       <w:pPr>
-        <w:pStyle w:val="ListParagraph"/>
+        <w:pStyle w:val="Akapitzlist"/>
         <w:numPr>
           <w:ilvl w:val="0"/>
           <w:numId w:val="4"/>
@@ -3265,7 +3675,7 @@
     </w:p>
     <w:p>
       <w:pPr>
-        <w:pStyle w:val="ListParagraph"/>
+        <w:pStyle w:val="Akapitzlist"/>
         <w:numPr>
           <w:ilvl w:val="0"/>
           <w:numId w:val="4"/>
@@ -3295,7 +3705,7 @@
     </w:p>
     <w:p>
       <w:pPr>
-        <w:pStyle w:val="ListParagraph"/>
+        <w:pStyle w:val="Akapitzlist"/>
         <w:numPr>
           <w:ilvl w:val="0"/>
           <w:numId w:val="4"/>
@@ -3325,7 +3735,7 @@
     </w:p>
     <w:p>
       <w:pPr>
-        <w:pStyle w:val="ListParagraph"/>
+        <w:pStyle w:val="Akapitzlist"/>
         <w:numPr>
           <w:ilvl w:val="0"/>
           <w:numId w:val="4"/>
@@ -3348,7 +3758,7 @@
     </w:p>
     <w:p>
       <w:pPr>
-        <w:pStyle w:val="ListParagraph"/>
+        <w:pStyle w:val="Akapitzlist"/>
         <w:numPr>
           <w:ilvl w:val="0"/>
           <w:numId w:val="4"/>
@@ -3381,12 +3791,30 @@
           <w:szCs w:val="28"/>
           <w:lang w:val="en-US"/>
         </w:rPr>
-        <w:t>tion about conflicts and the way they were resolved. Program should also log other accidents such as lacking privileges or the files that could not be opened (i.e. when file was opened in other application). Log file should have an extension '*.flattening.log'.</w:t>
-      </w:r>
-    </w:p>
-    <w:p>
-      <w:pPr>
-        <w:pStyle w:val="ListParagraph"/>
+        <w:t>tion about conflicts and the way they were resolved. Program should also log other accidents such as lacking privileges or the files that could not be opened (</w:t>
+      </w:r>
+      <w:proofErr w:type="gramStart"/>
+      <w:r>
+        <w:rPr>
+          <w:sz w:val="28"/>
+          <w:szCs w:val="28"/>
+          <w:lang w:val="en-US"/>
+        </w:rPr>
+        <w:t>i.e.</w:t>
+      </w:r>
+      <w:proofErr w:type="gramEnd"/>
+      <w:r>
+        <w:rPr>
+          <w:sz w:val="28"/>
+          <w:szCs w:val="28"/>
+          <w:lang w:val="en-US"/>
+        </w:rPr>
+        <w:t xml:space="preserve"> when file was opened in other application). Log file should have an extension '*.flattening.log'.</w:t>
+      </w:r>
+    </w:p>
+    <w:p>
+      <w:pPr>
+        <w:pStyle w:val="Akapitzlist"/>
         <w:numPr>
           <w:ilvl w:val="0"/>
           <w:numId w:val="4"/>
@@ -3408,7 +3836,7 @@
     </w:p>
     <w:p>
       <w:pPr>
-        <w:pStyle w:val="ListParagraph"/>
+        <w:pStyle w:val="Akapitzlist"/>
         <w:numPr>
           <w:ilvl w:val="0"/>
           <w:numId w:val="4"/>
@@ -3438,14 +3866,14 @@
     </w:p>
     <w:p>
       <w:pPr>
-        <w:pStyle w:val="Heading1"/>
-        <w:rPr>
-          <w:sz w:val="28"/>
-          <w:szCs w:val="28"/>
-          <w:lang w:val="en-US"/>
-        </w:rPr>
-      </w:pPr>
-      <w:bookmarkStart w:id="5" w:name="_Toc89876320"/>
+        <w:pStyle w:val="Nagwek1"/>
+        <w:rPr>
+          <w:sz w:val="28"/>
+          <w:szCs w:val="28"/>
+          <w:lang w:val="en-US"/>
+        </w:rPr>
+      </w:pPr>
+      <w:bookmarkStart w:id="6" w:name="_Toc92488246"/>
       <w:r>
         <w:t>Non</w:t>
       </w:r>
@@ -3465,20 +3893,20 @@
         </w:rPr>
         <w:t>requirements</w:t>
       </w:r>
-      <w:bookmarkEnd w:id="5"/>
-    </w:p>
-    <w:p>
-      <w:pPr>
-        <w:rPr>
-          <w:sz w:val="28"/>
-          <w:szCs w:val="28"/>
-          <w:lang w:val="en-US"/>
-        </w:rPr>
-      </w:pPr>
-    </w:p>
-    <w:p>
-      <w:pPr>
-        <w:pStyle w:val="ListParagraph"/>
+      <w:bookmarkEnd w:id="6"/>
+    </w:p>
+    <w:p>
+      <w:pPr>
+        <w:rPr>
+          <w:sz w:val="28"/>
+          <w:szCs w:val="28"/>
+          <w:lang w:val="en-US"/>
+        </w:rPr>
+      </w:pPr>
+    </w:p>
+    <w:p>
+      <w:pPr>
+        <w:pStyle w:val="Akapitzlist"/>
         <w:numPr>
           <w:ilvl w:val="0"/>
           <w:numId w:val="6"/>
@@ -3500,7 +3928,7 @@
     </w:p>
     <w:p>
       <w:pPr>
-        <w:pStyle w:val="ListParagraph"/>
+        <w:pStyle w:val="Akapitzlist"/>
         <w:numPr>
           <w:ilvl w:val="0"/>
           <w:numId w:val="6"/>
@@ -3522,7 +3950,7 @@
     </w:p>
     <w:p>
       <w:pPr>
-        <w:pStyle w:val="ListParagraph"/>
+        <w:pStyle w:val="Akapitzlist"/>
         <w:numPr>
           <w:ilvl w:val="0"/>
           <w:numId w:val="6"/>
@@ -3544,7 +3972,7 @@
     </w:p>
     <w:p>
       <w:pPr>
-        <w:pStyle w:val="ListParagraph"/>
+        <w:pStyle w:val="Akapitzlist"/>
         <w:numPr>
           <w:ilvl w:val="0"/>
           <w:numId w:val="6"/>
@@ -3574,7 +4002,7 @@
     </w:p>
     <w:p>
       <w:pPr>
-        <w:pStyle w:val="ListParagraph"/>
+        <w:pStyle w:val="Akapitzlist"/>
         <w:numPr>
           <w:ilvl w:val="0"/>
           <w:numId w:val="6"/>
@@ -3596,7 +4024,7 @@
     </w:p>
     <w:p>
       <w:pPr>
-        <w:pStyle w:val="ListParagraph"/>
+        <w:pStyle w:val="Akapitzlist"/>
         <w:numPr>
           <w:ilvl w:val="0"/>
           <w:numId w:val="6"/>
@@ -3618,7 +4046,7 @@
     </w:p>
     <w:p>
       <w:pPr>
-        <w:pStyle w:val="ListParagraph"/>
+        <w:pStyle w:val="Akapitzlist"/>
         <w:numPr>
           <w:ilvl w:val="0"/>
           <w:numId w:val="6"/>
@@ -3640,7 +4068,7 @@
     </w:p>
     <w:p>
       <w:pPr>
-        <w:pStyle w:val="ListParagraph"/>
+        <w:pStyle w:val="Akapitzlist"/>
         <w:numPr>
           <w:ilvl w:val="0"/>
           <w:numId w:val="6"/>
@@ -3658,7 +4086,25 @@
           <w:lang w:val="en-US"/>
         </w:rPr>
         <w:lastRenderedPageBreak/>
-        <w:t>In order to undo the flattening process the user presses the reverse button, whereupon the program asks from the log file of which operation it should read the data of the flattening operation performed and perform the action of restoring the nested path.</w:t>
+        <w:t xml:space="preserve">In order to undo the flattening </w:t>
+      </w:r>
+      <w:proofErr w:type="gramStart"/>
+      <w:r>
+        <w:rPr>
+          <w:sz w:val="28"/>
+          <w:szCs w:val="28"/>
+          <w:lang w:val="en-US"/>
+        </w:rPr>
+        <w:t>process</w:t>
+      </w:r>
+      <w:proofErr w:type="gramEnd"/>
+      <w:r>
+        <w:rPr>
+          <w:sz w:val="28"/>
+          <w:szCs w:val="28"/>
+          <w:lang w:val="en-US"/>
+        </w:rPr>
+        <w:t xml:space="preserve"> the user presses the reverse button, whereupon the program asks from the log file of which operation it should read the data of the flattening operation performed and perform the action of restoring the nested path.</w:t>
       </w:r>
     </w:p>
     <w:p>
@@ -3685,7 +4131,7 @@
     </w:p>
     <w:p>
       <w:pPr>
-        <w:pStyle w:val="Heading1"/>
+        <w:pStyle w:val="Nagwek1"/>
         <w:rPr>
           <w:rFonts w:eastAsia="Times New Roman"/>
           <w:color w:val="000000"/>
@@ -3694,7 +4140,7 @@
           <w:lang w:val="en-US"/>
         </w:rPr>
       </w:pPr>
-      <w:bookmarkStart w:id="6" w:name="_Toc89876321"/>
+      <w:bookmarkStart w:id="7" w:name="_Toc92488247"/>
       <w:r>
         <w:rPr>
           <w:rFonts w:eastAsia="Times New Roman"/>
@@ -3704,7 +4150,7 @@
         </w:rPr>
         <w:t>Project's dictionary</w:t>
       </w:r>
-      <w:bookmarkEnd w:id="6"/>
+      <w:bookmarkEnd w:id="7"/>
     </w:p>
     <w:p>
       <w:pPr>
@@ -4243,7 +4689,7 @@
     </w:p>
     <w:p>
       <w:pPr>
-        <w:pStyle w:val="Heading1"/>
+        <w:pStyle w:val="Nagwek1"/>
         <w:rPr>
           <w:rFonts w:eastAsia="Times New Roman"/>
           <w:sz w:val="36"/>
@@ -4251,7 +4697,7 @@
           <w:lang w:val="en-US"/>
         </w:rPr>
       </w:pPr>
-      <w:bookmarkStart w:id="7" w:name="_Toc89876322"/>
+      <w:bookmarkStart w:id="8" w:name="_Toc92488248"/>
       <w:r>
         <w:rPr>
           <w:rFonts w:eastAsia="Times New Roman"/>
@@ -4261,24 +4707,24 @@
         </w:rPr>
         <w:t>Use case model</w:t>
       </w:r>
-      <w:bookmarkEnd w:id="7"/>
-    </w:p>
-    <w:p>
-      <w:pPr>
-        <w:rPr>
-          <w:lang w:val="en-US"/>
-        </w:rPr>
-      </w:pPr>
-    </w:p>
-    <w:p>
-      <w:pPr>
-        <w:pStyle w:val="Heading1"/>
+      <w:bookmarkEnd w:id="8"/>
+    </w:p>
+    <w:p>
+      <w:pPr>
+        <w:rPr>
+          <w:lang w:val="en-US"/>
+        </w:rPr>
+      </w:pPr>
+    </w:p>
+    <w:p>
+      <w:pPr>
+        <w:pStyle w:val="Nagwek1"/>
         <w:rPr>
           <w:rFonts w:eastAsia="Times New Roman"/>
           <w:lang w:val="en-US"/>
         </w:rPr>
       </w:pPr>
-      <w:bookmarkStart w:id="8" w:name="_Toc89876323"/>
+      <w:bookmarkStart w:id="9" w:name="_Toc92488249"/>
       <w:r>
         <w:rPr>
           <w:rFonts w:eastAsia="Times New Roman"/>
@@ -4286,7 +4732,7 @@
         </w:rPr>
         <w:t>Actors</w:t>
       </w:r>
-      <w:bookmarkEnd w:id="8"/>
+      <w:bookmarkEnd w:id="9"/>
     </w:p>
     <w:p>
       <w:pPr>
@@ -4422,13 +4868,13 @@
     </w:p>
     <w:p>
       <w:pPr>
-        <w:pStyle w:val="Heading1"/>
+        <w:pStyle w:val="Nagwek1"/>
         <w:rPr>
           <w:rFonts w:eastAsia="Times New Roman"/>
           <w:lang w:val="en-US"/>
         </w:rPr>
       </w:pPr>
-      <w:bookmarkStart w:id="9" w:name="_Toc89876324"/>
+      <w:bookmarkStart w:id="10" w:name="_Toc92488250"/>
       <w:r>
         <w:rPr>
           <w:rFonts w:eastAsia="Times New Roman"/>
@@ -4436,7 +4882,7 @@
         </w:rPr>
         <w:t>Use case</w:t>
       </w:r>
-      <w:bookmarkEnd w:id="9"/>
+      <w:bookmarkEnd w:id="10"/>
     </w:p>
     <w:p>
       <w:pPr>
@@ -4472,7 +4918,7 @@
     </w:p>
     <w:tbl>
       <w:tblPr>
-        <w:tblStyle w:val="TableGrid"/>
+        <w:tblStyle w:val="Tabela-Siatka"/>
         <w:tblW w:w="0" w:type="auto"/>
         <w:tblLook w:val="04A0" w:firstRow="1" w:lastRow="0" w:firstColumn="1" w:lastColumn="0" w:noHBand="0" w:noVBand="1"/>
       </w:tblPr>
@@ -4556,7 +5002,7 @@
     </w:p>
     <w:tbl>
       <w:tblPr>
-        <w:tblStyle w:val="TableGrid"/>
+        <w:tblStyle w:val="Tabela-Siatka"/>
         <w:tblW w:w="0" w:type="auto"/>
         <w:tblLook w:val="04A0" w:firstRow="1" w:lastRow="0" w:firstColumn="1" w:lastColumn="0" w:noHBand="0" w:noVBand="1"/>
       </w:tblPr>
@@ -4643,13 +5089,13 @@
     </w:p>
     <w:p>
       <w:pPr>
-        <w:pStyle w:val="Heading1"/>
+        <w:pStyle w:val="Nagwek1"/>
         <w:rPr>
           <w:rFonts w:eastAsia="Times New Roman"/>
           <w:lang w:val="en-US"/>
         </w:rPr>
       </w:pPr>
-      <w:bookmarkStart w:id="10" w:name="_Toc89876325"/>
+      <w:bookmarkStart w:id="11" w:name="_Toc92488251"/>
       <w:r>
         <w:rPr>
           <w:rFonts w:eastAsia="Times New Roman"/>
@@ -4657,7 +5103,7 @@
         </w:rPr>
         <w:t>Use case diagram</w:t>
       </w:r>
-      <w:bookmarkEnd w:id="10"/>
+      <w:bookmarkEnd w:id="11"/>
     </w:p>
     <w:p>
       <w:pPr>
@@ -4779,12 +5225,13 @@
     </w:p>
     <w:p>
       <w:pPr>
-        <w:pStyle w:val="Heading1"/>
+        <w:pStyle w:val="Nagwek1"/>
         <w:rPr>
           <w:rFonts w:eastAsia="Times New Roman"/>
           <w:lang w:val="en-US"/>
         </w:rPr>
       </w:pPr>
+      <w:bookmarkStart w:id="12" w:name="_Toc92488252"/>
       <w:r>
         <w:rPr>
           <w:rFonts w:eastAsia="Times New Roman"/>
@@ -4793,6 +5240,7 @@
         <w:lastRenderedPageBreak/>
         <w:t>Class diagram</w:t>
       </w:r>
+      <w:bookmarkEnd w:id="12"/>
     </w:p>
     <w:p>
       <w:pPr>
@@ -4859,12 +5307,13 @@
     </w:p>
     <w:p>
       <w:pPr>
-        <w:pStyle w:val="Heading1"/>
+        <w:pStyle w:val="Nagwek1"/>
         <w:rPr>
           <w:rFonts w:eastAsia="Times New Roman"/>
           <w:lang w:val="en-US"/>
         </w:rPr>
       </w:pPr>
+      <w:bookmarkStart w:id="13" w:name="_Toc92488253"/>
       <w:r>
         <w:rPr>
           <w:rFonts w:eastAsia="Times New Roman"/>
@@ -4872,6 +5321,7 @@
         </w:rPr>
         <w:t>Package diagram</w:t>
       </w:r>
+      <w:bookmarkEnd w:id="13"/>
     </w:p>
     <w:p>
       <w:pPr>
@@ -4927,6 +5377,120 @@
           </wp:inline>
         </w:drawing>
       </w:r>
+    </w:p>
+    <w:p>
+      <w:pPr>
+        <w:rPr>
+          <w:lang w:val="en-US"/>
+        </w:rPr>
+      </w:pPr>
+      <w:r>
+        <w:rPr>
+          <w:lang w:val="en-US"/>
+        </w:rPr>
+        <w:br w:type="page"/>
+      </w:r>
+    </w:p>
+    <w:p>
+      <w:pPr>
+        <w:pStyle w:val="Nagwek1"/>
+        <w:rPr>
+          <w:lang w:val="en-US"/>
+        </w:rPr>
+      </w:pPr>
+      <w:bookmarkStart w:id="14" w:name="_Toc92488254"/>
+      <w:r>
+        <w:rPr>
+          <w:lang w:val="en-US"/>
+        </w:rPr>
+        <w:lastRenderedPageBreak/>
+        <w:t>Sequence diagram</w:t>
+      </w:r>
+      <w:bookmarkEnd w:id="14"/>
+    </w:p>
+    <w:p>
+      <w:pPr>
+        <w:rPr>
+          <w:lang w:val="en-US"/>
+        </w:rPr>
+      </w:pPr>
+      <w:r>
+        <w:rPr>
+          <w:noProof/>
+        </w:rPr>
+        <w:drawing>
+          <wp:anchor distT="0" distB="0" distL="114300" distR="114300" simplePos="0" relativeHeight="251658240" behindDoc="0" locked="0" layoutInCell="1" allowOverlap="1" wp14:anchorId="226A1636" wp14:editId="545A0E0D">
+            <wp:simplePos x="0" y="0"/>
+            <wp:positionH relativeFrom="margin">
+              <wp:posOffset>-681990</wp:posOffset>
+            </wp:positionH>
+            <wp:positionV relativeFrom="paragraph">
+              <wp:posOffset>196215</wp:posOffset>
+            </wp:positionV>
+            <wp:extent cx="7109460" cy="5408930"/>
+            <wp:effectExtent l="0" t="0" r="0" b="1270"/>
+            <wp:wrapTopAndBottom/>
+            <wp:docPr id="1" name="Obraz 1"/>
+            <wp:cNvGraphicFramePr>
+              <a:graphicFrameLocks xmlns:a="http://schemas.openxmlformats.org/drawingml/2006/main" noChangeAspect="1"/>
+            </wp:cNvGraphicFramePr>
+            <a:graphic xmlns:a="http://schemas.openxmlformats.org/drawingml/2006/main">
+              <a:graphicData uri="http://schemas.openxmlformats.org/drawingml/2006/picture">
+                <pic:pic xmlns:pic="http://schemas.openxmlformats.org/drawingml/2006/picture">
+                  <pic:nvPicPr>
+                    <pic:cNvPr id="0" name="Picture 1"/>
+                    <pic:cNvPicPr>
+                      <a:picLocks noChangeAspect="1" noChangeArrowheads="1"/>
+                    </pic:cNvPicPr>
+                  </pic:nvPicPr>
+                  <pic:blipFill rotWithShape="1">
+                    <a:blip r:embed="rId11" cstate="print">
+                      <a:extLst>
+                        <a:ext uri="{28A0092B-C50C-407E-A947-70E740481C1C}">
+                          <a14:useLocalDpi xmlns:a14="http://schemas.microsoft.com/office/drawing/2010/main" val="0"/>
+                        </a:ext>
+                      </a:extLst>
+                    </a:blip>
+                    <a:srcRect r="19924"/>
+                    <a:stretch/>
+                  </pic:blipFill>
+                  <pic:spPr bwMode="auto">
+                    <a:xfrm>
+                      <a:off x="0" y="0"/>
+                      <a:ext cx="7109460" cy="5408930"/>
+                    </a:xfrm>
+                    <a:prstGeom prst="rect">
+                      <a:avLst/>
+                    </a:prstGeom>
+                    <a:noFill/>
+                    <a:ln>
+                      <a:noFill/>
+                    </a:ln>
+                    <a:extLst>
+                      <a:ext uri="{53640926-AAD7-44D8-BBD7-CCE9431645EC}">
+                        <a14:shadowObscured xmlns:a14="http://schemas.microsoft.com/office/drawing/2010/main"/>
+                      </a:ext>
+                    </a:extLst>
+                  </pic:spPr>
+                </pic:pic>
+              </a:graphicData>
+            </a:graphic>
+            <wp14:sizeRelH relativeFrom="margin">
+              <wp14:pctWidth>0</wp14:pctWidth>
+            </wp14:sizeRelH>
+            <wp14:sizeRelV relativeFrom="margin">
+              <wp14:pctHeight>0</wp14:pctHeight>
+            </wp14:sizeRelV>
+          </wp:anchor>
+        </w:drawing>
+      </w:r>
+    </w:p>
+    <w:p>
+      <w:pPr>
+        <w:rPr>
+          <w:lang w:val="en-US"/>
+        </w:rPr>
+      </w:pPr>
     </w:p>
     <w:sectPr>
       <w:pgSz w:w="11906" w:h="16838"/>
@@ -6057,18 +6621,18 @@
     <w:lsdException w:name="Unresolved Mention" w:semiHidden="1" w:unhideWhenUsed="1"/>
     <w:lsdException w:name="Smart Link" w:semiHidden="1" w:unhideWhenUsed="1"/>
   </w:latentStyles>
-  <w:style w:type="paragraph" w:default="1" w:styleId="Normal">
+  <w:style w:type="paragraph" w:default="1" w:styleId="Normalny">
     <w:name w:val="Normal"/>
     <w:qFormat/>
     <w:rPr>
       <w:lang w:val="de-AT"/>
     </w:rPr>
   </w:style>
-  <w:style w:type="paragraph" w:styleId="Heading1">
+  <w:style w:type="paragraph" w:styleId="Nagwek1">
     <w:name w:val="heading 1"/>
-    <w:basedOn w:val="Normal"/>
-    <w:next w:val="Normal"/>
-    <w:link w:val="Heading1Char"/>
+    <w:basedOn w:val="Normalny"/>
+    <w:next w:val="Normalny"/>
+    <w:link w:val="Nagwek1Znak"/>
     <w:uiPriority w:val="9"/>
     <w:qFormat/>
     <w:rsid w:val="00B903EF"/>
@@ -6085,11 +6649,11 @@
       <w:szCs w:val="32"/>
     </w:rPr>
   </w:style>
-  <w:style w:type="paragraph" w:styleId="Heading2">
+  <w:style w:type="paragraph" w:styleId="Nagwek2">
     <w:name w:val="heading 2"/>
-    <w:basedOn w:val="Normal"/>
-    <w:next w:val="Normal"/>
-    <w:link w:val="Heading2Char"/>
+    <w:basedOn w:val="Normalny"/>
+    <w:next w:val="Normalny"/>
+    <w:link w:val="Nagwek2Znak"/>
     <w:uiPriority w:val="9"/>
     <w:unhideWhenUsed/>
     <w:qFormat/>
@@ -6107,13 +6671,13 @@
       <w:szCs w:val="26"/>
     </w:rPr>
   </w:style>
-  <w:style w:type="character" w:default="1" w:styleId="DefaultParagraphFont">
+  <w:style w:type="character" w:default="1" w:styleId="Domylnaczcionkaakapitu">
     <w:name w:val="Default Paragraph Font"/>
     <w:uiPriority w:val="1"/>
     <w:semiHidden/>
     <w:unhideWhenUsed/>
   </w:style>
-  <w:style w:type="table" w:default="1" w:styleId="TableNormal">
+  <w:style w:type="table" w:default="1" w:styleId="Standardowy">
     <w:name w:val="Normal Table"/>
     <w:uiPriority w:val="99"/>
     <w:semiHidden/>
@@ -6128,16 +6692,16 @@
       </w:tblCellMar>
     </w:tblPr>
   </w:style>
-  <w:style w:type="numbering" w:default="1" w:styleId="NoList">
+  <w:style w:type="numbering" w:default="1" w:styleId="Bezlisty">
     <w:name w:val="No List"/>
     <w:uiPriority w:val="99"/>
     <w:semiHidden/>
     <w:unhideWhenUsed/>
   </w:style>
-  <w:style w:type="paragraph" w:styleId="EndnoteText">
+  <w:style w:type="paragraph" w:styleId="Tekstprzypisukocowego">
     <w:name w:val="endnote text"/>
-    <w:basedOn w:val="Normal"/>
-    <w:link w:val="EndnoteTextChar"/>
+    <w:basedOn w:val="Normalny"/>
+    <w:link w:val="TekstprzypisukocowegoZnak"/>
     <w:uiPriority w:val="99"/>
     <w:semiHidden/>
     <w:unhideWhenUsed/>
@@ -6150,10 +6714,10 @@
       <w:szCs w:val="20"/>
     </w:rPr>
   </w:style>
-  <w:style w:type="character" w:customStyle="1" w:styleId="EndnoteTextChar">
-    <w:name w:val="Endnote Text Char"/>
-    <w:basedOn w:val="DefaultParagraphFont"/>
-    <w:link w:val="EndnoteText"/>
+  <w:style w:type="character" w:customStyle="1" w:styleId="TekstprzypisukocowegoZnak">
+    <w:name w:val="Tekst przypisu końcowego Znak"/>
+    <w:basedOn w:val="Domylnaczcionkaakapitu"/>
+    <w:link w:val="Tekstprzypisukocowego"/>
     <w:uiPriority w:val="99"/>
     <w:semiHidden/>
     <w:rsid w:val="000D517E"/>
@@ -6163,9 +6727,9 @@
       <w:lang w:val="de-AT"/>
     </w:rPr>
   </w:style>
-  <w:style w:type="character" w:styleId="EndnoteReference">
+  <w:style w:type="character" w:styleId="Odwoanieprzypisukocowego">
     <w:name w:val="endnote reference"/>
-    <w:basedOn w:val="DefaultParagraphFont"/>
+    <w:basedOn w:val="Domylnaczcionkaakapitu"/>
     <w:uiPriority w:val="99"/>
     <w:semiHidden/>
     <w:unhideWhenUsed/>
@@ -6174,10 +6738,10 @@
       <w:vertAlign w:val="superscript"/>
     </w:rPr>
   </w:style>
-  <w:style w:type="character" w:customStyle="1" w:styleId="Heading1Char">
-    <w:name w:val="Heading 1 Char"/>
-    <w:basedOn w:val="DefaultParagraphFont"/>
-    <w:link w:val="Heading1"/>
+  <w:style w:type="character" w:customStyle="1" w:styleId="Nagwek1Znak">
+    <w:name w:val="Nagłówek 1 Znak"/>
+    <w:basedOn w:val="Domylnaczcionkaakapitu"/>
+    <w:link w:val="Nagwek1"/>
     <w:uiPriority w:val="9"/>
     <w:rsid w:val="00B903EF"/>
     <w:rPr>
@@ -6188,10 +6752,10 @@
       <w:lang w:val="de-AT"/>
     </w:rPr>
   </w:style>
-  <w:style w:type="character" w:customStyle="1" w:styleId="Heading2Char">
-    <w:name w:val="Heading 2 Char"/>
-    <w:basedOn w:val="DefaultParagraphFont"/>
-    <w:link w:val="Heading2"/>
+  <w:style w:type="character" w:customStyle="1" w:styleId="Nagwek2Znak">
+    <w:name w:val="Nagłówek 2 Znak"/>
+    <w:basedOn w:val="Domylnaczcionkaakapitu"/>
+    <w:link w:val="Nagwek2"/>
     <w:uiPriority w:val="9"/>
     <w:rsid w:val="00B903EF"/>
     <w:rPr>
@@ -6202,9 +6766,9 @@
       <w:lang w:val="de-AT"/>
     </w:rPr>
   </w:style>
-  <w:style w:type="paragraph" w:styleId="ListParagraph">
+  <w:style w:type="paragraph" w:styleId="Akapitzlist">
     <w:name w:val="List Paragraph"/>
-    <w:basedOn w:val="Normal"/>
+    <w:basedOn w:val="Normalny"/>
     <w:uiPriority w:val="34"/>
     <w:qFormat/>
     <w:rsid w:val="00B903EF"/>
@@ -6213,9 +6777,9 @@
       <w:contextualSpacing/>
     </w:pPr>
   </w:style>
-  <w:style w:type="table" w:styleId="TableGrid">
+  <w:style w:type="table" w:styleId="Tabela-Siatka">
     <w:name w:val="Table Grid"/>
-    <w:basedOn w:val="TableNormal"/>
+    <w:basedOn w:val="Standardowy"/>
     <w:uiPriority w:val="39"/>
     <w:rsid w:val="00FB76E0"/>
     <w:pPr>
@@ -6232,10 +6796,10 @@
       </w:tblBorders>
     </w:tblPr>
   </w:style>
-  <w:style w:type="paragraph" w:styleId="TOCHeading">
+  <w:style w:type="paragraph" w:styleId="Nagwekspisutreci">
     <w:name w:val="TOC Heading"/>
-    <w:basedOn w:val="Heading1"/>
-    <w:next w:val="Normal"/>
+    <w:basedOn w:val="Nagwek1"/>
+    <w:next w:val="Normalny"/>
     <w:uiPriority w:val="39"/>
     <w:unhideWhenUsed/>
     <w:qFormat/>
@@ -6247,10 +6811,10 @@
       <w:lang w:val="en-US"/>
     </w:rPr>
   </w:style>
-  <w:style w:type="paragraph" w:styleId="TOC1">
+  <w:style w:type="paragraph" w:styleId="Spistreci1">
     <w:name w:val="toc 1"/>
-    <w:basedOn w:val="Normal"/>
-    <w:next w:val="Normal"/>
+    <w:basedOn w:val="Normalny"/>
+    <w:next w:val="Normalny"/>
     <w:autoRedefine/>
     <w:uiPriority w:val="39"/>
     <w:unhideWhenUsed/>
@@ -6259,15 +6823,30 @@
       <w:spacing w:after="100"/>
     </w:pPr>
   </w:style>
-  <w:style w:type="character" w:styleId="Hyperlink">
+  <w:style w:type="character" w:styleId="Hipercze">
     <w:name w:val="Hyperlink"/>
-    <w:basedOn w:val="DefaultParagraphFont"/>
+    <w:basedOn w:val="Domylnaczcionkaakapitu"/>
     <w:uiPriority w:val="99"/>
     <w:unhideWhenUsed/>
     <w:rsid w:val="00A1646C"/>
     <w:rPr>
       <w:color w:val="0563C1" w:themeColor="hyperlink"/>
       <w:u w:val="single"/>
+    </w:rPr>
+  </w:style>
+  <w:style w:type="character" w:customStyle="1" w:styleId="fontstyle01">
+    <w:name w:val="fontstyle01"/>
+    <w:basedOn w:val="Domylnaczcionkaakapitu"/>
+    <w:rsid w:val="00F6350D"/>
+    <w:rPr>
+      <w:rFonts w:ascii="CIDFont+F2" w:hAnsi="CIDFont+F2" w:hint="default"/>
+      <w:b w:val="0"/>
+      <w:bCs w:val="0"/>
+      <w:i w:val="0"/>
+      <w:iCs w:val="0"/>
+      <w:color w:val="000000"/>
+      <w:sz w:val="22"/>
+      <w:szCs w:val="22"/>
     </w:rPr>
   </w:style>
 </w:styles>

</xml_diff>